<commit_message>
Factuur genereren bij Userstories toegevoegd
</commit_message>
<xml_diff>
--- a/Documenten/Nerdy Gadgets Functioneel Ontwerp.docx
+++ b/Documenten/Nerdy Gadgets Functioneel Ontwerp.docx
@@ -6180,7 +6180,10 @@
               <w:t xml:space="preserve">bezoeker </w:t>
             </w:r>
             <w:r>
-              <w:t>kan ik op een knop klikken om terug te gaan naar de productpagina</w:t>
+              <w:t xml:space="preserve">kan ik op een knop klikken om terug te gaan naar de </w:t>
+            </w:r>
+            <w:r>
+              <w:t>zoekpagina</w:t>
             </w:r>
           </w:p>
           <w:p>
@@ -6478,6 +6481,57 @@
               <w:t>.</w:t>
             </w:r>
           </w:p>
+        </w:tc>
+      </w:tr>
+      <w:tr>
+        <w:trPr>
+          <w:cantSplit/>
+        </w:trPr>
+        <w:tc>
+          <w:tcPr>
+            <w:tcW w:w="724" w:type="dxa"/>
+          </w:tcPr>
+          <w:p>
+            <w:r>
+              <w:lastRenderedPageBreak/>
+              <w:t>US9</w:t>
+            </w:r>
+          </w:p>
+        </w:tc>
+        <w:tc>
+          <w:tcPr>
+            <w:tcW w:w="8292" w:type="dxa"/>
+          </w:tcPr>
+          <w:p>
+            <w:pPr>
+              <w:rPr>
+                <w:b/>
+                <w:bCs/>
+              </w:rPr>
+            </w:pPr>
+            <w:r>
+              <w:rPr>
+                <w:b/>
+                <w:bCs/>
+              </w:rPr>
+              <w:t>Generen Factuur</w:t>
+            </w:r>
+          </w:p>
+          <w:p>
+            <w:r>
+              <w:t>Als klant wil ik een factuur ontvangen, zodat ik bewijs heb van mijn aankopen.</w:t>
+            </w:r>
+          </w:p>
+          <w:p/>
+          <w:p>
+            <w:r>
+              <w:rPr>
+                <w:b/>
+                <w:bCs/>
+              </w:rPr>
+              <w:t>Acceptatiecriteria:</w:t>
+            </w:r>
+          </w:p>
           <w:p>
             <w:pPr>
               <w:pStyle w:val="Lijstalinea"/>
@@ -6495,8 +6549,159 @@
             </w:r>
             <w:proofErr w:type="spellEnd"/>
             <w:r>
-              <w:t>.</w:t>
-            </w:r>
+              <w:t xml:space="preserve"> met de volgende gegevens:</w:t>
+            </w:r>
+          </w:p>
+          <w:p>
+            <w:pPr>
+              <w:pStyle w:val="Lijstalinea"/>
+              <w:numPr>
+                <w:ilvl w:val="2"/>
+                <w:numId w:val="15"/>
+              </w:numPr>
+            </w:pPr>
+            <w:r>
+              <w:t>voornaam klant</w:t>
+            </w:r>
+          </w:p>
+          <w:p>
+            <w:pPr>
+              <w:pStyle w:val="Lijstalinea"/>
+              <w:numPr>
+                <w:ilvl w:val="2"/>
+                <w:numId w:val="15"/>
+              </w:numPr>
+            </w:pPr>
+            <w:r>
+              <w:t>tussenvoegsel klant</w:t>
+            </w:r>
+          </w:p>
+          <w:p>
+            <w:pPr>
+              <w:pStyle w:val="Lijstalinea"/>
+              <w:numPr>
+                <w:ilvl w:val="2"/>
+                <w:numId w:val="15"/>
+              </w:numPr>
+            </w:pPr>
+            <w:r>
+              <w:t>achternaam klant</w:t>
+            </w:r>
+          </w:p>
+          <w:p>
+            <w:pPr>
+              <w:pStyle w:val="Lijstalinea"/>
+              <w:numPr>
+                <w:ilvl w:val="2"/>
+                <w:numId w:val="15"/>
+              </w:numPr>
+            </w:pPr>
+            <w:r>
+              <w:t>factuur</w:t>
+            </w:r>
+            <w:r>
+              <w:t>nummer</w:t>
+            </w:r>
+          </w:p>
+          <w:p>
+            <w:pPr>
+              <w:pStyle w:val="Lijstalinea"/>
+              <w:numPr>
+                <w:ilvl w:val="2"/>
+                <w:numId w:val="15"/>
+              </w:numPr>
+            </w:pPr>
+            <w:r>
+              <w:t>productnaam</w:t>
+            </w:r>
+          </w:p>
+          <w:p>
+            <w:pPr>
+              <w:pStyle w:val="Lijstalinea"/>
+              <w:numPr>
+                <w:ilvl w:val="2"/>
+                <w:numId w:val="15"/>
+              </w:numPr>
+            </w:pPr>
+            <w:r>
+              <w:t>product</w:t>
+            </w:r>
+            <w:r>
+              <w:t>nummer</w:t>
+            </w:r>
+          </w:p>
+          <w:p>
+            <w:pPr>
+              <w:pStyle w:val="Lijstalinea"/>
+              <w:numPr>
+                <w:ilvl w:val="2"/>
+                <w:numId w:val="15"/>
+              </w:numPr>
+            </w:pPr>
+            <w:r>
+              <w:t>productprijs</w:t>
+            </w:r>
+          </w:p>
+          <w:p>
+            <w:pPr>
+              <w:pStyle w:val="Lijstalinea"/>
+              <w:numPr>
+                <w:ilvl w:val="2"/>
+                <w:numId w:val="15"/>
+              </w:numPr>
+            </w:pPr>
+            <w:r>
+              <w:t>product kwantiteit</w:t>
+            </w:r>
+          </w:p>
+          <w:p>
+            <w:pPr>
+              <w:pStyle w:val="Lijstalinea"/>
+              <w:numPr>
+                <w:ilvl w:val="2"/>
+                <w:numId w:val="15"/>
+              </w:numPr>
+            </w:pPr>
+            <w:r>
+              <w:t>datum van generatie</w:t>
+            </w:r>
+          </w:p>
+          <w:p>
+            <w:pPr>
+              <w:pStyle w:val="Lijstalinea"/>
+              <w:numPr>
+                <w:ilvl w:val="2"/>
+                <w:numId w:val="15"/>
+              </w:numPr>
+            </w:pPr>
+            <w:r>
+              <w:t>totaalprijs</w:t>
+            </w:r>
+            <w:r>
+              <w:t xml:space="preserve"> (inclusief verzendkosten en BTW)</w:t>
+            </w:r>
+          </w:p>
+          <w:p>
+            <w:pPr>
+              <w:pStyle w:val="Lijstalinea"/>
+              <w:numPr>
+                <w:ilvl w:val="2"/>
+                <w:numId w:val="15"/>
+              </w:numPr>
+            </w:pPr>
+            <w:proofErr w:type="spellStart"/>
+            <w:r>
+              <w:t>nerdygadgets</w:t>
+            </w:r>
+            <w:proofErr w:type="spellEnd"/>
+            <w:r>
+              <w:t xml:space="preserve"> naam</w:t>
+            </w:r>
+          </w:p>
+          <w:p>
+            <w:pPr>
+              <w:pStyle w:val="Lijstalinea"/>
+            </w:pPr>
           </w:p>
           <w:p>
             <w:pPr>
@@ -6507,13 +6712,8 @@
               </w:numPr>
             </w:pPr>
             <w:r>
-              <w:t>Het systeem stuurt een kopie van dit factuur via de mail naar de klant</w:t>
-            </w:r>
-          </w:p>
-          <w:p>
-            <w:pPr>
-              <w:pStyle w:val="Lijstalinea"/>
-            </w:pPr>
+              <w:t>Het systeem stuurt een kopie van dit factuur via de mail naar de klant.</w:t>
+            </w:r>
           </w:p>
         </w:tc>
       </w:tr>
@@ -9656,7 +9856,7 @@
                 <v:shape id="_x0000_i1025" type="#_x0000_t75" alt="" style="width:81pt;height:55.2pt;mso-width-percent:0;mso-height-percent:0;mso-width-percent:0;mso-height-percent:0" o:ole="">
                   <v:imagedata r:id="rId13" o:title=""/>
                 </v:shape>
-                <o:OLEObject Type="Embed" ProgID="PBrush" ShapeID="_x0000_i1025" DrawAspect="Content" ObjectID="_1665562428" r:id="rId14"/>
+                <o:OLEObject Type="Embed" ProgID="PBrush" ShapeID="_x0000_i1025" DrawAspect="Content" ObjectID="_1665582264" r:id="rId14"/>
               </w:object>
             </w:r>
           </w:p>
@@ -9708,7 +9908,7 @@
                 <v:shape id="_x0000_i1026" type="#_x0000_t75" alt="" style="width:81pt;height:55.2pt;mso-width-percent:0;mso-height-percent:0;mso-width-percent:0;mso-height-percent:0" o:ole="">
                   <v:imagedata r:id="rId15" o:title=""/>
                 </v:shape>
-                <o:OLEObject Type="Embed" ProgID="PBrush" ShapeID="_x0000_i1026" DrawAspect="Content" ObjectID="_1665562429" r:id="rId16"/>
+                <o:OLEObject Type="Embed" ProgID="PBrush" ShapeID="_x0000_i1026" DrawAspect="Content" ObjectID="_1665582265" r:id="rId16"/>
               </w:object>
             </w:r>
           </w:p>
@@ -9761,7 +9961,7 @@
                 <v:shape id="_x0000_i1027" type="#_x0000_t75" alt="" style="width:81pt;height:185.4pt;mso-width-percent:0;mso-height-percent:0;mso-width-percent:0;mso-height-percent:0" o:ole="">
                   <v:imagedata r:id="rId17" o:title=""/>
                 </v:shape>
-                <o:OLEObject Type="Embed" ProgID="PBrush" ShapeID="_x0000_i1027" DrawAspect="Content" ObjectID="_1665562430" r:id="rId18"/>
+                <o:OLEObject Type="Embed" ProgID="PBrush" ShapeID="_x0000_i1027" DrawAspect="Content" ObjectID="_1665582266" r:id="rId18"/>
               </w:object>
             </w:r>
           </w:p>
@@ -9807,7 +10007,7 @@
                 <v:shape id="_x0000_i1028" type="#_x0000_t75" alt="" style="width:111.6pt;height:185.4pt;mso-width-percent:0;mso-height-percent:0;mso-width-percent:0;mso-height-percent:0" o:ole="">
                   <v:imagedata r:id="rId19" o:title=""/>
                 </v:shape>
-                <o:OLEObject Type="Embed" ProgID="PBrush" ShapeID="_x0000_i1028" DrawAspect="Content" ObjectID="_1665562431" r:id="rId20"/>
+                <o:OLEObject Type="Embed" ProgID="PBrush" ShapeID="_x0000_i1028" DrawAspect="Content" ObjectID="_1665582267" r:id="rId20"/>
               </w:object>
             </w:r>
           </w:p>
@@ -11998,6 +12198,92 @@
     </w:lvl>
   </w:abstractNum>
   <w:abstractNum w:abstractNumId="7" w15:restartNumberingAfterBreak="0">
+    <w:nsid w:val="468D4AC9"/>
+    <w:multiLevelType w:val="multilevel"/>
+    <w:tmpl w:val="891C937C"/>
+    <w:lvl w:ilvl="0">
+      <w:start w:val="1"/>
+      <w:numFmt w:val="decimal"/>
+      <w:lvlText w:val="%1)"/>
+      <w:lvlJc w:val="left"/>
+      <w:pPr>
+        <w:ind w:left="360" w:hanging="360"/>
+      </w:pPr>
+    </w:lvl>
+    <w:lvl w:ilvl="1">
+      <w:start w:val="1"/>
+      <w:numFmt w:val="lowerLetter"/>
+      <w:lvlText w:val="%2)"/>
+      <w:lvlJc w:val="left"/>
+      <w:pPr>
+        <w:ind w:left="720" w:hanging="360"/>
+      </w:pPr>
+    </w:lvl>
+    <w:lvl w:ilvl="2">
+      <w:start w:val="1"/>
+      <w:numFmt w:val="lowerLetter"/>
+      <w:lvlText w:val="%3)"/>
+      <w:lvlJc w:val="left"/>
+      <w:pPr>
+        <w:ind w:left="1080" w:hanging="360"/>
+      </w:pPr>
+    </w:lvl>
+    <w:lvl w:ilvl="3">
+      <w:start w:val="1"/>
+      <w:numFmt w:val="decimal"/>
+      <w:lvlText w:val="(%4)"/>
+      <w:lvlJc w:val="left"/>
+      <w:pPr>
+        <w:ind w:left="1440" w:hanging="360"/>
+      </w:pPr>
+    </w:lvl>
+    <w:lvl w:ilvl="4">
+      <w:start w:val="1"/>
+      <w:numFmt w:val="lowerLetter"/>
+      <w:lvlText w:val="(%5)"/>
+      <w:lvlJc w:val="left"/>
+      <w:pPr>
+        <w:ind w:left="1800" w:hanging="360"/>
+      </w:pPr>
+    </w:lvl>
+    <w:lvl w:ilvl="5">
+      <w:start w:val="1"/>
+      <w:numFmt w:val="lowerRoman"/>
+      <w:lvlText w:val="(%6)"/>
+      <w:lvlJc w:val="left"/>
+      <w:pPr>
+        <w:ind w:left="2160" w:hanging="360"/>
+      </w:pPr>
+    </w:lvl>
+    <w:lvl w:ilvl="6">
+      <w:start w:val="1"/>
+      <w:numFmt w:val="decimal"/>
+      <w:lvlText w:val="%7."/>
+      <w:lvlJc w:val="left"/>
+      <w:pPr>
+        <w:ind w:left="2520" w:hanging="360"/>
+      </w:pPr>
+    </w:lvl>
+    <w:lvl w:ilvl="7">
+      <w:start w:val="1"/>
+      <w:numFmt w:val="lowerLetter"/>
+      <w:lvlText w:val="%8."/>
+      <w:lvlJc w:val="left"/>
+      <w:pPr>
+        <w:ind w:left="2880" w:hanging="360"/>
+      </w:pPr>
+    </w:lvl>
+    <w:lvl w:ilvl="8">
+      <w:start w:val="1"/>
+      <w:numFmt w:val="lowerRoman"/>
+      <w:lvlText w:val="%9."/>
+      <w:lvlJc w:val="left"/>
+      <w:pPr>
+        <w:ind w:left="3240" w:hanging="360"/>
+      </w:pPr>
+    </w:lvl>
+  </w:abstractNum>
+  <w:abstractNum w:abstractNumId="8" w15:restartNumberingAfterBreak="0">
     <w:nsid w:val="4F9D0A6B"/>
     <w:multiLevelType w:val="hybridMultilevel"/>
     <w:tmpl w:val="C6CABD02"/>
@@ -12110,10 +12396,10 @@
       </w:rPr>
     </w:lvl>
   </w:abstractNum>
-  <w:abstractNum w:abstractNumId="8" w15:restartNumberingAfterBreak="0">
+  <w:abstractNum w:abstractNumId="9" w15:restartNumberingAfterBreak="0">
     <w:nsid w:val="59F67B82"/>
     <w:multiLevelType w:val="hybridMultilevel"/>
-    <w:tmpl w:val="8FA2A260"/>
+    <w:tmpl w:val="63A08960"/>
     <w:lvl w:ilvl="0" w:tplc="F4C273EC">
       <w:numFmt w:val="bullet"/>
       <w:lvlText w:val="-"/>
@@ -12222,7 +12508,7 @@
       </w:rPr>
     </w:lvl>
   </w:abstractNum>
-  <w:abstractNum w:abstractNumId="9" w15:restartNumberingAfterBreak="0">
+  <w:abstractNum w:abstractNumId="10" w15:restartNumberingAfterBreak="0">
     <w:nsid w:val="648F7B33"/>
     <w:multiLevelType w:val="hybridMultilevel"/>
     <w:tmpl w:val="294A606C"/>
@@ -12308,7 +12594,7 @@
       </w:pPr>
     </w:lvl>
   </w:abstractNum>
-  <w:abstractNum w:abstractNumId="10" w15:restartNumberingAfterBreak="0">
+  <w:abstractNum w:abstractNumId="11" w15:restartNumberingAfterBreak="0">
     <w:nsid w:val="65D43B81"/>
     <w:multiLevelType w:val="hybridMultilevel"/>
     <w:tmpl w:val="3B882E1A"/>
@@ -12397,7 +12683,93 @@
       </w:pPr>
     </w:lvl>
   </w:abstractNum>
-  <w:abstractNum w:abstractNumId="11" w15:restartNumberingAfterBreak="0">
+  <w:abstractNum w:abstractNumId="12" w15:restartNumberingAfterBreak="0">
+    <w:nsid w:val="78DA2837"/>
+    <w:multiLevelType w:val="multilevel"/>
+    <w:tmpl w:val="0413001D"/>
+    <w:lvl w:ilvl="0">
+      <w:start w:val="1"/>
+      <w:numFmt w:val="decimal"/>
+      <w:lvlText w:val="%1)"/>
+      <w:lvlJc w:val="left"/>
+      <w:pPr>
+        <w:ind w:left="360" w:hanging="360"/>
+      </w:pPr>
+    </w:lvl>
+    <w:lvl w:ilvl="1">
+      <w:start w:val="1"/>
+      <w:numFmt w:val="lowerLetter"/>
+      <w:lvlText w:val="%2)"/>
+      <w:lvlJc w:val="left"/>
+      <w:pPr>
+        <w:ind w:left="720" w:hanging="360"/>
+      </w:pPr>
+    </w:lvl>
+    <w:lvl w:ilvl="2">
+      <w:start w:val="1"/>
+      <w:numFmt w:val="lowerRoman"/>
+      <w:lvlText w:val="%3)"/>
+      <w:lvlJc w:val="left"/>
+      <w:pPr>
+        <w:ind w:left="1080" w:hanging="360"/>
+      </w:pPr>
+    </w:lvl>
+    <w:lvl w:ilvl="3">
+      <w:start w:val="1"/>
+      <w:numFmt w:val="decimal"/>
+      <w:lvlText w:val="(%4)"/>
+      <w:lvlJc w:val="left"/>
+      <w:pPr>
+        <w:ind w:left="1440" w:hanging="360"/>
+      </w:pPr>
+    </w:lvl>
+    <w:lvl w:ilvl="4">
+      <w:start w:val="1"/>
+      <w:numFmt w:val="lowerLetter"/>
+      <w:lvlText w:val="(%5)"/>
+      <w:lvlJc w:val="left"/>
+      <w:pPr>
+        <w:ind w:left="1800" w:hanging="360"/>
+      </w:pPr>
+    </w:lvl>
+    <w:lvl w:ilvl="5">
+      <w:start w:val="1"/>
+      <w:numFmt w:val="lowerRoman"/>
+      <w:lvlText w:val="(%6)"/>
+      <w:lvlJc w:val="left"/>
+      <w:pPr>
+        <w:ind w:left="2160" w:hanging="360"/>
+      </w:pPr>
+    </w:lvl>
+    <w:lvl w:ilvl="6">
+      <w:start w:val="1"/>
+      <w:numFmt w:val="decimal"/>
+      <w:lvlText w:val="%7."/>
+      <w:lvlJc w:val="left"/>
+      <w:pPr>
+        <w:ind w:left="2520" w:hanging="360"/>
+      </w:pPr>
+    </w:lvl>
+    <w:lvl w:ilvl="7">
+      <w:start w:val="1"/>
+      <w:numFmt w:val="lowerLetter"/>
+      <w:lvlText w:val="%8."/>
+      <w:lvlJc w:val="left"/>
+      <w:pPr>
+        <w:ind w:left="2880" w:hanging="360"/>
+      </w:pPr>
+    </w:lvl>
+    <w:lvl w:ilvl="8">
+      <w:start w:val="1"/>
+      <w:numFmt w:val="lowerRoman"/>
+      <w:lvlText w:val="%9."/>
+      <w:lvlJc w:val="left"/>
+      <w:pPr>
+        <w:ind w:left="3240" w:hanging="360"/>
+      </w:pPr>
+    </w:lvl>
+  </w:abstractNum>
+  <w:abstractNum w:abstractNumId="13" w15:restartNumberingAfterBreak="0">
     <w:nsid w:val="7FA35503"/>
     <w:multiLevelType w:val="hybridMultilevel"/>
     <w:tmpl w:val="FFFFFFFF"/>
@@ -12493,22 +12865,22 @@
     <w:abstractNumId w:val="6"/>
   </w:num>
   <w:num w:numId="4">
-    <w:abstractNumId w:val="9"/>
+    <w:abstractNumId w:val="10"/>
   </w:num>
   <w:num w:numId="5">
-    <w:abstractNumId w:val="11"/>
+    <w:abstractNumId w:val="13"/>
   </w:num>
   <w:num w:numId="6">
     <w:abstractNumId w:val="2"/>
   </w:num>
   <w:num w:numId="7">
-    <w:abstractNumId w:val="8"/>
+    <w:abstractNumId w:val="9"/>
   </w:num>
   <w:num w:numId="8">
     <w:abstractNumId w:val="5"/>
   </w:num>
   <w:num w:numId="9">
-    <w:abstractNumId w:val="7"/>
+    <w:abstractNumId w:val="8"/>
   </w:num>
   <w:num w:numId="10">
     <w:abstractNumId w:val="0"/>
@@ -12547,7 +12919,13 @@
     <w:abstractNumId w:val="1"/>
   </w:num>
   <w:num w:numId="13">
-    <w:abstractNumId w:val="10"/>
+    <w:abstractNumId w:val="11"/>
+  </w:num>
+  <w:num w:numId="14">
+    <w:abstractNumId w:val="12"/>
+  </w:num>
+  <w:num w:numId="15">
+    <w:abstractNumId w:val="7"/>
   </w:num>
   <w:numIdMacAtCleanup w:val="6"/>
 </w:numbering>
@@ -13996,6 +14374,21 @@
 </file>
 
 <file path=customXml/item1.xml><?xml version="1.0" encoding="utf-8"?>
+<p:properties xmlns:p="http://schemas.microsoft.com/office/2006/metadata/properties" xmlns:xsi="http://www.w3.org/2001/XMLSchema-instance" xmlns:pc="http://schemas.microsoft.com/office/infopath/2007/PartnerControls">
+  <documentManagement/>
+</p:properties>
+</file>
+
+<file path=customXml/item2.xml><?xml version="1.0" encoding="utf-8"?>
+<?mso-contentType ?>
+<FormTemplates xmlns="http://schemas.microsoft.com/sharepoint/v3/contenttype/forms">
+  <Display>DocumentLibraryForm</Display>
+  <Edit>DocumentLibraryForm</Edit>
+  <New>DocumentLibraryForm</New>
+</FormTemplates>
+</file>
+
+<file path=customXml/item3.xml><?xml version="1.0" encoding="utf-8"?>
 <ct:contentTypeSchema xmlns:ct="http://schemas.microsoft.com/office/2006/metadata/contentType" xmlns:ma="http://schemas.microsoft.com/office/2006/metadata/properties/metaAttributes" ct:_="" ma:_="" ma:contentTypeName="Document" ma:contentTypeID="0x0101008DEFBE292292894DB3338A0672C00AA6" ma:contentTypeVersion="9" ma:contentTypeDescription="Create a new document." ma:contentTypeScope="" ma:versionID="5e30a8582cf447bcb0730c560106e737">
   <xsd:schema xmlns:xsd="http://www.w3.org/2001/XMLSchema" xmlns:xs="http://www.w3.org/2001/XMLSchema" xmlns:p="http://schemas.microsoft.com/office/2006/metadata/properties" xmlns:ns3="206950b2-f6b5-4099-ab4b-6b743c6f3679" xmlns:ns4="7332179d-17af-42ff-9219-5fd408883b8b" targetNamespace="http://schemas.microsoft.com/office/2006/metadata/properties" ma:root="true" ma:fieldsID="1b0704f870c8457b84411e3a6ccc2b5f" ns3:_="" ns4:_="">
     <xsd:import namespace="206950b2-f6b5-4099-ab4b-6b743c6f3679"/>
@@ -14192,26 +14585,28 @@
 </ct:contentTypeSchema>
 </file>
 
-<file path=customXml/item2.xml><?xml version="1.0" encoding="utf-8"?>
-<?mso-contentType ?>
-<FormTemplates xmlns="http://schemas.microsoft.com/sharepoint/v3/contenttype/forms">
-  <Display>DocumentLibraryForm</Display>
-  <Edit>DocumentLibraryForm</Edit>
-  <New>DocumentLibraryForm</New>
-</FormTemplates>
-</file>
-
-<file path=customXml/item3.xml><?xml version="1.0" encoding="utf-8"?>
-<p:properties xmlns:p="http://schemas.microsoft.com/office/2006/metadata/properties" xmlns:xsi="http://www.w3.org/2001/XMLSchema-instance" xmlns:pc="http://schemas.microsoft.com/office/infopath/2007/PartnerControls">
-  <documentManagement/>
-</p:properties>
-</file>
-
 <file path=customXml/item4.xml><?xml version="1.0" encoding="utf-8"?>
 <b:Sources xmlns:b="http://schemas.openxmlformats.org/officeDocument/2006/bibliography" xmlns="http://schemas.openxmlformats.org/officeDocument/2006/bibliography" SelectedStyle="/APASixthEditionOfficeOnline.xsl" StyleName="APA" Version="6"/>
 </file>
 
 <file path=customXml/itemProps1.xml><?xml version="1.0" encoding="utf-8"?>
+<ds:datastoreItem xmlns:ds="http://schemas.openxmlformats.org/officeDocument/2006/customXml" ds:itemID="{77DE7859-FCBB-4B0A-89BB-4DC583037A89}">
+  <ds:schemaRefs>
+    <ds:schemaRef ds:uri="http://schemas.microsoft.com/office/2006/metadata/properties"/>
+    <ds:schemaRef ds:uri="http://schemas.microsoft.com/office/infopath/2007/PartnerControls"/>
+  </ds:schemaRefs>
+</ds:datastoreItem>
+</file>
+
+<file path=customXml/itemProps2.xml><?xml version="1.0" encoding="utf-8"?>
+<ds:datastoreItem xmlns:ds="http://schemas.openxmlformats.org/officeDocument/2006/customXml" ds:itemID="{F7C83A40-2A21-4352-A94F-65FF3048930F}">
+  <ds:schemaRefs>
+    <ds:schemaRef ds:uri="http://schemas.microsoft.com/sharepoint/v3/contenttype/forms"/>
+  </ds:schemaRefs>
+</ds:datastoreItem>
+</file>
+
+<file path=customXml/itemProps3.xml><?xml version="1.0" encoding="utf-8"?>
 <ds:datastoreItem xmlns:ds="http://schemas.openxmlformats.org/officeDocument/2006/customXml" ds:itemID="{E78CB5D1-04D0-4D1A-A9E6-1499921C2A21}">
   <ds:schemaRefs>
     <ds:schemaRef ds:uri="http://schemas.microsoft.com/office/2006/metadata/contentType"/>
@@ -14230,23 +14625,6 @@
 </ds:datastoreItem>
 </file>
 
-<file path=customXml/itemProps2.xml><?xml version="1.0" encoding="utf-8"?>
-<ds:datastoreItem xmlns:ds="http://schemas.openxmlformats.org/officeDocument/2006/customXml" ds:itemID="{F7C83A40-2A21-4352-A94F-65FF3048930F}">
-  <ds:schemaRefs>
-    <ds:schemaRef ds:uri="http://schemas.microsoft.com/sharepoint/v3/contenttype/forms"/>
-  </ds:schemaRefs>
-</ds:datastoreItem>
-</file>
-
-<file path=customXml/itemProps3.xml><?xml version="1.0" encoding="utf-8"?>
-<ds:datastoreItem xmlns:ds="http://schemas.openxmlformats.org/officeDocument/2006/customXml" ds:itemID="{77DE7859-FCBB-4B0A-89BB-4DC583037A89}">
-  <ds:schemaRefs>
-    <ds:schemaRef ds:uri="http://schemas.microsoft.com/office/2006/metadata/properties"/>
-    <ds:schemaRef ds:uri="http://schemas.microsoft.com/office/infopath/2007/PartnerControls"/>
-  </ds:schemaRefs>
-</ds:datastoreItem>
-</file>
-
 <file path=customXml/itemProps4.xml><?xml version="1.0" encoding="utf-8"?>
 <ds:datastoreItem xmlns:ds="http://schemas.openxmlformats.org/officeDocument/2006/customXml" ds:itemID="{FC8813E7-3314-C640-86A5-0F2A193E00DE}">
   <ds:schemaRefs>

</xml_diff>

<commit_message>
FO update (moet nog Wireframes, Domeinmodel)
</commit_message>
<xml_diff>
--- a/Documenten/Nerdy Gadgets Functioneel Ontwerp.docx
+++ b/Documenten/Nerdy Gadgets Functioneel Ontwerp.docx
@@ -187,7 +187,6 @@
               <w:noProof/>
               <w:sz w:val="22"/>
               <w:szCs w:val="22"/>
-              <w:lang/>
             </w:rPr>
           </w:pPr>
           <w:r>
@@ -213,7 +212,6 @@
                 <w:noProof/>
                 <w:sz w:val="22"/>
                 <w:szCs w:val="22"/>
-                <w:lang/>
               </w:rPr>
               <w:tab/>
             </w:r>
@@ -286,7 +284,6 @@
               <w:noProof/>
               <w:sz w:val="22"/>
               <w:szCs w:val="22"/>
-              <w:lang/>
             </w:rPr>
           </w:pPr>
           <w:hyperlink w:anchor="_Toc55119611" w:history="1">
@@ -303,7 +300,6 @@
                 <w:noProof/>
                 <w:sz w:val="22"/>
                 <w:szCs w:val="22"/>
-                <w:lang/>
               </w:rPr>
               <w:tab/>
             </w:r>
@@ -376,7 +372,6 @@
               <w:noProof/>
               <w:sz w:val="22"/>
               <w:szCs w:val="22"/>
-              <w:lang/>
             </w:rPr>
           </w:pPr>
           <w:hyperlink w:anchor="_Toc55119612" w:history="1">
@@ -394,7 +389,6 @@
                 <w:noProof/>
                 <w:sz w:val="22"/>
                 <w:szCs w:val="22"/>
-                <w:lang/>
               </w:rPr>
               <w:tab/>
             </w:r>
@@ -468,7 +462,6 @@
               <w:noProof/>
               <w:sz w:val="22"/>
               <w:szCs w:val="22"/>
-              <w:lang/>
             </w:rPr>
           </w:pPr>
           <w:hyperlink w:anchor="_Toc55119613" w:history="1">
@@ -485,7 +478,6 @@
                 <w:noProof/>
                 <w:sz w:val="22"/>
                 <w:szCs w:val="22"/>
-                <w:lang/>
               </w:rPr>
               <w:tab/>
             </w:r>
@@ -558,7 +550,6 @@
               <w:noProof/>
               <w:sz w:val="22"/>
               <w:szCs w:val="22"/>
-              <w:lang/>
             </w:rPr>
           </w:pPr>
           <w:hyperlink w:anchor="_Toc55119614" w:history="1">
@@ -575,7 +566,6 @@
                 <w:noProof/>
                 <w:sz w:val="22"/>
                 <w:szCs w:val="22"/>
-                <w:lang/>
               </w:rPr>
               <w:tab/>
             </w:r>
@@ -648,7 +638,6 @@
               <w:noProof/>
               <w:sz w:val="22"/>
               <w:szCs w:val="22"/>
-              <w:lang/>
             </w:rPr>
           </w:pPr>
           <w:hyperlink w:anchor="_Toc55119615" w:history="1">
@@ -665,7 +654,6 @@
                 <w:noProof/>
                 <w:sz w:val="22"/>
                 <w:szCs w:val="22"/>
-                <w:lang/>
               </w:rPr>
               <w:tab/>
             </w:r>
@@ -738,7 +726,6 @@
               <w:noProof/>
               <w:sz w:val="22"/>
               <w:szCs w:val="22"/>
-              <w:lang/>
             </w:rPr>
           </w:pPr>
           <w:hyperlink w:anchor="_Toc55119616" w:history="1">
@@ -755,7 +742,6 @@
                 <w:noProof/>
                 <w:sz w:val="22"/>
                 <w:szCs w:val="22"/>
-                <w:lang/>
               </w:rPr>
               <w:tab/>
             </w:r>
@@ -828,7 +814,6 @@
               <w:noProof/>
               <w:sz w:val="22"/>
               <w:szCs w:val="22"/>
-              <w:lang/>
             </w:rPr>
           </w:pPr>
           <w:hyperlink w:anchor="_Toc55119617" w:history="1">
@@ -845,7 +830,6 @@
                 <w:noProof/>
                 <w:sz w:val="22"/>
                 <w:szCs w:val="22"/>
-                <w:lang/>
               </w:rPr>
               <w:tab/>
             </w:r>
@@ -918,7 +902,6 @@
               <w:noProof/>
               <w:sz w:val="22"/>
               <w:szCs w:val="22"/>
-              <w:lang/>
             </w:rPr>
           </w:pPr>
           <w:hyperlink w:anchor="_Toc55119618" w:history="1">
@@ -935,7 +918,6 @@
                 <w:noProof/>
                 <w:sz w:val="22"/>
                 <w:szCs w:val="22"/>
-                <w:lang/>
               </w:rPr>
               <w:tab/>
             </w:r>
@@ -1008,7 +990,6 @@
               <w:noProof/>
               <w:sz w:val="22"/>
               <w:szCs w:val="22"/>
-              <w:lang/>
             </w:rPr>
           </w:pPr>
           <w:hyperlink w:anchor="_Toc55119619" w:history="1">
@@ -1025,7 +1006,6 @@
                 <w:noProof/>
                 <w:sz w:val="22"/>
                 <w:szCs w:val="22"/>
-                <w:lang/>
               </w:rPr>
               <w:tab/>
             </w:r>
@@ -1098,7 +1078,6 @@
               <w:noProof/>
               <w:sz w:val="22"/>
               <w:szCs w:val="22"/>
-              <w:lang/>
             </w:rPr>
           </w:pPr>
           <w:hyperlink w:anchor="_Toc55119620" w:history="1">
@@ -1115,7 +1094,6 @@
                 <w:noProof/>
                 <w:sz w:val="22"/>
                 <w:szCs w:val="22"/>
-                <w:lang/>
               </w:rPr>
               <w:tab/>
             </w:r>
@@ -1188,7 +1166,6 @@
               <w:noProof/>
               <w:sz w:val="22"/>
               <w:szCs w:val="22"/>
-              <w:lang/>
             </w:rPr>
           </w:pPr>
           <w:hyperlink w:anchor="_Toc55119621" w:history="1">
@@ -1205,7 +1182,6 @@
                 <w:noProof/>
                 <w:sz w:val="22"/>
                 <w:szCs w:val="22"/>
-                <w:lang/>
               </w:rPr>
               <w:tab/>
             </w:r>
@@ -1278,7 +1254,6 @@
               <w:noProof/>
               <w:sz w:val="22"/>
               <w:szCs w:val="22"/>
-              <w:lang/>
             </w:rPr>
           </w:pPr>
           <w:hyperlink w:anchor="_Toc55119622" w:history="1">
@@ -1295,7 +1270,6 @@
                 <w:noProof/>
                 <w:sz w:val="22"/>
                 <w:szCs w:val="22"/>
-                <w:lang/>
               </w:rPr>
               <w:tab/>
             </w:r>
@@ -1368,7 +1342,6 @@
               <w:noProof/>
               <w:sz w:val="22"/>
               <w:szCs w:val="22"/>
-              <w:lang/>
             </w:rPr>
           </w:pPr>
           <w:hyperlink w:anchor="_Toc55119623" w:history="1">
@@ -1385,7 +1358,6 @@
                 <w:noProof/>
                 <w:sz w:val="22"/>
                 <w:szCs w:val="22"/>
-                <w:lang/>
               </w:rPr>
               <w:tab/>
             </w:r>
@@ -1458,7 +1430,6 @@
               <w:noProof/>
               <w:sz w:val="22"/>
               <w:szCs w:val="22"/>
-              <w:lang/>
             </w:rPr>
           </w:pPr>
           <w:hyperlink w:anchor="_Toc55119624" w:history="1">
@@ -1475,7 +1446,6 @@
                 <w:noProof/>
                 <w:sz w:val="22"/>
                 <w:szCs w:val="22"/>
-                <w:lang/>
               </w:rPr>
               <w:tab/>
             </w:r>
@@ -1548,7 +1518,6 @@
               <w:noProof/>
               <w:sz w:val="22"/>
               <w:szCs w:val="22"/>
-              <w:lang/>
             </w:rPr>
           </w:pPr>
           <w:hyperlink w:anchor="_Toc55119625" w:history="1">
@@ -1565,7 +1534,6 @@
                 <w:noProof/>
                 <w:sz w:val="22"/>
                 <w:szCs w:val="22"/>
-                <w:lang/>
               </w:rPr>
               <w:tab/>
             </w:r>
@@ -1638,7 +1606,6 @@
               <w:noProof/>
               <w:sz w:val="22"/>
               <w:szCs w:val="22"/>
-              <w:lang/>
             </w:rPr>
           </w:pPr>
           <w:hyperlink w:anchor="_Toc55119626" w:history="1">
@@ -1655,7 +1622,6 @@
                 <w:noProof/>
                 <w:sz w:val="22"/>
                 <w:szCs w:val="22"/>
-                <w:lang/>
               </w:rPr>
               <w:tab/>
             </w:r>
@@ -1728,7 +1694,6 @@
               <w:noProof/>
               <w:sz w:val="22"/>
               <w:szCs w:val="22"/>
-              <w:lang/>
             </w:rPr>
           </w:pPr>
           <w:hyperlink w:anchor="_Toc55119627" w:history="1">
@@ -1745,7 +1710,6 @@
                 <w:noProof/>
                 <w:sz w:val="22"/>
                 <w:szCs w:val="22"/>
-                <w:lang/>
               </w:rPr>
               <w:tab/>
             </w:r>
@@ -1818,7 +1782,6 @@
               <w:noProof/>
               <w:sz w:val="22"/>
               <w:szCs w:val="22"/>
-              <w:lang/>
             </w:rPr>
           </w:pPr>
           <w:hyperlink w:anchor="_Toc55119628" w:history="1">
@@ -1835,7 +1798,6 @@
                 <w:noProof/>
                 <w:sz w:val="22"/>
                 <w:szCs w:val="22"/>
-                <w:lang/>
               </w:rPr>
               <w:tab/>
             </w:r>
@@ -1908,7 +1870,6 @@
               <w:noProof/>
               <w:sz w:val="22"/>
               <w:szCs w:val="22"/>
-              <w:lang/>
             </w:rPr>
           </w:pPr>
           <w:hyperlink w:anchor="_Toc55119629" w:history="1">
@@ -1925,7 +1886,6 @@
                 <w:noProof/>
                 <w:sz w:val="22"/>
                 <w:szCs w:val="22"/>
-                <w:lang/>
               </w:rPr>
               <w:tab/>
             </w:r>
@@ -1998,7 +1958,6 @@
               <w:noProof/>
               <w:sz w:val="22"/>
               <w:szCs w:val="22"/>
-              <w:lang/>
             </w:rPr>
           </w:pPr>
           <w:hyperlink w:anchor="_Toc55119630" w:history="1">
@@ -2015,7 +1974,6 @@
                 <w:noProof/>
                 <w:sz w:val="22"/>
                 <w:szCs w:val="22"/>
-                <w:lang/>
               </w:rPr>
               <w:tab/>
             </w:r>
@@ -2088,7 +2046,6 @@
               <w:noProof/>
               <w:sz w:val="22"/>
               <w:szCs w:val="22"/>
-              <w:lang/>
             </w:rPr>
           </w:pPr>
           <w:hyperlink w:anchor="_Toc55119631" w:history="1">
@@ -2105,7 +2062,6 @@
                 <w:noProof/>
                 <w:sz w:val="22"/>
                 <w:szCs w:val="22"/>
-                <w:lang/>
               </w:rPr>
               <w:tab/>
             </w:r>
@@ -2178,7 +2134,6 @@
               <w:noProof/>
               <w:sz w:val="22"/>
               <w:szCs w:val="22"/>
-              <w:lang/>
             </w:rPr>
           </w:pPr>
           <w:hyperlink w:anchor="_Toc55119632" w:history="1">
@@ -2195,7 +2150,6 @@
                 <w:noProof/>
                 <w:sz w:val="22"/>
                 <w:szCs w:val="22"/>
-                <w:lang/>
               </w:rPr>
               <w:tab/>
             </w:r>
@@ -2268,7 +2222,6 @@
               <w:noProof/>
               <w:sz w:val="22"/>
               <w:szCs w:val="22"/>
-              <w:lang/>
             </w:rPr>
           </w:pPr>
           <w:hyperlink w:anchor="_Toc55119633" w:history="1">
@@ -2285,7 +2238,6 @@
                 <w:noProof/>
                 <w:sz w:val="22"/>
                 <w:szCs w:val="22"/>
-                <w:lang/>
               </w:rPr>
               <w:tab/>
             </w:r>
@@ -2358,7 +2310,6 @@
               <w:noProof/>
               <w:sz w:val="22"/>
               <w:szCs w:val="22"/>
-              <w:lang/>
             </w:rPr>
           </w:pPr>
           <w:hyperlink w:anchor="_Toc55119634" w:history="1">
@@ -2375,7 +2326,6 @@
                 <w:noProof/>
                 <w:sz w:val="22"/>
                 <w:szCs w:val="22"/>
-                <w:lang/>
               </w:rPr>
               <w:tab/>
             </w:r>
@@ -2448,7 +2398,6 @@
               <w:noProof/>
               <w:sz w:val="22"/>
               <w:szCs w:val="22"/>
-              <w:lang/>
             </w:rPr>
           </w:pPr>
           <w:hyperlink w:anchor="_Toc55119635" w:history="1">
@@ -2465,7 +2414,6 @@
                 <w:noProof/>
                 <w:sz w:val="22"/>
                 <w:szCs w:val="22"/>
-                <w:lang/>
               </w:rPr>
               <w:tab/>
             </w:r>
@@ -2538,7 +2486,6 @@
               <w:noProof/>
               <w:sz w:val="22"/>
               <w:szCs w:val="22"/>
-              <w:lang/>
             </w:rPr>
           </w:pPr>
           <w:hyperlink w:anchor="_Toc55119636" w:history="1">
@@ -2555,7 +2502,6 @@
                 <w:noProof/>
                 <w:sz w:val="22"/>
                 <w:szCs w:val="22"/>
-                <w:lang/>
               </w:rPr>
               <w:tab/>
             </w:r>
@@ -2628,7 +2574,6 @@
               <w:noProof/>
               <w:sz w:val="22"/>
               <w:szCs w:val="22"/>
-              <w:lang/>
             </w:rPr>
           </w:pPr>
           <w:hyperlink w:anchor="_Toc55119637" w:history="1">
@@ -2645,7 +2590,6 @@
                 <w:noProof/>
                 <w:sz w:val="22"/>
                 <w:szCs w:val="22"/>
-                <w:lang/>
               </w:rPr>
               <w:tab/>
             </w:r>
@@ -2718,7 +2662,6 @@
               <w:noProof/>
               <w:sz w:val="22"/>
               <w:szCs w:val="22"/>
-              <w:lang/>
             </w:rPr>
           </w:pPr>
           <w:hyperlink w:anchor="_Toc55119638" w:history="1">
@@ -2735,7 +2678,6 @@
                 <w:noProof/>
                 <w:sz w:val="22"/>
                 <w:szCs w:val="22"/>
-                <w:lang/>
               </w:rPr>
               <w:tab/>
             </w:r>
@@ -2808,7 +2750,6 @@
               <w:noProof/>
               <w:sz w:val="22"/>
               <w:szCs w:val="22"/>
-              <w:lang/>
             </w:rPr>
           </w:pPr>
           <w:hyperlink w:anchor="_Toc55119639" w:history="1">
@@ -2825,7 +2766,6 @@
                 <w:noProof/>
                 <w:sz w:val="22"/>
                 <w:szCs w:val="22"/>
-                <w:lang/>
               </w:rPr>
               <w:tab/>
             </w:r>
@@ -2897,7 +2837,6 @@
               <w:noProof/>
               <w:sz w:val="22"/>
               <w:szCs w:val="22"/>
-              <w:lang/>
             </w:rPr>
           </w:pPr>
           <w:hyperlink w:anchor="_Toc55119640" w:history="1">
@@ -2969,7 +2908,6 @@
               <w:noProof/>
               <w:sz w:val="22"/>
               <w:szCs w:val="22"/>
-              <w:lang/>
             </w:rPr>
           </w:pPr>
           <w:hyperlink w:anchor="_Toc55119641" w:history="1">
@@ -3041,7 +2979,6 @@
               <w:noProof/>
               <w:sz w:val="22"/>
               <w:szCs w:val="22"/>
-              <w:lang/>
             </w:rPr>
           </w:pPr>
           <w:hyperlink w:anchor="_Toc55119642" w:history="1">
@@ -3113,7 +3050,6 @@
               <w:noProof/>
               <w:sz w:val="22"/>
               <w:szCs w:val="22"/>
-              <w:lang/>
             </w:rPr>
           </w:pPr>
           <w:hyperlink w:anchor="_Toc55119643" w:history="1">
@@ -3186,7 +3122,6 @@
               <w:noProof/>
               <w:sz w:val="22"/>
               <w:szCs w:val="22"/>
-              <w:lang/>
             </w:rPr>
           </w:pPr>
           <w:hyperlink w:anchor="_Toc55119644" w:history="1">
@@ -3203,7 +3138,6 @@
                 <w:noProof/>
                 <w:sz w:val="22"/>
                 <w:szCs w:val="22"/>
-                <w:lang/>
               </w:rPr>
               <w:tab/>
             </w:r>
@@ -3276,7 +3210,6 @@
               <w:noProof/>
               <w:sz w:val="22"/>
               <w:szCs w:val="22"/>
-              <w:lang/>
             </w:rPr>
           </w:pPr>
           <w:hyperlink w:anchor="_Toc55119645" w:history="1">
@@ -3293,7 +3226,6 @@
                 <w:noProof/>
                 <w:sz w:val="22"/>
                 <w:szCs w:val="22"/>
-                <w:lang/>
               </w:rPr>
               <w:tab/>
             </w:r>
@@ -3366,7 +3298,6 @@
               <w:noProof/>
               <w:sz w:val="22"/>
               <w:szCs w:val="22"/>
-              <w:lang/>
             </w:rPr>
           </w:pPr>
           <w:hyperlink w:anchor="_Toc55119646" w:history="1">
@@ -3383,7 +3314,6 @@
                 <w:noProof/>
                 <w:sz w:val="22"/>
                 <w:szCs w:val="22"/>
-                <w:lang/>
               </w:rPr>
               <w:tab/>
             </w:r>
@@ -3686,8 +3616,13 @@
                 <w:rFonts w:ascii="Calibri" w:eastAsia="Calibri" w:hAnsi="Calibri" w:cs="Calibri"/>
               </w:rPr>
             </w:pPr>
-            <w:r>
-              <w:t xml:space="preserve">Projectlid  </w:t>
+            <w:proofErr w:type="spellStart"/>
+            <w:r>
+              <w:t>Projectlid</w:t>
+            </w:r>
+            <w:proofErr w:type="spellEnd"/>
+            <w:r>
+              <w:t xml:space="preserve">  </w:t>
             </w:r>
           </w:p>
         </w:tc>
@@ -3750,8 +3685,13 @@
                 <w:rFonts w:ascii="Calibri" w:eastAsia="Calibri" w:hAnsi="Calibri" w:cs="Calibri"/>
               </w:rPr>
             </w:pPr>
-            <w:r>
-              <w:t xml:space="preserve">Projectlid  </w:t>
+            <w:proofErr w:type="spellStart"/>
+            <w:r>
+              <w:t>Projectlid</w:t>
+            </w:r>
+            <w:proofErr w:type="spellEnd"/>
+            <w:r>
+              <w:t xml:space="preserve">  </w:t>
             </w:r>
           </w:p>
         </w:tc>
@@ -3814,8 +3754,13 @@
                 <w:rFonts w:ascii="Calibri" w:eastAsia="Calibri" w:hAnsi="Calibri" w:cs="Calibri"/>
               </w:rPr>
             </w:pPr>
-            <w:r>
-              <w:t xml:space="preserve">Projectlid  </w:t>
+            <w:proofErr w:type="spellStart"/>
+            <w:r>
+              <w:t>Projectlid</w:t>
+            </w:r>
+            <w:proofErr w:type="spellEnd"/>
+            <w:r>
+              <w:t xml:space="preserve">  </w:t>
             </w:r>
           </w:p>
         </w:tc>
@@ -3878,8 +3823,13 @@
                 <w:rFonts w:ascii="Calibri" w:eastAsia="Calibri" w:hAnsi="Calibri" w:cs="Calibri"/>
               </w:rPr>
             </w:pPr>
-            <w:r>
-              <w:t xml:space="preserve">Projectlid  </w:t>
+            <w:proofErr w:type="spellStart"/>
+            <w:r>
+              <w:t>Projectlid</w:t>
+            </w:r>
+            <w:proofErr w:type="spellEnd"/>
+            <w:r>
+              <w:t xml:space="preserve">  </w:t>
             </w:r>
           </w:p>
         </w:tc>
@@ -3942,8 +3892,13 @@
                 <w:rFonts w:ascii="Calibri" w:eastAsia="Calibri" w:hAnsi="Calibri" w:cs="Calibri"/>
               </w:rPr>
             </w:pPr>
-            <w:r>
-              <w:t xml:space="preserve">Projectlid  </w:t>
+            <w:proofErr w:type="spellStart"/>
+            <w:r>
+              <w:t>Projectlid</w:t>
+            </w:r>
+            <w:proofErr w:type="spellEnd"/>
+            <w:r>
+              <w:t xml:space="preserve">  </w:t>
             </w:r>
           </w:p>
         </w:tc>
@@ -4005,8 +3960,13 @@
                 <w:rFonts w:ascii="Calibri" w:eastAsia="Calibri" w:hAnsi="Calibri" w:cs="Calibri"/>
               </w:rPr>
             </w:pPr>
-            <w:r>
-              <w:t xml:space="preserve">Projectlid  </w:t>
+            <w:proofErr w:type="spellStart"/>
+            <w:r>
+              <w:t>Projectlid</w:t>
+            </w:r>
+            <w:proofErr w:type="spellEnd"/>
+            <w:r>
+              <w:t xml:space="preserve">  </w:t>
             </w:r>
           </w:p>
         </w:tc>
@@ -4674,12 +4634,37 @@
                 <w:lang w:val="en-US"/>
               </w:rPr>
             </w:pPr>
+            <w:proofErr w:type="spellStart"/>
             <w:r>
               <w:rPr>
                 <w:rFonts w:cstheme="minorHAnsi"/>
                 <w:lang w:val="en-US"/>
               </w:rPr>
-              <w:t>Leden groep 4</w:t>
+              <w:t>Leden</w:t>
+            </w:r>
+            <w:proofErr w:type="spellEnd"/>
+            <w:r>
+              <w:rPr>
+                <w:rFonts w:cstheme="minorHAnsi"/>
+                <w:lang w:val="en-US"/>
+              </w:rPr>
+              <w:t xml:space="preserve"> </w:t>
+            </w:r>
+            <w:proofErr w:type="spellStart"/>
+            <w:r>
+              <w:rPr>
+                <w:rFonts w:cstheme="minorHAnsi"/>
+                <w:lang w:val="en-US"/>
+              </w:rPr>
+              <w:t>groep</w:t>
+            </w:r>
+            <w:proofErr w:type="spellEnd"/>
+            <w:r>
+              <w:rPr>
+                <w:rFonts w:cstheme="minorHAnsi"/>
+                <w:lang w:val="en-US"/>
+              </w:rPr>
+              <w:t xml:space="preserve"> 4</w:t>
             </w:r>
           </w:p>
         </w:tc>
@@ -4731,12 +4716,37 @@
                 <w:rFonts w:cstheme="minorHAnsi"/>
               </w:rPr>
             </w:pPr>
+            <w:proofErr w:type="spellStart"/>
             <w:r>
               <w:rPr>
                 <w:rFonts w:cstheme="minorHAnsi"/>
                 <w:lang w:val="en-US"/>
               </w:rPr>
-              <w:t>Leden groep 4</w:t>
+              <w:t>Leden</w:t>
+            </w:r>
+            <w:proofErr w:type="spellEnd"/>
+            <w:r>
+              <w:rPr>
+                <w:rFonts w:cstheme="minorHAnsi"/>
+                <w:lang w:val="en-US"/>
+              </w:rPr>
+              <w:t xml:space="preserve"> </w:t>
+            </w:r>
+            <w:proofErr w:type="spellStart"/>
+            <w:r>
+              <w:rPr>
+                <w:rFonts w:cstheme="minorHAnsi"/>
+                <w:lang w:val="en-US"/>
+              </w:rPr>
+              <w:t>groep</w:t>
+            </w:r>
+            <w:proofErr w:type="spellEnd"/>
+            <w:r>
+              <w:rPr>
+                <w:rFonts w:cstheme="minorHAnsi"/>
+                <w:lang w:val="en-US"/>
+              </w:rPr>
+              <w:t xml:space="preserve"> 4</w:t>
             </w:r>
           </w:p>
         </w:tc>
@@ -4789,12 +4799,53 @@
                 <w:lang w:val="en-US"/>
               </w:rPr>
             </w:pPr>
+            <w:proofErr w:type="spellStart"/>
             <w:r>
               <w:rPr>
                 <w:rFonts w:cstheme="minorHAnsi"/>
                 <w:lang w:val="en-US"/>
               </w:rPr>
-              <w:t>Leden groep 4, hoofd sales</w:t>
+              <w:t>Leden</w:t>
+            </w:r>
+            <w:proofErr w:type="spellEnd"/>
+            <w:r>
+              <w:rPr>
+                <w:rFonts w:cstheme="minorHAnsi"/>
+                <w:lang w:val="en-US"/>
+              </w:rPr>
+              <w:t xml:space="preserve"> </w:t>
+            </w:r>
+            <w:proofErr w:type="spellStart"/>
+            <w:r>
+              <w:rPr>
+                <w:rFonts w:cstheme="minorHAnsi"/>
+                <w:lang w:val="en-US"/>
+              </w:rPr>
+              <w:t>groep</w:t>
+            </w:r>
+            <w:proofErr w:type="spellEnd"/>
+            <w:r>
+              <w:rPr>
+                <w:rFonts w:cstheme="minorHAnsi"/>
+                <w:lang w:val="en-US"/>
+              </w:rPr>
+              <w:t xml:space="preserve"> 4, </w:t>
+            </w:r>
+            <w:proofErr w:type="spellStart"/>
+            <w:r>
+              <w:rPr>
+                <w:rFonts w:cstheme="minorHAnsi"/>
+                <w:lang w:val="en-US"/>
+              </w:rPr>
+              <w:t>hoofd</w:t>
+            </w:r>
+            <w:proofErr w:type="spellEnd"/>
+            <w:r>
+              <w:rPr>
+                <w:rFonts w:cstheme="minorHAnsi"/>
+                <w:lang w:val="en-US"/>
+              </w:rPr>
+              <w:t xml:space="preserve"> sales</w:t>
             </w:r>
           </w:p>
         </w:tc>
@@ -5041,13 +5092,77 @@
         <w:t>d</w:t>
       </w:r>
       <w:r>
-        <w:t>. Allereerst stellen we een lijst met requirements op die we vanuit Hoofd Sales hebben meegekregen. Deze requirements splitsen we op in twee dingen: User stories en een lijst requirements. Dit zodat het voor de lezer duidelijk wordt wat er gevraagd wordt en wat er gerealiseerd gaat worden. Verder zullen we die user stories en requirements onderbouwen met argumenten.</w:t>
+        <w:t xml:space="preserve">. Allereerst stellen we een lijst met </w:t>
+      </w:r>
+      <w:proofErr w:type="spellStart"/>
+      <w:r>
+        <w:t>requirements</w:t>
+      </w:r>
+      <w:proofErr w:type="spellEnd"/>
+      <w:r>
+        <w:t xml:space="preserve"> op die we vanuit Hoofd Sales hebben meegekregen. Deze </w:t>
+      </w:r>
+      <w:proofErr w:type="spellStart"/>
+      <w:r>
+        <w:t>requirements</w:t>
+      </w:r>
+      <w:proofErr w:type="spellEnd"/>
+      <w:r>
+        <w:t xml:space="preserve"> splitsen we op in twee dingen: User </w:t>
+      </w:r>
+      <w:proofErr w:type="spellStart"/>
+      <w:r>
+        <w:t>stories</w:t>
+      </w:r>
+      <w:proofErr w:type="spellEnd"/>
+      <w:r>
+        <w:t xml:space="preserve"> en een lijst </w:t>
+      </w:r>
+      <w:proofErr w:type="spellStart"/>
+      <w:r>
+        <w:t>requirements</w:t>
+      </w:r>
+      <w:proofErr w:type="spellEnd"/>
+      <w:r>
+        <w:t xml:space="preserve">. Dit zodat het voor de lezer duidelijk wordt wat er gevraagd wordt en wat er gerealiseerd gaat worden. Verder zullen we die user </w:t>
+      </w:r>
+      <w:proofErr w:type="spellStart"/>
+      <w:r>
+        <w:t>stories</w:t>
+      </w:r>
+      <w:proofErr w:type="spellEnd"/>
+      <w:r>
+        <w:t xml:space="preserve"> en </w:t>
+      </w:r>
+      <w:proofErr w:type="spellStart"/>
+      <w:r>
+        <w:t>requirements</w:t>
+      </w:r>
+      <w:proofErr w:type="spellEnd"/>
+      <w:r>
+        <w:t xml:space="preserve"> onderbouwen met argumenten.</w:t>
       </w:r>
     </w:p>
     <w:p/>
     <w:p>
       <w:r>
-        <w:t xml:space="preserve">Verder zullen we in dit document een aantal ‘use cases’ laten zien. Deze use cases beschrijven in detail de handelingen die moeten worden gedaan om een handeling uit te voeren. Hierbij </w:t>
+        <w:t>Verder zullen we in dit document een aantal ‘</w:t>
+      </w:r>
+      <w:proofErr w:type="spellStart"/>
+      <w:r>
+        <w:t>use</w:t>
+      </w:r>
+      <w:proofErr w:type="spellEnd"/>
+      <w:r>
+        <w:t xml:space="preserve"> cases’ laten zien. Deze </w:t>
+      </w:r>
+      <w:proofErr w:type="spellStart"/>
+      <w:r>
+        <w:t>use</w:t>
+      </w:r>
+      <w:proofErr w:type="spellEnd"/>
+      <w:r>
+        <w:t xml:space="preserve"> cases beschrijven in detail de handelingen die moeten worden gedaan om een handeling uit te voeren. Hierbij </w:t>
       </w:r>
       <w:r>
         <w:t>wordt</w:t>
@@ -5059,7 +5174,23 @@
     <w:p/>
     <w:p>
       <w:r>
-        <w:t>Ook laten we het domeinmodel zien en een aantal wireframes. De wireframes zullen een aanduiding geven van hoe de website er straks uit gaat zien. En ten slotte laten we een aantal bronnen zien die we gebruikt hebben om dit document te maken.</w:t>
+        <w:t xml:space="preserve">Ook laten we het domeinmodel zien en een aantal </w:t>
+      </w:r>
+      <w:proofErr w:type="spellStart"/>
+      <w:r>
+        <w:t>wireframes</w:t>
+      </w:r>
+      <w:proofErr w:type="spellEnd"/>
+      <w:r>
+        <w:t xml:space="preserve">. De </w:t>
+      </w:r>
+      <w:proofErr w:type="spellStart"/>
+      <w:r>
+        <w:t>wireframes</w:t>
+      </w:r>
+      <w:proofErr w:type="spellEnd"/>
+      <w:r>
+        <w:t xml:space="preserve"> zullen een aanduiding geven van hoe de website er straks uit gaat zien. En ten slotte laten we een aantal bronnen zien die we gebruikt hebben om dit document te maken.</w:t>
       </w:r>
     </w:p>
     <w:p/>
@@ -5166,11 +5297,13 @@
         </w:numPr>
       </w:pPr>
       <w:bookmarkStart w:id="13" w:name="_Toc55119620"/>
+      <w:proofErr w:type="spellStart"/>
       <w:r>
         <w:lastRenderedPageBreak/>
         <w:t>Requirements</w:t>
       </w:r>
       <w:bookmarkEnd w:id="13"/>
+      <w:proofErr w:type="spellEnd"/>
     </w:p>
     <w:p>
       <w:pPr>
@@ -5182,13 +5315,45 @@
       </w:pPr>
       <w:bookmarkStart w:id="14" w:name="_Toc55119621"/>
       <w:r>
-        <w:t>User stories en acceptatiecriteria</w:t>
+        <w:t xml:space="preserve">User </w:t>
+      </w:r>
+      <w:proofErr w:type="spellStart"/>
+      <w:r>
+        <w:t>stories</w:t>
+      </w:r>
+      <w:proofErr w:type="spellEnd"/>
+      <w:r>
+        <w:t xml:space="preserve"> en acceptatiecriteria</w:t>
       </w:r>
       <w:bookmarkEnd w:id="14"/>
     </w:p>
     <w:p>
       <w:r>
-        <w:t>Wij gebruiken voor het opschrijven van requirements user stories. Hieronder staan onze user stories beschreven.</w:t>
+        <w:t xml:space="preserve">Wij gebruiken voor het opschrijven van </w:t>
+      </w:r>
+      <w:proofErr w:type="spellStart"/>
+      <w:r>
+        <w:t>requirements</w:t>
+      </w:r>
+      <w:proofErr w:type="spellEnd"/>
+      <w:r>
+        <w:t xml:space="preserve"> user </w:t>
+      </w:r>
+      <w:proofErr w:type="spellStart"/>
+      <w:r>
+        <w:t>stories</w:t>
+      </w:r>
+      <w:proofErr w:type="spellEnd"/>
+      <w:r>
+        <w:t xml:space="preserve">. Hieronder staan onze user </w:t>
+      </w:r>
+      <w:proofErr w:type="spellStart"/>
+      <w:r>
+        <w:t>stories</w:t>
+      </w:r>
+      <w:proofErr w:type="spellEnd"/>
+      <w:r>
+        <w:t xml:space="preserve"> beschreven.</w:t>
       </w:r>
       <w:r>
         <w:t xml:space="preserve"> </w:t>
@@ -5200,7 +5365,15 @@
         <w:t>u</w:t>
       </w:r>
       <w:r>
-        <w:t>ser stories horen acceptatiecriteria, deze staan erbij aangegeven.</w:t>
+        <w:t xml:space="preserve">ser </w:t>
+      </w:r>
+      <w:proofErr w:type="spellStart"/>
+      <w:r>
+        <w:t>stories</w:t>
+      </w:r>
+      <w:proofErr w:type="spellEnd"/>
+      <w:r>
+        <w:t xml:space="preserve"> horen acceptatiecriteria, deze staan erbij aangegeven.</w:t>
       </w:r>
     </w:p>
     <w:tbl>
@@ -5432,14 +5605,24 @@
               </w:numPr>
             </w:pPr>
             <w:r>
-              <w:t xml:space="preserve">Als bezoeker kan ik zoeken op een deel van een productomschrijving (bijv zoeken op </w:t>
+              <w:t>Als bezoeker kan ik zoeken op een deel van een productomschrijving (</w:t>
+            </w:r>
+            <w:proofErr w:type="spellStart"/>
+            <w:r>
+              <w:t>bijv</w:t>
+            </w:r>
+            <w:proofErr w:type="spellEnd"/>
+            <w:r>
+              <w:t xml:space="preserve"> zoeken op </w:t>
             </w:r>
             <w:r>
               <w:t>‘</w:t>
             </w:r>
+            <w:proofErr w:type="spellStart"/>
             <w:r>
               <w:t>launch</w:t>
             </w:r>
+            <w:proofErr w:type="spellEnd"/>
             <w:r>
               <w:t>’</w:t>
             </w:r>
@@ -5450,8 +5633,21 @@
               <w:t>‘</w:t>
             </w:r>
             <w:r>
-              <w:t>USB rocket launcher</w:t>
-            </w:r>
+              <w:t xml:space="preserve">USB </w:t>
+            </w:r>
+            <w:proofErr w:type="spellStart"/>
+            <w:r>
+              <w:t>rocket</w:t>
+            </w:r>
+            <w:proofErr w:type="spellEnd"/>
+            <w:r>
+              <w:t xml:space="preserve"> </w:t>
+            </w:r>
+            <w:proofErr w:type="spellStart"/>
+            <w:r>
+              <w:t>launcher</w:t>
+            </w:r>
+            <w:proofErr w:type="spellEnd"/>
             <w:r>
               <w:t>’</w:t>
             </w:r>
@@ -5693,8 +5889,13 @@
               </w:numPr>
             </w:pPr>
             <w:r>
-              <w:t>De temperatuur van een gekoeld product wordt live geüpdate</w:t>
-            </w:r>
+              <w:t xml:space="preserve">De temperatuur van een gekoeld product wordt live </w:t>
+            </w:r>
+            <w:proofErr w:type="spellStart"/>
+            <w:r>
+              <w:t>geüpdate</w:t>
+            </w:r>
+            <w:proofErr w:type="spellEnd"/>
           </w:p>
           <w:p>
             <w:pPr>
@@ -6636,6 +6837,9 @@
             <w:r>
               <w:t>.</w:t>
             </w:r>
+            <w:r>
+              <w:t xml:space="preserve"> Als de bezoeker is ingelogd, gebeurt dit automatisch.</w:t>
+            </w:r>
           </w:p>
           <w:p>
             <w:pPr>
@@ -6693,6 +6897,21 @@
           <w:p>
             <w:pPr>
               <w:pStyle w:val="Lijstalinea"/>
+              <w:numPr>
+                <w:ilvl w:val="0"/>
+                <w:numId w:val="7"/>
+              </w:numPr>
+            </w:pPr>
+            <w:r>
+              <w:t>De voorraad wordt met het bestelde aantal verminderd</w:t>
+            </w:r>
+            <w:r>
+              <w:t>.</w:t>
+            </w:r>
+          </w:p>
+          <w:p>
+            <w:pPr>
+              <w:pStyle w:val="Lijstalinea"/>
             </w:pPr>
           </w:p>
         </w:tc>
@@ -6755,7 +6974,15 @@
               </w:numPr>
             </w:pPr>
             <w:r>
-              <w:t>Het systeem produceert een factuur in PDF-formaat met de volgende gegevens:</w:t>
+              <w:t xml:space="preserve">Het systeem produceert een factuur in </w:t>
+            </w:r>
+            <w:proofErr w:type="spellStart"/>
+            <w:r>
+              <w:t>PDF-formaat</w:t>
+            </w:r>
+            <w:proofErr w:type="spellEnd"/>
+            <w:r>
+              <w:t xml:space="preserve"> met de volgende gegevens:</w:t>
             </w:r>
           </w:p>
           <w:p>
@@ -7044,13 +7271,7 @@
               </w:numPr>
             </w:pPr>
             <w:r>
-              <w:t xml:space="preserve">Nadat de bezoeker deze keuze </w:t>
-            </w:r>
-            <w:r>
-              <w:t>inloggen</w:t>
-            </w:r>
-            <w:r>
-              <w:t xml:space="preserve"> heeft gemaakt </w:t>
+              <w:t xml:space="preserve">Nadat de bezoeker deze keuze inloggen heeft gemaakt </w:t>
             </w:r>
             <w:r>
               <w:t>vraagt het systeem de bezoeker zijn/haar e-mailadres en wachtwoord in te voeren</w:t>
@@ -7077,7 +7298,13 @@
               </w:numPr>
             </w:pPr>
             <w:r>
-              <w:t>Op de homepagina staat een welkomsbericht "Welkom [Voornaam] ([Tussenvoegsel]) [Achternaam]</w:t>
+              <w:t>Op de homepagina staat een welkoms</w:t>
+            </w:r>
+            <w:r>
+              <w:t>t</w:t>
+            </w:r>
+            <w:r>
+              <w:t>bericht "Welkom [Voornaam] ([Tussenvoegsel]) [Achternaam]</w:t>
             </w:r>
             <w:r>
               <w:t>” wanneer de bezoeker is ingelogd.</w:t>
@@ -7195,19 +7422,7 @@
               </w:numPr>
             </w:pPr>
             <w:r>
-              <w:t>Nadat de bezoeker deze keuze</w:t>
-            </w:r>
-            <w:r>
-              <w:t xml:space="preserve"> aanmelden</w:t>
-            </w:r>
-            <w:r>
-              <w:t xml:space="preserve"> heeft gemaakt</w:t>
-            </w:r>
-            <w:r>
-              <w:t xml:space="preserve"> </w:t>
-            </w:r>
-            <w:r>
-              <w:t xml:space="preserve">vraagt het systeem de bezoeker de volgende gegevens in te vullen: </w:t>
+              <w:t xml:space="preserve">Nadat de bezoeker deze keuze aanmelden heeft gemaakt vraagt het systeem de bezoeker de volgende gegevens in te vullen: </w:t>
             </w:r>
             <w:r>
               <w:t>voornaam, (tussenvoegsels), achternaam, e</w:t>
@@ -7240,6 +7455,304 @@
           <w:p/>
         </w:tc>
       </w:tr>
+      <w:tr>
+        <w:trPr>
+          <w:cantSplit/>
+        </w:trPr>
+        <w:tc>
+          <w:tcPr>
+            <w:tcW w:w="724" w:type="dxa"/>
+          </w:tcPr>
+          <w:p>
+            <w:r>
+              <w:t>US12</w:t>
+            </w:r>
+          </w:p>
+        </w:tc>
+        <w:tc>
+          <w:tcPr>
+            <w:tcW w:w="8292" w:type="dxa"/>
+          </w:tcPr>
+          <w:p>
+            <w:pPr>
+              <w:rPr>
+                <w:b/>
+                <w:bCs/>
+              </w:rPr>
+            </w:pPr>
+            <w:r>
+              <w:rPr>
+                <w:b/>
+                <w:bCs/>
+              </w:rPr>
+              <w:t>Kortingscoupon</w:t>
+            </w:r>
+          </w:p>
+          <w:p>
+            <w:r>
+              <w:t>Als klant wil ik een code in kunnen voeren, waarmee ik korting krijg.</w:t>
+            </w:r>
+          </w:p>
+          <w:p/>
+          <w:p>
+            <w:pPr>
+              <w:rPr>
+                <w:b/>
+                <w:bCs/>
+              </w:rPr>
+            </w:pPr>
+            <w:r>
+              <w:rPr>
+                <w:b/>
+                <w:bCs/>
+              </w:rPr>
+              <w:t>Acceptiecriteria:</w:t>
+            </w:r>
+          </w:p>
+          <w:p>
+            <w:pPr>
+              <w:pStyle w:val="Lijstalinea"/>
+              <w:numPr>
+                <w:ilvl w:val="0"/>
+                <w:numId w:val="7"/>
+              </w:numPr>
+              <w:rPr>
+                <w:b/>
+                <w:bCs/>
+              </w:rPr>
+            </w:pPr>
+            <w:r>
+              <w:t>Er is een inputveld op de winkelmandpagina.</w:t>
+            </w:r>
+          </w:p>
+          <w:p>
+            <w:pPr>
+              <w:pStyle w:val="Lijstalinea"/>
+              <w:numPr>
+                <w:ilvl w:val="0"/>
+                <w:numId w:val="7"/>
+              </w:numPr>
+              <w:rPr>
+                <w:b/>
+                <w:bCs/>
+              </w:rPr>
+            </w:pPr>
+            <w:r>
+              <w:t>Het systeem checkt of de coupon geldig is.</w:t>
+            </w:r>
+          </w:p>
+          <w:p>
+            <w:pPr>
+              <w:pStyle w:val="Lijstalinea"/>
+              <w:numPr>
+                <w:ilvl w:val="0"/>
+                <w:numId w:val="7"/>
+              </w:numPr>
+            </w:pPr>
+            <w:r>
+              <w:t>Wanneer deze geldig is past het systeem de korting toe op de totaalprijs.</w:t>
+            </w:r>
+          </w:p>
+          <w:p>
+            <w:pPr>
+              <w:pStyle w:val="Lijstalinea"/>
+              <w:numPr>
+                <w:ilvl w:val="0"/>
+                <w:numId w:val="7"/>
+              </w:numPr>
+            </w:pPr>
+            <w:r>
+              <w:t>Op de winkelmandpagina komt in het lijstje van de totaalprijs de hoeveelheid geld die de korting bespaart te staan. De totaalprijs wordt aangepast met de korting.</w:t>
+            </w:r>
+          </w:p>
+        </w:tc>
+      </w:tr>
+      <w:tr>
+        <w:trPr>
+          <w:cantSplit/>
+        </w:trPr>
+        <w:tc>
+          <w:tcPr>
+            <w:tcW w:w="724" w:type="dxa"/>
+          </w:tcPr>
+          <w:p>
+            <w:r>
+              <w:t>US13</w:t>
+            </w:r>
+          </w:p>
+        </w:tc>
+        <w:tc>
+          <w:tcPr>
+            <w:tcW w:w="8292" w:type="dxa"/>
+          </w:tcPr>
+          <w:p>
+            <w:pPr>
+              <w:rPr>
+                <w:b/>
+                <w:bCs/>
+              </w:rPr>
+            </w:pPr>
+            <w:r>
+              <w:rPr>
+                <w:b/>
+                <w:bCs/>
+              </w:rPr>
+              <w:t>Urgentiebesef</w:t>
+            </w:r>
+          </w:p>
+          <w:p>
+            <w:r>
+              <w:t>Als bezoeker wil ik weten wanneer een product bijna uit voorraad of populair is.</w:t>
+            </w:r>
+          </w:p>
+          <w:p/>
+          <w:p>
+            <w:pPr>
+              <w:rPr>
+                <w:b/>
+                <w:bCs/>
+              </w:rPr>
+            </w:pPr>
+            <w:r>
+              <w:rPr>
+                <w:b/>
+                <w:bCs/>
+              </w:rPr>
+              <w:t>Acceptatiecriteria:</w:t>
+            </w:r>
+          </w:p>
+          <w:p>
+            <w:pPr>
+              <w:pStyle w:val="Lijstalinea"/>
+              <w:numPr>
+                <w:ilvl w:val="0"/>
+                <w:numId w:val="7"/>
+              </w:numPr>
+            </w:pPr>
+            <w:r>
+              <w:t>Het voorraadsgetal wordt rood als de voorraad minder is dan 100.</w:t>
+            </w:r>
+          </w:p>
+          <w:p>
+            <w:pPr>
+              <w:pStyle w:val="Lijstalinea"/>
+              <w:numPr>
+                <w:ilvl w:val="0"/>
+                <w:numId w:val="7"/>
+              </w:numPr>
+            </w:pPr>
+            <w:r>
+              <w:t>Er komt een sticker bij het product te staan, zodra het product onder “populair” valt</w:t>
+            </w:r>
+            <w:r>
+              <w:t>.</w:t>
+            </w:r>
+            <w:r>
+              <w:t xml:space="preserve"> </w:t>
+            </w:r>
+          </w:p>
+        </w:tc>
+      </w:tr>
+      <w:tr>
+        <w:trPr>
+          <w:cantSplit/>
+        </w:trPr>
+        <w:tc>
+          <w:tcPr>
+            <w:tcW w:w="724" w:type="dxa"/>
+          </w:tcPr>
+          <w:p>
+            <w:r>
+              <w:t>US14</w:t>
+            </w:r>
+          </w:p>
+        </w:tc>
+        <w:tc>
+          <w:tcPr>
+            <w:tcW w:w="8292" w:type="dxa"/>
+          </w:tcPr>
+          <w:p>
+            <w:pPr>
+              <w:rPr>
+                <w:b/>
+                <w:bCs/>
+              </w:rPr>
+            </w:pPr>
+            <w:r>
+              <w:rPr>
+                <w:b/>
+                <w:bCs/>
+              </w:rPr>
+              <w:t>Customer Service</w:t>
+            </w:r>
+          </w:p>
+          <w:p>
+            <w:r>
+              <w:t>Als bezoeker wil ik vragen aan medewerkers kunnen stellen.</w:t>
+            </w:r>
+          </w:p>
+          <w:p/>
+          <w:p>
+            <w:pPr>
+              <w:rPr>
+                <w:b/>
+                <w:bCs/>
+              </w:rPr>
+            </w:pPr>
+            <w:r>
+              <w:rPr>
+                <w:b/>
+                <w:bCs/>
+              </w:rPr>
+              <w:t>Acceptatiecriteria:</w:t>
+            </w:r>
+          </w:p>
+          <w:p>
+            <w:pPr>
+              <w:pStyle w:val="Lijstalinea"/>
+              <w:numPr>
+                <w:ilvl w:val="0"/>
+                <w:numId w:val="7"/>
+              </w:numPr>
+            </w:pPr>
+            <w:r>
+              <w:t xml:space="preserve">In de </w:t>
+            </w:r>
+            <w:proofErr w:type="spellStart"/>
+            <w:r>
+              <w:t>footer</w:t>
+            </w:r>
+            <w:proofErr w:type="spellEnd"/>
+            <w:r>
+              <w:t xml:space="preserve"> van de webshop zit een knop om naar de customer service pagina te gaan.</w:t>
+            </w:r>
+          </w:p>
+          <w:p>
+            <w:pPr>
+              <w:pStyle w:val="Lijstalinea"/>
+              <w:numPr>
+                <w:ilvl w:val="0"/>
+                <w:numId w:val="7"/>
+              </w:numPr>
+            </w:pPr>
+            <w:r>
+              <w:t>Naam en e-mailadres worden gevaagd (tenzij de bezoeker is ingelogd), en er wordt gevraagd wat het probleem/hoe de klant van dienst kunnen zijn.</w:t>
+            </w:r>
+          </w:p>
+          <w:p>
+            <w:pPr>
+              <w:pStyle w:val="Lijstalinea"/>
+              <w:numPr>
+                <w:ilvl w:val="0"/>
+                <w:numId w:val="7"/>
+              </w:numPr>
+            </w:pPr>
+            <w:r>
+              <w:t xml:space="preserve">Wanneer dit formulier is ingevuld is er een knop om deze op te sturen. Het systeem voegt de ingevulde informatie samen en stuurt dit naar het e-mailadres voor de klantenservice. </w:t>
+            </w:r>
+          </w:p>
+        </w:tc>
+      </w:tr>
     </w:tbl>
     <w:p>
       <w:pPr>
@@ -7258,9 +7771,14 @@
         </w:numPr>
       </w:pPr>
       <w:bookmarkStart w:id="15" w:name="_Toc55119622"/>
+      <w:proofErr w:type="spellStart"/>
       <w:r>
         <w:lastRenderedPageBreak/>
-        <w:t>Use-cases</w:t>
+        <w:t>Use</w:t>
+      </w:r>
+      <w:proofErr w:type="spellEnd"/>
+      <w:r>
+        <w:t>-cases</w:t>
       </w:r>
       <w:bookmarkEnd w:id="15"/>
     </w:p>
@@ -7273,36 +7791,36 @@
         </w:numPr>
       </w:pPr>
       <w:bookmarkStart w:id="16" w:name="_Toc55119623"/>
-      <w:r>
-        <w:t>Use-case diagram</w:t>
+      <w:proofErr w:type="spellStart"/>
+      <w:r>
+        <w:t>Use</w:t>
+      </w:r>
+      <w:proofErr w:type="spellEnd"/>
+      <w:r>
+        <w:t>-case diagram</w:t>
       </w:r>
       <w:bookmarkEnd w:id="16"/>
     </w:p>
     <w:p>
       <w:r>
-        <w:t>In het use-case diagram wordt w</w:t>
-      </w:r>
-      <w:r>
-        <w:t>eergegeven welke use cases bij het systeem van webshop NerdyGadgets horen. Ook wordt er weergegeven welke use cases bij welke actor horen.</w:t>
-      </w:r>
-    </w:p>
-    <w:p>
-      <w:pPr>
-        <w:jc w:val="center"/>
         <w:rPr>
           <w:b/>
           <w:bCs/>
-        </w:rPr>
-      </w:pPr>
-      <w:r>
-        <w:rPr>
           <w:noProof/>
         </w:rPr>
         <w:drawing>
-          <wp:inline distT="0" distB="0" distL="0" distR="0" wp14:anchorId="0CA08FF6" wp14:editId="12E47340">
-            <wp:extent cx="3846830" cy="7288260"/>
-            <wp:effectExtent l="0" t="0" r="1270" b="8255"/>
-            <wp:docPr id="1" name="Picture 1"/>
+          <wp:anchor distT="0" distB="0" distL="114300" distR="114300" simplePos="0" relativeHeight="251667456" behindDoc="1" locked="0" layoutInCell="1" allowOverlap="1" wp14:anchorId="320BB07D" wp14:editId="50DF3019">
+            <wp:simplePos x="0" y="0"/>
+            <wp:positionH relativeFrom="column">
+              <wp:posOffset>38100</wp:posOffset>
+            </wp:positionH>
+            <wp:positionV relativeFrom="paragraph">
+              <wp:posOffset>294005</wp:posOffset>
+            </wp:positionV>
+            <wp:extent cx="4459759" cy="7991475"/>
+            <wp:effectExtent l="0" t="0" r="0" b="0"/>
+            <wp:wrapNone/>
+            <wp:docPr id="4" name="Afbeelding 4"/>
             <wp:cNvGraphicFramePr>
               <a:graphicFrameLocks xmlns:a="http://schemas.openxmlformats.org/drawingml/2006/main" noChangeAspect="1"/>
             </wp:cNvGraphicFramePr>
@@ -7310,12 +7828,12 @@
               <a:graphicData uri="http://schemas.openxmlformats.org/drawingml/2006/picture">
                 <pic:pic xmlns:pic="http://schemas.openxmlformats.org/drawingml/2006/picture">
                   <pic:nvPicPr>
-                    <pic:cNvPr id="0" name="Picture 5"/>
+                    <pic:cNvPr id="0" name="Picture 6"/>
                     <pic:cNvPicPr>
                       <a:picLocks noChangeAspect="1" noChangeArrowheads="1"/>
                     </pic:cNvPicPr>
                   </pic:nvPicPr>
-                  <pic:blipFill rotWithShape="1">
+                  <pic:blipFill>
                     <a:blip r:embed="rId12">
                       <a:extLst>
                         <a:ext uri="{28A0092B-C50C-407E-A947-70E740481C1C}">
@@ -7323,13 +7841,15 @@
                         </a:ext>
                       </a:extLst>
                     </a:blip>
-                    <a:srcRect l="7659" t="1334" r="2450" b="11985"/>
-                    <a:stretch/>
+                    <a:srcRect/>
+                    <a:stretch>
+                      <a:fillRect/>
+                    </a:stretch>
                   </pic:blipFill>
                   <pic:spPr bwMode="auto">
                     <a:xfrm>
                       <a:off x="0" y="0"/>
-                      <a:ext cx="3855101" cy="7303930"/>
+                      <a:ext cx="4463767" cy="7998657"/>
                     </a:xfrm>
                     <a:prstGeom prst="rect">
                       <a:avLst/>
@@ -7338,21 +7858,53 @@
                     <a:ln>
                       <a:noFill/>
                     </a:ln>
-                    <a:extLst>
-                      <a:ext uri="{53640926-AAD7-44D8-BBD7-CCE9431645EC}">
-                        <a14:shadowObscured xmlns:a14="http://schemas.microsoft.com/office/drawing/2010/main"/>
-                      </a:ext>
-                    </a:extLst>
                   </pic:spPr>
                 </pic:pic>
               </a:graphicData>
             </a:graphic>
-          </wp:inline>
+            <wp14:sizeRelH relativeFrom="margin">
+              <wp14:pctWidth>0</wp14:pctWidth>
+            </wp14:sizeRelH>
+            <wp14:sizeRelV relativeFrom="margin">
+              <wp14:pctHeight>0</wp14:pctHeight>
+            </wp14:sizeRelV>
+          </wp:anchor>
         </w:drawing>
+      </w:r>
+      <w:r>
+        <w:t xml:space="preserve">In het </w:t>
+      </w:r>
+      <w:proofErr w:type="spellStart"/>
+      <w:r>
+        <w:t>use</w:t>
+      </w:r>
+      <w:proofErr w:type="spellEnd"/>
+      <w:r>
+        <w:t>-case diagram wordt w</w:t>
+      </w:r>
+      <w:r>
+        <w:t xml:space="preserve">eergegeven welke </w:t>
+      </w:r>
+      <w:proofErr w:type="spellStart"/>
+      <w:r>
+        <w:t>use</w:t>
+      </w:r>
+      <w:proofErr w:type="spellEnd"/>
+      <w:r>
+        <w:t xml:space="preserve"> cases bij het systeem van webshop NerdyGadgets horen. Ook wordt er weergegeven welke </w:t>
+      </w:r>
+      <w:proofErr w:type="spellStart"/>
+      <w:r>
+        <w:t>use</w:t>
+      </w:r>
+      <w:proofErr w:type="spellEnd"/>
+      <w:r>
+        <w:t xml:space="preserve"> cases bij welke actor horen.</w:t>
       </w:r>
     </w:p>
     <w:p>
       <w:pPr>
+        <w:jc w:val="center"/>
         <w:rPr>
           <w:b/>
           <w:bCs/>
@@ -7369,11 +7921,19 @@
     </w:p>
     <w:p>
       <w:pPr>
+        <w:spacing w:after="160" w:line="259" w:lineRule="auto"/>
         <w:rPr>
           <w:b/>
           <w:bCs/>
         </w:rPr>
       </w:pPr>
+      <w:r>
+        <w:rPr>
+          <w:b/>
+          <w:bCs/>
+        </w:rPr>
+        <w:br w:type="page"/>
+      </w:r>
     </w:p>
     <w:p>
       <w:pPr>
@@ -7514,6 +8074,38 @@
           </w:p>
         </w:tc>
       </w:tr>
+      <w:tr>
+        <w:tc>
+          <w:tcPr>
+            <w:tcW w:w="2571" w:type="dxa"/>
+          </w:tcPr>
+          <w:p>
+            <w:r>
+              <w:t>Klant</w:t>
+            </w:r>
+          </w:p>
+        </w:tc>
+        <w:tc>
+          <w:tcPr>
+            <w:tcW w:w="1980" w:type="dxa"/>
+          </w:tcPr>
+          <w:p>
+            <w:r>
+              <w:t>Primaire actor</w:t>
+            </w:r>
+          </w:p>
+        </w:tc>
+        <w:tc>
+          <w:tcPr>
+            <w:tcW w:w="4658" w:type="dxa"/>
+          </w:tcPr>
+          <w:p>
+            <w:r>
+              <w:t>De klant is een bezoeker die is ingelogd</w:t>
+            </w:r>
+          </w:p>
+        </w:tc>
+      </w:tr>
     </w:tbl>
     <w:p>
       <w:pPr>
@@ -7530,20 +8122,49 @@
           <w:numId w:val="1"/>
         </w:numPr>
       </w:pPr>
-      <w:r>
-        <w:t>Use-case beschrijvingen</w:t>
+      <w:proofErr w:type="spellStart"/>
+      <w:r>
+        <w:t>Use</w:t>
+      </w:r>
+      <w:proofErr w:type="spellEnd"/>
+      <w:r>
+        <w:t>-case beschrijvingen</w:t>
       </w:r>
       <w:bookmarkEnd w:id="17"/>
     </w:p>
     <w:p>
       <w:r>
-        <w:t xml:space="preserve">Hier wordt van ieder use-case een beschrijving gegeven van het hoofdscenario van het gebruik van </w:t>
+        <w:t xml:space="preserve">Hier wordt van ieder </w:t>
+      </w:r>
+      <w:proofErr w:type="spellStart"/>
+      <w:r>
+        <w:t>use</w:t>
+      </w:r>
+      <w:proofErr w:type="spellEnd"/>
+      <w:r>
+        <w:t xml:space="preserve">-case een beschrijving gegeven van het hoofdscenario van het gebruik van </w:t>
       </w:r>
       <w:r>
         <w:t>ieder</w:t>
       </w:r>
       <w:r>
-        <w:t xml:space="preserve"> use-case, en de uitzonderingen waarmee het doel van een use-case niet bereikt kan worden.</w:t>
+        <w:t xml:space="preserve"> </w:t>
+      </w:r>
+      <w:proofErr w:type="spellStart"/>
+      <w:r>
+        <w:t>use</w:t>
+      </w:r>
+      <w:proofErr w:type="spellEnd"/>
+      <w:r>
+        <w:t xml:space="preserve">-case, en de uitzonderingen waarmee het doel van een </w:t>
+      </w:r>
+      <w:proofErr w:type="spellStart"/>
+      <w:r>
+        <w:t>use</w:t>
+      </w:r>
+      <w:proofErr w:type="spellEnd"/>
+      <w:r>
+        <w:t>-case niet bereikt kan worden.</w:t>
       </w:r>
     </w:p>
     <w:p/>
@@ -9848,7 +10469,13 @@
           </w:p>
           <w:p>
             <w:r>
-              <w:t>3. De bezoeker vult een e-mailadres en NAW-gegevens in.</w:t>
+              <w:t>3. De bezoeker vult een e-mailadres</w:t>
+            </w:r>
+            <w:r>
+              <w:t>, geslacht</w:t>
+            </w:r>
+            <w:r>
+              <w:t xml:space="preserve"> en NAW-gegevens in.</w:t>
             </w:r>
           </w:p>
           <w:p>
@@ -9922,6 +10549,19 @@
             </w:tcBorders>
             <w:hideMark/>
           </w:tcPr>
+          <w:p>
+            <w:r>
+              <w:t>3.a. &lt;De bezoeker i</w:t>
+            </w:r>
+            <w:r>
+              <w:t>s ingelogd als klant&gt;</w:t>
+            </w:r>
+          </w:p>
+          <w:p>
+            <w:r>
+              <w:t>Het systeem voert de gegevens automatisch in. Ga verder naar stap 4.</w:t>
+            </w:r>
+          </w:p>
           <w:p>
             <w:r>
               <w:t>5a. &lt;De bezoeker heeft e-mailadres of NAW-gegevens niet ingevuld.&gt;</w:t>
@@ -10262,24 +10902,707 @@
         <w:pStyle w:val="Kop2"/>
       </w:pPr>
     </w:p>
+    <w:p/>
     <w:p>
       <w:pPr>
         <w:pStyle w:val="Kop3"/>
       </w:pPr>
       <w:r>
-        <w:t>5.2.</w:t>
-      </w:r>
-      <w:r>
-        <w:t>10</w:t>
+        <w:t>5.2.10 Gebruiken Contactformulier</w:t>
+      </w:r>
+    </w:p>
+    <w:p/>
+    <w:tbl>
+      <w:tblPr>
+        <w:tblStyle w:val="Tabelraster"/>
+        <w:tblW w:w="9209" w:type="dxa"/>
+        <w:tblLook w:val="04A0" w:firstRow="1" w:lastRow="0" w:firstColumn="1" w:lastColumn="0" w:noHBand="0" w:noVBand="1"/>
+      </w:tblPr>
+      <w:tblGrid>
+        <w:gridCol w:w="1755"/>
+        <w:gridCol w:w="7454"/>
+      </w:tblGrid>
+      <w:tr>
+        <w:tc>
+          <w:tcPr>
+            <w:tcW w:w="1755" w:type="dxa"/>
+            <w:tcBorders>
+              <w:top w:val="single" w:sz="4" w:space="0" w:color="auto"/>
+              <w:left w:val="single" w:sz="4" w:space="0" w:color="auto"/>
+              <w:bottom w:val="single" w:sz="4" w:space="0" w:color="auto"/>
+              <w:right w:val="single" w:sz="4" w:space="0" w:color="auto"/>
+            </w:tcBorders>
+            <w:hideMark/>
+          </w:tcPr>
+          <w:p>
+            <w:r>
+              <w:rPr>
+                <w:b/>
+                <w:bCs/>
+              </w:rPr>
+              <w:t>Naam</w:t>
+            </w:r>
+          </w:p>
+        </w:tc>
+        <w:tc>
+          <w:tcPr>
+            <w:tcW w:w="7454" w:type="dxa"/>
+            <w:tcBorders>
+              <w:top w:val="single" w:sz="4" w:space="0" w:color="auto"/>
+              <w:left w:val="single" w:sz="4" w:space="0" w:color="auto"/>
+              <w:bottom w:val="single" w:sz="4" w:space="0" w:color="auto"/>
+              <w:right w:val="single" w:sz="4" w:space="0" w:color="auto"/>
+            </w:tcBorders>
+            <w:hideMark/>
+          </w:tcPr>
+          <w:p>
+            <w:r>
+              <w:t>Gebruiken Contactformulier</w:t>
+            </w:r>
+          </w:p>
+        </w:tc>
+      </w:tr>
+      <w:tr>
+        <w:tc>
+          <w:tcPr>
+            <w:tcW w:w="1755" w:type="dxa"/>
+            <w:tcBorders>
+              <w:top w:val="single" w:sz="4" w:space="0" w:color="auto"/>
+              <w:left w:val="single" w:sz="4" w:space="0" w:color="auto"/>
+              <w:bottom w:val="single" w:sz="4" w:space="0" w:color="auto"/>
+              <w:right w:val="single" w:sz="4" w:space="0" w:color="auto"/>
+            </w:tcBorders>
+            <w:hideMark/>
+          </w:tcPr>
+          <w:p>
+            <w:r>
+              <w:rPr>
+                <w:b/>
+                <w:bCs/>
+              </w:rPr>
+              <w:t>Actoren</w:t>
+            </w:r>
+          </w:p>
+        </w:tc>
+        <w:tc>
+          <w:tcPr>
+            <w:tcW w:w="7454" w:type="dxa"/>
+            <w:tcBorders>
+              <w:top w:val="single" w:sz="4" w:space="0" w:color="auto"/>
+              <w:left w:val="single" w:sz="4" w:space="0" w:color="auto"/>
+              <w:bottom w:val="single" w:sz="4" w:space="0" w:color="auto"/>
+              <w:right w:val="single" w:sz="4" w:space="0" w:color="auto"/>
+            </w:tcBorders>
+            <w:hideMark/>
+          </w:tcPr>
+          <w:p>
+            <w:r>
+              <w:t xml:space="preserve">Primair: </w:t>
+            </w:r>
+            <w:r>
+              <w:t>bezoeker</w:t>
+            </w:r>
+          </w:p>
+        </w:tc>
+      </w:tr>
+      <w:tr>
+        <w:tc>
+          <w:tcPr>
+            <w:tcW w:w="1755" w:type="dxa"/>
+            <w:tcBorders>
+              <w:top w:val="single" w:sz="4" w:space="0" w:color="auto"/>
+              <w:left w:val="single" w:sz="4" w:space="0" w:color="auto"/>
+              <w:bottom w:val="single" w:sz="4" w:space="0" w:color="auto"/>
+              <w:right w:val="single" w:sz="4" w:space="0" w:color="auto"/>
+            </w:tcBorders>
+            <w:hideMark/>
+          </w:tcPr>
+          <w:p>
+            <w:r>
+              <w:rPr>
+                <w:b/>
+                <w:bCs/>
+              </w:rPr>
+              <w:t>Preconditie(s)</w:t>
+            </w:r>
+          </w:p>
+        </w:tc>
+        <w:tc>
+          <w:tcPr>
+            <w:tcW w:w="7454" w:type="dxa"/>
+            <w:tcBorders>
+              <w:top w:val="single" w:sz="4" w:space="0" w:color="auto"/>
+              <w:left w:val="single" w:sz="4" w:space="0" w:color="auto"/>
+              <w:bottom w:val="single" w:sz="4" w:space="0" w:color="auto"/>
+              <w:right w:val="single" w:sz="4" w:space="0" w:color="auto"/>
+            </w:tcBorders>
+            <w:hideMark/>
+          </w:tcPr>
+          <w:p>
+            <w:r>
+              <w:t>Het systeem is online.</w:t>
+            </w:r>
+          </w:p>
+          <w:p>
+            <w:r>
+              <w:t>De klant is op de klantenservice pagina.</w:t>
+            </w:r>
+          </w:p>
+        </w:tc>
+      </w:tr>
+      <w:tr>
+        <w:tc>
+          <w:tcPr>
+            <w:tcW w:w="1755" w:type="dxa"/>
+            <w:tcBorders>
+              <w:top w:val="single" w:sz="4" w:space="0" w:color="auto"/>
+              <w:left w:val="single" w:sz="4" w:space="0" w:color="auto"/>
+              <w:bottom w:val="single" w:sz="4" w:space="0" w:color="auto"/>
+              <w:right w:val="single" w:sz="4" w:space="0" w:color="auto"/>
+            </w:tcBorders>
+            <w:hideMark/>
+          </w:tcPr>
+          <w:p>
+            <w:r>
+              <w:rPr>
+                <w:b/>
+                <w:bCs/>
+              </w:rPr>
+              <w:t>Postconditie(s)</w:t>
+            </w:r>
+          </w:p>
+        </w:tc>
+        <w:tc>
+          <w:tcPr>
+            <w:tcW w:w="7454" w:type="dxa"/>
+            <w:tcBorders>
+              <w:top w:val="single" w:sz="4" w:space="0" w:color="auto"/>
+              <w:left w:val="single" w:sz="4" w:space="0" w:color="auto"/>
+              <w:bottom w:val="single" w:sz="4" w:space="0" w:color="auto"/>
+              <w:right w:val="single" w:sz="4" w:space="0" w:color="auto"/>
+            </w:tcBorders>
+            <w:hideMark/>
+          </w:tcPr>
+          <w:p>
+            <w:r>
+              <w:t xml:space="preserve">De </w:t>
+            </w:r>
+            <w:r>
+              <w:t>bezoeker heeft het contactformulier in kunnen vullen en op kunnen sturen naar de klantenservice van NerdyGadgets</w:t>
+            </w:r>
+          </w:p>
+        </w:tc>
+      </w:tr>
+      <w:tr>
+        <w:tc>
+          <w:tcPr>
+            <w:tcW w:w="1755" w:type="dxa"/>
+            <w:tcBorders>
+              <w:top w:val="single" w:sz="4" w:space="0" w:color="auto"/>
+              <w:left w:val="single" w:sz="4" w:space="0" w:color="auto"/>
+              <w:bottom w:val="single" w:sz="4" w:space="0" w:color="auto"/>
+              <w:right w:val="single" w:sz="4" w:space="0" w:color="auto"/>
+            </w:tcBorders>
+            <w:hideMark/>
+          </w:tcPr>
+          <w:p>
+            <w:r>
+              <w:rPr>
+                <w:b/>
+                <w:bCs/>
+              </w:rPr>
+              <w:t>Hoofdscenario</w:t>
+            </w:r>
+          </w:p>
+        </w:tc>
+        <w:tc>
+          <w:tcPr>
+            <w:tcW w:w="7454" w:type="dxa"/>
+            <w:tcBorders>
+              <w:top w:val="single" w:sz="4" w:space="0" w:color="auto"/>
+              <w:left w:val="single" w:sz="4" w:space="0" w:color="auto"/>
+              <w:bottom w:val="single" w:sz="4" w:space="0" w:color="auto"/>
+              <w:right w:val="single" w:sz="4" w:space="0" w:color="auto"/>
+            </w:tcBorders>
+            <w:hideMark/>
+          </w:tcPr>
+          <w:p>
+            <w:r>
+              <w:t xml:space="preserve">1. De </w:t>
+            </w:r>
+            <w:r>
+              <w:t xml:space="preserve">bezoeker </w:t>
+            </w:r>
+            <w:r>
+              <w:t>voert zijn of haar gegevens in.</w:t>
+            </w:r>
+          </w:p>
+          <w:p>
+            <w:r>
+              <w:t xml:space="preserve">2. De </w:t>
+            </w:r>
+            <w:r>
+              <w:t xml:space="preserve">bezoeker </w:t>
+            </w:r>
+            <w:r>
+              <w:t>voert de vraag / opmerking in.</w:t>
+            </w:r>
+          </w:p>
+          <w:p>
+            <w:r>
+              <w:t xml:space="preserve">3. De </w:t>
+            </w:r>
+            <w:r>
+              <w:t xml:space="preserve">bezoeker </w:t>
+            </w:r>
+            <w:r>
+              <w:t>klikt op de bevestigingsknop.</w:t>
+            </w:r>
+          </w:p>
+          <w:p>
+            <w:r>
+              <w:t>4. Het systeem verifieert de gegevens.</w:t>
+            </w:r>
+          </w:p>
+        </w:tc>
+      </w:tr>
+      <w:tr>
+        <w:tc>
+          <w:tcPr>
+            <w:tcW w:w="1755" w:type="dxa"/>
+            <w:tcBorders>
+              <w:top w:val="single" w:sz="4" w:space="0" w:color="auto"/>
+              <w:left w:val="single" w:sz="4" w:space="0" w:color="auto"/>
+              <w:bottom w:val="single" w:sz="4" w:space="0" w:color="auto"/>
+              <w:right w:val="single" w:sz="4" w:space="0" w:color="auto"/>
+            </w:tcBorders>
+            <w:hideMark/>
+          </w:tcPr>
+          <w:p>
+            <w:r>
+              <w:rPr>
+                <w:b/>
+                <w:bCs/>
+              </w:rPr>
+              <w:t>Uitzonderingen</w:t>
+            </w:r>
+          </w:p>
+        </w:tc>
+        <w:tc>
+          <w:tcPr>
+            <w:tcW w:w="7454" w:type="dxa"/>
+            <w:tcBorders>
+              <w:top w:val="single" w:sz="4" w:space="0" w:color="auto"/>
+              <w:left w:val="single" w:sz="4" w:space="0" w:color="auto"/>
+              <w:bottom w:val="single" w:sz="4" w:space="0" w:color="auto"/>
+              <w:right w:val="single" w:sz="4" w:space="0" w:color="auto"/>
+            </w:tcBorders>
+          </w:tcPr>
+          <w:p>
+            <w:r>
+              <w:t>1a. &lt;De bezoeker is ingelogd&gt;</w:t>
+            </w:r>
+          </w:p>
+          <w:p>
+            <w:r>
+              <w:t>De gegevens van de klant worden automatisch ingevoerd. Ga verder naar stap 2.</w:t>
+            </w:r>
+          </w:p>
+          <w:p>
+            <w:r>
+              <w:t>4a. &lt;Gegevens zijn niet volledig ingevoerd&gt;</w:t>
+            </w:r>
+          </w:p>
+          <w:p>
+            <w:r>
+              <w:t xml:space="preserve">Het systeem geeft een melding terug. Ga verder naar stap </w:t>
+            </w:r>
+            <w:r>
+              <w:t>1</w:t>
+            </w:r>
+          </w:p>
+        </w:tc>
+      </w:tr>
+    </w:tbl>
+    <w:p>
+      <w:pPr>
+        <w:spacing w:after="160" w:line="259" w:lineRule="auto"/>
+        <w:rPr>
+          <w:rFonts w:asciiTheme="majorHAnsi" w:eastAsiaTheme="majorEastAsia" w:hAnsiTheme="majorHAnsi" w:cstheme="majorBidi"/>
+          <w:color w:val="2F5496" w:themeColor="accent1" w:themeShade="BF"/>
+          <w:sz w:val="26"/>
+          <w:szCs w:val="26"/>
+        </w:rPr>
+      </w:pPr>
+      <w:r>
+        <w:rPr>
+          <w:rFonts w:asciiTheme="majorHAnsi" w:eastAsiaTheme="majorEastAsia" w:hAnsiTheme="majorHAnsi" w:cstheme="majorBidi"/>
+          <w:color w:val="2F5496" w:themeColor="accent1" w:themeShade="BF"/>
+          <w:sz w:val="26"/>
+          <w:szCs w:val="26"/>
+        </w:rPr>
+        <w:br w:type="page"/>
+      </w:r>
+    </w:p>
+    <w:p>
+      <w:pPr>
+        <w:spacing w:after="160" w:line="259" w:lineRule="auto"/>
+        <w:rPr>
+          <w:rFonts w:asciiTheme="majorHAnsi" w:eastAsiaTheme="majorEastAsia" w:hAnsiTheme="majorHAnsi" w:cstheme="majorBidi"/>
+          <w:color w:val="2F5496" w:themeColor="accent1" w:themeShade="BF"/>
+          <w:sz w:val="26"/>
+          <w:szCs w:val="26"/>
+        </w:rPr>
+      </w:pPr>
+    </w:p>
+    <w:p>
+      <w:pPr>
+        <w:pStyle w:val="Kop3"/>
+      </w:pPr>
+      <w:r>
+        <w:t>5.2.1</w:t>
+      </w:r>
+      <w:r>
+        <w:t>1</w:t>
+      </w:r>
+      <w:r>
+        <w:t xml:space="preserve"> Registreren Account</w:t>
+      </w:r>
+    </w:p>
+    <w:tbl>
+      <w:tblPr>
+        <w:tblStyle w:val="Tabelraster"/>
+        <w:tblpPr w:leftFromText="141" w:rightFromText="141" w:vertAnchor="text" w:horzAnchor="margin" w:tblpY="11"/>
+        <w:tblW w:w="9209" w:type="dxa"/>
+        <w:tblLook w:val="04A0" w:firstRow="1" w:lastRow="0" w:firstColumn="1" w:lastColumn="0" w:noHBand="0" w:noVBand="1"/>
+      </w:tblPr>
+      <w:tblGrid>
+        <w:gridCol w:w="1755"/>
+        <w:gridCol w:w="7454"/>
+      </w:tblGrid>
+      <w:tr>
+        <w:tc>
+          <w:tcPr>
+            <w:tcW w:w="1755" w:type="dxa"/>
+            <w:tcBorders>
+              <w:top w:val="single" w:sz="4" w:space="0" w:color="auto"/>
+              <w:left w:val="single" w:sz="4" w:space="0" w:color="auto"/>
+              <w:bottom w:val="single" w:sz="4" w:space="0" w:color="auto"/>
+              <w:right w:val="single" w:sz="4" w:space="0" w:color="auto"/>
+            </w:tcBorders>
+            <w:hideMark/>
+          </w:tcPr>
+          <w:p>
+            <w:r>
+              <w:rPr>
+                <w:b/>
+                <w:bCs/>
+              </w:rPr>
+              <w:t>Naam</w:t>
+            </w:r>
+          </w:p>
+        </w:tc>
+        <w:tc>
+          <w:tcPr>
+            <w:tcW w:w="7454" w:type="dxa"/>
+            <w:tcBorders>
+              <w:top w:val="single" w:sz="4" w:space="0" w:color="auto"/>
+              <w:left w:val="single" w:sz="4" w:space="0" w:color="auto"/>
+              <w:bottom w:val="single" w:sz="4" w:space="0" w:color="auto"/>
+              <w:right w:val="single" w:sz="4" w:space="0" w:color="auto"/>
+            </w:tcBorders>
+            <w:hideMark/>
+          </w:tcPr>
+          <w:p>
+            <w:r>
+              <w:t>Registreren Account</w:t>
+            </w:r>
+          </w:p>
+        </w:tc>
+      </w:tr>
+      <w:tr>
+        <w:tc>
+          <w:tcPr>
+            <w:tcW w:w="1755" w:type="dxa"/>
+            <w:tcBorders>
+              <w:top w:val="single" w:sz="4" w:space="0" w:color="auto"/>
+              <w:left w:val="single" w:sz="4" w:space="0" w:color="auto"/>
+              <w:bottom w:val="single" w:sz="4" w:space="0" w:color="auto"/>
+              <w:right w:val="single" w:sz="4" w:space="0" w:color="auto"/>
+            </w:tcBorders>
+            <w:hideMark/>
+          </w:tcPr>
+          <w:p>
+            <w:r>
+              <w:rPr>
+                <w:b/>
+                <w:bCs/>
+              </w:rPr>
+              <w:t>Actoren</w:t>
+            </w:r>
+          </w:p>
+        </w:tc>
+        <w:tc>
+          <w:tcPr>
+            <w:tcW w:w="7454" w:type="dxa"/>
+            <w:tcBorders>
+              <w:top w:val="single" w:sz="4" w:space="0" w:color="auto"/>
+              <w:left w:val="single" w:sz="4" w:space="0" w:color="auto"/>
+              <w:bottom w:val="single" w:sz="4" w:space="0" w:color="auto"/>
+              <w:right w:val="single" w:sz="4" w:space="0" w:color="auto"/>
+            </w:tcBorders>
+            <w:hideMark/>
+          </w:tcPr>
+          <w:p>
+            <w:r>
+              <w:t>Primair: Bezoeker/Klant</w:t>
+            </w:r>
+          </w:p>
+        </w:tc>
+      </w:tr>
+      <w:tr>
+        <w:tc>
+          <w:tcPr>
+            <w:tcW w:w="1755" w:type="dxa"/>
+            <w:tcBorders>
+              <w:top w:val="single" w:sz="4" w:space="0" w:color="auto"/>
+              <w:left w:val="single" w:sz="4" w:space="0" w:color="auto"/>
+              <w:bottom w:val="single" w:sz="4" w:space="0" w:color="auto"/>
+              <w:right w:val="single" w:sz="4" w:space="0" w:color="auto"/>
+            </w:tcBorders>
+            <w:hideMark/>
+          </w:tcPr>
+          <w:p>
+            <w:r>
+              <w:rPr>
+                <w:b/>
+                <w:bCs/>
+              </w:rPr>
+              <w:t>Preconditie(s)</w:t>
+            </w:r>
+          </w:p>
+        </w:tc>
+        <w:tc>
+          <w:tcPr>
+            <w:tcW w:w="7454" w:type="dxa"/>
+            <w:tcBorders>
+              <w:top w:val="single" w:sz="4" w:space="0" w:color="auto"/>
+              <w:left w:val="single" w:sz="4" w:space="0" w:color="auto"/>
+              <w:bottom w:val="single" w:sz="4" w:space="0" w:color="auto"/>
+              <w:right w:val="single" w:sz="4" w:space="0" w:color="auto"/>
+            </w:tcBorders>
+            <w:hideMark/>
+          </w:tcPr>
+          <w:p>
+            <w:r>
+              <w:t>Het systeem is online.</w:t>
+            </w:r>
+          </w:p>
+          <w:p>
+            <w:r>
+              <w:t>De bezoeker is op de inlogpagina</w:t>
+            </w:r>
+          </w:p>
+        </w:tc>
+      </w:tr>
+      <w:tr>
+        <w:tc>
+          <w:tcPr>
+            <w:tcW w:w="1755" w:type="dxa"/>
+            <w:tcBorders>
+              <w:top w:val="single" w:sz="4" w:space="0" w:color="auto"/>
+              <w:left w:val="single" w:sz="4" w:space="0" w:color="auto"/>
+              <w:bottom w:val="single" w:sz="4" w:space="0" w:color="auto"/>
+              <w:right w:val="single" w:sz="4" w:space="0" w:color="auto"/>
+            </w:tcBorders>
+            <w:hideMark/>
+          </w:tcPr>
+          <w:p>
+            <w:r>
+              <w:rPr>
+                <w:b/>
+                <w:bCs/>
+              </w:rPr>
+              <w:t>Postconditie(s)</w:t>
+            </w:r>
+          </w:p>
+        </w:tc>
+        <w:tc>
+          <w:tcPr>
+            <w:tcW w:w="7454" w:type="dxa"/>
+            <w:tcBorders>
+              <w:top w:val="single" w:sz="4" w:space="0" w:color="auto"/>
+              <w:left w:val="single" w:sz="4" w:space="0" w:color="auto"/>
+              <w:bottom w:val="single" w:sz="4" w:space="0" w:color="auto"/>
+              <w:right w:val="single" w:sz="4" w:space="0" w:color="auto"/>
+            </w:tcBorders>
+            <w:hideMark/>
+          </w:tcPr>
+          <w:p>
+            <w:r>
+              <w:t>De klant heeft een account aangemaakt op de website en bevindt zich op de inlogpagina</w:t>
+            </w:r>
+          </w:p>
+        </w:tc>
+      </w:tr>
+      <w:tr>
+        <w:tc>
+          <w:tcPr>
+            <w:tcW w:w="1755" w:type="dxa"/>
+            <w:tcBorders>
+              <w:top w:val="single" w:sz="4" w:space="0" w:color="auto"/>
+              <w:left w:val="single" w:sz="4" w:space="0" w:color="auto"/>
+              <w:bottom w:val="single" w:sz="4" w:space="0" w:color="auto"/>
+              <w:right w:val="single" w:sz="4" w:space="0" w:color="auto"/>
+            </w:tcBorders>
+            <w:hideMark/>
+          </w:tcPr>
+          <w:p>
+            <w:r>
+              <w:rPr>
+                <w:b/>
+                <w:bCs/>
+              </w:rPr>
+              <w:t>Hoofdscenario</w:t>
+            </w:r>
+          </w:p>
+        </w:tc>
+        <w:tc>
+          <w:tcPr>
+            <w:tcW w:w="7454" w:type="dxa"/>
+            <w:tcBorders>
+              <w:top w:val="single" w:sz="4" w:space="0" w:color="auto"/>
+              <w:left w:val="single" w:sz="4" w:space="0" w:color="auto"/>
+              <w:bottom w:val="single" w:sz="4" w:space="0" w:color="auto"/>
+              <w:right w:val="single" w:sz="4" w:space="0" w:color="auto"/>
+            </w:tcBorders>
+            <w:hideMark/>
+          </w:tcPr>
+          <w:p>
+            <w:r>
+              <w:t>1. De bezoeker geeft aan zich aan te willen melden.</w:t>
+            </w:r>
+          </w:p>
+          <w:p>
+            <w:r>
+              <w:t>2. H</w:t>
+            </w:r>
+            <w:r>
+              <w:t xml:space="preserve">et systeem </w:t>
+            </w:r>
+            <w:r>
+              <w:t xml:space="preserve">vraagt </w:t>
+            </w:r>
+            <w:r>
+              <w:t>de bezoeker de volgende gegevens in te vullen: voornaam, (tussenvoegsels), achternaam, e-mailadres,</w:t>
+            </w:r>
+            <w:r>
+              <w:t xml:space="preserve"> geslacht,</w:t>
+            </w:r>
+            <w:r>
+              <w:t xml:space="preserve"> wachtwoord, wachtwoord confirmatie, straat, huisnummer, woonplaats, postcode.</w:t>
+            </w:r>
+          </w:p>
+          <w:p>
+            <w:r>
+              <w:t>3. De bezoeker vult deze gegevens in.</w:t>
+            </w:r>
+          </w:p>
+          <w:p>
+            <w:r>
+              <w:t>4. De bezoeker klikt op bevestigen.</w:t>
+            </w:r>
+          </w:p>
+          <w:p>
+            <w:r>
+              <w:t>5. Het systeem slaat de gegevens op.</w:t>
+            </w:r>
+          </w:p>
+          <w:p>
+            <w:r>
+              <w:t>6. Het systeem stuurt de bezoeker door naar de inlogpagina.</w:t>
+            </w:r>
+          </w:p>
+        </w:tc>
+      </w:tr>
+      <w:tr>
+        <w:tc>
+          <w:tcPr>
+            <w:tcW w:w="1755" w:type="dxa"/>
+            <w:tcBorders>
+              <w:top w:val="single" w:sz="4" w:space="0" w:color="auto"/>
+              <w:left w:val="single" w:sz="4" w:space="0" w:color="auto"/>
+              <w:bottom w:val="single" w:sz="4" w:space="0" w:color="auto"/>
+              <w:right w:val="single" w:sz="4" w:space="0" w:color="auto"/>
+            </w:tcBorders>
+            <w:hideMark/>
+          </w:tcPr>
+          <w:p>
+            <w:r>
+              <w:rPr>
+                <w:b/>
+                <w:bCs/>
+              </w:rPr>
+              <w:t>Uitzonderingen</w:t>
+            </w:r>
+          </w:p>
+        </w:tc>
+        <w:tc>
+          <w:tcPr>
+            <w:tcW w:w="7454" w:type="dxa"/>
+            <w:tcBorders>
+              <w:top w:val="single" w:sz="4" w:space="0" w:color="auto"/>
+              <w:left w:val="single" w:sz="4" w:space="0" w:color="auto"/>
+              <w:bottom w:val="single" w:sz="4" w:space="0" w:color="auto"/>
+              <w:right w:val="single" w:sz="4" w:space="0" w:color="auto"/>
+            </w:tcBorders>
+          </w:tcPr>
+          <w:p>
+            <w:r>
+              <w:t>3a. &lt;Niet alle verplichte gegevens zijn ingevuld&gt;</w:t>
+            </w:r>
+          </w:p>
+          <w:p>
+            <w:r>
+              <w:t>Er ontbreken één of meerdere gegevens. Systeem geeft een melding weer. Terug naar stap 2.</w:t>
+            </w:r>
+          </w:p>
+        </w:tc>
+      </w:tr>
+    </w:tbl>
+    <w:p>
+      <w:pPr>
+        <w:spacing w:after="160" w:line="259" w:lineRule="auto"/>
+        <w:rPr>
+          <w:rFonts w:asciiTheme="majorHAnsi" w:eastAsiaTheme="majorEastAsia" w:hAnsiTheme="majorHAnsi" w:cstheme="majorBidi"/>
+          <w:color w:val="1F3763" w:themeColor="accent1" w:themeShade="7F"/>
+        </w:rPr>
+      </w:pPr>
+    </w:p>
+    <w:p>
+      <w:pPr>
+        <w:pStyle w:val="Kop3"/>
+      </w:pPr>
+      <w:r>
+        <w:t xml:space="preserve"> </w:t>
+      </w:r>
+      <w:r>
+        <w:t>5.2.1</w:t>
+      </w:r>
+      <w:r>
+        <w:t>2</w:t>
       </w:r>
       <w:r>
         <w:t>.</w:t>
       </w:r>
       <w:r>
-        <w:tab/>
-      </w:r>
-      <w:r>
-        <w:t>Inloggen Klant</w:t>
+        <w:t xml:space="preserve"> </w:t>
+      </w:r>
+      <w:r>
+        <w:t xml:space="preserve">Inloggen </w:t>
+      </w:r>
+      <w:r>
+        <w:t>Account</w:t>
       </w:r>
     </w:p>
     <w:tbl>
@@ -10330,7 +11653,7 @@
               <w:t xml:space="preserve">Inloggen </w:t>
             </w:r>
             <w:r>
-              <w:t>Klant</w:t>
+              <w:t>Account</w:t>
             </w:r>
           </w:p>
         </w:tc>
@@ -10592,27 +11915,12 @@
           </w:p>
           <w:p>
             <w:r>
-              <w:t>2</w:t>
-            </w:r>
-            <w:r>
-              <w:t>b</w:t>
-            </w:r>
-            <w:r>
-              <w:t>. &lt;</w:t>
-            </w:r>
-            <w:r>
-              <w:t>Niet alle gegevens zijn ingevuld</w:t>
-            </w:r>
-            <w:r>
-              <w:t>&gt;</w:t>
-            </w:r>
-          </w:p>
-          <w:p>
-            <w:r>
-              <w:t>Er ontbreken één of meerdere gegevens</w:t>
-            </w:r>
-            <w:r>
-              <w:t>. Systeem geeft een melding weer. Terug naar stap 1.</w:t>
+              <w:t>2b. &lt;Niet alle gegevens zijn ingevuld&gt;</w:t>
+            </w:r>
+          </w:p>
+          <w:p>
+            <w:r>
+              <w:t>Er ontbreken één of meerdere gegevens. Systeem geeft een melding weer. Terug naar stap 1.</w:t>
             </w:r>
           </w:p>
         </w:tc>
@@ -10625,362 +11933,16 @@
     </w:p>
     <w:p>
       <w:pPr>
-        <w:pStyle w:val="Kop3"/>
-      </w:pPr>
-      <w:r>
-        <w:t>5.2.</w:t>
-      </w:r>
-      <w:r>
-        <w:t>11</w:t>
-      </w:r>
-      <w:r>
-        <w:t>.</w:t>
-      </w:r>
-      <w:r>
-        <w:tab/>
-      </w:r>
-      <w:r>
-        <w:t xml:space="preserve">Aanmelden </w:t>
-      </w:r>
-      <w:r>
-        <w:t>Bezoeker</w:t>
-      </w:r>
-    </w:p>
-    <w:tbl>
-      <w:tblPr>
-        <w:tblStyle w:val="Tabelraster"/>
-        <w:tblW w:w="9209" w:type="dxa"/>
-        <w:tblLook w:val="04A0" w:firstRow="1" w:lastRow="0" w:firstColumn="1" w:lastColumn="0" w:noHBand="0" w:noVBand="1"/>
-      </w:tblPr>
-      <w:tblGrid>
-        <w:gridCol w:w="1755"/>
-        <w:gridCol w:w="7454"/>
-      </w:tblGrid>
-      <w:tr>
-        <w:tc>
-          <w:tcPr>
-            <w:tcW w:w="1755" w:type="dxa"/>
-            <w:tcBorders>
-              <w:top w:val="single" w:sz="4" w:space="0" w:color="auto"/>
-              <w:left w:val="single" w:sz="4" w:space="0" w:color="auto"/>
-              <w:bottom w:val="single" w:sz="4" w:space="0" w:color="auto"/>
-              <w:right w:val="single" w:sz="4" w:space="0" w:color="auto"/>
-            </w:tcBorders>
-            <w:hideMark/>
-          </w:tcPr>
-          <w:p>
-            <w:r>
-              <w:rPr>
-                <w:b/>
-                <w:bCs/>
-              </w:rPr>
-              <w:t>Naam</w:t>
-            </w:r>
-          </w:p>
-        </w:tc>
-        <w:tc>
-          <w:tcPr>
-            <w:tcW w:w="7454" w:type="dxa"/>
-            <w:tcBorders>
-              <w:top w:val="single" w:sz="4" w:space="0" w:color="auto"/>
-              <w:left w:val="single" w:sz="4" w:space="0" w:color="auto"/>
-              <w:bottom w:val="single" w:sz="4" w:space="0" w:color="auto"/>
-              <w:right w:val="single" w:sz="4" w:space="0" w:color="auto"/>
-            </w:tcBorders>
-            <w:hideMark/>
-          </w:tcPr>
-          <w:p>
-            <w:r>
-              <w:t xml:space="preserve">Aanmelden </w:t>
-            </w:r>
-            <w:r>
-              <w:t>Bezoeker</w:t>
-            </w:r>
-          </w:p>
-        </w:tc>
-      </w:tr>
-      <w:tr>
-        <w:tc>
-          <w:tcPr>
-            <w:tcW w:w="1755" w:type="dxa"/>
-            <w:tcBorders>
-              <w:top w:val="single" w:sz="4" w:space="0" w:color="auto"/>
-              <w:left w:val="single" w:sz="4" w:space="0" w:color="auto"/>
-              <w:bottom w:val="single" w:sz="4" w:space="0" w:color="auto"/>
-              <w:right w:val="single" w:sz="4" w:space="0" w:color="auto"/>
-            </w:tcBorders>
-            <w:hideMark/>
-          </w:tcPr>
-          <w:p>
-            <w:r>
-              <w:rPr>
-                <w:b/>
-                <w:bCs/>
-              </w:rPr>
-              <w:t>Actoren</w:t>
-            </w:r>
-          </w:p>
-        </w:tc>
-        <w:tc>
-          <w:tcPr>
-            <w:tcW w:w="7454" w:type="dxa"/>
-            <w:tcBorders>
-              <w:top w:val="single" w:sz="4" w:space="0" w:color="auto"/>
-              <w:left w:val="single" w:sz="4" w:space="0" w:color="auto"/>
-              <w:bottom w:val="single" w:sz="4" w:space="0" w:color="auto"/>
-              <w:right w:val="single" w:sz="4" w:space="0" w:color="auto"/>
-            </w:tcBorders>
-            <w:hideMark/>
-          </w:tcPr>
-          <w:p>
-            <w:r>
-              <w:t xml:space="preserve">Primair: </w:t>
-            </w:r>
-            <w:r>
-              <w:t>Bezoeker</w:t>
-            </w:r>
-          </w:p>
-        </w:tc>
-      </w:tr>
-      <w:tr>
-        <w:tc>
-          <w:tcPr>
-            <w:tcW w:w="1755" w:type="dxa"/>
-            <w:tcBorders>
-              <w:top w:val="single" w:sz="4" w:space="0" w:color="auto"/>
-              <w:left w:val="single" w:sz="4" w:space="0" w:color="auto"/>
-              <w:bottom w:val="single" w:sz="4" w:space="0" w:color="auto"/>
-              <w:right w:val="single" w:sz="4" w:space="0" w:color="auto"/>
-            </w:tcBorders>
-            <w:hideMark/>
-          </w:tcPr>
-          <w:p>
-            <w:r>
-              <w:rPr>
-                <w:b/>
-                <w:bCs/>
-              </w:rPr>
-              <w:t>Preconditie(s)</w:t>
-            </w:r>
-          </w:p>
-        </w:tc>
-        <w:tc>
-          <w:tcPr>
-            <w:tcW w:w="7454" w:type="dxa"/>
-            <w:tcBorders>
-              <w:top w:val="single" w:sz="4" w:space="0" w:color="auto"/>
-              <w:left w:val="single" w:sz="4" w:space="0" w:color="auto"/>
-              <w:bottom w:val="single" w:sz="4" w:space="0" w:color="auto"/>
-              <w:right w:val="single" w:sz="4" w:space="0" w:color="auto"/>
-            </w:tcBorders>
-            <w:hideMark/>
-          </w:tcPr>
-          <w:p>
-            <w:r>
-              <w:t>Het systeem is online.</w:t>
-            </w:r>
-          </w:p>
-          <w:p>
-            <w:r>
-              <w:t>De bezoeker is op de inlogpagina</w:t>
-            </w:r>
-          </w:p>
-        </w:tc>
-      </w:tr>
-      <w:tr>
-        <w:tc>
-          <w:tcPr>
-            <w:tcW w:w="1755" w:type="dxa"/>
-            <w:tcBorders>
-              <w:top w:val="single" w:sz="4" w:space="0" w:color="auto"/>
-              <w:left w:val="single" w:sz="4" w:space="0" w:color="auto"/>
-              <w:bottom w:val="single" w:sz="4" w:space="0" w:color="auto"/>
-              <w:right w:val="single" w:sz="4" w:space="0" w:color="auto"/>
-            </w:tcBorders>
-            <w:hideMark/>
-          </w:tcPr>
-          <w:p>
-            <w:r>
-              <w:rPr>
-                <w:b/>
-                <w:bCs/>
-              </w:rPr>
-              <w:t>Postconditie(s)</w:t>
-            </w:r>
-          </w:p>
-        </w:tc>
-        <w:tc>
-          <w:tcPr>
-            <w:tcW w:w="7454" w:type="dxa"/>
-            <w:tcBorders>
-              <w:top w:val="single" w:sz="4" w:space="0" w:color="auto"/>
-              <w:left w:val="single" w:sz="4" w:space="0" w:color="auto"/>
-              <w:bottom w:val="single" w:sz="4" w:space="0" w:color="auto"/>
-              <w:right w:val="single" w:sz="4" w:space="0" w:color="auto"/>
-            </w:tcBorders>
-            <w:hideMark/>
-          </w:tcPr>
-          <w:p>
-            <w:r>
-              <w:t>De klant heeft een account aangemaakt op de website en bevindt zich op de inlogpagina</w:t>
-            </w:r>
-          </w:p>
-        </w:tc>
-      </w:tr>
-      <w:tr>
-        <w:tc>
-          <w:tcPr>
-            <w:tcW w:w="1755" w:type="dxa"/>
-            <w:tcBorders>
-              <w:top w:val="single" w:sz="4" w:space="0" w:color="auto"/>
-              <w:left w:val="single" w:sz="4" w:space="0" w:color="auto"/>
-              <w:bottom w:val="single" w:sz="4" w:space="0" w:color="auto"/>
-              <w:right w:val="single" w:sz="4" w:space="0" w:color="auto"/>
-            </w:tcBorders>
-            <w:hideMark/>
-          </w:tcPr>
-          <w:p>
-            <w:r>
-              <w:rPr>
-                <w:b/>
-                <w:bCs/>
-              </w:rPr>
-              <w:t>Hoofdscenario</w:t>
-            </w:r>
-          </w:p>
-        </w:tc>
-        <w:tc>
-          <w:tcPr>
-            <w:tcW w:w="7454" w:type="dxa"/>
-            <w:tcBorders>
-              <w:top w:val="single" w:sz="4" w:space="0" w:color="auto"/>
-              <w:left w:val="single" w:sz="4" w:space="0" w:color="auto"/>
-              <w:bottom w:val="single" w:sz="4" w:space="0" w:color="auto"/>
-              <w:right w:val="single" w:sz="4" w:space="0" w:color="auto"/>
-            </w:tcBorders>
-            <w:hideMark/>
-          </w:tcPr>
-          <w:p>
-            <w:r>
-              <w:t xml:space="preserve">1. </w:t>
-            </w:r>
-            <w:r>
-              <w:t>De bezoeker geeft aan zich aan te willen melden.</w:t>
-            </w:r>
-          </w:p>
-          <w:p>
-            <w:r>
-              <w:t xml:space="preserve">2. </w:t>
-            </w:r>
-            <w:r>
-              <w:t>H</w:t>
-            </w:r>
-            <w:r>
-              <w:t xml:space="preserve">et systeem </w:t>
-            </w:r>
-            <w:r>
-              <w:t xml:space="preserve">vraagt </w:t>
-            </w:r>
-            <w:r>
-              <w:t>de bezoeker de volgende gegevens in te vullen: voornaam, (tussenvoegsels), achternaam, e-mailadres, wachtwoord, wachtwoord confirmatie, straat, huisnummer, woonplaats, postcode.</w:t>
-            </w:r>
-          </w:p>
-          <w:p>
-            <w:r>
-              <w:t xml:space="preserve">3. </w:t>
-            </w:r>
-            <w:r>
-              <w:t>De bezoeker vult deze gegevens in.</w:t>
-            </w:r>
-          </w:p>
-          <w:p>
-            <w:r>
-              <w:t>4. De bezoeker klikt op bevestigen.</w:t>
-            </w:r>
-          </w:p>
-          <w:p>
-            <w:r>
-              <w:t>5. Het systeem slaat de gegevens op.</w:t>
-            </w:r>
-          </w:p>
-          <w:p>
-            <w:r>
-              <w:t>6. Het systeem stuurt de bezoeker door naar de inlogpagina.</w:t>
-            </w:r>
-          </w:p>
-        </w:tc>
-      </w:tr>
-      <w:tr>
-        <w:tc>
-          <w:tcPr>
-            <w:tcW w:w="1755" w:type="dxa"/>
-            <w:tcBorders>
-              <w:top w:val="single" w:sz="4" w:space="0" w:color="auto"/>
-              <w:left w:val="single" w:sz="4" w:space="0" w:color="auto"/>
-              <w:bottom w:val="single" w:sz="4" w:space="0" w:color="auto"/>
-              <w:right w:val="single" w:sz="4" w:space="0" w:color="auto"/>
-            </w:tcBorders>
-            <w:hideMark/>
-          </w:tcPr>
-          <w:p>
-            <w:r>
-              <w:rPr>
-                <w:b/>
-                <w:bCs/>
-              </w:rPr>
-              <w:lastRenderedPageBreak/>
-              <w:t>Uitzonderingen</w:t>
-            </w:r>
-          </w:p>
-        </w:tc>
-        <w:tc>
-          <w:tcPr>
-            <w:tcW w:w="7454" w:type="dxa"/>
-            <w:tcBorders>
-              <w:top w:val="single" w:sz="4" w:space="0" w:color="auto"/>
-              <w:left w:val="single" w:sz="4" w:space="0" w:color="auto"/>
-              <w:bottom w:val="single" w:sz="4" w:space="0" w:color="auto"/>
-              <w:right w:val="single" w:sz="4" w:space="0" w:color="auto"/>
-            </w:tcBorders>
-          </w:tcPr>
-          <w:p>
-            <w:r>
-              <w:t>3a</w:t>
-            </w:r>
-            <w:r>
-              <w:t>. &lt;Niet alle</w:t>
-            </w:r>
-            <w:r>
-              <w:t xml:space="preserve"> verplichte</w:t>
-            </w:r>
-            <w:r>
-              <w:t xml:space="preserve"> gegevens zijn ingevuld&gt;</w:t>
-            </w:r>
-          </w:p>
-          <w:p>
-            <w:r>
-              <w:t xml:space="preserve">Er ontbreken één of meerdere gegevens. Systeem geeft een melding weer. Terug naar stap </w:t>
-            </w:r>
-            <w:r>
-              <w:t>2</w:t>
-            </w:r>
-            <w:r>
-              <w:t>.</w:t>
-            </w:r>
-          </w:p>
-        </w:tc>
-      </w:tr>
-    </w:tbl>
-    <w:p>
-      <w:pPr>
-        <w:pStyle w:val="Kop2"/>
+        <w:spacing w:after="160" w:line="259" w:lineRule="auto"/>
         <w:rPr>
-          <w:sz w:val="36"/>
-          <w:szCs w:val="36"/>
+          <w:rFonts w:asciiTheme="majorHAnsi" w:eastAsiaTheme="majorEastAsia" w:hAnsiTheme="majorHAnsi" w:cstheme="majorBidi"/>
+          <w:color w:val="2F5496" w:themeColor="accent1" w:themeShade="BF"/>
+          <w:sz w:val="26"/>
+          <w:szCs w:val="26"/>
         </w:rPr>
       </w:pPr>
       <w:r>
-        <w:br w:type="page"/>
+        <w:t xml:space="preserve"> </w:t>
       </w:r>
     </w:p>
     <w:p>
@@ -11024,8 +11986,8 @@
         <w:tblLook w:val="04A0" w:firstRow="1" w:lastRow="0" w:firstColumn="1" w:lastColumn="0" w:noHBand="0" w:noVBand="1"/>
       </w:tblPr>
       <w:tblGrid>
-        <w:gridCol w:w="2445"/>
-        <w:gridCol w:w="6622"/>
+        <w:gridCol w:w="2441"/>
+        <w:gridCol w:w="6626"/>
       </w:tblGrid>
       <w:tr>
         <w:tc>
@@ -11101,10 +12063,10 @@
                   <v:path o:extrusionok="f" gradientshapeok="t" o:connecttype="rect"/>
                   <o:lock v:ext="edit" aspectratio="t"/>
                 </v:shapetype>
-                <v:shape id="_x0000_i1025" type="#_x0000_t75" alt="" style="width:80.6pt;height:54.8pt;mso-width-percent:0;mso-height-percent:0;mso-width-percent:0;mso-height-percent:0" o:ole="">
+                <v:shape id="_x0000_i1025" type="#_x0000_t75" alt="" style="width:80.25pt;height:54.75pt;mso-width-percent:0;mso-height-percent:0;mso-width-percent:0;mso-height-percent:0" o:ole="">
                   <v:imagedata r:id="rId13" o:title=""/>
                 </v:shape>
-                <o:OLEObject Type="Embed" ProgID="PBrush" ShapeID="_x0000_i1025" DrawAspect="Content" ObjectID="_1667290958" r:id="rId14"/>
+                <o:OLEObject Type="Embed" ProgID="PBrush" ShapeID="_x0000_i1025" DrawAspect="Content" ObjectID="_1667383360" r:id="rId14"/>
               </w:object>
             </w:r>
           </w:p>
@@ -11153,10 +12115,10 @@
                 <w:noProof/>
               </w:rPr>
               <w:object w:dxaOrig="1628" w:dyaOrig="1117" w14:anchorId="6F211968">
-                <v:shape id="_x0000_i1026" type="#_x0000_t75" alt="" style="width:80.6pt;height:54.8pt;mso-width-percent:0;mso-height-percent:0;mso-width-percent:0;mso-height-percent:0" o:ole="">
+                <v:shape id="_x0000_i1026" type="#_x0000_t75" alt="" style="width:80.25pt;height:54.75pt;mso-width-percent:0;mso-height-percent:0;mso-width-percent:0;mso-height-percent:0" o:ole="">
                   <v:imagedata r:id="rId15" o:title=""/>
                 </v:shape>
-                <o:OLEObject Type="Embed" ProgID="PBrush" ShapeID="_x0000_i1026" DrawAspect="Content" ObjectID="_1667290959" r:id="rId16"/>
+                <o:OLEObject Type="Embed" ProgID="PBrush" ShapeID="_x0000_i1026" DrawAspect="Content" ObjectID="_1667383361" r:id="rId16"/>
               </w:object>
             </w:r>
           </w:p>
@@ -11206,10 +12168,10 @@
                 <w:noProof/>
               </w:rPr>
               <w:object w:dxaOrig="1620" w:dyaOrig="3698" w14:anchorId="7CEF7479">
-                <v:shape id="_x0000_i1027" type="#_x0000_t75" alt="" style="width:80.6pt;height:185.35pt;mso-width-percent:0;mso-height-percent:0;mso-width-percent:0;mso-height-percent:0" o:ole="">
+                <v:shape id="_x0000_i1027" type="#_x0000_t75" alt="" style="width:80.25pt;height:185.25pt;mso-width-percent:0;mso-height-percent:0;mso-width-percent:0;mso-height-percent:0" o:ole="">
                   <v:imagedata r:id="rId17" o:title=""/>
                 </v:shape>
-                <o:OLEObject Type="Embed" ProgID="PBrush" ShapeID="_x0000_i1027" DrawAspect="Content" ObjectID="_1667290960" r:id="rId18"/>
+                <o:OLEObject Type="Embed" ProgID="PBrush" ShapeID="_x0000_i1027" DrawAspect="Content" ObjectID="_1667383362" r:id="rId18"/>
               </w:object>
             </w:r>
           </w:p>
@@ -11252,10 +12214,10 @@
                 <w:noProof/>
               </w:rPr>
               <w:object w:dxaOrig="2213" w:dyaOrig="3698" w14:anchorId="1B14DFB0">
-                <v:shape id="_x0000_i1028" type="#_x0000_t75" alt="" style="width:111.2pt;height:185.35pt;mso-width-percent:0;mso-height-percent:0;mso-width-percent:0;mso-height-percent:0" o:ole="">
+                <v:shape id="_x0000_i1028" type="#_x0000_t75" alt="" style="width:111pt;height:185.25pt;mso-width-percent:0;mso-height-percent:0;mso-width-percent:0;mso-height-percent:0" o:ole="">
                   <v:imagedata r:id="rId19" o:title=""/>
                 </v:shape>
-                <o:OLEObject Type="Embed" ProgID="PBrush" ShapeID="_x0000_i1028" DrawAspect="Content" ObjectID="_1667290961" r:id="rId20"/>
+                <o:OLEObject Type="Embed" ProgID="PBrush" ShapeID="_x0000_i1028" DrawAspect="Content" ObjectID="_1667383363" r:id="rId20"/>
               </w:object>
             </w:r>
           </w:p>
@@ -11279,8 +12241,13 @@
             </w:r>
           </w:p>
           <w:p>
-            <w:r>
-              <w:t xml:space="preserve">Kwantische verhouding tussen klassen </w:t>
+            <w:proofErr w:type="spellStart"/>
+            <w:r>
+              <w:t>Kwantische</w:t>
+            </w:r>
+            <w:proofErr w:type="spellEnd"/>
+            <w:r>
+              <w:t xml:space="preserve"> verhouding tussen klassen </w:t>
             </w:r>
           </w:p>
           <w:p>
@@ -11422,15 +12389,25 @@
         </w:numPr>
       </w:pPr>
       <w:bookmarkStart w:id="28" w:name="_Toc55119635"/>
+      <w:proofErr w:type="spellStart"/>
       <w:r>
         <w:lastRenderedPageBreak/>
         <w:t>Wireframes</w:t>
       </w:r>
       <w:bookmarkEnd w:id="28"/>
+      <w:proofErr w:type="spellEnd"/>
     </w:p>
     <w:p>
       <w:r>
-        <w:t xml:space="preserve">We hebben van enkele pagina’s en van de header wireframes, ook wel pagina-indelingen gemaakt. Dit zijn schetsen van voorbeelden van hoe webpagina’s </w:t>
+        <w:t xml:space="preserve">We hebben van enkele pagina’s en van de header </w:t>
+      </w:r>
+      <w:proofErr w:type="spellStart"/>
+      <w:r>
+        <w:t>wireframes</w:t>
+      </w:r>
+      <w:proofErr w:type="spellEnd"/>
+      <w:r>
+        <w:t xml:space="preserve">, ook wel pagina-indelingen gemaakt. Dit zijn schetsen van voorbeelden van hoe webpagina’s </w:t>
       </w:r>
       <w:r>
         <w:t>eruit</w:t>
@@ -15796,7 +16773,12 @@
 </file>
 
 <file path=customXml/item1.xml><?xml version="1.0" encoding="utf-8"?>
-<b:Sources xmlns:b="http://schemas.openxmlformats.org/officeDocument/2006/bibliography" xmlns="http://schemas.openxmlformats.org/officeDocument/2006/bibliography" SelectedStyle="/APASixthEditionOfficeOnline.xsl" StyleName="APA" Version="6"/>
+<?mso-contentType ?>
+<FormTemplates xmlns="http://schemas.microsoft.com/sharepoint/v3/contenttype/forms">
+  <Display>DocumentLibraryForm</Display>
+  <Edit>DocumentLibraryForm</Edit>
+  <New>DocumentLibraryForm</New>
+</FormTemplates>
 </file>
 
 <file path=customXml/item2.xml><?xml version="1.0" encoding="utf-8"?>
@@ -15806,12 +16788,7 @@
 </file>
 
 <file path=customXml/item3.xml><?xml version="1.0" encoding="utf-8"?>
-<?mso-contentType ?>
-<FormTemplates xmlns="http://schemas.microsoft.com/sharepoint/v3/contenttype/forms">
-  <Display>DocumentLibraryForm</Display>
-  <Edit>DocumentLibraryForm</Edit>
-  <New>DocumentLibraryForm</New>
-</FormTemplates>
+<b:Sources xmlns:b="http://schemas.openxmlformats.org/officeDocument/2006/bibliography" xmlns="http://schemas.openxmlformats.org/officeDocument/2006/bibliography" SelectedStyle="/APASixthEditionOfficeOnline.xsl" StyleName="APA" Version="6"/>
 </file>
 
 <file path=customXml/item4.xml><?xml version="1.0" encoding="utf-8"?>
@@ -16012,9 +16989,9 @@
 </file>
 
 <file path=customXml/itemProps1.xml><?xml version="1.0" encoding="utf-8"?>
-<ds:datastoreItem xmlns:ds="http://schemas.openxmlformats.org/officeDocument/2006/customXml" ds:itemID="{FC8813E7-3314-C640-86A5-0F2A193E00DE}">
+<ds:datastoreItem xmlns:ds="http://schemas.openxmlformats.org/officeDocument/2006/customXml" ds:itemID="{F7C83A40-2A21-4352-A94F-65FF3048930F}">
   <ds:schemaRefs>
-    <ds:schemaRef ds:uri="http://schemas.openxmlformats.org/officeDocument/2006/bibliography"/>
+    <ds:schemaRef ds:uri="http://schemas.microsoft.com/sharepoint/v3/contenttype/forms"/>
   </ds:schemaRefs>
 </ds:datastoreItem>
 </file>
@@ -16029,9 +17006,9 @@
 </file>
 
 <file path=customXml/itemProps3.xml><?xml version="1.0" encoding="utf-8"?>
-<ds:datastoreItem xmlns:ds="http://schemas.openxmlformats.org/officeDocument/2006/customXml" ds:itemID="{F7C83A40-2A21-4352-A94F-65FF3048930F}">
+<ds:datastoreItem xmlns:ds="http://schemas.openxmlformats.org/officeDocument/2006/customXml" ds:itemID="{FC8813E7-3314-C640-86A5-0F2A193E00DE}">
   <ds:schemaRefs>
-    <ds:schemaRef ds:uri="http://schemas.microsoft.com/sharepoint/v3/contenttype/forms"/>
+    <ds:schemaRef ds:uri="http://schemas.openxmlformats.org/officeDocument/2006/bibliography"/>
   </ds:schemaRefs>
 </ds:datastoreItem>
 </file>

</xml_diff>

<commit_message>
FO imported wireframes and domainmodel
</commit_message>
<xml_diff>
--- a/Documenten/Nerdy Gadgets Functioneel Ontwerp.docx
+++ b/Documenten/Nerdy Gadgets Functioneel Ontwerp.docx
@@ -187,6 +187,7 @@
               <w:noProof/>
               <w:sz w:val="22"/>
               <w:szCs w:val="22"/>
+              <w:lang w:eastAsia="nl-NL"/>
             </w:rPr>
           </w:pPr>
           <w:r>
@@ -198,7 +199,7 @@
           <w:r>
             <w:fldChar w:fldCharType="separate"/>
           </w:r>
-          <w:hyperlink w:anchor="_Toc55119610" w:history="1">
+          <w:hyperlink w:anchor="_Toc56773792" w:history="1">
             <w:r>
               <w:rPr>
                 <w:rStyle w:val="Hyperlink"/>
@@ -212,6 +213,7 @@
                 <w:noProof/>
                 <w:sz w:val="22"/>
                 <w:szCs w:val="22"/>
+                <w:lang w:eastAsia="nl-NL"/>
               </w:rPr>
               <w:tab/>
             </w:r>
@@ -241,7 +243,7 @@
                 <w:noProof/>
                 <w:webHidden/>
               </w:rPr>
-              <w:instrText xml:space="preserve"> PAGEREF _Toc55119610 \h </w:instrText>
+              <w:instrText xml:space="preserve"> PAGEREF _Toc56773792 \h </w:instrText>
             </w:r>
             <w:r>
               <w:rPr>
@@ -284,9 +286,10 @@
               <w:noProof/>
               <w:sz w:val="22"/>
               <w:szCs w:val="22"/>
+              <w:lang w:eastAsia="nl-NL"/>
             </w:rPr>
           </w:pPr>
-          <w:hyperlink w:anchor="_Toc55119611" w:history="1">
+          <w:hyperlink w:anchor="_Toc56773793" w:history="1">
             <w:r>
               <w:rPr>
                 <w:rStyle w:val="Hyperlink"/>
@@ -300,6 +303,7 @@
                 <w:noProof/>
                 <w:sz w:val="22"/>
                 <w:szCs w:val="22"/>
+                <w:lang w:eastAsia="nl-NL"/>
               </w:rPr>
               <w:tab/>
             </w:r>
@@ -329,7 +333,7 @@
                 <w:noProof/>
                 <w:webHidden/>
               </w:rPr>
-              <w:instrText xml:space="preserve"> PAGEREF _Toc55119611 \h </w:instrText>
+              <w:instrText xml:space="preserve"> PAGEREF _Toc56773793 \h </w:instrText>
             </w:r>
             <w:r>
               <w:rPr>
@@ -372,9 +376,10 @@
               <w:noProof/>
               <w:sz w:val="22"/>
               <w:szCs w:val="22"/>
+              <w:lang w:eastAsia="nl-NL"/>
             </w:rPr>
           </w:pPr>
-          <w:hyperlink w:anchor="_Toc55119612" w:history="1">
+          <w:hyperlink w:anchor="_Toc56773794" w:history="1">
             <w:r>
               <w:rPr>
                 <w:rStyle w:val="Hyperlink"/>
@@ -389,6 +394,7 @@
                 <w:noProof/>
                 <w:sz w:val="22"/>
                 <w:szCs w:val="22"/>
+                <w:lang w:eastAsia="nl-NL"/>
               </w:rPr>
               <w:tab/>
             </w:r>
@@ -419,7 +425,7 @@
                 <w:noProof/>
                 <w:webHidden/>
               </w:rPr>
-              <w:instrText xml:space="preserve"> PAGEREF _Toc55119612 \h </w:instrText>
+              <w:instrText xml:space="preserve"> PAGEREF _Toc56773794 \h </w:instrText>
             </w:r>
             <w:r>
               <w:rPr>
@@ -462,9 +468,10 @@
               <w:noProof/>
               <w:sz w:val="22"/>
               <w:szCs w:val="22"/>
+              <w:lang w:eastAsia="nl-NL"/>
             </w:rPr>
           </w:pPr>
-          <w:hyperlink w:anchor="_Toc55119613" w:history="1">
+          <w:hyperlink w:anchor="_Toc56773795" w:history="1">
             <w:r>
               <w:rPr>
                 <w:rStyle w:val="Hyperlink"/>
@@ -478,6 +485,7 @@
                 <w:noProof/>
                 <w:sz w:val="22"/>
                 <w:szCs w:val="22"/>
+                <w:lang w:eastAsia="nl-NL"/>
               </w:rPr>
               <w:tab/>
             </w:r>
@@ -507,7 +515,7 @@
                 <w:noProof/>
                 <w:webHidden/>
               </w:rPr>
-              <w:instrText xml:space="preserve"> PAGEREF _Toc55119613 \h </w:instrText>
+              <w:instrText xml:space="preserve"> PAGEREF _Toc56773795 \h </w:instrText>
             </w:r>
             <w:r>
               <w:rPr>
@@ -550,9 +558,10 @@
               <w:noProof/>
               <w:sz w:val="22"/>
               <w:szCs w:val="22"/>
+              <w:lang w:eastAsia="nl-NL"/>
             </w:rPr>
           </w:pPr>
-          <w:hyperlink w:anchor="_Toc55119614" w:history="1">
+          <w:hyperlink w:anchor="_Toc56773796" w:history="1">
             <w:r>
               <w:rPr>
                 <w:rStyle w:val="Hyperlink"/>
@@ -566,6 +575,7 @@
                 <w:noProof/>
                 <w:sz w:val="22"/>
                 <w:szCs w:val="22"/>
+                <w:lang w:eastAsia="nl-NL"/>
               </w:rPr>
               <w:tab/>
             </w:r>
@@ -595,7 +605,7 @@
                 <w:noProof/>
                 <w:webHidden/>
               </w:rPr>
-              <w:instrText xml:space="preserve"> PAGEREF _Toc55119614 \h </w:instrText>
+              <w:instrText xml:space="preserve"> PAGEREF _Toc56773796 \h </w:instrText>
             </w:r>
             <w:r>
               <w:rPr>
@@ -638,9 +648,10 @@
               <w:noProof/>
               <w:sz w:val="22"/>
               <w:szCs w:val="22"/>
+              <w:lang w:eastAsia="nl-NL"/>
             </w:rPr>
           </w:pPr>
-          <w:hyperlink w:anchor="_Toc55119615" w:history="1">
+          <w:hyperlink w:anchor="_Toc56773797" w:history="1">
             <w:r>
               <w:rPr>
                 <w:rStyle w:val="Hyperlink"/>
@@ -654,6 +665,7 @@
                 <w:noProof/>
                 <w:sz w:val="22"/>
                 <w:szCs w:val="22"/>
+                <w:lang w:eastAsia="nl-NL"/>
               </w:rPr>
               <w:tab/>
             </w:r>
@@ -683,7 +695,7 @@
                 <w:noProof/>
                 <w:webHidden/>
               </w:rPr>
-              <w:instrText xml:space="preserve"> PAGEREF _Toc55119615 \h </w:instrText>
+              <w:instrText xml:space="preserve"> PAGEREF _Toc56773797 \h </w:instrText>
             </w:r>
             <w:r>
               <w:rPr>
@@ -726,9 +738,10 @@
               <w:noProof/>
               <w:sz w:val="22"/>
               <w:szCs w:val="22"/>
+              <w:lang w:eastAsia="nl-NL"/>
             </w:rPr>
           </w:pPr>
-          <w:hyperlink w:anchor="_Toc55119616" w:history="1">
+          <w:hyperlink w:anchor="_Toc56773798" w:history="1">
             <w:r>
               <w:rPr>
                 <w:rStyle w:val="Hyperlink"/>
@@ -742,6 +755,7 @@
                 <w:noProof/>
                 <w:sz w:val="22"/>
                 <w:szCs w:val="22"/>
+                <w:lang w:eastAsia="nl-NL"/>
               </w:rPr>
               <w:tab/>
             </w:r>
@@ -771,7 +785,7 @@
                 <w:noProof/>
                 <w:webHidden/>
               </w:rPr>
-              <w:instrText xml:space="preserve"> PAGEREF _Toc55119616 \h </w:instrText>
+              <w:instrText xml:space="preserve"> PAGEREF _Toc56773798 \h </w:instrText>
             </w:r>
             <w:r>
               <w:rPr>
@@ -814,9 +828,10 @@
               <w:noProof/>
               <w:sz w:val="22"/>
               <w:szCs w:val="22"/>
+              <w:lang w:eastAsia="nl-NL"/>
             </w:rPr>
           </w:pPr>
-          <w:hyperlink w:anchor="_Toc55119617" w:history="1">
+          <w:hyperlink w:anchor="_Toc56773799" w:history="1">
             <w:r>
               <w:rPr>
                 <w:rStyle w:val="Hyperlink"/>
@@ -830,6 +845,7 @@
                 <w:noProof/>
                 <w:sz w:val="22"/>
                 <w:szCs w:val="22"/>
+                <w:lang w:eastAsia="nl-NL"/>
               </w:rPr>
               <w:tab/>
             </w:r>
@@ -859,7 +875,7 @@
                 <w:noProof/>
                 <w:webHidden/>
               </w:rPr>
-              <w:instrText xml:space="preserve"> PAGEREF _Toc55119617 \h </w:instrText>
+              <w:instrText xml:space="preserve"> PAGEREF _Toc56773799 \h </w:instrText>
             </w:r>
             <w:r>
               <w:rPr>
@@ -902,9 +918,10 @@
               <w:noProof/>
               <w:sz w:val="22"/>
               <w:szCs w:val="22"/>
+              <w:lang w:eastAsia="nl-NL"/>
             </w:rPr>
           </w:pPr>
-          <w:hyperlink w:anchor="_Toc55119618" w:history="1">
+          <w:hyperlink w:anchor="_Toc56773800" w:history="1">
             <w:r>
               <w:rPr>
                 <w:rStyle w:val="Hyperlink"/>
@@ -918,6 +935,7 @@
                 <w:noProof/>
                 <w:sz w:val="22"/>
                 <w:szCs w:val="22"/>
+                <w:lang w:eastAsia="nl-NL"/>
               </w:rPr>
               <w:tab/>
             </w:r>
@@ -947,7 +965,7 @@
                 <w:noProof/>
                 <w:webHidden/>
               </w:rPr>
-              <w:instrText xml:space="preserve"> PAGEREF _Toc55119618 \h </w:instrText>
+              <w:instrText xml:space="preserve"> PAGEREF _Toc56773800 \h </w:instrText>
             </w:r>
             <w:r>
               <w:rPr>
@@ -990,9 +1008,10 @@
               <w:noProof/>
               <w:sz w:val="22"/>
               <w:szCs w:val="22"/>
+              <w:lang w:eastAsia="nl-NL"/>
             </w:rPr>
           </w:pPr>
-          <w:hyperlink w:anchor="_Toc55119619" w:history="1">
+          <w:hyperlink w:anchor="_Toc56773801" w:history="1">
             <w:r>
               <w:rPr>
                 <w:rStyle w:val="Hyperlink"/>
@@ -1006,6 +1025,7 @@
                 <w:noProof/>
                 <w:sz w:val="22"/>
                 <w:szCs w:val="22"/>
+                <w:lang w:eastAsia="nl-NL"/>
               </w:rPr>
               <w:tab/>
             </w:r>
@@ -1035,7 +1055,7 @@
                 <w:noProof/>
                 <w:webHidden/>
               </w:rPr>
-              <w:instrText xml:space="preserve"> PAGEREF _Toc55119619 \h </w:instrText>
+              <w:instrText xml:space="preserve"> PAGEREF _Toc56773801 \h </w:instrText>
             </w:r>
             <w:r>
               <w:rPr>
@@ -1078,9 +1098,10 @@
               <w:noProof/>
               <w:sz w:val="22"/>
               <w:szCs w:val="22"/>
+              <w:lang w:eastAsia="nl-NL"/>
             </w:rPr>
           </w:pPr>
-          <w:hyperlink w:anchor="_Toc55119620" w:history="1">
+          <w:hyperlink w:anchor="_Toc56773802" w:history="1">
             <w:r>
               <w:rPr>
                 <w:rStyle w:val="Hyperlink"/>
@@ -1094,6 +1115,7 @@
                 <w:noProof/>
                 <w:sz w:val="22"/>
                 <w:szCs w:val="22"/>
+                <w:lang w:eastAsia="nl-NL"/>
               </w:rPr>
               <w:tab/>
             </w:r>
@@ -1123,7 +1145,7 @@
                 <w:noProof/>
                 <w:webHidden/>
               </w:rPr>
-              <w:instrText xml:space="preserve"> PAGEREF _Toc55119620 \h </w:instrText>
+              <w:instrText xml:space="preserve"> PAGEREF _Toc56773802 \h </w:instrText>
             </w:r>
             <w:r>
               <w:rPr>
@@ -1166,9 +1188,10 @@
               <w:noProof/>
               <w:sz w:val="22"/>
               <w:szCs w:val="22"/>
+              <w:lang w:eastAsia="nl-NL"/>
             </w:rPr>
           </w:pPr>
-          <w:hyperlink w:anchor="_Toc55119621" w:history="1">
+          <w:hyperlink w:anchor="_Toc56773803" w:history="1">
             <w:r>
               <w:rPr>
                 <w:rStyle w:val="Hyperlink"/>
@@ -1182,6 +1205,7 @@
                 <w:noProof/>
                 <w:sz w:val="22"/>
                 <w:szCs w:val="22"/>
+                <w:lang w:eastAsia="nl-NL"/>
               </w:rPr>
               <w:tab/>
             </w:r>
@@ -1211,7 +1235,7 @@
                 <w:noProof/>
                 <w:webHidden/>
               </w:rPr>
-              <w:instrText xml:space="preserve"> PAGEREF _Toc55119621 \h </w:instrText>
+              <w:instrText xml:space="preserve"> PAGEREF _Toc56773803 \h </w:instrText>
             </w:r>
             <w:r>
               <w:rPr>
@@ -1254,9 +1278,10 @@
               <w:noProof/>
               <w:sz w:val="22"/>
               <w:szCs w:val="22"/>
+              <w:lang w:eastAsia="nl-NL"/>
             </w:rPr>
           </w:pPr>
-          <w:hyperlink w:anchor="_Toc55119622" w:history="1">
+          <w:hyperlink w:anchor="_Toc56773804" w:history="1">
             <w:r>
               <w:rPr>
                 <w:rStyle w:val="Hyperlink"/>
@@ -1270,6 +1295,7 @@
                 <w:noProof/>
                 <w:sz w:val="22"/>
                 <w:szCs w:val="22"/>
+                <w:lang w:eastAsia="nl-NL"/>
               </w:rPr>
               <w:tab/>
             </w:r>
@@ -1299,7 +1325,7 @@
                 <w:noProof/>
                 <w:webHidden/>
               </w:rPr>
-              <w:instrText xml:space="preserve"> PAGEREF _Toc55119622 \h </w:instrText>
+              <w:instrText xml:space="preserve"> PAGEREF _Toc56773804 \h </w:instrText>
             </w:r>
             <w:r>
               <w:rPr>
@@ -1319,7 +1345,7 @@
                 <w:noProof/>
                 <w:webHidden/>
               </w:rPr>
-              <w:t>11</w:t>
+              <w:t>12</w:t>
             </w:r>
             <w:r>
               <w:rPr>
@@ -1342,9 +1368,10 @@
               <w:noProof/>
               <w:sz w:val="22"/>
               <w:szCs w:val="22"/>
+              <w:lang w:eastAsia="nl-NL"/>
             </w:rPr>
           </w:pPr>
-          <w:hyperlink w:anchor="_Toc55119623" w:history="1">
+          <w:hyperlink w:anchor="_Toc56773805" w:history="1">
             <w:r>
               <w:rPr>
                 <w:rStyle w:val="Hyperlink"/>
@@ -1358,6 +1385,7 @@
                 <w:noProof/>
                 <w:sz w:val="22"/>
                 <w:szCs w:val="22"/>
+                <w:lang w:eastAsia="nl-NL"/>
               </w:rPr>
               <w:tab/>
             </w:r>
@@ -1387,7 +1415,7 @@
                 <w:noProof/>
                 <w:webHidden/>
               </w:rPr>
-              <w:instrText xml:space="preserve"> PAGEREF _Toc55119623 \h </w:instrText>
+              <w:instrText xml:space="preserve"> PAGEREF _Toc56773805 \h </w:instrText>
             </w:r>
             <w:r>
               <w:rPr>
@@ -1407,7 +1435,7 @@
                 <w:noProof/>
                 <w:webHidden/>
               </w:rPr>
-              <w:t>11</w:t>
+              <w:t>12</w:t>
             </w:r>
             <w:r>
               <w:rPr>
@@ -1430,9 +1458,10 @@
               <w:noProof/>
               <w:sz w:val="22"/>
               <w:szCs w:val="22"/>
+              <w:lang w:eastAsia="nl-NL"/>
             </w:rPr>
           </w:pPr>
-          <w:hyperlink w:anchor="_Toc55119624" w:history="1">
+          <w:hyperlink w:anchor="_Toc56773806" w:history="1">
             <w:r>
               <w:rPr>
                 <w:rStyle w:val="Hyperlink"/>
@@ -1446,6 +1475,7 @@
                 <w:noProof/>
                 <w:sz w:val="22"/>
                 <w:szCs w:val="22"/>
+                <w:lang w:eastAsia="nl-NL"/>
               </w:rPr>
               <w:tab/>
             </w:r>
@@ -1475,7 +1505,7 @@
                 <w:noProof/>
                 <w:webHidden/>
               </w:rPr>
-              <w:instrText xml:space="preserve"> PAGEREF _Toc55119624 \h </w:instrText>
+              <w:instrText xml:space="preserve"> PAGEREF _Toc56773806 \h </w:instrText>
             </w:r>
             <w:r>
               <w:rPr>
@@ -1495,7 +1525,7 @@
                 <w:noProof/>
                 <w:webHidden/>
               </w:rPr>
-              <w:t>12</w:t>
+              <w:t>13</w:t>
             </w:r>
             <w:r>
               <w:rPr>
@@ -1518,9 +1548,10 @@
               <w:noProof/>
               <w:sz w:val="22"/>
               <w:szCs w:val="22"/>
+              <w:lang w:eastAsia="nl-NL"/>
             </w:rPr>
           </w:pPr>
-          <w:hyperlink w:anchor="_Toc55119625" w:history="1">
+          <w:hyperlink w:anchor="_Toc56773807" w:history="1">
             <w:r>
               <w:rPr>
                 <w:rStyle w:val="Hyperlink"/>
@@ -1534,6 +1565,7 @@
                 <w:noProof/>
                 <w:sz w:val="22"/>
                 <w:szCs w:val="22"/>
+                <w:lang w:eastAsia="nl-NL"/>
               </w:rPr>
               <w:tab/>
             </w:r>
@@ -1563,7 +1595,7 @@
                 <w:noProof/>
                 <w:webHidden/>
               </w:rPr>
-              <w:instrText xml:space="preserve"> PAGEREF _Toc55119625 \h </w:instrText>
+              <w:instrText xml:space="preserve"> PAGEREF _Toc56773807 \h </w:instrText>
             </w:r>
             <w:r>
               <w:rPr>
@@ -1583,7 +1615,7 @@
                 <w:noProof/>
                 <w:webHidden/>
               </w:rPr>
-              <w:t>12</w:t>
+              <w:t>13</w:t>
             </w:r>
             <w:r>
               <w:rPr>
@@ -1606,9 +1638,10 @@
               <w:noProof/>
               <w:sz w:val="22"/>
               <w:szCs w:val="22"/>
+              <w:lang w:eastAsia="nl-NL"/>
             </w:rPr>
           </w:pPr>
-          <w:hyperlink w:anchor="_Toc55119626" w:history="1">
+          <w:hyperlink w:anchor="_Toc56773808" w:history="1">
             <w:r>
               <w:rPr>
                 <w:rStyle w:val="Hyperlink"/>
@@ -1622,6 +1655,7 @@
                 <w:noProof/>
                 <w:sz w:val="22"/>
                 <w:szCs w:val="22"/>
+                <w:lang w:eastAsia="nl-NL"/>
               </w:rPr>
               <w:tab/>
             </w:r>
@@ -1651,7 +1685,7 @@
                 <w:noProof/>
                 <w:webHidden/>
               </w:rPr>
-              <w:instrText xml:space="preserve"> PAGEREF _Toc55119626 \h </w:instrText>
+              <w:instrText xml:space="preserve"> PAGEREF _Toc56773808 \h </w:instrText>
             </w:r>
             <w:r>
               <w:rPr>
@@ -1671,7 +1705,7 @@
                 <w:noProof/>
                 <w:webHidden/>
               </w:rPr>
-              <w:t>12</w:t>
+              <w:t>13</w:t>
             </w:r>
             <w:r>
               <w:rPr>
@@ -1694,9 +1728,10 @@
               <w:noProof/>
               <w:sz w:val="22"/>
               <w:szCs w:val="22"/>
+              <w:lang w:eastAsia="nl-NL"/>
             </w:rPr>
           </w:pPr>
-          <w:hyperlink w:anchor="_Toc55119627" w:history="1">
+          <w:hyperlink w:anchor="_Toc56773809" w:history="1">
             <w:r>
               <w:rPr>
                 <w:rStyle w:val="Hyperlink"/>
@@ -1710,6 +1745,7 @@
                 <w:noProof/>
                 <w:sz w:val="22"/>
                 <w:szCs w:val="22"/>
+                <w:lang w:eastAsia="nl-NL"/>
               </w:rPr>
               <w:tab/>
             </w:r>
@@ -1739,7 +1775,7 @@
                 <w:noProof/>
                 <w:webHidden/>
               </w:rPr>
-              <w:instrText xml:space="preserve"> PAGEREF _Toc55119627 \h </w:instrText>
+              <w:instrText xml:space="preserve"> PAGEREF _Toc56773809 \h </w:instrText>
             </w:r>
             <w:r>
               <w:rPr>
@@ -1759,7 +1795,7 @@
                 <w:noProof/>
                 <w:webHidden/>
               </w:rPr>
-              <w:t>13</w:t>
+              <w:t>14</w:t>
             </w:r>
             <w:r>
               <w:rPr>
@@ -1782,9 +1818,10 @@
               <w:noProof/>
               <w:sz w:val="22"/>
               <w:szCs w:val="22"/>
+              <w:lang w:eastAsia="nl-NL"/>
             </w:rPr>
           </w:pPr>
-          <w:hyperlink w:anchor="_Toc55119628" w:history="1">
+          <w:hyperlink w:anchor="_Toc56773810" w:history="1">
             <w:r>
               <w:rPr>
                 <w:rStyle w:val="Hyperlink"/>
@@ -1798,6 +1835,7 @@
                 <w:noProof/>
                 <w:sz w:val="22"/>
                 <w:szCs w:val="22"/>
+                <w:lang w:eastAsia="nl-NL"/>
               </w:rPr>
               <w:tab/>
             </w:r>
@@ -1827,7 +1865,7 @@
                 <w:noProof/>
                 <w:webHidden/>
               </w:rPr>
-              <w:instrText xml:space="preserve"> PAGEREF _Toc55119628 \h </w:instrText>
+              <w:instrText xml:space="preserve"> PAGEREF _Toc56773810 \h </w:instrText>
             </w:r>
             <w:r>
               <w:rPr>
@@ -1847,7 +1885,7 @@
                 <w:noProof/>
                 <w:webHidden/>
               </w:rPr>
-              <w:t>13</w:t>
+              <w:t>14</w:t>
             </w:r>
             <w:r>
               <w:rPr>
@@ -1870,9 +1908,10 @@
               <w:noProof/>
               <w:sz w:val="22"/>
               <w:szCs w:val="22"/>
+              <w:lang w:eastAsia="nl-NL"/>
             </w:rPr>
           </w:pPr>
-          <w:hyperlink w:anchor="_Toc55119629" w:history="1">
+          <w:hyperlink w:anchor="_Toc56773811" w:history="1">
             <w:r>
               <w:rPr>
                 <w:rStyle w:val="Hyperlink"/>
@@ -1886,6 +1925,7 @@
                 <w:noProof/>
                 <w:sz w:val="22"/>
                 <w:szCs w:val="22"/>
+                <w:lang w:eastAsia="nl-NL"/>
               </w:rPr>
               <w:tab/>
             </w:r>
@@ -1915,7 +1955,7 @@
                 <w:noProof/>
                 <w:webHidden/>
               </w:rPr>
-              <w:instrText xml:space="preserve"> PAGEREF _Toc55119629 \h </w:instrText>
+              <w:instrText xml:space="preserve"> PAGEREF _Toc56773811 \h </w:instrText>
             </w:r>
             <w:r>
               <w:rPr>
@@ -1935,7 +1975,7 @@
                 <w:noProof/>
                 <w:webHidden/>
               </w:rPr>
-              <w:t>13</w:t>
+              <w:t>14</w:t>
             </w:r>
             <w:r>
               <w:rPr>
@@ -1958,9 +1998,10 @@
               <w:noProof/>
               <w:sz w:val="22"/>
               <w:szCs w:val="22"/>
+              <w:lang w:eastAsia="nl-NL"/>
             </w:rPr>
           </w:pPr>
-          <w:hyperlink w:anchor="_Toc55119630" w:history="1">
+          <w:hyperlink w:anchor="_Toc56773812" w:history="1">
             <w:r>
               <w:rPr>
                 <w:rStyle w:val="Hyperlink"/>
@@ -1974,6 +2015,7 @@
                 <w:noProof/>
                 <w:sz w:val="22"/>
                 <w:szCs w:val="22"/>
+                <w:lang w:eastAsia="nl-NL"/>
               </w:rPr>
               <w:tab/>
             </w:r>
@@ -2003,7 +2045,7 @@
                 <w:noProof/>
                 <w:webHidden/>
               </w:rPr>
-              <w:instrText xml:space="preserve"> PAGEREF _Toc55119630 \h </w:instrText>
+              <w:instrText xml:space="preserve"> PAGEREF _Toc56773812 \h </w:instrText>
             </w:r>
             <w:r>
               <w:rPr>
@@ -2023,7 +2065,7 @@
                 <w:noProof/>
                 <w:webHidden/>
               </w:rPr>
-              <w:t>13</w:t>
+              <w:t>14</w:t>
             </w:r>
             <w:r>
               <w:rPr>
@@ -2046,9 +2088,10 @@
               <w:noProof/>
               <w:sz w:val="22"/>
               <w:szCs w:val="22"/>
+              <w:lang w:eastAsia="nl-NL"/>
             </w:rPr>
           </w:pPr>
-          <w:hyperlink w:anchor="_Toc55119631" w:history="1">
+          <w:hyperlink w:anchor="_Toc56773813" w:history="1">
             <w:r>
               <w:rPr>
                 <w:rStyle w:val="Hyperlink"/>
@@ -2062,6 +2105,7 @@
                 <w:noProof/>
                 <w:sz w:val="22"/>
                 <w:szCs w:val="22"/>
+                <w:lang w:eastAsia="nl-NL"/>
               </w:rPr>
               <w:tab/>
             </w:r>
@@ -2091,7 +2135,7 @@
                 <w:noProof/>
                 <w:webHidden/>
               </w:rPr>
-              <w:instrText xml:space="preserve"> PAGEREF _Toc55119631 \h </w:instrText>
+              <w:instrText xml:space="preserve"> PAGEREF _Toc56773813 \h </w:instrText>
             </w:r>
             <w:r>
               <w:rPr>
@@ -2111,7 +2155,7 @@
                 <w:noProof/>
                 <w:webHidden/>
               </w:rPr>
-              <w:t>14</w:t>
+              <w:t>15</w:t>
             </w:r>
             <w:r>
               <w:rPr>
@@ -2134,9 +2178,10 @@
               <w:noProof/>
               <w:sz w:val="22"/>
               <w:szCs w:val="22"/>
+              <w:lang w:eastAsia="nl-NL"/>
             </w:rPr>
           </w:pPr>
-          <w:hyperlink w:anchor="_Toc55119632" w:history="1">
+          <w:hyperlink w:anchor="_Toc56773814" w:history="1">
             <w:r>
               <w:rPr>
                 <w:rStyle w:val="Hyperlink"/>
@@ -2150,6 +2195,7 @@
                 <w:noProof/>
                 <w:sz w:val="22"/>
                 <w:szCs w:val="22"/>
+                <w:lang w:eastAsia="nl-NL"/>
               </w:rPr>
               <w:tab/>
             </w:r>
@@ -2179,7 +2225,7 @@
                 <w:noProof/>
                 <w:webHidden/>
               </w:rPr>
-              <w:instrText xml:space="preserve"> PAGEREF _Toc55119632 \h </w:instrText>
+              <w:instrText xml:space="preserve"> PAGEREF _Toc56773814 \h </w:instrText>
             </w:r>
             <w:r>
               <w:rPr>
@@ -2199,7 +2245,7 @@
                 <w:noProof/>
                 <w:webHidden/>
               </w:rPr>
-              <w:t>14</w:t>
+              <w:t>15</w:t>
             </w:r>
             <w:r>
               <w:rPr>
@@ -2222,9 +2268,10 @@
               <w:noProof/>
               <w:sz w:val="22"/>
               <w:szCs w:val="22"/>
+              <w:lang w:eastAsia="nl-NL"/>
             </w:rPr>
           </w:pPr>
-          <w:hyperlink w:anchor="_Toc55119633" w:history="1">
+          <w:hyperlink w:anchor="_Toc56773815" w:history="1">
             <w:r>
               <w:rPr>
                 <w:rStyle w:val="Hyperlink"/>
@@ -2238,6 +2285,7 @@
                 <w:noProof/>
                 <w:sz w:val="22"/>
                 <w:szCs w:val="22"/>
+                <w:lang w:eastAsia="nl-NL"/>
               </w:rPr>
               <w:tab/>
             </w:r>
@@ -2267,7 +2315,7 @@
                 <w:noProof/>
                 <w:webHidden/>
               </w:rPr>
-              <w:instrText xml:space="preserve"> PAGEREF _Toc55119633 \h </w:instrText>
+              <w:instrText xml:space="preserve"> PAGEREF _Toc56773815 \h </w:instrText>
             </w:r>
             <w:r>
               <w:rPr>
@@ -2287,7 +2335,223 @@
                 <w:noProof/>
                 <w:webHidden/>
               </w:rPr>
-              <w:t>15</w:t>
+              <w:t>16</w:t>
+            </w:r>
+            <w:r>
+              <w:rPr>
+                <w:noProof/>
+                <w:webHidden/>
+              </w:rPr>
+              <w:fldChar w:fldCharType="end"/>
+            </w:r>
+          </w:hyperlink>
+        </w:p>
+        <w:p>
+          <w:pPr>
+            <w:pStyle w:val="Inhopg3"/>
+            <w:tabs>
+              <w:tab w:val="right" w:leader="dot" w:pos="9016"/>
+            </w:tabs>
+            <w:rPr>
+              <w:rFonts w:eastAsiaTheme="minorEastAsia"/>
+              <w:noProof/>
+              <w:sz w:val="22"/>
+              <w:szCs w:val="22"/>
+              <w:lang w:eastAsia="nl-NL"/>
+            </w:rPr>
+          </w:pPr>
+          <w:hyperlink w:anchor="_Toc56773816" w:history="1">
+            <w:r>
+              <w:rPr>
+                <w:rStyle w:val="Hyperlink"/>
+                <w:noProof/>
+              </w:rPr>
+              <w:t>5.2.10 Gebruiken Contactformulier</w:t>
+            </w:r>
+            <w:r>
+              <w:rPr>
+                <w:noProof/>
+                <w:webHidden/>
+              </w:rPr>
+              <w:tab/>
+            </w:r>
+            <w:r>
+              <w:rPr>
+                <w:noProof/>
+                <w:webHidden/>
+              </w:rPr>
+              <w:fldChar w:fldCharType="begin"/>
+            </w:r>
+            <w:r>
+              <w:rPr>
+                <w:noProof/>
+                <w:webHidden/>
+              </w:rPr>
+              <w:instrText xml:space="preserve"> PAGEREF _Toc56773816 \h </w:instrText>
+            </w:r>
+            <w:r>
+              <w:rPr>
+                <w:noProof/>
+                <w:webHidden/>
+              </w:rPr>
+            </w:r>
+            <w:r>
+              <w:rPr>
+                <w:noProof/>
+                <w:webHidden/>
+              </w:rPr>
+              <w:fldChar w:fldCharType="separate"/>
+            </w:r>
+            <w:r>
+              <w:rPr>
+                <w:noProof/>
+                <w:webHidden/>
+              </w:rPr>
+              <w:t>16</w:t>
+            </w:r>
+            <w:r>
+              <w:rPr>
+                <w:noProof/>
+                <w:webHidden/>
+              </w:rPr>
+              <w:fldChar w:fldCharType="end"/>
+            </w:r>
+          </w:hyperlink>
+        </w:p>
+        <w:p>
+          <w:pPr>
+            <w:pStyle w:val="Inhopg3"/>
+            <w:tabs>
+              <w:tab w:val="right" w:leader="dot" w:pos="9016"/>
+            </w:tabs>
+            <w:rPr>
+              <w:rFonts w:eastAsiaTheme="minorEastAsia"/>
+              <w:noProof/>
+              <w:sz w:val="22"/>
+              <w:szCs w:val="22"/>
+              <w:lang w:eastAsia="nl-NL"/>
+            </w:rPr>
+          </w:pPr>
+          <w:hyperlink w:anchor="_Toc56773817" w:history="1">
+            <w:r>
+              <w:rPr>
+                <w:rStyle w:val="Hyperlink"/>
+                <w:noProof/>
+              </w:rPr>
+              <w:t>5.2.11 Registreren Account</w:t>
+            </w:r>
+            <w:r>
+              <w:rPr>
+                <w:noProof/>
+                <w:webHidden/>
+              </w:rPr>
+              <w:tab/>
+            </w:r>
+            <w:r>
+              <w:rPr>
+                <w:noProof/>
+                <w:webHidden/>
+              </w:rPr>
+              <w:fldChar w:fldCharType="begin"/>
+            </w:r>
+            <w:r>
+              <w:rPr>
+                <w:noProof/>
+                <w:webHidden/>
+              </w:rPr>
+              <w:instrText xml:space="preserve"> PAGEREF _Toc56773817 \h </w:instrText>
+            </w:r>
+            <w:r>
+              <w:rPr>
+                <w:noProof/>
+                <w:webHidden/>
+              </w:rPr>
+            </w:r>
+            <w:r>
+              <w:rPr>
+                <w:noProof/>
+                <w:webHidden/>
+              </w:rPr>
+              <w:fldChar w:fldCharType="separate"/>
+            </w:r>
+            <w:r>
+              <w:rPr>
+                <w:noProof/>
+                <w:webHidden/>
+              </w:rPr>
+              <w:t>17</w:t>
+            </w:r>
+            <w:r>
+              <w:rPr>
+                <w:noProof/>
+                <w:webHidden/>
+              </w:rPr>
+              <w:fldChar w:fldCharType="end"/>
+            </w:r>
+          </w:hyperlink>
+        </w:p>
+        <w:p>
+          <w:pPr>
+            <w:pStyle w:val="Inhopg3"/>
+            <w:tabs>
+              <w:tab w:val="right" w:leader="dot" w:pos="9016"/>
+            </w:tabs>
+            <w:rPr>
+              <w:rFonts w:eastAsiaTheme="minorEastAsia"/>
+              <w:noProof/>
+              <w:sz w:val="22"/>
+              <w:szCs w:val="22"/>
+              <w:lang w:eastAsia="nl-NL"/>
+            </w:rPr>
+          </w:pPr>
+          <w:hyperlink w:anchor="_Toc56773818" w:history="1">
+            <w:r>
+              <w:rPr>
+                <w:rStyle w:val="Hyperlink"/>
+                <w:noProof/>
+              </w:rPr>
+              <w:t>5.2.12. Inloggen Account</w:t>
+            </w:r>
+            <w:r>
+              <w:rPr>
+                <w:noProof/>
+                <w:webHidden/>
+              </w:rPr>
+              <w:tab/>
+            </w:r>
+            <w:r>
+              <w:rPr>
+                <w:noProof/>
+                <w:webHidden/>
+              </w:rPr>
+              <w:fldChar w:fldCharType="begin"/>
+            </w:r>
+            <w:r>
+              <w:rPr>
+                <w:noProof/>
+                <w:webHidden/>
+              </w:rPr>
+              <w:instrText xml:space="preserve"> PAGEREF _Toc56773818 \h </w:instrText>
+            </w:r>
+            <w:r>
+              <w:rPr>
+                <w:noProof/>
+                <w:webHidden/>
+              </w:rPr>
+            </w:r>
+            <w:r>
+              <w:rPr>
+                <w:noProof/>
+                <w:webHidden/>
+              </w:rPr>
+              <w:fldChar w:fldCharType="separate"/>
+            </w:r>
+            <w:r>
+              <w:rPr>
+                <w:noProof/>
+                <w:webHidden/>
+              </w:rPr>
+              <w:t>17</w:t>
             </w:r>
             <w:r>
               <w:rPr>
@@ -2310,9 +2574,10 @@
               <w:noProof/>
               <w:sz w:val="22"/>
               <w:szCs w:val="22"/>
+              <w:lang w:eastAsia="nl-NL"/>
             </w:rPr>
           </w:pPr>
-          <w:hyperlink w:anchor="_Toc55119634" w:history="1">
+          <w:hyperlink w:anchor="_Toc56773819" w:history="1">
             <w:r>
               <w:rPr>
                 <w:rStyle w:val="Hyperlink"/>
@@ -2326,6 +2591,7 @@
                 <w:noProof/>
                 <w:sz w:val="22"/>
                 <w:szCs w:val="22"/>
+                <w:lang w:eastAsia="nl-NL"/>
               </w:rPr>
               <w:tab/>
             </w:r>
@@ -2355,7 +2621,7 @@
                 <w:noProof/>
                 <w:webHidden/>
               </w:rPr>
-              <w:instrText xml:space="preserve"> PAGEREF _Toc55119634 \h </w:instrText>
+              <w:instrText xml:space="preserve"> PAGEREF _Toc56773819 \h </w:instrText>
             </w:r>
             <w:r>
               <w:rPr>
@@ -2375,7 +2641,7 @@
                 <w:noProof/>
                 <w:webHidden/>
               </w:rPr>
-              <w:t>16</w:t>
+              <w:t>18</w:t>
             </w:r>
             <w:r>
               <w:rPr>
@@ -2398,9 +2664,10 @@
               <w:noProof/>
               <w:sz w:val="22"/>
               <w:szCs w:val="22"/>
+              <w:lang w:eastAsia="nl-NL"/>
             </w:rPr>
           </w:pPr>
-          <w:hyperlink w:anchor="_Toc55119635" w:history="1">
+          <w:hyperlink w:anchor="_Toc56773820" w:history="1">
             <w:r>
               <w:rPr>
                 <w:rStyle w:val="Hyperlink"/>
@@ -2414,6 +2681,7 @@
                 <w:noProof/>
                 <w:sz w:val="22"/>
                 <w:szCs w:val="22"/>
+                <w:lang w:eastAsia="nl-NL"/>
               </w:rPr>
               <w:tab/>
             </w:r>
@@ -2443,7 +2711,7 @@
                 <w:noProof/>
                 <w:webHidden/>
               </w:rPr>
-              <w:instrText xml:space="preserve"> PAGEREF _Toc55119635 \h </w:instrText>
+              <w:instrText xml:space="preserve"> PAGEREF _Toc56773820 \h </w:instrText>
             </w:r>
             <w:r>
               <w:rPr>
@@ -2463,7 +2731,7 @@
                 <w:noProof/>
                 <w:webHidden/>
               </w:rPr>
-              <w:t>18</w:t>
+              <w:t>20</w:t>
             </w:r>
             <w:r>
               <w:rPr>
@@ -2486,9 +2754,10 @@
               <w:noProof/>
               <w:sz w:val="22"/>
               <w:szCs w:val="22"/>
+              <w:lang w:eastAsia="nl-NL"/>
             </w:rPr>
           </w:pPr>
-          <w:hyperlink w:anchor="_Toc55119636" w:history="1">
+          <w:hyperlink w:anchor="_Toc56773821" w:history="1">
             <w:r>
               <w:rPr>
                 <w:rStyle w:val="Hyperlink"/>
@@ -2502,6 +2771,7 @@
                 <w:noProof/>
                 <w:sz w:val="22"/>
                 <w:szCs w:val="22"/>
+                <w:lang w:eastAsia="nl-NL"/>
               </w:rPr>
               <w:tab/>
             </w:r>
@@ -2531,7 +2801,7 @@
                 <w:noProof/>
                 <w:webHidden/>
               </w:rPr>
-              <w:instrText xml:space="preserve"> PAGEREF _Toc55119636 \h </w:instrText>
+              <w:instrText xml:space="preserve"> PAGEREF _Toc56773821 \h </w:instrText>
             </w:r>
             <w:r>
               <w:rPr>
@@ -2551,7 +2821,7 @@
                 <w:noProof/>
                 <w:webHidden/>
               </w:rPr>
-              <w:t>18</w:t>
+              <w:t>20</w:t>
             </w:r>
             <w:r>
               <w:rPr>
@@ -2574,9 +2844,10 @@
               <w:noProof/>
               <w:sz w:val="22"/>
               <w:szCs w:val="22"/>
+              <w:lang w:eastAsia="nl-NL"/>
             </w:rPr>
           </w:pPr>
-          <w:hyperlink w:anchor="_Toc55119637" w:history="1">
+          <w:hyperlink w:anchor="_Toc56773822" w:history="1">
             <w:r>
               <w:rPr>
                 <w:rStyle w:val="Hyperlink"/>
@@ -2590,6 +2861,7 @@
                 <w:noProof/>
                 <w:sz w:val="22"/>
                 <w:szCs w:val="22"/>
+                <w:lang w:eastAsia="nl-NL"/>
               </w:rPr>
               <w:tab/>
             </w:r>
@@ -2619,7 +2891,7 @@
                 <w:noProof/>
                 <w:webHidden/>
               </w:rPr>
-              <w:instrText xml:space="preserve"> PAGEREF _Toc55119637 \h </w:instrText>
+              <w:instrText xml:space="preserve"> PAGEREF _Toc56773822 \h </w:instrText>
             </w:r>
             <w:r>
               <w:rPr>
@@ -2639,7 +2911,7 @@
                 <w:noProof/>
                 <w:webHidden/>
               </w:rPr>
-              <w:t>19</w:t>
+              <w:t>21</w:t>
             </w:r>
             <w:r>
               <w:rPr>
@@ -2662,9 +2934,10 @@
               <w:noProof/>
               <w:sz w:val="22"/>
               <w:szCs w:val="22"/>
+              <w:lang w:eastAsia="nl-NL"/>
             </w:rPr>
           </w:pPr>
-          <w:hyperlink w:anchor="_Toc55119638" w:history="1">
+          <w:hyperlink w:anchor="_Toc56773823" w:history="1">
             <w:r>
               <w:rPr>
                 <w:rStyle w:val="Hyperlink"/>
@@ -2678,6 +2951,7 @@
                 <w:noProof/>
                 <w:sz w:val="22"/>
                 <w:szCs w:val="22"/>
+                <w:lang w:eastAsia="nl-NL"/>
               </w:rPr>
               <w:tab/>
             </w:r>
@@ -2707,7 +2981,7 @@
                 <w:noProof/>
                 <w:webHidden/>
               </w:rPr>
-              <w:instrText xml:space="preserve"> PAGEREF _Toc55119638 \h </w:instrText>
+              <w:instrText xml:space="preserve"> PAGEREF _Toc56773823 \h </w:instrText>
             </w:r>
             <w:r>
               <w:rPr>
@@ -2727,7 +3001,7 @@
                 <w:noProof/>
                 <w:webHidden/>
               </w:rPr>
-              <w:t>20</w:t>
+              <w:t>22</w:t>
             </w:r>
             <w:r>
               <w:rPr>
@@ -2750,9 +3024,10 @@
               <w:noProof/>
               <w:sz w:val="22"/>
               <w:szCs w:val="22"/>
+              <w:lang w:eastAsia="nl-NL"/>
             </w:rPr>
           </w:pPr>
-          <w:hyperlink w:anchor="_Toc55119639" w:history="1">
+          <w:hyperlink w:anchor="_Toc56773824" w:history="1">
             <w:r>
               <w:rPr>
                 <w:rStyle w:val="Hyperlink"/>
@@ -2766,6 +3041,7 @@
                 <w:noProof/>
                 <w:sz w:val="22"/>
                 <w:szCs w:val="22"/>
+                <w:lang w:eastAsia="nl-NL"/>
               </w:rPr>
               <w:tab/>
             </w:r>
@@ -2795,7 +3071,7 @@
                 <w:noProof/>
                 <w:webHidden/>
               </w:rPr>
-              <w:instrText xml:space="preserve"> PAGEREF _Toc55119639 \h </w:instrText>
+              <w:instrText xml:space="preserve"> PAGEREF _Toc56773824 \h </w:instrText>
             </w:r>
             <w:r>
               <w:rPr>
@@ -2815,7 +3091,7 @@
                 <w:noProof/>
                 <w:webHidden/>
               </w:rPr>
-              <w:t>21</w:t>
+              <w:t>23</w:t>
             </w:r>
             <w:r>
               <w:rPr>
@@ -2837,9 +3113,10 @@
               <w:noProof/>
               <w:sz w:val="22"/>
               <w:szCs w:val="22"/>
+              <w:lang w:eastAsia="nl-NL"/>
             </w:rPr>
           </w:pPr>
-          <w:hyperlink w:anchor="_Toc55119640" w:history="1">
+          <w:hyperlink w:anchor="_Toc56773825" w:history="1">
             <w:r>
               <w:rPr>
                 <w:rStyle w:val="Hyperlink"/>
@@ -2866,7 +3143,7 @@
                 <w:noProof/>
                 <w:webHidden/>
               </w:rPr>
-              <w:instrText xml:space="preserve"> PAGEREF _Toc55119640 \h </w:instrText>
+              <w:instrText xml:space="preserve"> PAGEREF _Toc56773825 \h </w:instrText>
             </w:r>
             <w:r>
               <w:rPr>
@@ -2886,7 +3163,7 @@
                 <w:noProof/>
                 <w:webHidden/>
               </w:rPr>
-              <w:t>22</w:t>
+              <w:t>24</w:t>
             </w:r>
             <w:r>
               <w:rPr>
@@ -2908,9 +3185,10 @@
               <w:noProof/>
               <w:sz w:val="22"/>
               <w:szCs w:val="22"/>
+              <w:lang w:eastAsia="nl-NL"/>
             </w:rPr>
           </w:pPr>
-          <w:hyperlink w:anchor="_Toc55119641" w:history="1">
+          <w:hyperlink w:anchor="_Toc56773826" w:history="1">
             <w:r>
               <w:rPr>
                 <w:rStyle w:val="Hyperlink"/>
@@ -2937,7 +3215,7 @@
                 <w:noProof/>
                 <w:webHidden/>
               </w:rPr>
-              <w:instrText xml:space="preserve"> PAGEREF _Toc55119641 \h </w:instrText>
+              <w:instrText xml:space="preserve"> PAGEREF _Toc56773826 \h </w:instrText>
             </w:r>
             <w:r>
               <w:rPr>
@@ -2957,7 +3235,7 @@
                 <w:noProof/>
                 <w:webHidden/>
               </w:rPr>
-              <w:t>23</w:t>
+              <w:t>25</w:t>
             </w:r>
             <w:r>
               <w:rPr>
@@ -2979,9 +3257,10 @@
               <w:noProof/>
               <w:sz w:val="22"/>
               <w:szCs w:val="22"/>
+              <w:lang w:eastAsia="nl-NL"/>
             </w:rPr>
           </w:pPr>
-          <w:hyperlink w:anchor="_Toc55119642" w:history="1">
+          <w:hyperlink w:anchor="_Toc56773827" w:history="1">
             <w:r>
               <w:rPr>
                 <w:rStyle w:val="Hyperlink"/>
@@ -3008,7 +3287,7 @@
                 <w:noProof/>
                 <w:webHidden/>
               </w:rPr>
-              <w:instrText xml:space="preserve"> PAGEREF _Toc55119642 \h </w:instrText>
+              <w:instrText xml:space="preserve"> PAGEREF _Toc56773827 \h </w:instrText>
             </w:r>
             <w:r>
               <w:rPr>
@@ -3028,7 +3307,7 @@
                 <w:noProof/>
                 <w:webHidden/>
               </w:rPr>
-              <w:t>24</w:t>
+              <w:t>26</w:t>
             </w:r>
             <w:r>
               <w:rPr>
@@ -3050,9 +3329,10 @@
               <w:noProof/>
               <w:sz w:val="22"/>
               <w:szCs w:val="22"/>
+              <w:lang w:eastAsia="nl-NL"/>
             </w:rPr>
           </w:pPr>
-          <w:hyperlink w:anchor="_Toc55119643" w:history="1">
+          <w:hyperlink w:anchor="_Toc56773828" w:history="1">
             <w:r>
               <w:rPr>
                 <w:rStyle w:val="Hyperlink"/>
@@ -3079,7 +3359,7 @@
                 <w:noProof/>
                 <w:webHidden/>
               </w:rPr>
-              <w:instrText xml:space="preserve"> PAGEREF _Toc55119643 \h </w:instrText>
+              <w:instrText xml:space="preserve"> PAGEREF _Toc56773828 \h </w:instrText>
             </w:r>
             <w:r>
               <w:rPr>
@@ -3099,7 +3379,295 @@
                 <w:noProof/>
                 <w:webHidden/>
               </w:rPr>
-              <w:t>25</w:t>
+              <w:t>27</w:t>
+            </w:r>
+            <w:r>
+              <w:rPr>
+                <w:noProof/>
+                <w:webHidden/>
+              </w:rPr>
+              <w:fldChar w:fldCharType="end"/>
+            </w:r>
+          </w:hyperlink>
+        </w:p>
+        <w:p>
+          <w:pPr>
+            <w:pStyle w:val="Inhopg2"/>
+            <w:tabs>
+              <w:tab w:val="right" w:leader="dot" w:pos="9016"/>
+            </w:tabs>
+            <w:rPr>
+              <w:rFonts w:eastAsiaTheme="minorEastAsia"/>
+              <w:noProof/>
+              <w:sz w:val="22"/>
+              <w:szCs w:val="22"/>
+              <w:lang w:eastAsia="nl-NL"/>
+            </w:rPr>
+          </w:pPr>
+          <w:hyperlink w:anchor="_Toc56773829" w:history="1">
+            <w:r>
+              <w:rPr>
+                <w:rStyle w:val="Hyperlink"/>
+                <w:noProof/>
+              </w:rPr>
+              <w:t>7.9 Login</w:t>
+            </w:r>
+            <w:r>
+              <w:rPr>
+                <w:noProof/>
+                <w:webHidden/>
+              </w:rPr>
+              <w:tab/>
+            </w:r>
+            <w:r>
+              <w:rPr>
+                <w:noProof/>
+                <w:webHidden/>
+              </w:rPr>
+              <w:fldChar w:fldCharType="begin"/>
+            </w:r>
+            <w:r>
+              <w:rPr>
+                <w:noProof/>
+                <w:webHidden/>
+              </w:rPr>
+              <w:instrText xml:space="preserve"> PAGEREF _Toc56773829 \h </w:instrText>
+            </w:r>
+            <w:r>
+              <w:rPr>
+                <w:noProof/>
+                <w:webHidden/>
+              </w:rPr>
+            </w:r>
+            <w:r>
+              <w:rPr>
+                <w:noProof/>
+                <w:webHidden/>
+              </w:rPr>
+              <w:fldChar w:fldCharType="separate"/>
+            </w:r>
+            <w:r>
+              <w:rPr>
+                <w:noProof/>
+                <w:webHidden/>
+              </w:rPr>
+              <w:t>28</w:t>
+            </w:r>
+            <w:r>
+              <w:rPr>
+                <w:noProof/>
+                <w:webHidden/>
+              </w:rPr>
+              <w:fldChar w:fldCharType="end"/>
+            </w:r>
+          </w:hyperlink>
+        </w:p>
+        <w:p>
+          <w:pPr>
+            <w:pStyle w:val="Inhopg2"/>
+            <w:tabs>
+              <w:tab w:val="right" w:leader="dot" w:pos="9016"/>
+            </w:tabs>
+            <w:rPr>
+              <w:rFonts w:eastAsiaTheme="minorEastAsia"/>
+              <w:noProof/>
+              <w:sz w:val="22"/>
+              <w:szCs w:val="22"/>
+              <w:lang w:eastAsia="nl-NL"/>
+            </w:rPr>
+          </w:pPr>
+          <w:hyperlink w:anchor="_Toc56773830" w:history="1">
+            <w:r>
+              <w:rPr>
+                <w:rStyle w:val="Hyperlink"/>
+                <w:noProof/>
+              </w:rPr>
+              <w:t>7.10 Keuze</w:t>
+            </w:r>
+            <w:r>
+              <w:rPr>
+                <w:noProof/>
+                <w:webHidden/>
+              </w:rPr>
+              <w:tab/>
+            </w:r>
+            <w:r>
+              <w:rPr>
+                <w:noProof/>
+                <w:webHidden/>
+              </w:rPr>
+              <w:fldChar w:fldCharType="begin"/>
+            </w:r>
+            <w:r>
+              <w:rPr>
+                <w:noProof/>
+                <w:webHidden/>
+              </w:rPr>
+              <w:instrText xml:space="preserve"> PAGEREF _Toc56773830 \h </w:instrText>
+            </w:r>
+            <w:r>
+              <w:rPr>
+                <w:noProof/>
+                <w:webHidden/>
+              </w:rPr>
+            </w:r>
+            <w:r>
+              <w:rPr>
+                <w:noProof/>
+                <w:webHidden/>
+              </w:rPr>
+              <w:fldChar w:fldCharType="separate"/>
+            </w:r>
+            <w:r>
+              <w:rPr>
+                <w:noProof/>
+                <w:webHidden/>
+              </w:rPr>
+              <w:t>29</w:t>
+            </w:r>
+            <w:r>
+              <w:rPr>
+                <w:noProof/>
+                <w:webHidden/>
+              </w:rPr>
+              <w:fldChar w:fldCharType="end"/>
+            </w:r>
+          </w:hyperlink>
+        </w:p>
+        <w:p>
+          <w:pPr>
+            <w:pStyle w:val="Inhopg2"/>
+            <w:tabs>
+              <w:tab w:val="right" w:leader="dot" w:pos="9016"/>
+            </w:tabs>
+            <w:rPr>
+              <w:rFonts w:eastAsiaTheme="minorEastAsia"/>
+              <w:noProof/>
+              <w:sz w:val="22"/>
+              <w:szCs w:val="22"/>
+              <w:lang w:eastAsia="nl-NL"/>
+            </w:rPr>
+          </w:pPr>
+          <w:hyperlink w:anchor="_Toc56773831" w:history="1">
+            <w:r>
+              <w:rPr>
+                <w:rStyle w:val="Hyperlink"/>
+                <w:noProof/>
+              </w:rPr>
+              <w:t>7.11 Aanmelden</w:t>
+            </w:r>
+            <w:r>
+              <w:rPr>
+                <w:noProof/>
+                <w:webHidden/>
+              </w:rPr>
+              <w:tab/>
+            </w:r>
+            <w:r>
+              <w:rPr>
+                <w:noProof/>
+                <w:webHidden/>
+              </w:rPr>
+              <w:fldChar w:fldCharType="begin"/>
+            </w:r>
+            <w:r>
+              <w:rPr>
+                <w:noProof/>
+                <w:webHidden/>
+              </w:rPr>
+              <w:instrText xml:space="preserve"> PAGEREF _Toc56773831 \h </w:instrText>
+            </w:r>
+            <w:r>
+              <w:rPr>
+                <w:noProof/>
+                <w:webHidden/>
+              </w:rPr>
+            </w:r>
+            <w:r>
+              <w:rPr>
+                <w:noProof/>
+                <w:webHidden/>
+              </w:rPr>
+              <w:fldChar w:fldCharType="separate"/>
+            </w:r>
+            <w:r>
+              <w:rPr>
+                <w:noProof/>
+                <w:webHidden/>
+              </w:rPr>
+              <w:t>30</w:t>
+            </w:r>
+            <w:r>
+              <w:rPr>
+                <w:noProof/>
+                <w:webHidden/>
+              </w:rPr>
+              <w:fldChar w:fldCharType="end"/>
+            </w:r>
+          </w:hyperlink>
+        </w:p>
+        <w:p>
+          <w:pPr>
+            <w:pStyle w:val="Inhopg2"/>
+            <w:tabs>
+              <w:tab w:val="right" w:leader="dot" w:pos="9016"/>
+            </w:tabs>
+            <w:rPr>
+              <w:rFonts w:eastAsiaTheme="minorEastAsia"/>
+              <w:noProof/>
+              <w:sz w:val="22"/>
+              <w:szCs w:val="22"/>
+              <w:lang w:eastAsia="nl-NL"/>
+            </w:rPr>
+          </w:pPr>
+          <w:hyperlink w:anchor="_Toc56773832" w:history="1">
+            <w:r>
+              <w:rPr>
+                <w:rStyle w:val="Hyperlink"/>
+                <w:noProof/>
+              </w:rPr>
+              <w:t>7.12 PDF</w:t>
+            </w:r>
+            <w:r>
+              <w:rPr>
+                <w:noProof/>
+                <w:webHidden/>
+              </w:rPr>
+              <w:tab/>
+            </w:r>
+            <w:r>
+              <w:rPr>
+                <w:noProof/>
+                <w:webHidden/>
+              </w:rPr>
+              <w:fldChar w:fldCharType="begin"/>
+            </w:r>
+            <w:r>
+              <w:rPr>
+                <w:noProof/>
+                <w:webHidden/>
+              </w:rPr>
+              <w:instrText xml:space="preserve"> PAGEREF _Toc56773832 \h </w:instrText>
+            </w:r>
+            <w:r>
+              <w:rPr>
+                <w:noProof/>
+                <w:webHidden/>
+              </w:rPr>
+            </w:r>
+            <w:r>
+              <w:rPr>
+                <w:noProof/>
+                <w:webHidden/>
+              </w:rPr>
+              <w:fldChar w:fldCharType="separate"/>
+            </w:r>
+            <w:r>
+              <w:rPr>
+                <w:noProof/>
+                <w:webHidden/>
+              </w:rPr>
+              <w:t>31</w:t>
             </w:r>
             <w:r>
               <w:rPr>
@@ -3122,9 +3690,10 @@
               <w:noProof/>
               <w:sz w:val="22"/>
               <w:szCs w:val="22"/>
+              <w:lang w:eastAsia="nl-NL"/>
             </w:rPr>
           </w:pPr>
-          <w:hyperlink w:anchor="_Toc55119644" w:history="1">
+          <w:hyperlink w:anchor="_Toc56773833" w:history="1">
             <w:r>
               <w:rPr>
                 <w:rStyle w:val="Hyperlink"/>
@@ -3138,6 +3707,7 @@
                 <w:noProof/>
                 <w:sz w:val="22"/>
                 <w:szCs w:val="22"/>
+                <w:lang w:eastAsia="nl-NL"/>
               </w:rPr>
               <w:tab/>
             </w:r>
@@ -3167,7 +3737,7 @@
                 <w:noProof/>
                 <w:webHidden/>
               </w:rPr>
-              <w:instrText xml:space="preserve"> PAGEREF _Toc55119644 \h </w:instrText>
+              <w:instrText xml:space="preserve"> PAGEREF _Toc56773833 \h </w:instrText>
             </w:r>
             <w:r>
               <w:rPr>
@@ -3187,7 +3757,7 @@
                 <w:noProof/>
                 <w:webHidden/>
               </w:rPr>
-              <w:t>26</w:t>
+              <w:t>32</w:t>
             </w:r>
             <w:r>
               <w:rPr>
@@ -3210,9 +3780,10 @@
               <w:noProof/>
               <w:sz w:val="22"/>
               <w:szCs w:val="22"/>
+              <w:lang w:eastAsia="nl-NL"/>
             </w:rPr>
           </w:pPr>
-          <w:hyperlink w:anchor="_Toc55119645" w:history="1">
+          <w:hyperlink w:anchor="_Toc56773834" w:history="1">
             <w:r>
               <w:rPr>
                 <w:rStyle w:val="Hyperlink"/>
@@ -3226,6 +3797,7 @@
                 <w:noProof/>
                 <w:sz w:val="22"/>
                 <w:szCs w:val="22"/>
+                <w:lang w:eastAsia="nl-NL"/>
               </w:rPr>
               <w:tab/>
             </w:r>
@@ -3255,7 +3827,7 @@
                 <w:noProof/>
                 <w:webHidden/>
               </w:rPr>
-              <w:instrText xml:space="preserve"> PAGEREF _Toc55119645 \h </w:instrText>
+              <w:instrText xml:space="preserve"> PAGEREF _Toc56773834 \h </w:instrText>
             </w:r>
             <w:r>
               <w:rPr>
@@ -3275,7 +3847,7 @@
                 <w:noProof/>
                 <w:webHidden/>
               </w:rPr>
-              <w:t>26</w:t>
+              <w:t>32</w:t>
             </w:r>
             <w:r>
               <w:rPr>
@@ -3298,9 +3870,10 @@
               <w:noProof/>
               <w:sz w:val="22"/>
               <w:szCs w:val="22"/>
+              <w:lang w:eastAsia="nl-NL"/>
             </w:rPr>
           </w:pPr>
-          <w:hyperlink w:anchor="_Toc55119646" w:history="1">
+          <w:hyperlink w:anchor="_Toc56773835" w:history="1">
             <w:r>
               <w:rPr>
                 <w:rStyle w:val="Hyperlink"/>
@@ -3314,6 +3887,7 @@
                 <w:noProof/>
                 <w:sz w:val="22"/>
                 <w:szCs w:val="22"/>
+                <w:lang w:eastAsia="nl-NL"/>
               </w:rPr>
               <w:tab/>
             </w:r>
@@ -3343,7 +3917,7 @@
                 <w:noProof/>
                 <w:webHidden/>
               </w:rPr>
-              <w:instrText xml:space="preserve"> PAGEREF _Toc55119646 \h </w:instrText>
+              <w:instrText xml:space="preserve"> PAGEREF _Toc56773835 \h </w:instrText>
             </w:r>
             <w:r>
               <w:rPr>
@@ -3363,7 +3937,7 @@
                 <w:noProof/>
                 <w:webHidden/>
               </w:rPr>
-              <w:t>27</w:t>
+              <w:t>33</w:t>
             </w:r>
             <w:r>
               <w:rPr>
@@ -3424,7 +3998,7 @@
           <w:numId w:val="1"/>
         </w:numPr>
       </w:pPr>
-      <w:bookmarkStart w:id="3" w:name="_Toc55119610"/>
+      <w:bookmarkStart w:id="3" w:name="_Toc56773792"/>
       <w:r>
         <w:lastRenderedPageBreak/>
         <w:t>Algemene informatie</w:t>
@@ -3440,7 +4014,7 @@
           <w:numId w:val="1"/>
         </w:numPr>
       </w:pPr>
-      <w:bookmarkStart w:id="4" w:name="_Toc55119611"/>
+      <w:bookmarkStart w:id="4" w:name="_Toc56773793"/>
       <w:r>
         <w:t>Projectorganisatie</w:t>
       </w:r>
@@ -3836,75 +4410,6 @@
       </w:tr>
       <w:tr>
         <w:trPr>
-          <w:trHeight w:val="286"/>
-        </w:trPr>
-        <w:tc>
-          <w:tcPr>
-            <w:cnfStyle w:val="001000000000" w:firstRow="0" w:lastRow="0" w:firstColumn="1" w:lastColumn="0" w:oddVBand="0" w:evenVBand="0" w:oddHBand="0" w:evenHBand="0" w:firstRowFirstColumn="0" w:firstRowLastColumn="0" w:lastRowFirstColumn="0" w:lastRowLastColumn="0"/>
-            <w:tcW w:w="4106" w:type="dxa"/>
-          </w:tcPr>
-          <w:p>
-            <w:pPr>
-              <w:spacing w:line="256" w:lineRule="auto"/>
-              <w:ind w:left="5"/>
-              <w:rPr>
-                <w:rFonts w:ascii="Calibri" w:eastAsia="Calibri" w:hAnsi="Calibri" w:cs="Calibri"/>
-              </w:rPr>
-            </w:pPr>
-            <w:r>
-              <w:rPr>
-                <w:rFonts w:ascii="Calibri" w:eastAsia="Calibri" w:hAnsi="Calibri" w:cs="Calibri"/>
-              </w:rPr>
-              <w:t>Gijs Koopmans</w:t>
-            </w:r>
-          </w:p>
-        </w:tc>
-        <w:tc>
-          <w:tcPr>
-            <w:tcW w:w="1922" w:type="dxa"/>
-          </w:tcPr>
-          <w:p>
-            <w:pPr>
-              <w:spacing w:line="256" w:lineRule="auto"/>
-              <w:ind w:left="5"/>
-              <w:cnfStyle w:val="000000000000" w:firstRow="0" w:lastRow="0" w:firstColumn="0" w:lastColumn="0" w:oddVBand="0" w:evenVBand="0" w:oddHBand="0" w:evenHBand="0" w:firstRowFirstColumn="0" w:firstRowLastColumn="0" w:lastRowFirstColumn="0" w:lastRowLastColumn="0"/>
-              <w:rPr>
-                <w:rFonts w:ascii="Calibri" w:eastAsia="Calibri" w:hAnsi="Calibri" w:cs="Calibri"/>
-              </w:rPr>
-            </w:pPr>
-            <w:r>
-              <w:rPr>
-                <w:rFonts w:ascii="Calibri" w:eastAsia="Calibri" w:hAnsi="Calibri" w:cs="Calibri"/>
-              </w:rPr>
-              <w:t>4</w:t>
-            </w:r>
-          </w:p>
-        </w:tc>
-        <w:tc>
-          <w:tcPr>
-            <w:tcW w:w="3011" w:type="dxa"/>
-          </w:tcPr>
-          <w:p>
-            <w:pPr>
-              <w:spacing w:line="256" w:lineRule="auto"/>
-              <w:cnfStyle w:val="000000000000" w:firstRow="0" w:lastRow="0" w:firstColumn="0" w:lastColumn="0" w:oddVBand="0" w:evenVBand="0" w:oddHBand="0" w:evenHBand="0" w:firstRowFirstColumn="0" w:firstRowLastColumn="0" w:lastRowFirstColumn="0" w:lastRowLastColumn="0"/>
-              <w:rPr>
-                <w:rFonts w:ascii="Calibri" w:eastAsia="Calibri" w:hAnsi="Calibri" w:cs="Calibri"/>
-              </w:rPr>
-            </w:pPr>
-            <w:proofErr w:type="spellStart"/>
-            <w:r>
-              <w:t>Projectlid</w:t>
-            </w:r>
-            <w:proofErr w:type="spellEnd"/>
-            <w:r>
-              <w:t xml:space="preserve">  </w:t>
-            </w:r>
-          </w:p>
-        </w:tc>
-      </w:tr>
-      <w:tr>
-        <w:trPr>
           <w:trHeight w:val="207"/>
         </w:trPr>
         <w:tc>
@@ -4000,7 +4505,7 @@
           <w:lang w:eastAsia="ja-JP"/>
         </w:rPr>
       </w:pPr>
-      <w:bookmarkStart w:id="5" w:name="_Toc55119612"/>
+      <w:bookmarkStart w:id="5" w:name="_Toc56773794"/>
       <w:r>
         <w:rPr>
           <w:lang w:eastAsia="ja-JP"/>
@@ -4518,6 +5023,222 @@
           </w:p>
         </w:tc>
       </w:tr>
+      <w:tr>
+        <w:tc>
+          <w:tcPr>
+            <w:cnfStyle w:val="001000000000" w:firstRow="0" w:lastRow="0" w:firstColumn="1" w:lastColumn="0" w:oddVBand="0" w:evenVBand="0" w:oddHBand="0" w:evenHBand="0" w:firstRowFirstColumn="0" w:firstRowLastColumn="0" w:lastRowFirstColumn="0" w:lastRowLastColumn="0"/>
+            <w:tcW w:w="985" w:type="dxa"/>
+          </w:tcPr>
+          <w:p>
+            <w:pPr>
+              <w:pStyle w:val="Geenafstand"/>
+              <w:rPr>
+                <w:sz w:val="24"/>
+                <w:szCs w:val="24"/>
+                <w:lang w:eastAsia="ja-JP"/>
+              </w:rPr>
+            </w:pPr>
+            <w:r>
+              <w:rPr>
+                <w:sz w:val="24"/>
+                <w:szCs w:val="24"/>
+                <w:lang w:eastAsia="ja-JP"/>
+              </w:rPr>
+              <w:t>1.4</w:t>
+            </w:r>
+          </w:p>
+        </w:tc>
+        <w:tc>
+          <w:tcPr>
+            <w:tcW w:w="1456" w:type="dxa"/>
+          </w:tcPr>
+          <w:p>
+            <w:pPr>
+              <w:pStyle w:val="Geenafstand"/>
+              <w:cnfStyle w:val="000000000000" w:firstRow="0" w:lastRow="0" w:firstColumn="0" w:lastColumn="0" w:oddVBand="0" w:evenVBand="0" w:oddHBand="0" w:evenHBand="0" w:firstRowFirstColumn="0" w:firstRowLastColumn="0" w:lastRowFirstColumn="0" w:lastRowLastColumn="0"/>
+              <w:rPr>
+                <w:sz w:val="24"/>
+                <w:szCs w:val="24"/>
+                <w:lang w:eastAsia="ja-JP"/>
+              </w:rPr>
+            </w:pPr>
+            <w:r>
+              <w:rPr>
+                <w:sz w:val="24"/>
+                <w:szCs w:val="24"/>
+                <w:lang w:eastAsia="ja-JP"/>
+              </w:rPr>
+              <w:t>20-11-20 20</w:t>
+            </w:r>
+          </w:p>
+        </w:tc>
+        <w:tc>
+          <w:tcPr>
+            <w:tcW w:w="2877" w:type="dxa"/>
+          </w:tcPr>
+          <w:p>
+            <w:pPr>
+              <w:pStyle w:val="Geenafstand"/>
+              <w:cnfStyle w:val="000000000000" w:firstRow="0" w:lastRow="0" w:firstColumn="0" w:lastColumn="0" w:oddVBand="0" w:evenVBand="0" w:oddHBand="0" w:evenHBand="0" w:firstRowFirstColumn="0" w:firstRowLastColumn="0" w:lastRowFirstColumn="0" w:lastRowLastColumn="0"/>
+              <w:rPr>
+                <w:sz w:val="24"/>
+                <w:szCs w:val="24"/>
+                <w:lang w:eastAsia="ja-JP"/>
+              </w:rPr>
+            </w:pPr>
+            <w:proofErr w:type="spellStart"/>
+            <w:r>
+              <w:rPr>
+                <w:sz w:val="24"/>
+                <w:szCs w:val="24"/>
+                <w:lang w:eastAsia="ja-JP"/>
+              </w:rPr>
+              <w:t>Userstories</w:t>
+            </w:r>
+            <w:proofErr w:type="spellEnd"/>
+            <w:r>
+              <w:rPr>
+                <w:sz w:val="24"/>
+                <w:szCs w:val="24"/>
+                <w:lang w:eastAsia="ja-JP"/>
+              </w:rPr>
+              <w:t xml:space="preserve"> en cases </w:t>
+            </w:r>
+            <w:r>
+              <w:rPr>
+                <w:sz w:val="24"/>
+                <w:szCs w:val="24"/>
+                <w:lang w:eastAsia="ja-JP"/>
+              </w:rPr>
+              <w:t>geüpdatet</w:t>
+            </w:r>
+          </w:p>
+        </w:tc>
+        <w:tc>
+          <w:tcPr>
+            <w:tcW w:w="3749" w:type="dxa"/>
+          </w:tcPr>
+          <w:p>
+            <w:pPr>
+              <w:pStyle w:val="Geenafstand"/>
+              <w:cnfStyle w:val="000000000000" w:firstRow="0" w:lastRow="0" w:firstColumn="0" w:lastColumn="0" w:oddVBand="0" w:evenVBand="0" w:oddHBand="0" w:evenHBand="0" w:firstRowFirstColumn="0" w:firstRowLastColumn="0" w:lastRowFirstColumn="0" w:lastRowLastColumn="0"/>
+              <w:rPr>
+                <w:sz w:val="24"/>
+                <w:szCs w:val="24"/>
+                <w:lang w:eastAsia="ja-JP"/>
+              </w:rPr>
+            </w:pPr>
+          </w:p>
+        </w:tc>
+      </w:tr>
+      <w:tr>
+        <w:tc>
+          <w:tcPr>
+            <w:cnfStyle w:val="001000000000" w:firstRow="0" w:lastRow="0" w:firstColumn="1" w:lastColumn="0" w:oddVBand="0" w:evenVBand="0" w:oddHBand="0" w:evenHBand="0" w:firstRowFirstColumn="0" w:firstRowLastColumn="0" w:lastRowFirstColumn="0" w:lastRowLastColumn="0"/>
+            <w:tcW w:w="985" w:type="dxa"/>
+          </w:tcPr>
+          <w:p>
+            <w:pPr>
+              <w:pStyle w:val="Geenafstand"/>
+              <w:rPr>
+                <w:sz w:val="24"/>
+                <w:szCs w:val="24"/>
+                <w:lang w:eastAsia="ja-JP"/>
+              </w:rPr>
+            </w:pPr>
+            <w:r>
+              <w:rPr>
+                <w:sz w:val="24"/>
+                <w:szCs w:val="24"/>
+                <w:lang w:eastAsia="ja-JP"/>
+              </w:rPr>
+              <w:t>1.5</w:t>
+            </w:r>
+          </w:p>
+        </w:tc>
+        <w:tc>
+          <w:tcPr>
+            <w:tcW w:w="1456" w:type="dxa"/>
+          </w:tcPr>
+          <w:p>
+            <w:pPr>
+              <w:pStyle w:val="Geenafstand"/>
+              <w:cnfStyle w:val="000000000000" w:firstRow="0" w:lastRow="0" w:firstColumn="0" w:lastColumn="0" w:oddVBand="0" w:evenVBand="0" w:oddHBand="0" w:evenHBand="0" w:firstRowFirstColumn="0" w:firstRowLastColumn="0" w:lastRowFirstColumn="0" w:lastRowLastColumn="0"/>
+              <w:rPr>
+                <w:sz w:val="24"/>
+                <w:szCs w:val="24"/>
+                <w:lang w:eastAsia="ja-JP"/>
+              </w:rPr>
+            </w:pPr>
+            <w:r>
+              <w:rPr>
+                <w:sz w:val="24"/>
+                <w:szCs w:val="24"/>
+                <w:lang w:eastAsia="ja-JP"/>
+              </w:rPr>
+              <w:t>20-11-20 20</w:t>
+            </w:r>
+          </w:p>
+        </w:tc>
+        <w:tc>
+          <w:tcPr>
+            <w:tcW w:w="2877" w:type="dxa"/>
+          </w:tcPr>
+          <w:p>
+            <w:pPr>
+              <w:pStyle w:val="Geenafstand"/>
+              <w:cnfStyle w:val="000000000000" w:firstRow="0" w:lastRow="0" w:firstColumn="0" w:lastColumn="0" w:oddVBand="0" w:evenVBand="0" w:oddHBand="0" w:evenHBand="0" w:firstRowFirstColumn="0" w:firstRowLastColumn="0" w:lastRowFirstColumn="0" w:lastRowLastColumn="0"/>
+              <w:rPr>
+                <w:sz w:val="24"/>
+                <w:szCs w:val="24"/>
+                <w:lang w:eastAsia="ja-JP"/>
+              </w:rPr>
+            </w:pPr>
+            <w:proofErr w:type="spellStart"/>
+            <w:r>
+              <w:rPr>
+                <w:sz w:val="24"/>
+                <w:szCs w:val="24"/>
+                <w:lang w:eastAsia="ja-JP"/>
+              </w:rPr>
+              <w:t>Wireframes</w:t>
+            </w:r>
+            <w:proofErr w:type="spellEnd"/>
+            <w:r>
+              <w:rPr>
+                <w:sz w:val="24"/>
+                <w:szCs w:val="24"/>
+                <w:lang w:eastAsia="ja-JP"/>
+              </w:rPr>
+              <w:t xml:space="preserve"> </w:t>
+            </w:r>
+            <w:r>
+              <w:rPr>
+                <w:sz w:val="24"/>
+                <w:szCs w:val="24"/>
+                <w:lang w:eastAsia="ja-JP"/>
+              </w:rPr>
+              <w:t>geüpdatet</w:t>
+            </w:r>
+          </w:p>
+        </w:tc>
+        <w:tc>
+          <w:tcPr>
+            <w:tcW w:w="3749" w:type="dxa"/>
+          </w:tcPr>
+          <w:p>
+            <w:pPr>
+              <w:pStyle w:val="Geenafstand"/>
+              <w:cnfStyle w:val="000000000000" w:firstRow="0" w:lastRow="0" w:firstColumn="0" w:lastColumn="0" w:oddVBand="0" w:evenVBand="0" w:oddHBand="0" w:evenHBand="0" w:firstRowFirstColumn="0" w:firstRowLastColumn="0" w:lastRowFirstColumn="0" w:lastRowLastColumn="0"/>
+              <w:rPr>
+                <w:sz w:val="24"/>
+                <w:szCs w:val="24"/>
+                <w:lang w:eastAsia="ja-JP"/>
+              </w:rPr>
+            </w:pPr>
+          </w:p>
+        </w:tc>
+      </w:tr>
     </w:tbl>
     <w:p/>
     <w:p>
@@ -4528,7 +5249,7 @@
           <w:numId w:val="1"/>
         </w:numPr>
       </w:pPr>
-      <w:bookmarkStart w:id="6" w:name="_Toc55119613"/>
+      <w:bookmarkStart w:id="6" w:name="_Toc56773795"/>
       <w:r>
         <w:t>Distributielijst</w:t>
       </w:r>
@@ -4904,7 +5625,7 @@
           <w:numId w:val="1"/>
         </w:numPr>
       </w:pPr>
-      <w:bookmarkStart w:id="7" w:name="_Toc55119614"/>
+      <w:bookmarkStart w:id="7" w:name="_Toc56773796"/>
       <w:r>
         <w:lastRenderedPageBreak/>
         <w:t>Inleiding</w:t>
@@ -4922,7 +5643,7 @@
           <w:rFonts w:eastAsiaTheme="minorHAnsi"/>
         </w:rPr>
       </w:pPr>
-      <w:bookmarkStart w:id="8" w:name="_Toc55119615"/>
+      <w:bookmarkStart w:id="8" w:name="_Toc56773797"/>
       <w:r>
         <w:rPr>
           <w:rFonts w:eastAsiaTheme="minorHAnsi"/>
@@ -4996,7 +5717,7 @@
           <w:rFonts w:eastAsiaTheme="minorHAnsi"/>
         </w:rPr>
       </w:pPr>
-      <w:bookmarkStart w:id="9" w:name="_Toc55119616"/>
+      <w:bookmarkStart w:id="9" w:name="_Toc56773798"/>
       <w:r>
         <w:rPr>
           <w:rFonts w:eastAsiaTheme="minorHAnsi"/>
@@ -5040,7 +5761,7 @@
           <w:numId w:val="1"/>
         </w:numPr>
       </w:pPr>
-      <w:bookmarkStart w:id="10" w:name="_Toc55119617"/>
+      <w:bookmarkStart w:id="10" w:name="_Toc56773799"/>
       <w:r>
         <w:t>Over project</w:t>
       </w:r>
@@ -5069,7 +5790,7 @@
           <w:numId w:val="1"/>
         </w:numPr>
       </w:pPr>
-      <w:bookmarkStart w:id="11" w:name="_Toc55119618"/>
+      <w:bookmarkStart w:id="11" w:name="_Toc56773800"/>
       <w:r>
         <w:t>Over document</w:t>
       </w:r>
@@ -5207,7 +5928,7 @@
           <w:numId w:val="1"/>
         </w:numPr>
       </w:pPr>
-      <w:bookmarkStart w:id="12" w:name="_Toc55119619"/>
+      <w:bookmarkStart w:id="12" w:name="_Toc56773801"/>
       <w:r>
         <w:lastRenderedPageBreak/>
         <w:t>Activity diagram</w:t>
@@ -5296,7 +6017,7 @@
           <w:numId w:val="1"/>
         </w:numPr>
       </w:pPr>
-      <w:bookmarkStart w:id="13" w:name="_Toc55119620"/>
+      <w:bookmarkStart w:id="13" w:name="_Toc56773802"/>
       <w:proofErr w:type="spellStart"/>
       <w:r>
         <w:lastRenderedPageBreak/>
@@ -5313,7 +6034,7 @@
           <w:numId w:val="1"/>
         </w:numPr>
       </w:pPr>
-      <w:bookmarkStart w:id="14" w:name="_Toc55119621"/>
+      <w:bookmarkStart w:id="14" w:name="_Toc56773803"/>
       <w:r>
         <w:t xml:space="preserve">User </w:t>
       </w:r>
@@ -7770,7 +8491,7 @@
           <w:numId w:val="1"/>
         </w:numPr>
       </w:pPr>
-      <w:bookmarkStart w:id="15" w:name="_Toc55119622"/>
+      <w:bookmarkStart w:id="15" w:name="_Toc56773804"/>
       <w:proofErr w:type="spellStart"/>
       <w:r>
         <w:lastRenderedPageBreak/>
@@ -7790,7 +8511,7 @@
           <w:numId w:val="1"/>
         </w:numPr>
       </w:pPr>
-      <w:bookmarkStart w:id="16" w:name="_Toc55119623"/>
+      <w:bookmarkStart w:id="16" w:name="_Toc56773805"/>
       <w:proofErr w:type="spellStart"/>
       <w:r>
         <w:t>Use</w:t>
@@ -8112,7 +8833,6 @@
         <w:pStyle w:val="Kop2"/>
         <w:ind w:left="720"/>
       </w:pPr>
-      <w:bookmarkStart w:id="17" w:name="_Toc55119624"/>
     </w:p>
     <w:p>
       <w:pPr>
@@ -8122,6 +8842,7 @@
           <w:numId w:val="1"/>
         </w:numPr>
       </w:pPr>
+      <w:bookmarkStart w:id="17" w:name="_Toc56773806"/>
       <w:proofErr w:type="spellStart"/>
       <w:r>
         <w:t>Use</w:t>
@@ -8176,7 +8897,7 @@
           <w:numId w:val="1"/>
         </w:numPr>
       </w:pPr>
-      <w:bookmarkStart w:id="18" w:name="_Toc55119625"/>
+      <w:bookmarkStart w:id="18" w:name="_Toc56773807"/>
       <w:r>
         <w:t>Zoeken product</w:t>
       </w:r>
@@ -8539,7 +9260,7 @@
           <w:numId w:val="1"/>
         </w:numPr>
       </w:pPr>
-      <w:bookmarkStart w:id="19" w:name="_Toc55119626"/>
+      <w:bookmarkStart w:id="19" w:name="_Toc56773808"/>
       <w:r>
         <w:t>Bladeren door producten</w:t>
       </w:r>
@@ -8824,7 +9545,7 @@
           <w:numId w:val="1"/>
         </w:numPr>
       </w:pPr>
-      <w:bookmarkStart w:id="20" w:name="_Toc55119627"/>
+      <w:bookmarkStart w:id="20" w:name="_Toc56773809"/>
       <w:r>
         <w:lastRenderedPageBreak/>
         <w:t>Bekijken product</w:t>
@@ -9095,7 +9816,7 @@
           <w:numId w:val="1"/>
         </w:numPr>
       </w:pPr>
-      <w:bookmarkStart w:id="21" w:name="_Toc55119628"/>
+      <w:bookmarkStart w:id="21" w:name="_Toc56773810"/>
       <w:r>
         <w:t>Toevoegen product aan winkelmand</w:t>
       </w:r>
@@ -9375,7 +10096,7 @@
           <w:numId w:val="1"/>
         </w:numPr>
       </w:pPr>
-      <w:bookmarkStart w:id="22" w:name="_Toc55119629"/>
+      <w:bookmarkStart w:id="22" w:name="_Toc56773811"/>
       <w:r>
         <w:t>Bekijken winkelmand</w:t>
       </w:r>
@@ -9657,7 +10378,7 @@
           <w:numId w:val="1"/>
         </w:numPr>
       </w:pPr>
-      <w:bookmarkStart w:id="23" w:name="_Toc55119630"/>
+      <w:bookmarkStart w:id="23" w:name="_Toc56773812"/>
       <w:r>
         <w:t>Wijzigen winkelmand</w:t>
       </w:r>
@@ -9945,7 +10666,7 @@
           <w:numId w:val="1"/>
         </w:numPr>
       </w:pPr>
-      <w:bookmarkStart w:id="24" w:name="_Toc55119631"/>
+      <w:bookmarkStart w:id="24" w:name="_Toc56773813"/>
       <w:r>
         <w:lastRenderedPageBreak/>
         <w:t>Verwijderen product uit winkelmand</w:t>
@@ -10238,7 +10959,7 @@
           <w:numId w:val="1"/>
         </w:numPr>
       </w:pPr>
-      <w:bookmarkStart w:id="25" w:name="_Toc55119632"/>
+      <w:bookmarkStart w:id="25" w:name="_Toc56773814"/>
       <w:r>
         <w:t>Afrekenen producten</w:t>
       </w:r>
@@ -10551,10 +11272,7 @@
           </w:tcPr>
           <w:p>
             <w:r>
-              <w:t>3.a. &lt;De bezoeker i</w:t>
-            </w:r>
-            <w:r>
-              <w:t>s ingelogd als klant&gt;</w:t>
+              <w:t>3.a. &lt;De bezoeker is ingelogd als klant&gt;</w:t>
             </w:r>
           </w:p>
           <w:p>
@@ -10614,7 +11332,7 @@
       <w:pPr>
         <w:pStyle w:val="Kop3"/>
       </w:pPr>
-      <w:bookmarkStart w:id="26" w:name="_Toc55119633"/>
+      <w:bookmarkStart w:id="26" w:name="_Toc56773815"/>
       <w:r>
         <w:lastRenderedPageBreak/>
         <w:t>5.2.9.</w:t>
@@ -10907,9 +11625,11 @@
       <w:pPr>
         <w:pStyle w:val="Kop3"/>
       </w:pPr>
+      <w:bookmarkStart w:id="27" w:name="_Toc56773816"/>
       <w:r>
         <w:t>5.2.10 Gebruiken Contactformulier</w:t>
       </w:r>
+      <w:bookmarkEnd w:id="27"/>
     </w:p>
     <w:p/>
     <w:tbl>
@@ -10997,10 +11717,7 @@
           </w:tcPr>
           <w:p>
             <w:r>
-              <w:t xml:space="preserve">Primair: </w:t>
-            </w:r>
-            <w:r>
-              <w:t>bezoeker</w:t>
+              <w:t>Primair: bezoeker</w:t>
             </w:r>
           </w:p>
         </w:tc>
@@ -11085,10 +11802,7 @@
           </w:tcPr>
           <w:p>
             <w:r>
-              <w:t xml:space="preserve">De </w:t>
-            </w:r>
-            <w:r>
-              <w:t>bezoeker heeft het contactformulier in kunnen vullen en op kunnen sturen naar de klantenservice van NerdyGadgets</w:t>
+              <w:t>De bezoeker heeft het contactformulier in kunnen vullen en op kunnen sturen naar de klantenservice van NerdyGadgets</w:t>
             </w:r>
           </w:p>
         </w:tc>
@@ -11128,35 +11842,17 @@
           </w:tcPr>
           <w:p>
             <w:r>
-              <w:t xml:space="preserve">1. De </w:t>
-            </w:r>
-            <w:r>
-              <w:t xml:space="preserve">bezoeker </w:t>
-            </w:r>
-            <w:r>
-              <w:t>voert zijn of haar gegevens in.</w:t>
-            </w:r>
-          </w:p>
-          <w:p>
-            <w:r>
-              <w:t xml:space="preserve">2. De </w:t>
-            </w:r>
-            <w:r>
-              <w:t xml:space="preserve">bezoeker </w:t>
-            </w:r>
-            <w:r>
-              <w:t>voert de vraag / opmerking in.</w:t>
-            </w:r>
-          </w:p>
-          <w:p>
-            <w:r>
-              <w:t xml:space="preserve">3. De </w:t>
-            </w:r>
-            <w:r>
-              <w:t xml:space="preserve">bezoeker </w:t>
-            </w:r>
-            <w:r>
-              <w:t>klikt op de bevestigingsknop.</w:t>
+              <w:t>1. De bezoeker voert zijn of haar gegevens in.</w:t>
+            </w:r>
+          </w:p>
+          <w:p>
+            <w:r>
+              <w:t>2. De bezoeker voert de vraag / opmerking in.</w:t>
+            </w:r>
+          </w:p>
+          <w:p>
+            <w:r>
+              <w:t>3. De bezoeker klikt op de bevestigingsknop.</w:t>
             </w:r>
           </w:p>
           <w:p>
@@ -11259,6 +11955,7 @@
       <w:pPr>
         <w:pStyle w:val="Kop3"/>
       </w:pPr>
+      <w:bookmarkStart w:id="28" w:name="_Toc56773817"/>
       <w:r>
         <w:t>5.2.1</w:t>
       </w:r>
@@ -11268,6 +11965,7 @@
       <w:r>
         <w:t xml:space="preserve"> Registreren Account</w:t>
       </w:r>
+      <w:bookmarkEnd w:id="28"/>
     </w:p>
     <w:tbl>
       <w:tblPr>
@@ -11586,6 +12284,7 @@
       <w:r>
         <w:t xml:space="preserve"> </w:t>
       </w:r>
+      <w:bookmarkStart w:id="29" w:name="_Toc56773818"/>
       <w:r>
         <w:t>5.2.1</w:t>
       </w:r>
@@ -11604,6 +12303,7 @@
       <w:r>
         <w:t>Account</w:t>
       </w:r>
+      <w:bookmarkEnd w:id="29"/>
     </w:p>
     <w:tbl>
       <w:tblPr>
@@ -11953,12 +12653,12 @@
           <w:numId w:val="1"/>
         </w:numPr>
       </w:pPr>
-      <w:bookmarkStart w:id="27" w:name="_Toc55119634"/>
+      <w:bookmarkStart w:id="30" w:name="_Toc56773819"/>
       <w:r>
         <w:lastRenderedPageBreak/>
         <w:t>Domeinmodel</w:t>
       </w:r>
-      <w:bookmarkEnd w:id="27"/>
+      <w:bookmarkEnd w:id="30"/>
     </w:p>
     <w:p>
       <w:r>
@@ -11986,8 +12686,8 @@
         <w:tblLook w:val="04A0" w:firstRow="1" w:lastRow="0" w:firstColumn="1" w:lastColumn="0" w:noHBand="0" w:noVBand="1"/>
       </w:tblPr>
       <w:tblGrid>
-        <w:gridCol w:w="2441"/>
-        <w:gridCol w:w="6626"/>
+        <w:gridCol w:w="2436"/>
+        <w:gridCol w:w="6631"/>
       </w:tblGrid>
       <w:tr>
         <w:tc>
@@ -12066,7 +12766,7 @@
                 <v:shape id="_x0000_i1025" type="#_x0000_t75" alt="" style="width:80.25pt;height:54.75pt;mso-width-percent:0;mso-height-percent:0;mso-width-percent:0;mso-height-percent:0" o:ole="">
                   <v:imagedata r:id="rId13" o:title=""/>
                 </v:shape>
-                <o:OLEObject Type="Embed" ProgID="PBrush" ShapeID="_x0000_i1025" DrawAspect="Content" ObjectID="_1667383360" r:id="rId14"/>
+                <o:OLEObject Type="Embed" ProgID="PBrush" ShapeID="_x0000_i1025" DrawAspect="Content" ObjectID="_1667386527" r:id="rId14"/>
               </w:object>
             </w:r>
           </w:p>
@@ -12118,7 +12818,7 @@
                 <v:shape id="_x0000_i1026" type="#_x0000_t75" alt="" style="width:80.25pt;height:54.75pt;mso-width-percent:0;mso-height-percent:0;mso-width-percent:0;mso-height-percent:0" o:ole="">
                   <v:imagedata r:id="rId15" o:title=""/>
                 </v:shape>
-                <o:OLEObject Type="Embed" ProgID="PBrush" ShapeID="_x0000_i1026" DrawAspect="Content" ObjectID="_1667383361" r:id="rId16"/>
+                <o:OLEObject Type="Embed" ProgID="PBrush" ShapeID="_x0000_i1026" DrawAspect="Content" ObjectID="_1667386528" r:id="rId16"/>
               </w:object>
             </w:r>
           </w:p>
@@ -12171,7 +12871,7 @@
                 <v:shape id="_x0000_i1027" type="#_x0000_t75" alt="" style="width:80.25pt;height:185.25pt;mso-width-percent:0;mso-height-percent:0;mso-width-percent:0;mso-height-percent:0" o:ole="">
                   <v:imagedata r:id="rId17" o:title=""/>
                 </v:shape>
-                <o:OLEObject Type="Embed" ProgID="PBrush" ShapeID="_x0000_i1027" DrawAspect="Content" ObjectID="_1667383362" r:id="rId18"/>
+                <o:OLEObject Type="Embed" ProgID="PBrush" ShapeID="_x0000_i1027" DrawAspect="Content" ObjectID="_1667386529" r:id="rId18"/>
               </w:object>
             </w:r>
           </w:p>
@@ -12217,7 +12917,7 @@
                 <v:shape id="_x0000_i1028" type="#_x0000_t75" alt="" style="width:111pt;height:185.25pt;mso-width-percent:0;mso-height-percent:0;mso-width-percent:0;mso-height-percent:0" o:ole="">
                   <v:imagedata r:id="rId19" o:title=""/>
                 </v:shape>
-                <o:OLEObject Type="Embed" ProgID="PBrush" ShapeID="_x0000_i1028" DrawAspect="Content" ObjectID="_1667383363" r:id="rId20"/>
+                <o:OLEObject Type="Embed" ProgID="PBrush" ShapeID="_x0000_i1028" DrawAspect="Content" ObjectID="_1667386530" r:id="rId20"/>
               </w:object>
             </w:r>
           </w:p>
@@ -12298,7 +12998,7 @@
           <w:noProof/>
         </w:rPr>
         <w:drawing>
-          <wp:anchor distT="0" distB="0" distL="114300" distR="114300" simplePos="0" relativeHeight="251662336" behindDoc="1" locked="0" layoutInCell="1" allowOverlap="1" wp14:anchorId="5E82CB5A" wp14:editId="2EE1789E">
+          <wp:anchor distT="0" distB="0" distL="114300" distR="114300" simplePos="0" relativeHeight="251668480" behindDoc="1" locked="0" layoutInCell="1" allowOverlap="1" wp14:anchorId="1183C9E2" wp14:editId="45B12B7A">
             <wp:simplePos x="0" y="0"/>
             <wp:positionH relativeFrom="column">
               <wp:posOffset>0</wp:posOffset>
@@ -12306,10 +13006,10 @@
             <wp:positionV relativeFrom="paragraph">
               <wp:posOffset>1270</wp:posOffset>
             </wp:positionV>
-            <wp:extent cx="5730240" cy="5173980"/>
-            <wp:effectExtent l="0" t="0" r="3810" b="7620"/>
+            <wp:extent cx="5730240" cy="6705600"/>
+            <wp:effectExtent l="0" t="0" r="0" b="0"/>
             <wp:wrapNone/>
-            <wp:docPr id="24" name="Afbeelding 24"/>
+            <wp:docPr id="2" name="Afbeelding 2"/>
             <wp:cNvGraphicFramePr>
               <a:graphicFrameLocks xmlns:a="http://schemas.openxmlformats.org/drawingml/2006/main" noChangeAspect="1"/>
             </wp:cNvGraphicFramePr>
@@ -12317,13 +13017,13 @@
               <a:graphicData uri="http://schemas.openxmlformats.org/drawingml/2006/picture">
                 <pic:pic xmlns:pic="http://schemas.openxmlformats.org/drawingml/2006/picture">
                   <pic:nvPicPr>
-                    <pic:cNvPr id="0" name="Picture 14"/>
+                    <pic:cNvPr id="0" name="Picture 6"/>
                     <pic:cNvPicPr>
                       <a:picLocks noChangeAspect="1" noChangeArrowheads="1"/>
                     </pic:cNvPicPr>
                   </pic:nvPicPr>
                   <pic:blipFill>
-                    <a:blip r:embed="rId21">
+                    <a:blip r:embed="rId21" cstate="print">
                       <a:extLst>
                         <a:ext uri="{28A0092B-C50C-407E-A947-70E740481C1C}">
                           <a14:useLocalDpi xmlns:a14="http://schemas.microsoft.com/office/drawing/2010/main" val="0"/>
@@ -12338,7 +13038,7 @@
                   <pic:spPr bwMode="auto">
                     <a:xfrm>
                       <a:off x="0" y="0"/>
-                      <a:ext cx="5730240" cy="5173980"/>
+                      <a:ext cx="5730240" cy="6705600"/>
                     </a:xfrm>
                     <a:prstGeom prst="rect">
                       <a:avLst/>
@@ -12388,13 +13088,13 @@
           <w:numId w:val="1"/>
         </w:numPr>
       </w:pPr>
-      <w:bookmarkStart w:id="28" w:name="_Toc55119635"/>
+      <w:bookmarkStart w:id="31" w:name="_Toc56773820"/>
       <w:proofErr w:type="spellStart"/>
       <w:r>
         <w:lastRenderedPageBreak/>
         <w:t>Wireframes</w:t>
       </w:r>
-      <w:bookmarkEnd w:id="28"/>
+      <w:bookmarkEnd w:id="31"/>
       <w:proofErr w:type="spellEnd"/>
     </w:p>
     <w:p>
@@ -12424,11 +13124,11 @@
           <w:numId w:val="1"/>
         </w:numPr>
       </w:pPr>
-      <w:bookmarkStart w:id="29" w:name="_Toc55119636"/>
+      <w:bookmarkStart w:id="32" w:name="_Toc56773821"/>
       <w:r>
         <w:t>Header</w:t>
       </w:r>
-      <w:bookmarkEnd w:id="29"/>
+      <w:bookmarkEnd w:id="32"/>
     </w:p>
     <w:p>
       <w:pPr>
@@ -12444,10 +13144,10 @@
           <w:noProof/>
         </w:rPr>
         <w:drawing>
-          <wp:inline distT="0" distB="0" distL="0" distR="0" wp14:anchorId="52367120" wp14:editId="339C1293">
-            <wp:extent cx="5731510" cy="4300220"/>
-            <wp:effectExtent l="0" t="0" r="2540" b="5080"/>
-            <wp:docPr id="5" name="Afbeelding 5"/>
+          <wp:inline distT="0" distB="0" distL="0" distR="0" wp14:anchorId="7624A6A2" wp14:editId="45D94219">
+            <wp:extent cx="5734050" cy="3819525"/>
+            <wp:effectExtent l="0" t="0" r="0" b="9525"/>
+            <wp:docPr id="7" name="Afbeelding 7"/>
             <wp:cNvGraphicFramePr>
               <a:graphicFrameLocks xmlns:a="http://schemas.openxmlformats.org/drawingml/2006/main" noChangeAspect="1"/>
             </wp:cNvGraphicFramePr>
@@ -12455,7 +13155,7 @@
               <a:graphicData uri="http://schemas.openxmlformats.org/drawingml/2006/picture">
                 <pic:pic xmlns:pic="http://schemas.openxmlformats.org/drawingml/2006/picture">
                   <pic:nvPicPr>
-                    <pic:cNvPr id="0" name="Picture 5"/>
+                    <pic:cNvPr id="0" name="Picture 7"/>
                     <pic:cNvPicPr>
                       <a:picLocks noChangeAspect="1" noChangeArrowheads="1"/>
                     </pic:cNvPicPr>
@@ -12476,7 +13176,7 @@
                   <pic:spPr bwMode="auto">
                     <a:xfrm>
                       <a:off x="0" y="0"/>
-                      <a:ext cx="5731510" cy="4300220"/>
+                      <a:ext cx="5734050" cy="3819525"/>
                     </a:xfrm>
                     <a:prstGeom prst="rect">
                       <a:avLst/>
@@ -12501,12 +13201,12 @@
           <w:numId w:val="1"/>
         </w:numPr>
       </w:pPr>
-      <w:bookmarkStart w:id="30" w:name="_Toc55119637"/>
+      <w:bookmarkStart w:id="33" w:name="_Toc56773822"/>
       <w:r>
         <w:lastRenderedPageBreak/>
         <w:t>Hoofdpagina</w:t>
       </w:r>
-      <w:bookmarkEnd w:id="30"/>
+      <w:bookmarkEnd w:id="33"/>
     </w:p>
     <w:p>
       <w:r>
@@ -12585,12 +13285,12 @@
           <w:numId w:val="1"/>
         </w:numPr>
       </w:pPr>
-      <w:bookmarkStart w:id="31" w:name="_Toc55119638"/>
+      <w:bookmarkStart w:id="34" w:name="_Toc56773823"/>
       <w:r>
         <w:lastRenderedPageBreak/>
         <w:t>Zoekfunctie</w:t>
       </w:r>
-      <w:bookmarkEnd w:id="31"/>
+      <w:bookmarkEnd w:id="34"/>
     </w:p>
     <w:p>
       <w:r>
@@ -12673,12 +13373,12 @@
           <w:numId w:val="1"/>
         </w:numPr>
       </w:pPr>
-      <w:bookmarkStart w:id="32" w:name="_Toc55119639"/>
+      <w:bookmarkStart w:id="35" w:name="_Toc56773824"/>
       <w:r>
         <w:lastRenderedPageBreak/>
         <w:t>Productpagina</w:t>
       </w:r>
-      <w:bookmarkEnd w:id="32"/>
+      <w:bookmarkEnd w:id="35"/>
     </w:p>
     <w:p>
       <w:r>
@@ -12686,10 +13386,10 @@
           <w:noProof/>
         </w:rPr>
         <w:drawing>
-          <wp:inline distT="0" distB="0" distL="0" distR="0" wp14:anchorId="65DDC705" wp14:editId="326684FD">
-            <wp:extent cx="5731510" cy="5731510"/>
-            <wp:effectExtent l="0" t="0" r="2540" b="2540"/>
-            <wp:docPr id="14" name="Afbeelding 14"/>
+          <wp:inline distT="0" distB="0" distL="0" distR="0" wp14:anchorId="7C955E46" wp14:editId="6CC79857">
+            <wp:extent cx="5734050" cy="5410200"/>
+            <wp:effectExtent l="0" t="0" r="0" b="0"/>
+            <wp:docPr id="9" name="Afbeelding 9"/>
             <wp:cNvGraphicFramePr>
               <a:graphicFrameLocks xmlns:a="http://schemas.openxmlformats.org/drawingml/2006/main" noChangeAspect="1"/>
             </wp:cNvGraphicFramePr>
@@ -12697,7 +13397,7 @@
               <a:graphicData uri="http://schemas.openxmlformats.org/drawingml/2006/picture">
                 <pic:pic xmlns:pic="http://schemas.openxmlformats.org/drawingml/2006/picture">
                   <pic:nvPicPr>
-                    <pic:cNvPr id="0" name="Picture 18"/>
+                    <pic:cNvPr id="0" name="Picture 8"/>
                     <pic:cNvPicPr>
                       <a:picLocks noChangeAspect="1" noChangeArrowheads="1"/>
                     </pic:cNvPicPr>
@@ -12718,7 +13418,7 @@
                   <pic:spPr bwMode="auto">
                     <a:xfrm>
                       <a:off x="0" y="0"/>
-                      <a:ext cx="5731510" cy="5731510"/>
+                      <a:ext cx="5734050" cy="5410200"/>
                     </a:xfrm>
                     <a:prstGeom prst="rect">
                       <a:avLst/>
@@ -12752,26 +13452,37 @@
     <w:p>
       <w:pPr>
         <w:pStyle w:val="Kop2"/>
-      </w:pPr>
-      <w:bookmarkStart w:id="33" w:name="_Toc55119640"/>
-      <w:r>
         <w:rPr>
           <w:noProof/>
         </w:rPr>
+      </w:pPr>
+      <w:bookmarkStart w:id="36" w:name="_Toc56773825"/>
+      <w:r>
         <w:lastRenderedPageBreak/>
+        <w:t>7.5 Bestelgegevens</w:t>
+      </w:r>
+      <w:bookmarkEnd w:id="36"/>
+    </w:p>
+    <w:p>
+      <w:pPr>
+        <w:spacing w:after="160" w:line="259" w:lineRule="auto"/>
+        <w:rPr>
+          <w:rFonts w:asciiTheme="majorHAnsi" w:eastAsiaTheme="majorEastAsia" w:hAnsiTheme="majorHAnsi" w:cstheme="majorBidi"/>
+          <w:noProof/>
+          <w:color w:val="2F5496" w:themeColor="accent1" w:themeShade="BF"/>
+          <w:sz w:val="26"/>
+          <w:szCs w:val="26"/>
+        </w:rPr>
+      </w:pPr>
+      <w:r>
+        <w:rPr>
+          <w:noProof/>
+        </w:rPr>
         <w:drawing>
-          <wp:anchor distT="0" distB="0" distL="114300" distR="114300" simplePos="0" relativeHeight="251663360" behindDoc="0" locked="0" layoutInCell="1" allowOverlap="1" wp14:anchorId="57DB6576" wp14:editId="6321BCD5">
-            <wp:simplePos x="0" y="0"/>
-            <wp:positionH relativeFrom="column">
-              <wp:posOffset>-17780</wp:posOffset>
-            </wp:positionH>
-            <wp:positionV relativeFrom="paragraph">
-              <wp:posOffset>267335</wp:posOffset>
-            </wp:positionV>
-            <wp:extent cx="6605270" cy="5149850"/>
-            <wp:effectExtent l="0" t="0" r="5080" b="0"/>
-            <wp:wrapSquare wrapText="bothSides"/>
-            <wp:docPr id="13" name="Afbeelding 13"/>
+          <wp:inline distT="0" distB="0" distL="0" distR="0" wp14:anchorId="7B7032F5" wp14:editId="14730FB7">
+            <wp:extent cx="7038341" cy="5114925"/>
+            <wp:effectExtent l="0" t="0" r="0" b="0"/>
+            <wp:docPr id="12" name="Afbeelding 12"/>
             <wp:cNvGraphicFramePr>
               <a:graphicFrameLocks xmlns:a="http://schemas.openxmlformats.org/drawingml/2006/main" noChangeAspect="1"/>
             </wp:cNvGraphicFramePr>
@@ -12779,8 +13490,10 @@
               <a:graphicData uri="http://schemas.openxmlformats.org/drawingml/2006/picture">
                 <pic:pic xmlns:pic="http://schemas.openxmlformats.org/drawingml/2006/picture">
                   <pic:nvPicPr>
-                    <pic:cNvPr id="13" name="Afbeelding 13"/>
-                    <pic:cNvPicPr/>
+                    <pic:cNvPr id="0" name="Picture 9"/>
+                    <pic:cNvPicPr>
+                      <a:picLocks noChangeAspect="1" noChangeArrowheads="1"/>
+                    </pic:cNvPicPr>
                   </pic:nvPicPr>
                   <pic:blipFill>
                     <a:blip r:embed="rId27">
@@ -12790,121 +13503,51 @@
                         </a:ext>
                       </a:extLst>
                     </a:blip>
+                    <a:srcRect/>
                     <a:stretch>
                       <a:fillRect/>
                     </a:stretch>
                   </pic:blipFill>
-                  <pic:spPr>
+                  <pic:spPr bwMode="auto">
                     <a:xfrm>
                       <a:off x="0" y="0"/>
-                      <a:ext cx="6605270" cy="5149850"/>
+                      <a:ext cx="7045223" cy="5119926"/>
                     </a:xfrm>
                     <a:prstGeom prst="rect">
                       <a:avLst/>
                     </a:prstGeom>
+                    <a:noFill/>
+                    <a:ln>
+                      <a:noFill/>
+                    </a:ln>
                   </pic:spPr>
                 </pic:pic>
               </a:graphicData>
             </a:graphic>
-            <wp14:sizeRelH relativeFrom="page">
-              <wp14:pctWidth>0</wp14:pctWidth>
-            </wp14:sizeRelH>
-            <wp14:sizeRelV relativeFrom="page">
-              <wp14:pctHeight>0</wp14:pctHeight>
-            </wp14:sizeRelV>
-          </wp:anchor>
+          </wp:inline>
         </w:drawing>
       </w:r>
-      <w:r>
-        <w:t>7.5 Bestelgegevens</w:t>
-      </w:r>
-      <w:bookmarkEnd w:id="33"/>
-    </w:p>
-    <w:p>
       <w:r>
         <w:rPr>
           <w:noProof/>
         </w:rPr>
-        <w:drawing>
-          <wp:anchor distT="0" distB="0" distL="114300" distR="114300" simplePos="0" relativeHeight="251658240" behindDoc="1" locked="0" layoutInCell="1" allowOverlap="1" wp14:anchorId="557E0244" wp14:editId="008765A6">
-            <wp:simplePos x="0" y="0"/>
-            <wp:positionH relativeFrom="column">
-              <wp:posOffset>6814808</wp:posOffset>
-            </wp:positionH>
-            <wp:positionV relativeFrom="paragraph">
-              <wp:posOffset>5715</wp:posOffset>
-            </wp:positionV>
-            <wp:extent cx="1672590" cy="5173980"/>
-            <wp:effectExtent l="0" t="0" r="3810" b="7620"/>
-            <wp:wrapTight wrapText="bothSides">
-              <wp:wrapPolygon edited="0">
-                <wp:start x="0" y="0"/>
-                <wp:lineTo x="0" y="21552"/>
-                <wp:lineTo x="21403" y="21552"/>
-                <wp:lineTo x="21403" y="0"/>
-                <wp:lineTo x="0" y="0"/>
-              </wp:wrapPolygon>
-            </wp:wrapTight>
-            <wp:docPr id="16" name="Afbeelding 16"/>
-            <wp:cNvGraphicFramePr>
-              <a:graphicFrameLocks xmlns:a="http://schemas.openxmlformats.org/drawingml/2006/main" noChangeAspect="1"/>
-            </wp:cNvGraphicFramePr>
-            <a:graphic xmlns:a="http://schemas.openxmlformats.org/drawingml/2006/main">
-              <a:graphicData uri="http://schemas.openxmlformats.org/drawingml/2006/picture">
-                <pic:pic xmlns:pic="http://schemas.openxmlformats.org/drawingml/2006/picture">
-                  <pic:nvPicPr>
-                    <pic:cNvPr id="16" name="Afbeelding 16"/>
-                    <pic:cNvPicPr/>
-                  </pic:nvPicPr>
-                  <pic:blipFill>
-                    <a:blip r:embed="rId28" cstate="print">
-                      <a:extLst>
-                        <a:ext uri="{28A0092B-C50C-407E-A947-70E740481C1C}">
-                          <a14:useLocalDpi xmlns:a14="http://schemas.microsoft.com/office/drawing/2010/main" val="0"/>
-                        </a:ext>
-                      </a:extLst>
-                    </a:blip>
-                    <a:stretch>
-                      <a:fillRect/>
-                    </a:stretch>
-                  </pic:blipFill>
-                  <pic:spPr>
-                    <a:xfrm>
-                      <a:off x="0" y="0"/>
-                      <a:ext cx="1672590" cy="5173980"/>
-                    </a:xfrm>
-                    <a:prstGeom prst="rect">
-                      <a:avLst/>
-                    </a:prstGeom>
-                  </pic:spPr>
-                </pic:pic>
-              </a:graphicData>
-            </a:graphic>
-            <wp14:sizeRelH relativeFrom="page">
-              <wp14:pctWidth>0</wp14:pctWidth>
-            </wp14:sizeRelH>
-            <wp14:sizeRelV relativeFrom="page">
-              <wp14:pctHeight>0</wp14:pctHeight>
-            </wp14:sizeRelV>
-          </wp:anchor>
-        </w:drawing>
+        <w:br w:type="page"/>
       </w:r>
     </w:p>
     <w:p>
       <w:pPr>
-        <w:spacing w:after="160" w:line="259" w:lineRule="auto"/>
+        <w:pStyle w:val="Kop2"/>
       </w:pPr>
     </w:p>
     <w:p>
       <w:pPr>
         <w:pStyle w:val="Kop2"/>
       </w:pPr>
-      <w:bookmarkStart w:id="34" w:name="_Toc55119641"/>
+      <w:bookmarkStart w:id="37" w:name="_Toc56773826"/>
       <w:r>
         <w:rPr>
           <w:noProof/>
         </w:rPr>
-        <w:lastRenderedPageBreak/>
         <w:drawing>
           <wp:anchor distT="0" distB="0" distL="114300" distR="114300" simplePos="0" relativeHeight="251659264" behindDoc="1" locked="0" layoutInCell="1" allowOverlap="1" wp14:anchorId="1CDAB6AC" wp14:editId="5E0FCF34">
             <wp:simplePos x="0" y="0"/>
@@ -12937,7 +13580,7 @@
                     <pic:cNvPicPr/>
                   </pic:nvPicPr>
                   <pic:blipFill>
-                    <a:blip r:embed="rId29" cstate="print">
+                    <a:blip r:embed="rId28" cstate="print">
                       <a:extLst>
                         <a:ext uri="{28A0092B-C50C-407E-A947-70E740481C1C}">
                           <a14:useLocalDpi xmlns:a14="http://schemas.microsoft.com/office/drawing/2010/main" val="0"/>
@@ -12972,7 +13615,7 @@
       <w:r>
         <w:t>7.6 Betaling</w:t>
       </w:r>
-      <w:bookmarkEnd w:id="34"/>
+      <w:bookmarkEnd w:id="37"/>
     </w:p>
     <w:p>
       <w:r>
@@ -13003,7 +13646,7 @@
                     <pic:cNvPicPr/>
                   </pic:nvPicPr>
                   <pic:blipFill>
-                    <a:blip r:embed="rId30">
+                    <a:blip r:embed="rId29">
                       <a:extLst>
                         <a:ext uri="{28A0092B-C50C-407E-A947-70E740481C1C}">
                           <a14:useLocalDpi xmlns:a14="http://schemas.microsoft.com/office/drawing/2010/main" val="0"/>
@@ -13056,7 +13699,7 @@
           <w:rStyle w:val="Kop2Char"/>
         </w:rPr>
       </w:pPr>
-      <w:bookmarkStart w:id="35" w:name="_Toc55119642"/>
+      <w:bookmarkStart w:id="38" w:name="_Toc56773827"/>
       <w:r>
         <w:rPr>
           <w:rStyle w:val="Kop2Char"/>
@@ -13064,7 +13707,7 @@
         <w:lastRenderedPageBreak/>
         <w:t>7.7 Bevestiging</w:t>
       </w:r>
-      <w:bookmarkEnd w:id="35"/>
+      <w:bookmarkEnd w:id="38"/>
     </w:p>
     <w:p>
       <w:r>
@@ -13104,7 +13747,7 @@
                     <pic:cNvPicPr/>
                   </pic:nvPicPr>
                   <pic:blipFill>
-                    <a:blip r:embed="rId31" cstate="print">
+                    <a:blip r:embed="rId30" cstate="print">
                       <a:extLst>
                         <a:ext uri="{28A0092B-C50C-407E-A947-70E740481C1C}">
                           <a14:useLocalDpi xmlns:a14="http://schemas.microsoft.com/office/drawing/2010/main" val="0"/>
@@ -13164,7 +13807,7 @@
                     <pic:cNvPicPr/>
                   </pic:nvPicPr>
                   <pic:blipFill>
-                    <a:blip r:embed="rId32">
+                    <a:blip r:embed="rId31">
                       <a:extLst>
                         <a:ext uri="{28A0092B-C50C-407E-A947-70E740481C1C}">
                           <a14:useLocalDpi xmlns:a14="http://schemas.microsoft.com/office/drawing/2010/main" val="0"/>
@@ -13231,37 +13874,29 @@
       <w:pPr>
         <w:pStyle w:val="Kop2"/>
       </w:pPr>
-      <w:bookmarkStart w:id="36" w:name="_Toc55119643"/>
+      <w:bookmarkStart w:id="39" w:name="_Toc56773828"/>
       <w:r>
         <w:lastRenderedPageBreak/>
         <w:t>7.8 Winkelmand</w:t>
       </w:r>
-      <w:bookmarkEnd w:id="36"/>
+      <w:bookmarkEnd w:id="39"/>
       <w:r>
         <w:t xml:space="preserve"> </w:t>
       </w:r>
     </w:p>
     <w:p>
-      <w:pPr>
-        <w:sectPr>
-          <w:pgSz w:w="16838" w:h="11906" w:orient="landscape"/>
-          <w:pgMar w:top="1440" w:right="1440" w:bottom="1440" w:left="1440" w:header="709" w:footer="709" w:gutter="0"/>
-          <w:cols w:space="708"/>
-          <w:docGrid w:linePitch="360"/>
-        </w:sectPr>
-      </w:pPr>
       <w:r>
         <w:rPr>
           <w:noProof/>
         </w:rPr>
         <w:drawing>
-          <wp:anchor distT="0" distB="0" distL="114300" distR="114300" simplePos="0" relativeHeight="251661312" behindDoc="1" locked="0" layoutInCell="1" allowOverlap="1" wp14:anchorId="29A2CAD7" wp14:editId="0F4F3135">
+          <wp:anchor distT="0" distB="0" distL="114300" distR="114300" simplePos="0" relativeHeight="251661312" behindDoc="1" locked="0" layoutInCell="1" allowOverlap="1" wp14:anchorId="29A2CAD7" wp14:editId="485CB733">
             <wp:simplePos x="0" y="0"/>
             <wp:positionH relativeFrom="column">
-              <wp:posOffset>6461125</wp:posOffset>
+              <wp:posOffset>6661150</wp:posOffset>
             </wp:positionH>
             <wp:positionV relativeFrom="paragraph">
-              <wp:posOffset>83185</wp:posOffset>
+              <wp:posOffset>245110</wp:posOffset>
             </wp:positionV>
             <wp:extent cx="2227580" cy="4907915"/>
             <wp:effectExtent l="0" t="0" r="1270" b="6985"/>
@@ -13286,7 +13921,7 @@
                     <pic:cNvPicPr/>
                   </pic:nvPicPr>
                   <pic:blipFill>
-                    <a:blip r:embed="rId33" cstate="print">
+                    <a:blip r:embed="rId32" cstate="print">
                       <a:extLst>
                         <a:ext uri="{28A0092B-C50C-407E-A947-70E740481C1C}">
                           <a14:useLocalDpi xmlns:a14="http://schemas.microsoft.com/office/drawing/2010/main" val="0"/>
@@ -13323,13 +13958,13 @@
           <w:noProof/>
         </w:rPr>
         <w:drawing>
-          <wp:anchor distT="0" distB="0" distL="114300" distR="114300" simplePos="0" relativeHeight="251666432" behindDoc="0" locked="0" layoutInCell="1" allowOverlap="1" wp14:anchorId="2AF02A85" wp14:editId="3344D93E">
+          <wp:anchor distT="0" distB="0" distL="114300" distR="114300" simplePos="0" relativeHeight="251666432" behindDoc="0" locked="0" layoutInCell="1" allowOverlap="1" wp14:anchorId="2AF02A85" wp14:editId="55F0D380">
             <wp:simplePos x="0" y="0"/>
             <wp:positionH relativeFrom="margin">
-              <wp:align>left</wp:align>
+              <wp:posOffset>-28575</wp:posOffset>
             </wp:positionH>
             <wp:positionV relativeFrom="paragraph">
-              <wp:posOffset>83089</wp:posOffset>
+              <wp:posOffset>186055</wp:posOffset>
             </wp:positionV>
             <wp:extent cx="6361430" cy="4959985"/>
             <wp:effectExtent l="0" t="0" r="1270" b="0"/>
@@ -13346,7 +13981,7 @@
                     <pic:cNvPicPr/>
                   </pic:nvPicPr>
                   <pic:blipFill>
-                    <a:blip r:embed="rId34">
+                    <a:blip r:embed="rId33">
                       <a:extLst>
                         <a:ext uri="{28A0092B-C50C-407E-A947-70E740481C1C}">
                           <a14:useLocalDpi xmlns:a14="http://schemas.microsoft.com/office/drawing/2010/main" val="0"/>
@@ -13360,7 +13995,7 @@
                   <pic:spPr>
                     <a:xfrm>
                       <a:off x="0" y="0"/>
-                      <a:ext cx="6368506" cy="4965319"/>
+                      <a:ext cx="6361430" cy="4959985"/>
                     </a:xfrm>
                     <a:prstGeom prst="rect">
                       <a:avLst/>
@@ -13381,18 +14016,368 @@
     </w:p>
     <w:p>
       <w:pPr>
+        <w:spacing w:after="160" w:line="259" w:lineRule="auto"/>
+      </w:pPr>
+      <w:r>
+        <w:br w:type="page"/>
+      </w:r>
+    </w:p>
+    <w:p>
+      <w:pPr>
+        <w:pStyle w:val="Kop2"/>
+      </w:pPr>
+      <w:bookmarkStart w:id="40" w:name="_Toc56773829"/>
+      <w:r>
+        <w:lastRenderedPageBreak/>
+        <w:t>7.9 Login</w:t>
+      </w:r>
+      <w:bookmarkEnd w:id="40"/>
+    </w:p>
+    <w:p>
+      <w:r>
+        <w:rPr>
+          <w:noProof/>
+        </w:rPr>
+        <w:drawing>
+          <wp:anchor distT="0" distB="0" distL="114300" distR="114300" simplePos="0" relativeHeight="251669504" behindDoc="1" locked="0" layoutInCell="1" allowOverlap="1" wp14:anchorId="08128842" wp14:editId="4F22FB26">
+            <wp:simplePos x="0" y="0"/>
+            <wp:positionH relativeFrom="column">
+              <wp:posOffset>0</wp:posOffset>
+            </wp:positionH>
+            <wp:positionV relativeFrom="paragraph">
+              <wp:posOffset>170180</wp:posOffset>
+            </wp:positionV>
+            <wp:extent cx="7886700" cy="5254886"/>
+            <wp:effectExtent l="0" t="0" r="0" b="3175"/>
+            <wp:wrapNone/>
+            <wp:docPr id="25" name="Afbeelding 25"/>
+            <wp:cNvGraphicFramePr>
+              <a:graphicFrameLocks xmlns:a="http://schemas.openxmlformats.org/drawingml/2006/main" noChangeAspect="1"/>
+            </wp:cNvGraphicFramePr>
+            <a:graphic xmlns:a="http://schemas.openxmlformats.org/drawingml/2006/main">
+              <a:graphicData uri="http://schemas.openxmlformats.org/drawingml/2006/picture">
+                <pic:pic xmlns:pic="http://schemas.openxmlformats.org/drawingml/2006/picture">
+                  <pic:nvPicPr>
+                    <pic:cNvPr id="0" name="Picture 10"/>
+                    <pic:cNvPicPr>
+                      <a:picLocks noChangeAspect="1" noChangeArrowheads="1"/>
+                    </pic:cNvPicPr>
+                  </pic:nvPicPr>
+                  <pic:blipFill>
+                    <a:blip r:embed="rId34">
+                      <a:extLst>
+                        <a:ext uri="{28A0092B-C50C-407E-A947-70E740481C1C}">
+                          <a14:useLocalDpi xmlns:a14="http://schemas.microsoft.com/office/drawing/2010/main" val="0"/>
+                        </a:ext>
+                      </a:extLst>
+                    </a:blip>
+                    <a:srcRect/>
+                    <a:stretch>
+                      <a:fillRect/>
+                    </a:stretch>
+                  </pic:blipFill>
+                  <pic:spPr bwMode="auto">
+                    <a:xfrm>
+                      <a:off x="0" y="0"/>
+                      <a:ext cx="7886700" cy="5254886"/>
+                    </a:xfrm>
+                    <a:prstGeom prst="rect">
+                      <a:avLst/>
+                    </a:prstGeom>
+                    <a:noFill/>
+                    <a:ln>
+                      <a:noFill/>
+                    </a:ln>
+                  </pic:spPr>
+                </pic:pic>
+              </a:graphicData>
+            </a:graphic>
+          </wp:anchor>
+        </w:drawing>
+      </w:r>
+    </w:p>
+    <w:p>
+      <w:pPr>
+        <w:spacing w:after="160" w:line="259" w:lineRule="auto"/>
+      </w:pPr>
+      <w:r>
+        <w:br w:type="page"/>
+      </w:r>
+    </w:p>
+    <w:p/>
+    <w:p>
+      <w:pPr>
+        <w:pStyle w:val="Kop2"/>
+      </w:pPr>
+      <w:bookmarkStart w:id="41" w:name="_Toc56773830"/>
+      <w:r>
+        <w:t>7.10 Keuze</w:t>
+      </w:r>
+      <w:bookmarkEnd w:id="41"/>
+    </w:p>
+    <w:p>
+      <w:pPr>
+        <w:spacing w:after="160" w:line="259" w:lineRule="auto"/>
+        <w:rPr>
+          <w:rFonts w:asciiTheme="majorHAnsi" w:eastAsiaTheme="majorEastAsia" w:hAnsiTheme="majorHAnsi" w:cstheme="majorBidi"/>
+          <w:color w:val="2F5496" w:themeColor="accent1" w:themeShade="BF"/>
+          <w:sz w:val="26"/>
+          <w:szCs w:val="26"/>
+        </w:rPr>
+      </w:pPr>
+      <w:r>
+        <w:rPr>
+          <w:noProof/>
+        </w:rPr>
+        <w:drawing>
+          <wp:anchor distT="0" distB="0" distL="114300" distR="114300" simplePos="0" relativeHeight="251671552" behindDoc="1" locked="0" layoutInCell="1" allowOverlap="1" wp14:anchorId="57415998" wp14:editId="5404E184">
+            <wp:simplePos x="0" y="0"/>
+            <wp:positionH relativeFrom="column">
+              <wp:posOffset>0</wp:posOffset>
+            </wp:positionH>
+            <wp:positionV relativeFrom="paragraph">
+              <wp:posOffset>120650</wp:posOffset>
+            </wp:positionV>
+            <wp:extent cx="7696200" cy="5127956"/>
+            <wp:effectExtent l="0" t="0" r="0" b="0"/>
+            <wp:wrapNone/>
+            <wp:docPr id="27" name="Afbeelding 27"/>
+            <wp:cNvGraphicFramePr>
+              <a:graphicFrameLocks xmlns:a="http://schemas.openxmlformats.org/drawingml/2006/main" noChangeAspect="1"/>
+            </wp:cNvGraphicFramePr>
+            <a:graphic xmlns:a="http://schemas.openxmlformats.org/drawingml/2006/main">
+              <a:graphicData uri="http://schemas.openxmlformats.org/drawingml/2006/picture">
+                <pic:pic xmlns:pic="http://schemas.openxmlformats.org/drawingml/2006/picture">
+                  <pic:nvPicPr>
+                    <pic:cNvPr id="0" name="Picture 12"/>
+                    <pic:cNvPicPr>
+                      <a:picLocks noChangeAspect="1" noChangeArrowheads="1"/>
+                    </pic:cNvPicPr>
+                  </pic:nvPicPr>
+                  <pic:blipFill>
+                    <a:blip r:embed="rId35">
+                      <a:extLst>
+                        <a:ext uri="{28A0092B-C50C-407E-A947-70E740481C1C}">
+                          <a14:useLocalDpi xmlns:a14="http://schemas.microsoft.com/office/drawing/2010/main" val="0"/>
+                        </a:ext>
+                      </a:extLst>
+                    </a:blip>
+                    <a:srcRect/>
+                    <a:stretch>
+                      <a:fillRect/>
+                    </a:stretch>
+                  </pic:blipFill>
+                  <pic:spPr bwMode="auto">
+                    <a:xfrm>
+                      <a:off x="0" y="0"/>
+                      <a:ext cx="7710391" cy="5137412"/>
+                    </a:xfrm>
+                    <a:prstGeom prst="rect">
+                      <a:avLst/>
+                    </a:prstGeom>
+                    <a:noFill/>
+                    <a:ln>
+                      <a:noFill/>
+                    </a:ln>
+                  </pic:spPr>
+                </pic:pic>
+              </a:graphicData>
+            </a:graphic>
+            <wp14:sizeRelH relativeFrom="margin">
+              <wp14:pctWidth>0</wp14:pctWidth>
+            </wp14:sizeRelH>
+            <wp14:sizeRelV relativeFrom="margin">
+              <wp14:pctHeight>0</wp14:pctHeight>
+            </wp14:sizeRelV>
+          </wp:anchor>
+        </w:drawing>
+      </w:r>
+      <w:r>
+        <w:br w:type="page"/>
+      </w:r>
+    </w:p>
+    <w:p>
+      <w:pPr>
+        <w:pStyle w:val="Kop2"/>
+      </w:pPr>
+      <w:bookmarkStart w:id="42" w:name="_Toc56773831"/>
+      <w:r>
+        <w:lastRenderedPageBreak/>
+        <w:t>7.11 Aanmelden</w:t>
+      </w:r>
+      <w:bookmarkEnd w:id="42"/>
+    </w:p>
+    <w:p>
+      <w:r>
+        <w:rPr>
+          <w:noProof/>
+        </w:rPr>
+        <w:drawing>
+          <wp:anchor distT="0" distB="0" distL="114300" distR="114300" simplePos="0" relativeHeight="251670528" behindDoc="1" locked="0" layoutInCell="1" allowOverlap="1" wp14:anchorId="3804A9EC" wp14:editId="0CC020D4">
+            <wp:simplePos x="0" y="0"/>
+            <wp:positionH relativeFrom="column">
+              <wp:posOffset>0</wp:posOffset>
+            </wp:positionH>
+            <wp:positionV relativeFrom="paragraph">
+              <wp:posOffset>141605</wp:posOffset>
+            </wp:positionV>
+            <wp:extent cx="7400925" cy="4931215"/>
+            <wp:effectExtent l="0" t="0" r="0" b="3175"/>
+            <wp:wrapNone/>
+            <wp:docPr id="26" name="Afbeelding 26"/>
+            <wp:cNvGraphicFramePr>
+              <a:graphicFrameLocks xmlns:a="http://schemas.openxmlformats.org/drawingml/2006/main" noChangeAspect="1"/>
+            </wp:cNvGraphicFramePr>
+            <a:graphic xmlns:a="http://schemas.openxmlformats.org/drawingml/2006/main">
+              <a:graphicData uri="http://schemas.openxmlformats.org/drawingml/2006/picture">
+                <pic:pic xmlns:pic="http://schemas.openxmlformats.org/drawingml/2006/picture">
+                  <pic:nvPicPr>
+                    <pic:cNvPr id="0" name="Picture 11"/>
+                    <pic:cNvPicPr>
+                      <a:picLocks noChangeAspect="1" noChangeArrowheads="1"/>
+                    </pic:cNvPicPr>
+                  </pic:nvPicPr>
+                  <pic:blipFill>
+                    <a:blip r:embed="rId36">
+                      <a:extLst>
+                        <a:ext uri="{28A0092B-C50C-407E-A947-70E740481C1C}">
+                          <a14:useLocalDpi xmlns:a14="http://schemas.microsoft.com/office/drawing/2010/main" val="0"/>
+                        </a:ext>
+                      </a:extLst>
+                    </a:blip>
+                    <a:srcRect/>
+                    <a:stretch>
+                      <a:fillRect/>
+                    </a:stretch>
+                  </pic:blipFill>
+                  <pic:spPr bwMode="auto">
+                    <a:xfrm>
+                      <a:off x="0" y="0"/>
+                      <a:ext cx="7400925" cy="4931215"/>
+                    </a:xfrm>
+                    <a:prstGeom prst="rect">
+                      <a:avLst/>
+                    </a:prstGeom>
+                    <a:noFill/>
+                    <a:ln>
+                      <a:noFill/>
+                    </a:ln>
+                  </pic:spPr>
+                </pic:pic>
+              </a:graphicData>
+            </a:graphic>
+            <wp14:sizeRelH relativeFrom="margin">
+              <wp14:pctWidth>0</wp14:pctWidth>
+            </wp14:sizeRelH>
+            <wp14:sizeRelV relativeFrom="margin">
+              <wp14:pctHeight>0</wp14:pctHeight>
+            </wp14:sizeRelV>
+          </wp:anchor>
+        </w:drawing>
+      </w:r>
+      <w:r>
+        <w:t xml:space="preserve"> </w:t>
+      </w:r>
+      <w:r>
+        <w:br w:type="page"/>
+      </w:r>
+    </w:p>
+    <w:p>
+      <w:pPr>
+        <w:pStyle w:val="Kop2"/>
+      </w:pPr>
+    </w:p>
+    <w:p>
+      <w:pPr>
+        <w:pStyle w:val="Kop2"/>
+        <w:sectPr>
+          <w:pgSz w:w="16838" w:h="11906" w:orient="landscape"/>
+          <w:pgMar w:top="1440" w:right="1440" w:bottom="1440" w:left="1440" w:header="709" w:footer="709" w:gutter="0"/>
+          <w:cols w:space="708"/>
+          <w:docGrid w:linePitch="360"/>
+        </w:sectPr>
+      </w:pPr>
+      <w:bookmarkStart w:id="43" w:name="_Toc56773832"/>
+      <w:r>
+        <w:rPr>
+          <w:noProof/>
+        </w:rPr>
+        <w:drawing>
+          <wp:anchor distT="0" distB="0" distL="114300" distR="114300" simplePos="0" relativeHeight="251672576" behindDoc="1" locked="0" layoutInCell="1" allowOverlap="1" wp14:anchorId="07280D21" wp14:editId="1302F3CA">
+            <wp:simplePos x="0" y="0"/>
+            <wp:positionH relativeFrom="column">
+              <wp:posOffset>2476500</wp:posOffset>
+            </wp:positionH>
+            <wp:positionV relativeFrom="paragraph">
+              <wp:posOffset>17780</wp:posOffset>
+            </wp:positionV>
+            <wp:extent cx="3819525" cy="5734050"/>
+            <wp:effectExtent l="0" t="0" r="9525" b="0"/>
+            <wp:wrapNone/>
+            <wp:docPr id="28" name="Afbeelding 28"/>
+            <wp:cNvGraphicFramePr>
+              <a:graphicFrameLocks xmlns:a="http://schemas.openxmlformats.org/drawingml/2006/main" noChangeAspect="1"/>
+            </wp:cNvGraphicFramePr>
+            <a:graphic xmlns:a="http://schemas.openxmlformats.org/drawingml/2006/main">
+              <a:graphicData uri="http://schemas.openxmlformats.org/drawingml/2006/picture">
+                <pic:pic xmlns:pic="http://schemas.openxmlformats.org/drawingml/2006/picture">
+                  <pic:nvPicPr>
+                    <pic:cNvPr id="0" name="Picture 13"/>
+                    <pic:cNvPicPr>
+                      <a:picLocks noChangeAspect="1" noChangeArrowheads="1"/>
+                    </pic:cNvPicPr>
+                  </pic:nvPicPr>
+                  <pic:blipFill>
+                    <a:blip r:embed="rId37">
+                      <a:extLst>
+                        <a:ext uri="{28A0092B-C50C-407E-A947-70E740481C1C}">
+                          <a14:useLocalDpi xmlns:a14="http://schemas.microsoft.com/office/drawing/2010/main" val="0"/>
+                        </a:ext>
+                      </a:extLst>
+                    </a:blip>
+                    <a:srcRect/>
+                    <a:stretch>
+                      <a:fillRect/>
+                    </a:stretch>
+                  </pic:blipFill>
+                  <pic:spPr bwMode="auto">
+                    <a:xfrm>
+                      <a:off x="0" y="0"/>
+                      <a:ext cx="3819525" cy="5734050"/>
+                    </a:xfrm>
+                    <a:prstGeom prst="rect">
+                      <a:avLst/>
+                    </a:prstGeom>
+                    <a:noFill/>
+                    <a:ln>
+                      <a:noFill/>
+                    </a:ln>
+                  </pic:spPr>
+                </pic:pic>
+              </a:graphicData>
+            </a:graphic>
+          </wp:anchor>
+        </w:drawing>
+      </w:r>
+      <w:r>
+        <w:t>7.12 PDF</w:t>
+      </w:r>
+      <w:bookmarkEnd w:id="43"/>
+    </w:p>
+    <w:p>
+      <w:pPr>
         <w:pStyle w:val="Kop1"/>
         <w:numPr>
           <w:ilvl w:val="0"/>
           <w:numId w:val="1"/>
         </w:numPr>
       </w:pPr>
-      <w:bookmarkStart w:id="37" w:name="_Toc55119644"/>
+      <w:bookmarkStart w:id="44" w:name="_Toc56773833"/>
       <w:r>
         <w:lastRenderedPageBreak/>
         <w:t>Design keuzes</w:t>
       </w:r>
-      <w:bookmarkEnd w:id="37"/>
+      <w:bookmarkEnd w:id="44"/>
     </w:p>
     <w:p>
       <w:pPr>
@@ -13433,11 +14418,11 @@
           <w:numId w:val="1"/>
         </w:numPr>
       </w:pPr>
-      <w:bookmarkStart w:id="38" w:name="_Toc55119645"/>
+      <w:bookmarkStart w:id="45" w:name="_Toc56773834"/>
       <w:r>
         <w:t>Design 1</w:t>
       </w:r>
-      <w:bookmarkEnd w:id="38"/>
+      <w:bookmarkEnd w:id="45"/>
     </w:p>
     <w:p>
       <w:pPr>
@@ -13465,7 +14450,7 @@
                     </pic:cNvPicPr>
                   </pic:nvPicPr>
                   <pic:blipFill>
-                    <a:blip r:embed="rId35">
+                    <a:blip r:embed="rId38">
                       <a:extLst>
                         <a:ext uri="{28A0092B-C50C-407E-A947-70E740481C1C}">
                           <a14:useLocalDpi xmlns:a14="http://schemas.microsoft.com/office/drawing/2010/main" val="0"/>
@@ -13529,7 +14514,7 @@
                     </pic:cNvPicPr>
                   </pic:nvPicPr>
                   <pic:blipFill>
-                    <a:blip r:embed="rId36">
+                    <a:blip r:embed="rId39">
                       <a:extLst>
                         <a:ext uri="{28A0092B-C50C-407E-A947-70E740481C1C}">
                           <a14:useLocalDpi xmlns:a14="http://schemas.microsoft.com/office/drawing/2010/main" val="0"/>
@@ -13574,11 +14559,11 @@
           <w:numId w:val="1"/>
         </w:numPr>
       </w:pPr>
-      <w:bookmarkStart w:id="39" w:name="_Toc55119646"/>
+      <w:bookmarkStart w:id="46" w:name="_Toc56773835"/>
       <w:r>
         <w:t>Design 2</w:t>
       </w:r>
-      <w:bookmarkEnd w:id="39"/>
+      <w:bookmarkEnd w:id="46"/>
     </w:p>
     <w:p>
       <w:pPr>
@@ -13611,7 +14596,7 @@
                     </pic:cNvPicPr>
                   </pic:nvPicPr>
                   <pic:blipFill>
-                    <a:blip r:embed="rId37">
+                    <a:blip r:embed="rId40">
                       <a:extLst>
                         <a:ext uri="{28A0092B-C50C-407E-A947-70E740481C1C}">
                           <a14:useLocalDpi xmlns:a14="http://schemas.microsoft.com/office/drawing/2010/main" val="0"/>
@@ -13675,7 +14660,7 @@
                     </pic:cNvPicPr>
                   </pic:nvPicPr>
                   <pic:blipFill>
-                    <a:blip r:embed="rId38">
+                    <a:blip r:embed="rId41">
                       <a:extLst>
                         <a:ext uri="{28A0092B-C50C-407E-A947-70E740481C1C}">
                           <a14:useLocalDpi xmlns:a14="http://schemas.microsoft.com/office/drawing/2010/main" val="0"/>
@@ -16773,12 +17758,7 @@
 </file>
 
 <file path=customXml/item1.xml><?xml version="1.0" encoding="utf-8"?>
-<?mso-contentType ?>
-<FormTemplates xmlns="http://schemas.microsoft.com/sharepoint/v3/contenttype/forms">
-  <Display>DocumentLibraryForm</Display>
-  <Edit>DocumentLibraryForm</Edit>
-  <New>DocumentLibraryForm</New>
-</FormTemplates>
+<b:Sources xmlns:b="http://schemas.openxmlformats.org/officeDocument/2006/bibliography" xmlns="http://schemas.openxmlformats.org/officeDocument/2006/bibliography" SelectedStyle="/APASixthEditionOfficeOnline.xsl" StyleName="APA" Version="6"/>
 </file>
 
 <file path=customXml/item2.xml><?xml version="1.0" encoding="utf-8"?>
@@ -16788,7 +17768,12 @@
 </file>
 
 <file path=customXml/item3.xml><?xml version="1.0" encoding="utf-8"?>
-<b:Sources xmlns:b="http://schemas.openxmlformats.org/officeDocument/2006/bibliography" xmlns="http://schemas.openxmlformats.org/officeDocument/2006/bibliography" SelectedStyle="/APASixthEditionOfficeOnline.xsl" StyleName="APA" Version="6"/>
+<?mso-contentType ?>
+<FormTemplates xmlns="http://schemas.microsoft.com/sharepoint/v3/contenttype/forms">
+  <Display>DocumentLibraryForm</Display>
+  <Edit>DocumentLibraryForm</Edit>
+  <New>DocumentLibraryForm</New>
+</FormTemplates>
 </file>
 
 <file path=customXml/item4.xml><?xml version="1.0" encoding="utf-8"?>
@@ -16989,9 +17974,9 @@
 </file>
 
 <file path=customXml/itemProps1.xml><?xml version="1.0" encoding="utf-8"?>
-<ds:datastoreItem xmlns:ds="http://schemas.openxmlformats.org/officeDocument/2006/customXml" ds:itemID="{F7C83A40-2A21-4352-A94F-65FF3048930F}">
+<ds:datastoreItem xmlns:ds="http://schemas.openxmlformats.org/officeDocument/2006/customXml" ds:itemID="{FC8813E7-3314-C640-86A5-0F2A193E00DE}">
   <ds:schemaRefs>
-    <ds:schemaRef ds:uri="http://schemas.microsoft.com/sharepoint/v3/contenttype/forms"/>
+    <ds:schemaRef ds:uri="http://schemas.openxmlformats.org/officeDocument/2006/bibliography"/>
   </ds:schemaRefs>
 </ds:datastoreItem>
 </file>
@@ -17006,9 +17991,9 @@
 </file>
 
 <file path=customXml/itemProps3.xml><?xml version="1.0" encoding="utf-8"?>
-<ds:datastoreItem xmlns:ds="http://schemas.openxmlformats.org/officeDocument/2006/customXml" ds:itemID="{FC8813E7-3314-C640-86A5-0F2A193E00DE}">
+<ds:datastoreItem xmlns:ds="http://schemas.openxmlformats.org/officeDocument/2006/customXml" ds:itemID="{F7C83A40-2A21-4352-A94F-65FF3048930F}">
   <ds:schemaRefs>
-    <ds:schemaRef ds:uri="http://schemas.openxmlformats.org/officeDocument/2006/bibliography"/>
+    <ds:schemaRef ds:uri="http://schemas.microsoft.com/sharepoint/v3/contenttype/forms"/>
   </ds:schemaRefs>
 </ds:datastoreItem>
 </file>

</xml_diff>

<commit_message>
FO met nieuwe US
</commit_message>
<xml_diff>
--- a/Documenten/Nerdy Gadgets Functioneel Ontwerp.docx
+++ b/Documenten/Nerdy Gadgets Functioneel Ontwerp.docx
@@ -8713,6 +8713,135 @@
             <w:r>
               <w:t>Wanneer de bezoeker op de uitlog knop klikt moet de accountsessie verwijderd worden</w:t>
             </w:r>
+          </w:p>
+        </w:tc>
+      </w:tr>
+      <w:tr>
+        <w:trPr>
+          <w:cantSplit/>
+        </w:trPr>
+        <w:tc>
+          <w:tcPr>
+            <w:tcW w:w="724" w:type="dxa"/>
+          </w:tcPr>
+          <w:p>
+            <w:r>
+              <w:t>US16</w:t>
+            </w:r>
+          </w:p>
+        </w:tc>
+        <w:tc>
+          <w:tcPr>
+            <w:tcW w:w="8292" w:type="dxa"/>
+          </w:tcPr>
+          <w:p>
+            <w:pPr>
+              <w:rPr>
+                <w:b/>
+                <w:bCs/>
+              </w:rPr>
+            </w:pPr>
+            <w:r>
+              <w:rPr>
+                <w:b/>
+                <w:bCs/>
+              </w:rPr>
+              <w:t>Order in database</w:t>
+            </w:r>
+          </w:p>
+          <w:p>
+            <w:r>
+              <w:t xml:space="preserve">Als </w:t>
+            </w:r>
+            <w:proofErr w:type="spellStart"/>
+            <w:r>
+              <w:t>Nerdygadgets</w:t>
+            </w:r>
+            <w:proofErr w:type="spellEnd"/>
+            <w:r>
+              <w:t xml:space="preserve"> wil ik alle orders overzichtelijk in de database hebben staan zodat ik kan zien welke bestellingen er zijn geplaatst</w:t>
+            </w:r>
+          </w:p>
+          <w:p/>
+          <w:p>
+            <w:pPr>
+              <w:rPr>
+                <w:b/>
+                <w:bCs/>
+              </w:rPr>
+            </w:pPr>
+            <w:r>
+              <w:rPr>
+                <w:b/>
+                <w:bCs/>
+              </w:rPr>
+              <w:t>Acceptatiecriteria:</w:t>
+            </w:r>
+          </w:p>
+          <w:p/>
+        </w:tc>
+      </w:tr>
+      <w:tr>
+        <w:trPr>
+          <w:cantSplit/>
+        </w:trPr>
+        <w:tc>
+          <w:tcPr>
+            <w:tcW w:w="724" w:type="dxa"/>
+          </w:tcPr>
+          <w:p>
+            <w:r>
+              <w:t>US17</w:t>
+            </w:r>
+          </w:p>
+        </w:tc>
+        <w:tc>
+          <w:tcPr>
+            <w:tcW w:w="8292" w:type="dxa"/>
+          </w:tcPr>
+          <w:p>
+            <w:pPr>
+              <w:rPr>
+                <w:b/>
+                <w:bCs/>
+              </w:rPr>
+            </w:pPr>
+            <w:r>
+              <w:rPr>
+                <w:b/>
+                <w:bCs/>
+              </w:rPr>
+              <w:t>Temperatuur producten</w:t>
+            </w:r>
+          </w:p>
+          <w:p>
+            <w:r>
+              <w:t>Als bezoeker wil ik de temperatuur van bepaalde producten kunnen zien zodat ik weet of het goed bewaard wordt</w:t>
+            </w:r>
+          </w:p>
+          <w:p/>
+          <w:p>
+            <w:pPr>
+              <w:rPr>
+                <w:b/>
+                <w:bCs/>
+              </w:rPr>
+            </w:pPr>
+            <w:r>
+              <w:rPr>
+                <w:b/>
+                <w:bCs/>
+              </w:rPr>
+              <w:t>Acceptatiecriteria:</w:t>
+            </w:r>
+          </w:p>
+          <w:p>
+            <w:pPr>
+              <w:rPr>
+                <w:b/>
+                <w:bCs/>
+              </w:rPr>
+            </w:pPr>
           </w:p>
         </w:tc>
       </w:tr>
@@ -13253,8 +13382,8 @@
         <w:tblLook w:val="04A0" w:firstRow="1" w:lastRow="0" w:firstColumn="1" w:lastColumn="0" w:noHBand="0" w:noVBand="1"/>
       </w:tblPr>
       <w:tblGrid>
-        <w:gridCol w:w="2438"/>
-        <w:gridCol w:w="6629"/>
+        <w:gridCol w:w="2432"/>
+        <w:gridCol w:w="6635"/>
       </w:tblGrid>
       <w:tr>
         <w:tc>
@@ -13330,10 +13459,10 @@
                   <v:path o:extrusionok="f" gradientshapeok="t" o:connecttype="rect"/>
                   <o:lock v:ext="edit" aspectratio="t"/>
                 </v:shapetype>
-                <v:shape id="_x0000_i1025" type="#_x0000_t75" alt="" style="width:80.15pt;height:55.1pt;mso-width-percent:0;mso-height-percent:0;mso-width-percent:0;mso-height-percent:0" o:ole="">
+                <v:shape id="_x0000_i1025" type="#_x0000_t75" alt="" style="width:80.05pt;height:55.35pt;mso-width-percent:0;mso-height-percent:0;mso-width-percent:0;mso-height-percent:0" o:ole="">
                   <v:imagedata r:id="rId13" o:title=""/>
                 </v:shape>
-                <o:OLEObject Type="Embed" ProgID="PBrush" ShapeID="_x0000_i1025" DrawAspect="Content" ObjectID="_1669105244" r:id="rId14"/>
+                <o:OLEObject Type="Embed" ProgID="PBrush" ShapeID="_x0000_i1025" DrawAspect="Content" ObjectID="_1670141277" r:id="rId14"/>
               </w:object>
             </w:r>
           </w:p>
@@ -13382,10 +13511,10 @@
                 <w:noProof/>
               </w:rPr>
               <w:object w:dxaOrig="1628" w:dyaOrig="1117" w14:anchorId="6F211968">
-                <v:shape id="_x0000_i1026" type="#_x0000_t75" alt="" style="width:80.15pt;height:55.1pt;mso-width-percent:0;mso-height-percent:0;mso-width-percent:0;mso-height-percent:0" o:ole="">
+                <v:shape id="_x0000_i1026" type="#_x0000_t75" alt="" style="width:80.05pt;height:55.35pt;mso-width-percent:0;mso-height-percent:0;mso-width-percent:0;mso-height-percent:0" o:ole="">
                   <v:imagedata r:id="rId15" o:title=""/>
                 </v:shape>
-                <o:OLEObject Type="Embed" ProgID="PBrush" ShapeID="_x0000_i1026" DrawAspect="Content" ObjectID="_1669105245" r:id="rId16"/>
+                <o:OLEObject Type="Embed" ProgID="PBrush" ShapeID="_x0000_i1026" DrawAspect="Content" ObjectID="_1670141278" r:id="rId16"/>
               </w:object>
             </w:r>
           </w:p>
@@ -13435,10 +13564,10 @@
                 <w:noProof/>
               </w:rPr>
               <w:object w:dxaOrig="1620" w:dyaOrig="3698" w14:anchorId="7CEF7479">
-                <v:shape id="_x0000_i1027" type="#_x0000_t75" alt="" style="width:80.15pt;height:185.3pt;mso-width-percent:0;mso-height-percent:0;mso-width-percent:0;mso-height-percent:0" o:ole="">
+                <v:shape id="_x0000_i1027" type="#_x0000_t75" alt="" style="width:80.05pt;height:185.35pt;mso-width-percent:0;mso-height-percent:0;mso-width-percent:0;mso-height-percent:0" o:ole="">
                   <v:imagedata r:id="rId17" o:title=""/>
                 </v:shape>
-                <o:OLEObject Type="Embed" ProgID="PBrush" ShapeID="_x0000_i1027" DrawAspect="Content" ObjectID="_1669105246" r:id="rId18"/>
+                <o:OLEObject Type="Embed" ProgID="PBrush" ShapeID="_x0000_i1027" DrawAspect="Content" ObjectID="_1670141279" r:id="rId18"/>
               </w:object>
             </w:r>
           </w:p>
@@ -13481,10 +13610,10 @@
                 <w:noProof/>
               </w:rPr>
               <w:object w:dxaOrig="2213" w:dyaOrig="3698" w14:anchorId="1B14DFB0">
-                <v:shape id="_x0000_i1028" type="#_x0000_t75" alt="" style="width:110.8pt;height:185.3pt;mso-width-percent:0;mso-height-percent:0;mso-width-percent:0;mso-height-percent:0" o:ole="">
+                <v:shape id="_x0000_i1028" type="#_x0000_t75" alt="" style="width:110.7pt;height:185.35pt;mso-width-percent:0;mso-height-percent:0;mso-width-percent:0;mso-height-percent:0" o:ole="">
                   <v:imagedata r:id="rId19" o:title=""/>
                 </v:shape>
-                <o:OLEObject Type="Embed" ProgID="PBrush" ShapeID="_x0000_i1028" DrawAspect="Content" ObjectID="_1669105247" r:id="rId20"/>
+                <o:OLEObject Type="Embed" ProgID="PBrush" ShapeID="_x0000_i1028" DrawAspect="Content" ObjectID="_1670141280" r:id="rId20"/>
               </w:object>
             </w:r>
           </w:p>
@@ -18430,25 +18559,16 @@
 </file>
 
 <file path=customXml/item1.xml><?xml version="1.0" encoding="utf-8"?>
-<b:Sources xmlns:b="http://schemas.openxmlformats.org/officeDocument/2006/bibliography" xmlns="http://schemas.openxmlformats.org/officeDocument/2006/bibliography" SelectedStyle="/APASixthEditionOfficeOnline.xsl" StyleName="APA" Version="6"/>
-</file>
-
-<file path=customXml/item2.xml><?xml version="1.0" encoding="utf-8"?>
 <p:properties xmlns:p="http://schemas.microsoft.com/office/2006/metadata/properties" xmlns:xsi="http://www.w3.org/2001/XMLSchema-instance" xmlns:pc="http://schemas.microsoft.com/office/infopath/2007/PartnerControls">
   <documentManagement/>
 </p:properties>
 </file>
 
-<file path=customXml/item3.xml><?xml version="1.0" encoding="utf-8"?>
-<?mso-contentType ?>
-<FormTemplates xmlns="http://schemas.microsoft.com/sharepoint/v3/contenttype/forms">
-  <Display>DocumentLibraryForm</Display>
-  <Edit>DocumentLibraryForm</Edit>
-  <New>DocumentLibraryForm</New>
-</FormTemplates>
+<file path=customXml/item2.xml><?xml version="1.0" encoding="utf-8"?>
+<b:Sources xmlns:b="http://schemas.openxmlformats.org/officeDocument/2006/bibliography" xmlns="http://schemas.openxmlformats.org/officeDocument/2006/bibliography" SelectedStyle="/APASixthEditionOfficeOnline.xsl" StyleName="APA" Version="6"/>
 </file>
 
-<file path=customXml/item4.xml><?xml version="1.0" encoding="utf-8"?>
+<file path=customXml/item3.xml><?xml version="1.0" encoding="utf-8"?>
 <ct:contentTypeSchema xmlns:ct="http://schemas.microsoft.com/office/2006/metadata/contentType" xmlns:ma="http://schemas.microsoft.com/office/2006/metadata/properties/metaAttributes" ct:_="" ma:_="" ma:contentTypeName="Document" ma:contentTypeID="0x0101008DEFBE292292894DB3338A0672C00AA6" ma:contentTypeVersion="9" ma:contentTypeDescription="Create a new document." ma:contentTypeScope="" ma:versionID="5e30a8582cf447bcb0730c560106e737">
   <xsd:schema xmlns:xsd="http://www.w3.org/2001/XMLSchema" xmlns:xs="http://www.w3.org/2001/XMLSchema" xmlns:p="http://schemas.microsoft.com/office/2006/metadata/properties" xmlns:ns3="206950b2-f6b5-4099-ab4b-6b743c6f3679" xmlns:ns4="7332179d-17af-42ff-9219-5fd408883b8b" targetNamespace="http://schemas.microsoft.com/office/2006/metadata/properties" ma:root="true" ma:fieldsID="1b0704f870c8457b84411e3a6ccc2b5f" ns3:_="" ns4:_="">
     <xsd:import namespace="206950b2-f6b5-4099-ab4b-6b743c6f3679"/>
@@ -18645,15 +18765,16 @@
 </ct:contentTypeSchema>
 </file>
 
-<file path=customXml/itemProps1.xml><?xml version="1.0" encoding="utf-8"?>
-<ds:datastoreItem xmlns:ds="http://schemas.openxmlformats.org/officeDocument/2006/customXml" ds:itemID="{FC8813E7-3314-C640-86A5-0F2A193E00DE}">
-  <ds:schemaRefs>
-    <ds:schemaRef ds:uri="http://schemas.openxmlformats.org/officeDocument/2006/bibliography"/>
-  </ds:schemaRefs>
-</ds:datastoreItem>
+<file path=customXml/item4.xml><?xml version="1.0" encoding="utf-8"?>
+<?mso-contentType ?>
+<FormTemplates xmlns="http://schemas.microsoft.com/sharepoint/v3/contenttype/forms">
+  <Display>DocumentLibraryForm</Display>
+  <Edit>DocumentLibraryForm</Edit>
+  <New>DocumentLibraryForm</New>
+</FormTemplates>
 </file>
 
-<file path=customXml/itemProps2.xml><?xml version="1.0" encoding="utf-8"?>
+<file path=customXml/itemProps1.xml><?xml version="1.0" encoding="utf-8"?>
 <ds:datastoreItem xmlns:ds="http://schemas.openxmlformats.org/officeDocument/2006/customXml" ds:itemID="{77DE7859-FCBB-4B0A-89BB-4DC583037A89}">
   <ds:schemaRefs>
     <ds:schemaRef ds:uri="http://schemas.microsoft.com/office/2006/metadata/properties"/>
@@ -18662,15 +18783,15 @@
 </ds:datastoreItem>
 </file>
 
-<file path=customXml/itemProps3.xml><?xml version="1.0" encoding="utf-8"?>
-<ds:datastoreItem xmlns:ds="http://schemas.openxmlformats.org/officeDocument/2006/customXml" ds:itemID="{F7C83A40-2A21-4352-A94F-65FF3048930F}">
+<file path=customXml/itemProps2.xml><?xml version="1.0" encoding="utf-8"?>
+<ds:datastoreItem xmlns:ds="http://schemas.openxmlformats.org/officeDocument/2006/customXml" ds:itemID="{FC8813E7-3314-C640-86A5-0F2A193E00DE}">
   <ds:schemaRefs>
-    <ds:schemaRef ds:uri="http://schemas.microsoft.com/sharepoint/v3/contenttype/forms"/>
+    <ds:schemaRef ds:uri="http://schemas.openxmlformats.org/officeDocument/2006/bibliography"/>
   </ds:schemaRefs>
 </ds:datastoreItem>
 </file>
 
-<file path=customXml/itemProps4.xml><?xml version="1.0" encoding="utf-8"?>
+<file path=customXml/itemProps3.xml><?xml version="1.0" encoding="utf-8"?>
 <ds:datastoreItem xmlns:ds="http://schemas.openxmlformats.org/officeDocument/2006/customXml" ds:itemID="{E78CB5D1-04D0-4D1A-A9E6-1499921C2A21}">
   <ds:schemaRefs>
     <ds:schemaRef ds:uri="http://schemas.microsoft.com/office/2006/metadata/contentType"/>
@@ -18687,4 +18808,12 @@
     <ds:schemaRef ds:uri="http://schemas.microsoft.com/internal/obd"/>
   </ds:schemaRefs>
 </ds:datastoreItem>
+</file>
+
+<file path=customXml/itemProps4.xml><?xml version="1.0" encoding="utf-8"?>
+<ds:datastoreItem xmlns:ds="http://schemas.openxmlformats.org/officeDocument/2006/customXml" ds:itemID="{F7C83A40-2A21-4352-A94F-65FF3048930F}">
+  <ds:schemaRefs>
+    <ds:schemaRef ds:uri="http://schemas.microsoft.com/sharepoint/v3/contenttype/forms"/>
+  </ds:schemaRefs>
+</ds:datastoreItem>
 </file>
</xml_diff>

<commit_message>
functioneel ontwerp aangevuld en opgemaakt
</commit_message>
<xml_diff>
--- a/Documenten/Nerdy Gadgets Functioneel Ontwerp.docx
+++ b/Documenten/Nerdy Gadgets Functioneel Ontwerp.docx
@@ -4,7 +4,7 @@
   <w:body>
     <w:p>
       <w:pPr>
-        <w:pStyle w:val="Titel"/>
+        <w:pStyle w:val="Title"/>
         <w:tabs>
           <w:tab w:val="left" w:pos="5585"/>
         </w:tabs>
@@ -24,7 +24,7 @@
     </w:p>
     <w:p>
       <w:pPr>
-        <w:pStyle w:val="Titel"/>
+        <w:pStyle w:val="Title"/>
         <w:tabs>
           <w:tab w:val="left" w:pos="5585"/>
         </w:tabs>
@@ -52,7 +52,7 @@
     </w:p>
     <w:tbl>
       <w:tblPr>
-        <w:tblStyle w:val="Tabelraster"/>
+        <w:tblStyle w:val="TableGrid"/>
         <w:tblpPr w:leftFromText="180" w:rightFromText="180" w:vertAnchor="text" w:horzAnchor="margin" w:tblpY="11116"/>
         <w:tblW w:w="0" w:type="auto"/>
         <w:tblBorders>
@@ -163,7 +163,7 @@
       <w:sdtContent>
         <w:p>
           <w:pPr>
-            <w:pStyle w:val="Kopvaninhoudsopgave"/>
+            <w:pStyle w:val="TOCHeading"/>
             <w:rPr>
               <w:lang w:val="nl-NL"/>
             </w:rPr>
@@ -177,7 +177,7 @@
         </w:p>
         <w:p>
           <w:pPr>
-            <w:pStyle w:val="Inhopg1"/>
+            <w:pStyle w:val="TOC1"/>
             <w:tabs>
               <w:tab w:val="left" w:pos="480"/>
               <w:tab w:val="right" w:leader="dot" w:pos="9016"/>
@@ -276,7 +276,7 @@
         </w:p>
         <w:p>
           <w:pPr>
-            <w:pStyle w:val="Inhopg2"/>
+            <w:pStyle w:val="TOC2"/>
             <w:tabs>
               <w:tab w:val="left" w:pos="880"/>
               <w:tab w:val="right" w:leader="dot" w:pos="9016"/>
@@ -366,7 +366,7 @@
         </w:p>
         <w:p>
           <w:pPr>
-            <w:pStyle w:val="Inhopg2"/>
+            <w:pStyle w:val="TOC2"/>
             <w:tabs>
               <w:tab w:val="left" w:pos="880"/>
               <w:tab w:val="right" w:leader="dot" w:pos="9016"/>
@@ -458,7 +458,7 @@
         </w:p>
         <w:p>
           <w:pPr>
-            <w:pStyle w:val="Inhopg2"/>
+            <w:pStyle w:val="TOC2"/>
             <w:tabs>
               <w:tab w:val="left" w:pos="880"/>
               <w:tab w:val="right" w:leader="dot" w:pos="9016"/>
@@ -548,7 +548,7 @@
         </w:p>
         <w:p>
           <w:pPr>
-            <w:pStyle w:val="Inhopg1"/>
+            <w:pStyle w:val="TOC1"/>
             <w:tabs>
               <w:tab w:val="left" w:pos="480"/>
               <w:tab w:val="right" w:leader="dot" w:pos="9016"/>
@@ -638,7 +638,7 @@
         </w:p>
         <w:p>
           <w:pPr>
-            <w:pStyle w:val="Inhopg2"/>
+            <w:pStyle w:val="TOC2"/>
             <w:tabs>
               <w:tab w:val="left" w:pos="880"/>
               <w:tab w:val="right" w:leader="dot" w:pos="9016"/>
@@ -728,7 +728,7 @@
         </w:p>
         <w:p>
           <w:pPr>
-            <w:pStyle w:val="Inhopg2"/>
+            <w:pStyle w:val="TOC2"/>
             <w:tabs>
               <w:tab w:val="left" w:pos="880"/>
               <w:tab w:val="right" w:leader="dot" w:pos="9016"/>
@@ -818,7 +818,7 @@
         </w:p>
         <w:p>
           <w:pPr>
-            <w:pStyle w:val="Inhopg2"/>
+            <w:pStyle w:val="TOC2"/>
             <w:tabs>
               <w:tab w:val="left" w:pos="880"/>
               <w:tab w:val="right" w:leader="dot" w:pos="9016"/>
@@ -908,7 +908,7 @@
         </w:p>
         <w:p>
           <w:pPr>
-            <w:pStyle w:val="Inhopg2"/>
+            <w:pStyle w:val="TOC2"/>
             <w:tabs>
               <w:tab w:val="left" w:pos="880"/>
               <w:tab w:val="right" w:leader="dot" w:pos="9016"/>
@@ -998,7 +998,7 @@
         </w:p>
         <w:p>
           <w:pPr>
-            <w:pStyle w:val="Inhopg1"/>
+            <w:pStyle w:val="TOC1"/>
             <w:tabs>
               <w:tab w:val="left" w:pos="480"/>
               <w:tab w:val="right" w:leader="dot" w:pos="9016"/>
@@ -1088,7 +1088,7 @@
         </w:p>
         <w:p>
           <w:pPr>
-            <w:pStyle w:val="Inhopg1"/>
+            <w:pStyle w:val="TOC1"/>
             <w:tabs>
               <w:tab w:val="left" w:pos="480"/>
               <w:tab w:val="right" w:leader="dot" w:pos="9016"/>
@@ -1178,7 +1178,7 @@
         </w:p>
         <w:p>
           <w:pPr>
-            <w:pStyle w:val="Inhopg2"/>
+            <w:pStyle w:val="TOC2"/>
             <w:tabs>
               <w:tab w:val="left" w:pos="880"/>
               <w:tab w:val="right" w:leader="dot" w:pos="9016"/>
@@ -1268,7 +1268,7 @@
         </w:p>
         <w:p>
           <w:pPr>
-            <w:pStyle w:val="Inhopg1"/>
+            <w:pStyle w:val="TOC1"/>
             <w:tabs>
               <w:tab w:val="left" w:pos="480"/>
               <w:tab w:val="right" w:leader="dot" w:pos="9016"/>
@@ -1358,7 +1358,7 @@
         </w:p>
         <w:p>
           <w:pPr>
-            <w:pStyle w:val="Inhopg2"/>
+            <w:pStyle w:val="TOC2"/>
             <w:tabs>
               <w:tab w:val="left" w:pos="880"/>
               <w:tab w:val="right" w:leader="dot" w:pos="9016"/>
@@ -1448,7 +1448,7 @@
         </w:p>
         <w:p>
           <w:pPr>
-            <w:pStyle w:val="Inhopg2"/>
+            <w:pStyle w:val="TOC2"/>
             <w:tabs>
               <w:tab w:val="left" w:pos="880"/>
               <w:tab w:val="right" w:leader="dot" w:pos="9016"/>
@@ -1538,7 +1538,7 @@
         </w:p>
         <w:p>
           <w:pPr>
-            <w:pStyle w:val="Inhopg3"/>
+            <w:pStyle w:val="TOC3"/>
             <w:tabs>
               <w:tab w:val="left" w:pos="1320"/>
               <w:tab w:val="right" w:leader="dot" w:pos="9016"/>
@@ -1628,7 +1628,7 @@
         </w:p>
         <w:p>
           <w:pPr>
-            <w:pStyle w:val="Inhopg3"/>
+            <w:pStyle w:val="TOC3"/>
             <w:tabs>
               <w:tab w:val="left" w:pos="1320"/>
               <w:tab w:val="right" w:leader="dot" w:pos="9016"/>
@@ -1718,7 +1718,7 @@
         </w:p>
         <w:p>
           <w:pPr>
-            <w:pStyle w:val="Inhopg3"/>
+            <w:pStyle w:val="TOC3"/>
             <w:tabs>
               <w:tab w:val="left" w:pos="1320"/>
               <w:tab w:val="right" w:leader="dot" w:pos="9016"/>
@@ -1808,7 +1808,7 @@
         </w:p>
         <w:p>
           <w:pPr>
-            <w:pStyle w:val="Inhopg3"/>
+            <w:pStyle w:val="TOC3"/>
             <w:tabs>
               <w:tab w:val="left" w:pos="1320"/>
               <w:tab w:val="right" w:leader="dot" w:pos="9016"/>
@@ -1898,7 +1898,7 @@
         </w:p>
         <w:p>
           <w:pPr>
-            <w:pStyle w:val="Inhopg3"/>
+            <w:pStyle w:val="TOC3"/>
             <w:tabs>
               <w:tab w:val="left" w:pos="1320"/>
               <w:tab w:val="right" w:leader="dot" w:pos="9016"/>
@@ -1988,7 +1988,7 @@
         </w:p>
         <w:p>
           <w:pPr>
-            <w:pStyle w:val="Inhopg3"/>
+            <w:pStyle w:val="TOC3"/>
             <w:tabs>
               <w:tab w:val="left" w:pos="1320"/>
               <w:tab w:val="right" w:leader="dot" w:pos="9016"/>
@@ -2078,7 +2078,7 @@
         </w:p>
         <w:p>
           <w:pPr>
-            <w:pStyle w:val="Inhopg3"/>
+            <w:pStyle w:val="TOC3"/>
             <w:tabs>
               <w:tab w:val="left" w:pos="1320"/>
               <w:tab w:val="right" w:leader="dot" w:pos="9016"/>
@@ -2168,7 +2168,7 @@
         </w:p>
         <w:p>
           <w:pPr>
-            <w:pStyle w:val="Inhopg3"/>
+            <w:pStyle w:val="TOC3"/>
             <w:tabs>
               <w:tab w:val="left" w:pos="1320"/>
               <w:tab w:val="right" w:leader="dot" w:pos="9016"/>
@@ -2258,7 +2258,7 @@
         </w:p>
         <w:p>
           <w:pPr>
-            <w:pStyle w:val="Inhopg3"/>
+            <w:pStyle w:val="TOC3"/>
             <w:tabs>
               <w:tab w:val="left" w:pos="1320"/>
               <w:tab w:val="right" w:leader="dot" w:pos="9016"/>
@@ -2348,7 +2348,7 @@
         </w:p>
         <w:p>
           <w:pPr>
-            <w:pStyle w:val="Inhopg3"/>
+            <w:pStyle w:val="TOC3"/>
             <w:tabs>
               <w:tab w:val="right" w:leader="dot" w:pos="9016"/>
             </w:tabs>
@@ -2420,7 +2420,7 @@
         </w:p>
         <w:p>
           <w:pPr>
-            <w:pStyle w:val="Inhopg3"/>
+            <w:pStyle w:val="TOC3"/>
             <w:tabs>
               <w:tab w:val="right" w:leader="dot" w:pos="9016"/>
             </w:tabs>
@@ -2492,7 +2492,7 @@
         </w:p>
         <w:p>
           <w:pPr>
-            <w:pStyle w:val="Inhopg3"/>
+            <w:pStyle w:val="TOC3"/>
             <w:tabs>
               <w:tab w:val="right" w:leader="dot" w:pos="9016"/>
             </w:tabs>
@@ -2564,7 +2564,7 @@
         </w:p>
         <w:p>
           <w:pPr>
-            <w:pStyle w:val="Inhopg1"/>
+            <w:pStyle w:val="TOC1"/>
             <w:tabs>
               <w:tab w:val="left" w:pos="480"/>
               <w:tab w:val="right" w:leader="dot" w:pos="9016"/>
@@ -2654,7 +2654,7 @@
         </w:p>
         <w:p>
           <w:pPr>
-            <w:pStyle w:val="Inhopg1"/>
+            <w:pStyle w:val="TOC1"/>
             <w:tabs>
               <w:tab w:val="left" w:pos="480"/>
               <w:tab w:val="right" w:leader="dot" w:pos="9016"/>
@@ -2744,7 +2744,7 @@
         </w:p>
         <w:p>
           <w:pPr>
-            <w:pStyle w:val="Inhopg2"/>
+            <w:pStyle w:val="TOC2"/>
             <w:tabs>
               <w:tab w:val="left" w:pos="880"/>
               <w:tab w:val="right" w:leader="dot" w:pos="9016"/>
@@ -2834,7 +2834,7 @@
         </w:p>
         <w:p>
           <w:pPr>
-            <w:pStyle w:val="Inhopg2"/>
+            <w:pStyle w:val="TOC2"/>
             <w:tabs>
               <w:tab w:val="left" w:pos="880"/>
               <w:tab w:val="right" w:leader="dot" w:pos="9016"/>
@@ -2924,7 +2924,7 @@
         </w:p>
         <w:p>
           <w:pPr>
-            <w:pStyle w:val="Inhopg2"/>
+            <w:pStyle w:val="TOC2"/>
             <w:tabs>
               <w:tab w:val="left" w:pos="880"/>
               <w:tab w:val="right" w:leader="dot" w:pos="9016"/>
@@ -3014,7 +3014,7 @@
         </w:p>
         <w:p>
           <w:pPr>
-            <w:pStyle w:val="Inhopg2"/>
+            <w:pStyle w:val="TOC2"/>
             <w:tabs>
               <w:tab w:val="left" w:pos="880"/>
               <w:tab w:val="right" w:leader="dot" w:pos="9016"/>
@@ -3104,7 +3104,7 @@
         </w:p>
         <w:p>
           <w:pPr>
-            <w:pStyle w:val="Inhopg2"/>
+            <w:pStyle w:val="TOC2"/>
             <w:tabs>
               <w:tab w:val="right" w:leader="dot" w:pos="9016"/>
             </w:tabs>
@@ -3176,7 +3176,7 @@
         </w:p>
         <w:p>
           <w:pPr>
-            <w:pStyle w:val="Inhopg2"/>
+            <w:pStyle w:val="TOC2"/>
             <w:tabs>
               <w:tab w:val="right" w:leader="dot" w:pos="9016"/>
             </w:tabs>
@@ -3248,7 +3248,7 @@
         </w:p>
         <w:p>
           <w:pPr>
-            <w:pStyle w:val="Inhopg2"/>
+            <w:pStyle w:val="TOC2"/>
             <w:tabs>
               <w:tab w:val="right" w:leader="dot" w:pos="9016"/>
             </w:tabs>
@@ -3320,7 +3320,7 @@
         </w:p>
         <w:p>
           <w:pPr>
-            <w:pStyle w:val="Inhopg2"/>
+            <w:pStyle w:val="TOC2"/>
             <w:tabs>
               <w:tab w:val="right" w:leader="dot" w:pos="9016"/>
             </w:tabs>
@@ -3392,7 +3392,7 @@
         </w:p>
         <w:p>
           <w:pPr>
-            <w:pStyle w:val="Inhopg2"/>
+            <w:pStyle w:val="TOC2"/>
             <w:tabs>
               <w:tab w:val="right" w:leader="dot" w:pos="9016"/>
             </w:tabs>
@@ -3464,7 +3464,7 @@
         </w:p>
         <w:p>
           <w:pPr>
-            <w:pStyle w:val="Inhopg2"/>
+            <w:pStyle w:val="TOC2"/>
             <w:tabs>
               <w:tab w:val="right" w:leader="dot" w:pos="9016"/>
             </w:tabs>
@@ -3536,7 +3536,7 @@
         </w:p>
         <w:p>
           <w:pPr>
-            <w:pStyle w:val="Inhopg2"/>
+            <w:pStyle w:val="TOC2"/>
             <w:tabs>
               <w:tab w:val="right" w:leader="dot" w:pos="9016"/>
             </w:tabs>
@@ -3608,7 +3608,7 @@
         </w:p>
         <w:p>
           <w:pPr>
-            <w:pStyle w:val="Inhopg2"/>
+            <w:pStyle w:val="TOC2"/>
             <w:tabs>
               <w:tab w:val="right" w:leader="dot" w:pos="9016"/>
             </w:tabs>
@@ -3680,7 +3680,7 @@
         </w:p>
         <w:p>
           <w:pPr>
-            <w:pStyle w:val="Inhopg1"/>
+            <w:pStyle w:val="TOC1"/>
             <w:tabs>
               <w:tab w:val="left" w:pos="480"/>
               <w:tab w:val="right" w:leader="dot" w:pos="9016"/>
@@ -3770,7 +3770,7 @@
         </w:p>
         <w:p>
           <w:pPr>
-            <w:pStyle w:val="Inhopg2"/>
+            <w:pStyle w:val="TOC2"/>
             <w:tabs>
               <w:tab w:val="left" w:pos="880"/>
               <w:tab w:val="right" w:leader="dot" w:pos="9016"/>
@@ -3860,7 +3860,7 @@
         </w:p>
         <w:p>
           <w:pPr>
-            <w:pStyle w:val="Inhopg2"/>
+            <w:pStyle w:val="TOC2"/>
             <w:tabs>
               <w:tab w:val="left" w:pos="880"/>
               <w:tab w:val="right" w:leader="dot" w:pos="9016"/>
@@ -3950,7 +3950,7 @@
         </w:p>
         <w:p>
           <w:pPr>
-            <w:pStyle w:val="Inhopg1"/>
+            <w:pStyle w:val="TOC1"/>
             <w:tabs>
               <w:tab w:val="left" w:pos="480"/>
               <w:tab w:val="right" w:leader="dot" w:pos="9016"/>
@@ -3992,7 +3992,7 @@
     </w:p>
     <w:p>
       <w:pPr>
-        <w:pStyle w:val="Kop1"/>
+        <w:pStyle w:val="Heading1"/>
         <w:numPr>
           <w:ilvl w:val="0"/>
           <w:numId w:val="1"/>
@@ -4008,7 +4008,7 @@
     </w:p>
     <w:p>
       <w:pPr>
-        <w:pStyle w:val="Kop2"/>
+        <w:pStyle w:val="Heading2"/>
         <w:numPr>
           <w:ilvl w:val="1"/>
           <w:numId w:val="1"/>
@@ -4190,13 +4190,8 @@
                 <w:rFonts w:ascii="Calibri" w:eastAsia="Calibri" w:hAnsi="Calibri" w:cs="Calibri"/>
               </w:rPr>
             </w:pPr>
-            <w:proofErr w:type="spellStart"/>
-            <w:r>
-              <w:t>Projectlid</w:t>
-            </w:r>
-            <w:proofErr w:type="spellEnd"/>
-            <w:r>
-              <w:t xml:space="preserve">  </w:t>
+            <w:r>
+              <w:t xml:space="preserve">Projectlid  </w:t>
             </w:r>
           </w:p>
         </w:tc>
@@ -4259,13 +4254,8 @@
                 <w:rFonts w:ascii="Calibri" w:eastAsia="Calibri" w:hAnsi="Calibri" w:cs="Calibri"/>
               </w:rPr>
             </w:pPr>
-            <w:proofErr w:type="spellStart"/>
-            <w:r>
-              <w:t>Projectlid</w:t>
-            </w:r>
-            <w:proofErr w:type="spellEnd"/>
-            <w:r>
-              <w:t xml:space="preserve">  </w:t>
+            <w:r>
+              <w:t xml:space="preserve">Projectlid  </w:t>
             </w:r>
           </w:p>
         </w:tc>
@@ -4328,13 +4318,8 @@
                 <w:rFonts w:ascii="Calibri" w:eastAsia="Calibri" w:hAnsi="Calibri" w:cs="Calibri"/>
               </w:rPr>
             </w:pPr>
-            <w:proofErr w:type="spellStart"/>
-            <w:r>
-              <w:t>Projectlid</w:t>
-            </w:r>
-            <w:proofErr w:type="spellEnd"/>
-            <w:r>
-              <w:t xml:space="preserve">  </w:t>
+            <w:r>
+              <w:t xml:space="preserve">Projectlid  </w:t>
             </w:r>
           </w:p>
         </w:tc>
@@ -4397,13 +4382,8 @@
                 <w:rFonts w:ascii="Calibri" w:eastAsia="Calibri" w:hAnsi="Calibri" w:cs="Calibri"/>
               </w:rPr>
             </w:pPr>
-            <w:proofErr w:type="spellStart"/>
-            <w:r>
-              <w:t>Projectlid</w:t>
-            </w:r>
-            <w:proofErr w:type="spellEnd"/>
-            <w:r>
-              <w:t xml:space="preserve">  </w:t>
+            <w:r>
+              <w:t xml:space="preserve">Projectlid  </w:t>
             </w:r>
           </w:p>
         </w:tc>
@@ -4465,13 +4445,8 @@
                 <w:rFonts w:ascii="Calibri" w:eastAsia="Calibri" w:hAnsi="Calibri" w:cs="Calibri"/>
               </w:rPr>
             </w:pPr>
-            <w:proofErr w:type="spellStart"/>
-            <w:r>
-              <w:t>Projectlid</w:t>
-            </w:r>
-            <w:proofErr w:type="spellEnd"/>
-            <w:r>
-              <w:t xml:space="preserve">  </w:t>
+            <w:r>
+              <w:t xml:space="preserve">Projectlid  </w:t>
             </w:r>
           </w:p>
         </w:tc>
@@ -4496,7 +4471,7 @@
     </w:p>
     <w:p>
       <w:pPr>
-        <w:pStyle w:val="Kop2"/>
+        <w:pStyle w:val="Heading2"/>
         <w:numPr>
           <w:ilvl w:val="1"/>
           <w:numId w:val="1"/>
@@ -4546,7 +4521,7 @@
           </w:tcPr>
           <w:p>
             <w:pPr>
-              <w:pStyle w:val="Geenafstand"/>
+              <w:pStyle w:val="NoSpacing"/>
               <w:rPr>
                 <w:sz w:val="24"/>
                 <w:szCs w:val="24"/>
@@ -4570,7 +4545,7 @@
           </w:tcPr>
           <w:p>
             <w:pPr>
-              <w:pStyle w:val="Geenafstand"/>
+              <w:pStyle w:val="NoSpacing"/>
               <w:cnfStyle w:val="100000000000" w:firstRow="1" w:lastRow="0" w:firstColumn="0" w:lastColumn="0" w:oddVBand="0" w:evenVBand="0" w:oddHBand="0" w:evenHBand="0" w:firstRowFirstColumn="0" w:firstRowLastColumn="0" w:lastRowFirstColumn="0" w:lastRowLastColumn="0"/>
               <w:rPr>
                 <w:sz w:val="24"/>
@@ -4595,7 +4570,7 @@
           </w:tcPr>
           <w:p>
             <w:pPr>
-              <w:pStyle w:val="Geenafstand"/>
+              <w:pStyle w:val="NoSpacing"/>
               <w:cnfStyle w:val="100000000000" w:firstRow="1" w:lastRow="0" w:firstColumn="0" w:lastColumn="0" w:oddVBand="0" w:evenVBand="0" w:oddHBand="0" w:evenHBand="0" w:firstRowFirstColumn="0" w:firstRowLastColumn="0" w:lastRowFirstColumn="0" w:lastRowLastColumn="0"/>
               <w:rPr>
                 <w:sz w:val="24"/>
@@ -4620,7 +4595,7 @@
           </w:tcPr>
           <w:p>
             <w:pPr>
-              <w:pStyle w:val="Geenafstand"/>
+              <w:pStyle w:val="NoSpacing"/>
               <w:cnfStyle w:val="100000000000" w:firstRow="1" w:lastRow="0" w:firstColumn="0" w:lastColumn="0" w:oddVBand="0" w:evenVBand="0" w:oddHBand="0" w:evenHBand="0" w:firstRowFirstColumn="0" w:firstRowLastColumn="0" w:lastRowFirstColumn="0" w:lastRowLastColumn="0"/>
               <w:rPr>
                 <w:sz w:val="24"/>
@@ -4647,7 +4622,7 @@
           </w:tcPr>
           <w:p>
             <w:pPr>
-              <w:pStyle w:val="Geenafstand"/>
+              <w:pStyle w:val="NoSpacing"/>
               <w:rPr>
                 <w:sz w:val="24"/>
                 <w:szCs w:val="24"/>
@@ -4670,7 +4645,7 @@
           </w:tcPr>
           <w:p>
             <w:pPr>
-              <w:pStyle w:val="Geenafstand"/>
+              <w:pStyle w:val="NoSpacing"/>
               <w:cnfStyle w:val="000000000000" w:firstRow="0" w:lastRow="0" w:firstColumn="0" w:lastColumn="0" w:oddVBand="0" w:evenVBand="0" w:oddHBand="0" w:evenHBand="0" w:firstRowFirstColumn="0" w:firstRowLastColumn="0" w:lastRowFirstColumn="0" w:lastRowLastColumn="0"/>
               <w:rPr>
                 <w:sz w:val="24"/>
@@ -4694,7 +4669,7 @@
           </w:tcPr>
           <w:p>
             <w:pPr>
-              <w:pStyle w:val="Geenafstand"/>
+              <w:pStyle w:val="NoSpacing"/>
               <w:cnfStyle w:val="000000000000" w:firstRow="0" w:lastRow="0" w:firstColumn="0" w:lastColumn="0" w:oddVBand="0" w:evenVBand="0" w:oddHBand="0" w:evenHBand="0" w:firstRowFirstColumn="0" w:firstRowLastColumn="0" w:lastRowFirstColumn="0" w:lastRowLastColumn="0"/>
               <w:rPr>
                 <w:sz w:val="24"/>
@@ -4718,7 +4693,7 @@
           </w:tcPr>
           <w:p>
             <w:pPr>
-              <w:pStyle w:val="Geenafstand"/>
+              <w:pStyle w:val="NoSpacing"/>
               <w:cnfStyle w:val="000000000000" w:firstRow="0" w:lastRow="0" w:firstColumn="0" w:lastColumn="0" w:oddVBand="0" w:evenVBand="0" w:oddHBand="0" w:evenHBand="0" w:firstRowFirstColumn="0" w:firstRowLastColumn="0" w:lastRowFirstColumn="0" w:lastRowLastColumn="0"/>
               <w:rPr>
                 <w:sz w:val="24"/>
@@ -4737,7 +4712,7 @@
           </w:tcPr>
           <w:p>
             <w:pPr>
-              <w:pStyle w:val="Geenafstand"/>
+              <w:pStyle w:val="NoSpacing"/>
               <w:rPr>
                 <w:sz w:val="24"/>
                 <w:szCs w:val="24"/>
@@ -4768,7 +4743,7 @@
           </w:tcPr>
           <w:p>
             <w:pPr>
-              <w:pStyle w:val="Geenafstand"/>
+              <w:pStyle w:val="NoSpacing"/>
               <w:cnfStyle w:val="000000000000" w:firstRow="0" w:lastRow="0" w:firstColumn="0" w:lastColumn="0" w:oddVBand="0" w:evenVBand="0" w:oddHBand="0" w:evenHBand="0" w:firstRowFirstColumn="0" w:firstRowLastColumn="0" w:lastRowFirstColumn="0" w:lastRowLastColumn="0"/>
               <w:rPr>
                 <w:sz w:val="24"/>
@@ -4792,7 +4767,7 @@
           </w:tcPr>
           <w:p>
             <w:pPr>
-              <w:pStyle w:val="Geenafstand"/>
+              <w:pStyle w:val="NoSpacing"/>
               <w:cnfStyle w:val="000000000000" w:firstRow="0" w:lastRow="0" w:firstColumn="0" w:lastColumn="0" w:oddVBand="0" w:evenVBand="0" w:oddHBand="0" w:evenHBand="0" w:firstRowFirstColumn="0" w:firstRowLastColumn="0" w:lastRowFirstColumn="0" w:lastRowLastColumn="0"/>
               <w:rPr>
                 <w:sz w:val="24"/>
@@ -4816,7 +4791,7 @@
           </w:tcPr>
           <w:p>
             <w:pPr>
-              <w:pStyle w:val="Geenafstand"/>
+              <w:pStyle w:val="NoSpacing"/>
               <w:cnfStyle w:val="000000000000" w:firstRow="0" w:lastRow="0" w:firstColumn="0" w:lastColumn="0" w:oddVBand="0" w:evenVBand="0" w:oddHBand="0" w:evenHBand="0" w:firstRowFirstColumn="0" w:firstRowLastColumn="0" w:lastRowFirstColumn="0" w:lastRowLastColumn="0"/>
               <w:rPr>
                 <w:sz w:val="24"/>
@@ -4835,7 +4810,7 @@
           </w:tcPr>
           <w:p>
             <w:pPr>
-              <w:pStyle w:val="Geenafstand"/>
+              <w:pStyle w:val="NoSpacing"/>
               <w:rPr>
                 <w:sz w:val="24"/>
                 <w:szCs w:val="24"/>
@@ -4874,7 +4849,7 @@
           </w:tcPr>
           <w:p>
             <w:pPr>
-              <w:pStyle w:val="Geenafstand"/>
+              <w:pStyle w:val="NoSpacing"/>
               <w:cnfStyle w:val="000000000000" w:firstRow="0" w:lastRow="0" w:firstColumn="0" w:lastColumn="0" w:oddVBand="0" w:evenVBand="0" w:oddHBand="0" w:evenHBand="0" w:firstRowFirstColumn="0" w:firstRowLastColumn="0" w:lastRowFirstColumn="0" w:lastRowLastColumn="0"/>
               <w:rPr>
                 <w:sz w:val="24"/>
@@ -4898,7 +4873,7 @@
           </w:tcPr>
           <w:p>
             <w:pPr>
-              <w:pStyle w:val="Geenafstand"/>
+              <w:pStyle w:val="NoSpacing"/>
               <w:cnfStyle w:val="000000000000" w:firstRow="0" w:lastRow="0" w:firstColumn="0" w:lastColumn="0" w:oddVBand="0" w:evenVBand="0" w:oddHBand="0" w:evenHBand="0" w:firstRowFirstColumn="0" w:firstRowLastColumn="0" w:lastRowFirstColumn="0" w:lastRowLastColumn="0"/>
               <w:rPr>
                 <w:sz w:val="24"/>
@@ -4922,7 +4897,7 @@
           </w:tcPr>
           <w:p>
             <w:pPr>
-              <w:pStyle w:val="Geenafstand"/>
+              <w:pStyle w:val="NoSpacing"/>
               <w:cnfStyle w:val="000000000000" w:firstRow="0" w:lastRow="0" w:firstColumn="0" w:lastColumn="0" w:oddVBand="0" w:evenVBand="0" w:oddHBand="0" w:evenHBand="0" w:firstRowFirstColumn="0" w:firstRowLastColumn="0" w:lastRowFirstColumn="0" w:lastRowLastColumn="0"/>
               <w:rPr>
                 <w:sz w:val="24"/>
@@ -4941,7 +4916,7 @@
           </w:tcPr>
           <w:p>
             <w:pPr>
-              <w:pStyle w:val="Geenafstand"/>
+              <w:pStyle w:val="NoSpacing"/>
               <w:rPr>
                 <w:sz w:val="24"/>
                 <w:szCs w:val="24"/>
@@ -4964,7 +4939,7 @@
           </w:tcPr>
           <w:p>
             <w:pPr>
-              <w:pStyle w:val="Geenafstand"/>
+              <w:pStyle w:val="NoSpacing"/>
               <w:cnfStyle w:val="000000000000" w:firstRow="0" w:lastRow="0" w:firstColumn="0" w:lastColumn="0" w:oddVBand="0" w:evenVBand="0" w:oddHBand="0" w:evenHBand="0" w:firstRowFirstColumn="0" w:firstRowLastColumn="0" w:lastRowFirstColumn="0" w:lastRowLastColumn="0"/>
               <w:rPr>
                 <w:sz w:val="24"/>
@@ -4988,7 +4963,7 @@
           </w:tcPr>
           <w:p>
             <w:pPr>
-              <w:pStyle w:val="Geenafstand"/>
+              <w:pStyle w:val="NoSpacing"/>
               <w:cnfStyle w:val="000000000000" w:firstRow="0" w:lastRow="0" w:firstColumn="0" w:lastColumn="0" w:oddVBand="0" w:evenVBand="0" w:oddHBand="0" w:evenHBand="0" w:firstRowFirstColumn="0" w:firstRowLastColumn="0" w:lastRowFirstColumn="0" w:lastRowLastColumn="0"/>
               <w:rPr>
                 <w:sz w:val="24"/>
@@ -5012,7 +4987,7 @@
           </w:tcPr>
           <w:p>
             <w:pPr>
-              <w:pStyle w:val="Geenafstand"/>
+              <w:pStyle w:val="NoSpacing"/>
               <w:cnfStyle w:val="000000000000" w:firstRow="0" w:lastRow="0" w:firstColumn="0" w:lastColumn="0" w:oddVBand="0" w:evenVBand="0" w:oddHBand="0" w:evenHBand="0" w:firstRowFirstColumn="0" w:firstRowLastColumn="0" w:lastRowFirstColumn="0" w:lastRowLastColumn="0"/>
               <w:rPr>
                 <w:sz w:val="24"/>
@@ -5031,7 +5006,7 @@
           </w:tcPr>
           <w:p>
             <w:pPr>
-              <w:pStyle w:val="Geenafstand"/>
+              <w:pStyle w:val="NoSpacing"/>
               <w:rPr>
                 <w:sz w:val="24"/>
                 <w:szCs w:val="24"/>
@@ -5054,7 +5029,7 @@
           </w:tcPr>
           <w:p>
             <w:pPr>
-              <w:pStyle w:val="Geenafstand"/>
+              <w:pStyle w:val="NoSpacing"/>
               <w:cnfStyle w:val="000000000000" w:firstRow="0" w:lastRow="0" w:firstColumn="0" w:lastColumn="0" w:oddVBand="0" w:evenVBand="0" w:oddHBand="0" w:evenHBand="0" w:firstRowFirstColumn="0" w:firstRowLastColumn="0" w:lastRowFirstColumn="0" w:lastRowLastColumn="0"/>
               <w:rPr>
                 <w:sz w:val="24"/>
@@ -5078,7 +5053,7 @@
           </w:tcPr>
           <w:p>
             <w:pPr>
-              <w:pStyle w:val="Geenafstand"/>
+              <w:pStyle w:val="NoSpacing"/>
               <w:cnfStyle w:val="000000000000" w:firstRow="0" w:lastRow="0" w:firstColumn="0" w:lastColumn="0" w:oddVBand="0" w:evenVBand="0" w:oddHBand="0" w:evenHBand="0" w:firstRowFirstColumn="0" w:firstRowLastColumn="0" w:lastRowFirstColumn="0" w:lastRowLastColumn="0"/>
               <w:rPr>
                 <w:sz w:val="24"/>
@@ -5086,168 +5061,172 @@
                 <w:lang w:eastAsia="ja-JP"/>
               </w:rPr>
             </w:pPr>
-            <w:proofErr w:type="spellStart"/>
             <w:r>
               <w:rPr>
                 <w:sz w:val="24"/>
                 <w:szCs w:val="24"/>
                 <w:lang w:eastAsia="ja-JP"/>
               </w:rPr>
-              <w:t>Userstories</w:t>
-            </w:r>
-            <w:proofErr w:type="spellEnd"/>
+              <w:t xml:space="preserve">Userstories en cases </w:t>
+            </w:r>
             <w:r>
               <w:rPr>
                 <w:sz w:val="24"/>
                 <w:szCs w:val="24"/>
                 <w:lang w:eastAsia="ja-JP"/>
               </w:rPr>
-              <w:t xml:space="preserve"> en cases </w:t>
-            </w:r>
-            <w:r>
+              <w:t>geüpdatet</w:t>
+            </w:r>
+          </w:p>
+        </w:tc>
+        <w:tc>
+          <w:tcPr>
+            <w:tcW w:w="3749" w:type="dxa"/>
+          </w:tcPr>
+          <w:p>
+            <w:pPr>
+              <w:pStyle w:val="NoSpacing"/>
+              <w:cnfStyle w:val="000000000000" w:firstRow="0" w:lastRow="0" w:firstColumn="0" w:lastColumn="0" w:oddVBand="0" w:evenVBand="0" w:oddHBand="0" w:evenHBand="0" w:firstRowFirstColumn="0" w:firstRowLastColumn="0" w:lastRowFirstColumn="0" w:lastRowLastColumn="0"/>
               <w:rPr>
                 <w:sz w:val="24"/>
                 <w:szCs w:val="24"/>
                 <w:lang w:eastAsia="ja-JP"/>
               </w:rPr>
-              <w:t>geüpdatet</w:t>
-            </w:r>
-          </w:p>
-        </w:tc>
-        <w:tc>
-          <w:tcPr>
-            <w:tcW w:w="3749" w:type="dxa"/>
-          </w:tcPr>
-          <w:p>
-            <w:pPr>
-              <w:pStyle w:val="Geenafstand"/>
-              <w:cnfStyle w:val="000000000000" w:firstRow="0" w:lastRow="0" w:firstColumn="0" w:lastColumn="0" w:oddVBand="0" w:evenVBand="0" w:oddHBand="0" w:evenHBand="0" w:firstRowFirstColumn="0" w:firstRowLastColumn="0" w:lastRowFirstColumn="0" w:lastRowLastColumn="0"/>
+            </w:pPr>
+          </w:p>
+        </w:tc>
+      </w:tr>
+      <w:tr>
+        <w:tc>
+          <w:tcPr>
+            <w:cnfStyle w:val="001000000000" w:firstRow="0" w:lastRow="0" w:firstColumn="1" w:lastColumn="0" w:oddVBand="0" w:evenVBand="0" w:oddHBand="0" w:evenHBand="0" w:firstRowFirstColumn="0" w:firstRowLastColumn="0" w:lastRowFirstColumn="0" w:lastRowLastColumn="0"/>
+            <w:tcW w:w="985" w:type="dxa"/>
+          </w:tcPr>
+          <w:p>
+            <w:pPr>
+              <w:pStyle w:val="NoSpacing"/>
               <w:rPr>
                 <w:sz w:val="24"/>
                 <w:szCs w:val="24"/>
                 <w:lang w:eastAsia="ja-JP"/>
               </w:rPr>
             </w:pPr>
-          </w:p>
-        </w:tc>
-      </w:tr>
-      <w:tr>
-        <w:tc>
-          <w:tcPr>
-            <w:cnfStyle w:val="001000000000" w:firstRow="0" w:lastRow="0" w:firstColumn="1" w:lastColumn="0" w:oddVBand="0" w:evenVBand="0" w:oddHBand="0" w:evenHBand="0" w:firstRowFirstColumn="0" w:firstRowLastColumn="0" w:lastRowFirstColumn="0" w:lastRowLastColumn="0"/>
-            <w:tcW w:w="985" w:type="dxa"/>
-          </w:tcPr>
-          <w:p>
-            <w:pPr>
-              <w:pStyle w:val="Geenafstand"/>
+            <w:r>
               <w:rPr>
                 <w:sz w:val="24"/>
                 <w:szCs w:val="24"/>
                 <w:lang w:eastAsia="ja-JP"/>
               </w:rPr>
-            </w:pPr>
-            <w:r>
+              <w:t>1.5</w:t>
+            </w:r>
+          </w:p>
+        </w:tc>
+        <w:tc>
+          <w:tcPr>
+            <w:tcW w:w="1456" w:type="dxa"/>
+          </w:tcPr>
+          <w:p>
+            <w:pPr>
+              <w:pStyle w:val="NoSpacing"/>
+              <w:cnfStyle w:val="000000000000" w:firstRow="0" w:lastRow="0" w:firstColumn="0" w:lastColumn="0" w:oddVBand="0" w:evenVBand="0" w:oddHBand="0" w:evenHBand="0" w:firstRowFirstColumn="0" w:firstRowLastColumn="0" w:lastRowFirstColumn="0" w:lastRowLastColumn="0"/>
               <w:rPr>
                 <w:sz w:val="24"/>
                 <w:szCs w:val="24"/>
                 <w:lang w:eastAsia="ja-JP"/>
               </w:rPr>
-              <w:t>1.5</w:t>
-            </w:r>
-          </w:p>
-        </w:tc>
-        <w:tc>
-          <w:tcPr>
-            <w:tcW w:w="1456" w:type="dxa"/>
-          </w:tcPr>
-          <w:p>
-            <w:pPr>
-              <w:pStyle w:val="Geenafstand"/>
-              <w:cnfStyle w:val="000000000000" w:firstRow="0" w:lastRow="0" w:firstColumn="0" w:lastColumn="0" w:oddVBand="0" w:evenVBand="0" w:oddHBand="0" w:evenHBand="0" w:firstRowFirstColumn="0" w:firstRowLastColumn="0" w:lastRowFirstColumn="0" w:lastRowLastColumn="0"/>
+            </w:pPr>
+            <w:r>
               <w:rPr>
                 <w:sz w:val="24"/>
                 <w:szCs w:val="24"/>
                 <w:lang w:eastAsia="ja-JP"/>
               </w:rPr>
-            </w:pPr>
-            <w:r>
+              <w:t>20-11-2020</w:t>
+            </w:r>
+          </w:p>
+        </w:tc>
+        <w:tc>
+          <w:tcPr>
+            <w:tcW w:w="2877" w:type="dxa"/>
+          </w:tcPr>
+          <w:p>
+            <w:pPr>
+              <w:pStyle w:val="NoSpacing"/>
+              <w:cnfStyle w:val="000000000000" w:firstRow="0" w:lastRow="0" w:firstColumn="0" w:lastColumn="0" w:oddVBand="0" w:evenVBand="0" w:oddHBand="0" w:evenHBand="0" w:firstRowFirstColumn="0" w:firstRowLastColumn="0" w:lastRowFirstColumn="0" w:lastRowLastColumn="0"/>
               <w:rPr>
                 <w:sz w:val="24"/>
                 <w:szCs w:val="24"/>
                 <w:lang w:eastAsia="ja-JP"/>
               </w:rPr>
-              <w:t>20-11-2020</w:t>
-            </w:r>
-          </w:p>
-        </w:tc>
-        <w:tc>
-          <w:tcPr>
-            <w:tcW w:w="2877" w:type="dxa"/>
-          </w:tcPr>
-          <w:p>
-            <w:pPr>
-              <w:pStyle w:val="Geenafstand"/>
-              <w:cnfStyle w:val="000000000000" w:firstRow="0" w:lastRow="0" w:firstColumn="0" w:lastColumn="0" w:oddVBand="0" w:evenVBand="0" w:oddHBand="0" w:evenHBand="0" w:firstRowFirstColumn="0" w:firstRowLastColumn="0" w:lastRowFirstColumn="0" w:lastRowLastColumn="0"/>
+            </w:pPr>
+            <w:r>
               <w:rPr>
                 <w:sz w:val="24"/>
                 <w:szCs w:val="24"/>
                 <w:lang w:eastAsia="ja-JP"/>
               </w:rPr>
-            </w:pPr>
-            <w:proofErr w:type="spellStart"/>
+              <w:t xml:space="preserve">Wireframes </w:t>
+            </w:r>
             <w:r>
               <w:rPr>
                 <w:sz w:val="24"/>
                 <w:szCs w:val="24"/>
                 <w:lang w:eastAsia="ja-JP"/>
               </w:rPr>
-              <w:t>Wireframes</w:t>
-            </w:r>
-            <w:proofErr w:type="spellEnd"/>
-            <w:r>
+              <w:t>geüpdatet</w:t>
+            </w:r>
+          </w:p>
+        </w:tc>
+        <w:tc>
+          <w:tcPr>
+            <w:tcW w:w="3749" w:type="dxa"/>
+          </w:tcPr>
+          <w:p>
+            <w:pPr>
+              <w:pStyle w:val="NoSpacing"/>
+              <w:cnfStyle w:val="000000000000" w:firstRow="0" w:lastRow="0" w:firstColumn="0" w:lastColumn="0" w:oddVBand="0" w:evenVBand="0" w:oddHBand="0" w:evenHBand="0" w:firstRowFirstColumn="0" w:firstRowLastColumn="0" w:lastRowFirstColumn="0" w:lastRowLastColumn="0"/>
               <w:rPr>
                 <w:sz w:val="24"/>
                 <w:szCs w:val="24"/>
                 <w:lang w:eastAsia="ja-JP"/>
               </w:rPr>
-              <w:t xml:space="preserve"> </w:t>
-            </w:r>
-            <w:r>
+            </w:pPr>
+          </w:p>
+        </w:tc>
+      </w:tr>
+      <w:tr>
+        <w:tc>
+          <w:tcPr>
+            <w:cnfStyle w:val="001000000000" w:firstRow="0" w:lastRow="0" w:firstColumn="1" w:lastColumn="0" w:oddVBand="0" w:evenVBand="0" w:oddHBand="0" w:evenHBand="0" w:firstRowFirstColumn="0" w:firstRowLastColumn="0" w:lastRowFirstColumn="0" w:lastRowLastColumn="0"/>
+            <w:tcW w:w="985" w:type="dxa"/>
+          </w:tcPr>
+          <w:p>
+            <w:pPr>
+              <w:pStyle w:val="NoSpacing"/>
               <w:rPr>
                 <w:sz w:val="24"/>
                 <w:szCs w:val="24"/>
                 <w:lang w:eastAsia="ja-JP"/>
               </w:rPr>
-              <w:t>geüpdatet</w:t>
-            </w:r>
-          </w:p>
-        </w:tc>
-        <w:tc>
-          <w:tcPr>
-            <w:tcW w:w="3749" w:type="dxa"/>
-          </w:tcPr>
-          <w:p>
-            <w:pPr>
-              <w:pStyle w:val="Geenafstand"/>
-              <w:cnfStyle w:val="000000000000" w:firstRow="0" w:lastRow="0" w:firstColumn="0" w:lastColumn="0" w:oddVBand="0" w:evenVBand="0" w:oddHBand="0" w:evenHBand="0" w:firstRowFirstColumn="0" w:firstRowLastColumn="0" w:lastRowFirstColumn="0" w:lastRowLastColumn="0"/>
+            </w:pPr>
+            <w:r>
               <w:rPr>
                 <w:sz w:val="24"/>
                 <w:szCs w:val="24"/>
                 <w:lang w:eastAsia="ja-JP"/>
               </w:rPr>
-            </w:pPr>
-          </w:p>
-        </w:tc>
-      </w:tr>
-      <w:tr>
-        <w:tc>
-          <w:tcPr>
-            <w:cnfStyle w:val="001000000000" w:firstRow="0" w:lastRow="0" w:firstColumn="1" w:lastColumn="0" w:oddVBand="0" w:evenVBand="0" w:oddHBand="0" w:evenHBand="0" w:firstRowFirstColumn="0" w:firstRowLastColumn="0" w:lastRowFirstColumn="0" w:lastRowLastColumn="0"/>
-            <w:tcW w:w="985" w:type="dxa"/>
-          </w:tcPr>
-          <w:p>
-            <w:pPr>
-              <w:pStyle w:val="Geenafstand"/>
+              <w:t>1.6</w:t>
+            </w:r>
+          </w:p>
+        </w:tc>
+        <w:tc>
+          <w:tcPr>
+            <w:tcW w:w="1456" w:type="dxa"/>
+          </w:tcPr>
+          <w:p>
+            <w:pPr>
+              <w:pStyle w:val="NoSpacing"/>
+              <w:cnfStyle w:val="000000000000" w:firstRow="0" w:lastRow="0" w:firstColumn="0" w:lastColumn="0" w:oddVBand="0" w:evenVBand="0" w:oddHBand="0" w:evenHBand="0" w:firstRowFirstColumn="0" w:firstRowLastColumn="0" w:lastRowFirstColumn="0" w:lastRowLastColumn="0"/>
               <w:rPr>
                 <w:sz w:val="24"/>
                 <w:szCs w:val="24"/>
@@ -5260,17 +5239,17 @@
                 <w:szCs w:val="24"/>
                 <w:lang w:eastAsia="ja-JP"/>
               </w:rPr>
-              <w:t>1.6</w:t>
-            </w:r>
-          </w:p>
-        </w:tc>
-        <w:tc>
-          <w:tcPr>
-            <w:tcW w:w="1456" w:type="dxa"/>
-          </w:tcPr>
-          <w:p>
-            <w:pPr>
-              <w:pStyle w:val="Geenafstand"/>
+              <w:t>10-12-2020</w:t>
+            </w:r>
+          </w:p>
+        </w:tc>
+        <w:tc>
+          <w:tcPr>
+            <w:tcW w:w="2877" w:type="dxa"/>
+          </w:tcPr>
+          <w:p>
+            <w:pPr>
+              <w:pStyle w:val="NoSpacing"/>
               <w:cnfStyle w:val="000000000000" w:firstRow="0" w:lastRow="0" w:firstColumn="0" w:lastColumn="0" w:oddVBand="0" w:evenVBand="0" w:oddHBand="0" w:evenHBand="0" w:firstRowFirstColumn="0" w:firstRowLastColumn="0" w:lastRowFirstColumn="0" w:lastRowLastColumn="0"/>
               <w:rPr>
                 <w:sz w:val="24"/>
@@ -5284,17 +5263,17 @@
                 <w:szCs w:val="24"/>
                 <w:lang w:eastAsia="ja-JP"/>
               </w:rPr>
-              <w:t>10-12-2020</w:t>
-            </w:r>
-          </w:p>
-        </w:tc>
-        <w:tc>
-          <w:tcPr>
-            <w:tcW w:w="2877" w:type="dxa"/>
-          </w:tcPr>
-          <w:p>
-            <w:pPr>
-              <w:pStyle w:val="Geenafstand"/>
+              <w:t>Uitloggen toegevoegd</w:t>
+            </w:r>
+          </w:p>
+        </w:tc>
+        <w:tc>
+          <w:tcPr>
+            <w:tcW w:w="3749" w:type="dxa"/>
+          </w:tcPr>
+          <w:p>
+            <w:pPr>
+              <w:pStyle w:val="NoSpacing"/>
               <w:cnfStyle w:val="000000000000" w:firstRow="0" w:lastRow="0" w:firstColumn="0" w:lastColumn="0" w:oddVBand="0" w:evenVBand="0" w:oddHBand="0" w:evenHBand="0" w:firstRowFirstColumn="0" w:firstRowLastColumn="0" w:lastRowFirstColumn="0" w:lastRowLastColumn="0"/>
               <w:rPr>
                 <w:sz w:val="24"/>
@@ -5302,13 +5281,84 @@
                 <w:lang w:eastAsia="ja-JP"/>
               </w:rPr>
             </w:pPr>
-            <w:r>
-              <w:rPr>
+          </w:p>
+        </w:tc>
+      </w:tr>
+      <w:tr>
+        <w:tc>
+          <w:tcPr>
+            <w:cnfStyle w:val="001000000000" w:firstRow="0" w:lastRow="0" w:firstColumn="1" w:lastColumn="0" w:oddVBand="0" w:evenVBand="0" w:oddHBand="0" w:evenHBand="0" w:firstRowFirstColumn="0" w:firstRowLastColumn="0" w:lastRowFirstColumn="0" w:lastRowLastColumn="0"/>
+            <w:tcW w:w="985" w:type="dxa"/>
+          </w:tcPr>
+          <w:p>
+            <w:pPr>
+              <w:pStyle w:val="NoSpacing"/>
+              <w:tabs>
+                <w:tab w:val="left" w:pos="705"/>
+              </w:tabs>
+              <w:rPr>
+                <w:b w:val="0"/>
+                <w:bCs w:val="0"/>
                 <w:sz w:val="24"/>
                 <w:szCs w:val="24"/>
                 <w:lang w:eastAsia="ja-JP"/>
               </w:rPr>
-              <w:t>Uitloggen toegevoegd</w:t>
+            </w:pPr>
+            <w:r>
+              <w:rPr>
+                <w:sz w:val="24"/>
+                <w:szCs w:val="24"/>
+                <w:lang w:eastAsia="ja-JP"/>
+              </w:rPr>
+              <w:t>1.7</w:t>
+            </w:r>
+          </w:p>
+        </w:tc>
+        <w:tc>
+          <w:tcPr>
+            <w:tcW w:w="1456" w:type="dxa"/>
+          </w:tcPr>
+          <w:p>
+            <w:pPr>
+              <w:pStyle w:val="NoSpacing"/>
+              <w:cnfStyle w:val="000000000000" w:firstRow="0" w:lastRow="0" w:firstColumn="0" w:lastColumn="0" w:oddVBand="0" w:evenVBand="0" w:oddHBand="0" w:evenHBand="0" w:firstRowFirstColumn="0" w:firstRowLastColumn="0" w:lastRowFirstColumn="0" w:lastRowLastColumn="0"/>
+              <w:rPr>
+                <w:sz w:val="24"/>
+                <w:szCs w:val="24"/>
+                <w:lang w:eastAsia="ja-JP"/>
+              </w:rPr>
+            </w:pPr>
+            <w:r>
+              <w:rPr>
+                <w:sz w:val="24"/>
+                <w:szCs w:val="24"/>
+                <w:lang w:eastAsia="ja-JP"/>
+              </w:rPr>
+              <w:t>22-12-2020</w:t>
+            </w:r>
+          </w:p>
+        </w:tc>
+        <w:tc>
+          <w:tcPr>
+            <w:tcW w:w="2877" w:type="dxa"/>
+          </w:tcPr>
+          <w:p>
+            <w:pPr>
+              <w:pStyle w:val="NoSpacing"/>
+              <w:cnfStyle w:val="000000000000" w:firstRow="0" w:lastRow="0" w:firstColumn="0" w:lastColumn="0" w:oddVBand="0" w:evenVBand="0" w:oddHBand="0" w:evenHBand="0" w:firstRowFirstColumn="0" w:firstRowLastColumn="0" w:lastRowFirstColumn="0" w:lastRowLastColumn="0"/>
+              <w:rPr>
+                <w:sz w:val="24"/>
+                <w:szCs w:val="24"/>
+                <w:lang w:eastAsia="ja-JP"/>
+              </w:rPr>
+            </w:pPr>
+            <w:r>
+              <w:rPr>
+                <w:sz w:val="24"/>
+                <w:szCs w:val="24"/>
+                <w:lang w:eastAsia="ja-JP"/>
+              </w:rPr>
+              <w:t>Functioneel ontwerp aanvullen</w:t>
             </w:r>
           </w:p>
         </w:tc>
@@ -5318,7 +5368,7 @@
           </w:tcPr>
           <w:p>
             <w:pPr>
-              <w:pStyle w:val="Geenafstand"/>
+              <w:pStyle w:val="NoSpacing"/>
               <w:cnfStyle w:val="000000000000" w:firstRow="0" w:lastRow="0" w:firstColumn="0" w:lastColumn="0" w:oddVBand="0" w:evenVBand="0" w:oddHBand="0" w:evenHBand="0" w:firstRowFirstColumn="0" w:firstRowLastColumn="0" w:lastRowFirstColumn="0" w:lastRowLastColumn="0"/>
               <w:rPr>
                 <w:sz w:val="24"/>
@@ -5333,7 +5383,7 @@
     <w:p/>
     <w:p>
       <w:pPr>
-        <w:pStyle w:val="Kop2"/>
+        <w:pStyle w:val="Heading2"/>
         <w:numPr>
           <w:ilvl w:val="1"/>
           <w:numId w:val="1"/>
@@ -5347,7 +5397,7 @@
     </w:p>
     <w:tbl>
       <w:tblPr>
-        <w:tblStyle w:val="Tabelraster"/>
+        <w:tblStyle w:val="TableGrid"/>
         <w:tblW w:w="9039" w:type="dxa"/>
         <w:tblLayout w:type="fixed"/>
         <w:tblLook w:val="04A0" w:firstRow="1" w:lastRow="0" w:firstColumn="1" w:lastColumn="0" w:noHBand="0" w:noVBand="1"/>
@@ -5780,6 +5830,89 @@
           </w:p>
         </w:tc>
       </w:tr>
+      <w:tr>
+        <w:tc>
+          <w:tcPr>
+            <w:tcW w:w="5830" w:type="dxa"/>
+          </w:tcPr>
+          <w:p>
+            <w:pPr>
+              <w:rPr>
+                <w:rFonts w:cstheme="minorHAnsi"/>
+                <w:lang w:val="en-US"/>
+              </w:rPr>
+            </w:pPr>
+            <w:proofErr w:type="spellStart"/>
+            <w:r>
+              <w:rPr>
+                <w:rFonts w:cstheme="minorHAnsi"/>
+                <w:lang w:val="en-US"/>
+              </w:rPr>
+              <w:t>Leden</w:t>
+            </w:r>
+            <w:proofErr w:type="spellEnd"/>
+            <w:r>
+              <w:rPr>
+                <w:rFonts w:cstheme="minorHAnsi"/>
+                <w:lang w:val="en-US"/>
+              </w:rPr>
+              <w:t xml:space="preserve"> </w:t>
+            </w:r>
+            <w:proofErr w:type="spellStart"/>
+            <w:r>
+              <w:rPr>
+                <w:rFonts w:cstheme="minorHAnsi"/>
+                <w:lang w:val="en-US"/>
+              </w:rPr>
+              <w:t>groep</w:t>
+            </w:r>
+            <w:proofErr w:type="spellEnd"/>
+            <w:r>
+              <w:rPr>
+                <w:rFonts w:cstheme="minorHAnsi"/>
+                <w:lang w:val="en-US"/>
+              </w:rPr>
+              <w:t xml:space="preserve"> 4</w:t>
+            </w:r>
+          </w:p>
+        </w:tc>
+        <w:tc>
+          <w:tcPr>
+            <w:tcW w:w="1260" w:type="dxa"/>
+          </w:tcPr>
+          <w:p>
+            <w:pPr>
+              <w:rPr>
+                <w:rFonts w:cstheme="minorHAnsi"/>
+              </w:rPr>
+            </w:pPr>
+            <w:r>
+              <w:rPr>
+                <w:rFonts w:cstheme="minorHAnsi"/>
+              </w:rPr>
+              <w:t>1.7</w:t>
+            </w:r>
+          </w:p>
+        </w:tc>
+        <w:tc>
+          <w:tcPr>
+            <w:tcW w:w="1949" w:type="dxa"/>
+          </w:tcPr>
+          <w:p>
+            <w:pPr>
+              <w:rPr>
+                <w:rFonts w:cstheme="minorHAnsi"/>
+              </w:rPr>
+            </w:pPr>
+            <w:r>
+              <w:rPr>
+                <w:rFonts w:cstheme="minorHAnsi"/>
+              </w:rPr>
+              <w:t>22-12-2020</w:t>
+            </w:r>
+          </w:p>
+        </w:tc>
+      </w:tr>
     </w:tbl>
     <w:p/>
     <w:p>
@@ -5792,7 +5925,7 @@
     </w:p>
     <w:p>
       <w:pPr>
-        <w:pStyle w:val="Kop1"/>
+        <w:pStyle w:val="Heading1"/>
         <w:numPr>
           <w:ilvl w:val="0"/>
           <w:numId w:val="1"/>
@@ -5807,7 +5940,7 @@
     </w:p>
     <w:p>
       <w:pPr>
-        <w:pStyle w:val="Kop2"/>
+        <w:pStyle w:val="Heading2"/>
         <w:numPr>
           <w:ilvl w:val="1"/>
           <w:numId w:val="1"/>
@@ -5881,7 +6014,7 @@
     </w:p>
     <w:p>
       <w:pPr>
-        <w:pStyle w:val="Kop2"/>
+        <w:pStyle w:val="Heading2"/>
         <w:numPr>
           <w:ilvl w:val="1"/>
           <w:numId w:val="1"/>
@@ -5928,7 +6061,7 @@
     <w:p/>
     <w:p>
       <w:pPr>
-        <w:pStyle w:val="Kop2"/>
+        <w:pStyle w:val="Heading2"/>
         <w:numPr>
           <w:ilvl w:val="1"/>
           <w:numId w:val="1"/>
@@ -5957,7 +6090,7 @@
     <w:p/>
     <w:p>
       <w:pPr>
-        <w:pStyle w:val="Kop2"/>
+        <w:pStyle w:val="Heading2"/>
         <w:numPr>
           <w:ilvl w:val="1"/>
           <w:numId w:val="1"/>
@@ -5986,77 +6119,13 @@
         <w:t>d</w:t>
       </w:r>
       <w:r>
-        <w:t xml:space="preserve">. Allereerst stellen we een lijst met </w:t>
-      </w:r>
-      <w:proofErr w:type="spellStart"/>
-      <w:r>
-        <w:t>requirements</w:t>
-      </w:r>
-      <w:proofErr w:type="spellEnd"/>
-      <w:r>
-        <w:t xml:space="preserve"> op die we vanuit Hoofd Sales hebben meegekregen. Deze </w:t>
-      </w:r>
-      <w:proofErr w:type="spellStart"/>
-      <w:r>
-        <w:t>requirements</w:t>
-      </w:r>
-      <w:proofErr w:type="spellEnd"/>
-      <w:r>
-        <w:t xml:space="preserve"> splitsen we op in twee dingen: User </w:t>
-      </w:r>
-      <w:proofErr w:type="spellStart"/>
-      <w:r>
-        <w:t>stories</w:t>
-      </w:r>
-      <w:proofErr w:type="spellEnd"/>
-      <w:r>
-        <w:t xml:space="preserve"> en een lijst </w:t>
-      </w:r>
-      <w:proofErr w:type="spellStart"/>
-      <w:r>
-        <w:t>requirements</w:t>
-      </w:r>
-      <w:proofErr w:type="spellEnd"/>
-      <w:r>
-        <w:t xml:space="preserve">. Dit zodat het voor de lezer duidelijk wordt wat er gevraagd wordt en wat er gerealiseerd gaat worden. Verder zullen we die user </w:t>
-      </w:r>
-      <w:proofErr w:type="spellStart"/>
-      <w:r>
-        <w:t>stories</w:t>
-      </w:r>
-      <w:proofErr w:type="spellEnd"/>
-      <w:r>
-        <w:t xml:space="preserve"> en </w:t>
-      </w:r>
-      <w:proofErr w:type="spellStart"/>
-      <w:r>
-        <w:t>requirements</w:t>
-      </w:r>
-      <w:proofErr w:type="spellEnd"/>
-      <w:r>
-        <w:t xml:space="preserve"> onderbouwen met argumenten.</w:t>
+        <w:t>. Allereerst stellen we een lijst met requirements op die we vanuit Hoofd Sales hebben meegekregen. Deze requirements splitsen we op in twee dingen: User stories en een lijst requirements. Dit zodat het voor de lezer duidelijk wordt wat er gevraagd wordt en wat er gerealiseerd gaat worden. Verder zullen we die user stories en requirements onderbouwen met argumenten.</w:t>
       </w:r>
     </w:p>
     <w:p/>
     <w:p>
       <w:r>
-        <w:t>Verder zullen we in dit document een aantal ‘</w:t>
-      </w:r>
-      <w:proofErr w:type="spellStart"/>
-      <w:r>
-        <w:t>use</w:t>
-      </w:r>
-      <w:proofErr w:type="spellEnd"/>
-      <w:r>
-        <w:t xml:space="preserve"> cases’ laten zien. Deze </w:t>
-      </w:r>
-      <w:proofErr w:type="spellStart"/>
-      <w:r>
-        <w:t>use</w:t>
-      </w:r>
-      <w:proofErr w:type="spellEnd"/>
-      <w:r>
-        <w:t xml:space="preserve"> cases beschrijven in detail de handelingen die moeten worden gedaan om een handeling uit te voeren. Hierbij </w:t>
+        <w:t xml:space="preserve">Verder zullen we in dit document een aantal ‘use cases’ laten zien. Deze use cases beschrijven in detail de handelingen die moeten worden gedaan om een handeling uit te voeren. Hierbij </w:t>
       </w:r>
       <w:r>
         <w:t>wordt</w:t>
@@ -6068,23 +6137,7 @@
     <w:p/>
     <w:p>
       <w:r>
-        <w:t xml:space="preserve">Ook laten we het domeinmodel zien en een aantal </w:t>
-      </w:r>
-      <w:proofErr w:type="spellStart"/>
-      <w:r>
-        <w:t>wireframes</w:t>
-      </w:r>
-      <w:proofErr w:type="spellEnd"/>
-      <w:r>
-        <w:t xml:space="preserve">. De </w:t>
-      </w:r>
-      <w:proofErr w:type="spellStart"/>
-      <w:r>
-        <w:t>wireframes</w:t>
-      </w:r>
-      <w:proofErr w:type="spellEnd"/>
-      <w:r>
-        <w:t xml:space="preserve"> zullen een aanduiding geven van hoe de website er straks uit gaat zien. En ten slotte laten we een aantal bronnen zien die we gebruikt hebben om dit document te maken.</w:t>
+        <w:t>Ook laten we het domeinmodel zien en een aantal wireframes. De wireframes zullen een aanduiding geven van hoe de website er straks uit gaat zien. En ten slotte laten we een aantal bronnen zien die we gebruikt hebben om dit document te maken.</w:t>
       </w:r>
     </w:p>
     <w:p/>
@@ -6095,7 +6148,7 @@
     </w:p>
     <w:p>
       <w:pPr>
-        <w:pStyle w:val="Kop1"/>
+        <w:pStyle w:val="Heading1"/>
         <w:numPr>
           <w:ilvl w:val="0"/>
           <w:numId w:val="1"/>
@@ -6184,24 +6237,22 @@
     </w:p>
     <w:p>
       <w:pPr>
-        <w:pStyle w:val="Kop1"/>
+        <w:pStyle w:val="Heading1"/>
         <w:numPr>
           <w:ilvl w:val="0"/>
           <w:numId w:val="1"/>
         </w:numPr>
       </w:pPr>
       <w:bookmarkStart w:id="13" w:name="_Toc56773802"/>
-      <w:proofErr w:type="spellStart"/>
       <w:r>
         <w:lastRenderedPageBreak/>
         <w:t>Requirements</w:t>
       </w:r>
       <w:bookmarkEnd w:id="13"/>
-      <w:proofErr w:type="spellEnd"/>
     </w:p>
     <w:p>
       <w:pPr>
-        <w:pStyle w:val="Kop2"/>
+        <w:pStyle w:val="Heading2"/>
         <w:numPr>
           <w:ilvl w:val="1"/>
           <w:numId w:val="1"/>
@@ -6209,45 +6260,13 @@
       </w:pPr>
       <w:bookmarkStart w:id="14" w:name="_Toc56773803"/>
       <w:r>
-        <w:t xml:space="preserve">User </w:t>
-      </w:r>
-      <w:proofErr w:type="spellStart"/>
-      <w:r>
-        <w:t>stories</w:t>
-      </w:r>
-      <w:proofErr w:type="spellEnd"/>
-      <w:r>
-        <w:t xml:space="preserve"> en acceptatiecriteria</w:t>
+        <w:t>User stories en acceptatiecriteria</w:t>
       </w:r>
       <w:bookmarkEnd w:id="14"/>
     </w:p>
     <w:p>
       <w:r>
-        <w:t xml:space="preserve">Wij gebruiken voor het opschrijven van </w:t>
-      </w:r>
-      <w:proofErr w:type="spellStart"/>
-      <w:r>
-        <w:t>requirements</w:t>
-      </w:r>
-      <w:proofErr w:type="spellEnd"/>
-      <w:r>
-        <w:t xml:space="preserve"> user </w:t>
-      </w:r>
-      <w:proofErr w:type="spellStart"/>
-      <w:r>
-        <w:t>stories</w:t>
-      </w:r>
-      <w:proofErr w:type="spellEnd"/>
-      <w:r>
-        <w:t xml:space="preserve">. Hieronder staan onze user </w:t>
-      </w:r>
-      <w:proofErr w:type="spellStart"/>
-      <w:r>
-        <w:t>stories</w:t>
-      </w:r>
-      <w:proofErr w:type="spellEnd"/>
-      <w:r>
-        <w:t xml:space="preserve"> beschreven.</w:t>
+        <w:t>Wij gebruiken voor het opschrijven van requirements user stories. Hieronder staan onze user stories beschreven.</w:t>
       </w:r>
       <w:r>
         <w:t xml:space="preserve"> </w:t>
@@ -6259,20 +6278,12 @@
         <w:t>u</w:t>
       </w:r>
       <w:r>
-        <w:t xml:space="preserve">ser </w:t>
-      </w:r>
-      <w:proofErr w:type="spellStart"/>
-      <w:r>
-        <w:t>stories</w:t>
-      </w:r>
-      <w:proofErr w:type="spellEnd"/>
-      <w:r>
-        <w:t xml:space="preserve"> horen acceptatiecriteria, deze staan erbij aangegeven.</w:t>
+        <w:t>ser stories horen acceptatiecriteria, deze staan erbij aangegeven.</w:t>
       </w:r>
     </w:p>
     <w:tbl>
       <w:tblPr>
-        <w:tblStyle w:val="Tabelraster"/>
+        <w:tblStyle w:val="TableGrid"/>
         <w:tblW w:w="0" w:type="auto"/>
         <w:tblLook w:val="04A0" w:firstRow="1" w:lastRow="0" w:firstColumn="1" w:lastColumn="0" w:noHBand="0" w:noVBand="1"/>
       </w:tblPr>
@@ -6384,7 +6395,7 @@
           </w:p>
           <w:p>
             <w:pPr>
-              <w:pStyle w:val="Lijstalinea"/>
+              <w:pStyle w:val="ListParagraph"/>
               <w:numPr>
                 <w:ilvl w:val="0"/>
                 <w:numId w:val="8"/>
@@ -6396,7 +6407,7 @@
           </w:p>
           <w:p>
             <w:pPr>
-              <w:pStyle w:val="Lijstalinea"/>
+              <w:pStyle w:val="ListParagraph"/>
               <w:numPr>
                 <w:ilvl w:val="0"/>
                 <w:numId w:val="8"/>
@@ -6468,7 +6479,7 @@
           </w:p>
           <w:p>
             <w:pPr>
-              <w:pStyle w:val="Lijstalinea"/>
+              <w:pStyle w:val="ListParagraph"/>
               <w:numPr>
                 <w:ilvl w:val="0"/>
                 <w:numId w:val="7"/>
@@ -6480,7 +6491,7 @@
           </w:p>
           <w:p>
             <w:pPr>
-              <w:pStyle w:val="Lijstalinea"/>
+              <w:pStyle w:val="ListParagraph"/>
               <w:numPr>
                 <w:ilvl w:val="0"/>
                 <w:numId w:val="7"/>
@@ -6492,31 +6503,21 @@
           </w:p>
           <w:p>
             <w:pPr>
-              <w:pStyle w:val="Lijstalinea"/>
+              <w:pStyle w:val="ListParagraph"/>
               <w:numPr>
                 <w:ilvl w:val="0"/>
                 <w:numId w:val="7"/>
               </w:numPr>
             </w:pPr>
             <w:r>
-              <w:t>Als bezoeker kan ik zoeken op een deel van een productomschrijving (</w:t>
-            </w:r>
-            <w:proofErr w:type="spellStart"/>
-            <w:r>
-              <w:t>bijv</w:t>
-            </w:r>
-            <w:proofErr w:type="spellEnd"/>
-            <w:r>
-              <w:t xml:space="preserve"> zoeken op </w:t>
+              <w:t xml:space="preserve">Als bezoeker kan ik zoeken op een deel van een productomschrijving (bijv zoeken op </w:t>
             </w:r>
             <w:r>
               <w:t>‘</w:t>
             </w:r>
-            <w:proofErr w:type="spellStart"/>
             <w:r>
               <w:t>launch</w:t>
             </w:r>
-            <w:proofErr w:type="spellEnd"/>
             <w:r>
               <w:t>’</w:t>
             </w:r>
@@ -6527,21 +6528,8 @@
               <w:t>‘</w:t>
             </w:r>
             <w:r>
-              <w:t xml:space="preserve">USB </w:t>
-            </w:r>
-            <w:proofErr w:type="spellStart"/>
-            <w:r>
-              <w:t>rocket</w:t>
-            </w:r>
-            <w:proofErr w:type="spellEnd"/>
-            <w:r>
-              <w:t xml:space="preserve"> </w:t>
-            </w:r>
-            <w:proofErr w:type="spellStart"/>
-            <w:r>
-              <w:t>launcher</w:t>
-            </w:r>
-            <w:proofErr w:type="spellEnd"/>
+              <w:t>USB rocket launcher</w:t>
+            </w:r>
             <w:r>
               <w:t>’</w:t>
             </w:r>
@@ -6551,7 +6539,7 @@
           </w:p>
           <w:p>
             <w:pPr>
-              <w:pStyle w:val="Lijstalinea"/>
+              <w:pStyle w:val="ListParagraph"/>
               <w:numPr>
                 <w:ilvl w:val="0"/>
                 <w:numId w:val="7"/>
@@ -6563,7 +6551,7 @@
           </w:p>
           <w:p>
             <w:pPr>
-              <w:pStyle w:val="Lijstalinea"/>
+              <w:pStyle w:val="ListParagraph"/>
               <w:numPr>
                 <w:ilvl w:val="0"/>
                 <w:numId w:val="7"/>
@@ -6650,7 +6638,7 @@
           </w:p>
           <w:p>
             <w:pPr>
-              <w:pStyle w:val="Lijstalinea"/>
+              <w:pStyle w:val="ListParagraph"/>
               <w:numPr>
                 <w:ilvl w:val="0"/>
                 <w:numId w:val="7"/>
@@ -6662,7 +6650,7 @@
           </w:p>
           <w:p>
             <w:pPr>
-              <w:pStyle w:val="Lijstalinea"/>
+              <w:pStyle w:val="ListParagraph"/>
               <w:numPr>
                 <w:ilvl w:val="0"/>
                 <w:numId w:val="7"/>
@@ -6674,7 +6662,7 @@
           </w:p>
           <w:p>
             <w:pPr>
-              <w:pStyle w:val="Lijstalinea"/>
+              <w:pStyle w:val="ListParagraph"/>
               <w:numPr>
                 <w:ilvl w:val="0"/>
                 <w:numId w:val="7"/>
@@ -6698,7 +6686,7 @@
           </w:p>
           <w:p>
             <w:pPr>
-              <w:pStyle w:val="Lijstalinea"/>
+              <w:pStyle w:val="ListParagraph"/>
               <w:numPr>
                 <w:ilvl w:val="0"/>
                 <w:numId w:val="7"/>
@@ -6710,7 +6698,7 @@
           </w:p>
           <w:p>
             <w:pPr>
-              <w:pStyle w:val="Lijstalinea"/>
+              <w:pStyle w:val="ListParagraph"/>
               <w:numPr>
                 <w:ilvl w:val="0"/>
                 <w:numId w:val="7"/>
@@ -6734,7 +6722,7 @@
           </w:p>
           <w:p>
             <w:pPr>
-              <w:pStyle w:val="Lijstalinea"/>
+              <w:pStyle w:val="ListParagraph"/>
               <w:numPr>
                 <w:ilvl w:val="0"/>
                 <w:numId w:val="7"/>
@@ -6761,7 +6749,7 @@
           </w:p>
           <w:p>
             <w:pPr>
-              <w:pStyle w:val="Lijstalinea"/>
+              <w:pStyle w:val="ListParagraph"/>
               <w:numPr>
                 <w:ilvl w:val="0"/>
                 <w:numId w:val="7"/>
@@ -6776,24 +6764,19 @@
           </w:p>
           <w:p>
             <w:pPr>
-              <w:pStyle w:val="Lijstalinea"/>
+              <w:pStyle w:val="ListParagraph"/>
               <w:numPr>
                 <w:ilvl w:val="0"/>
                 <w:numId w:val="7"/>
               </w:numPr>
             </w:pPr>
             <w:r>
-              <w:t xml:space="preserve">De temperatuur van een gekoeld product wordt live </w:t>
-            </w:r>
-            <w:proofErr w:type="spellStart"/>
-            <w:r>
-              <w:t>geüpdate</w:t>
-            </w:r>
-            <w:proofErr w:type="spellEnd"/>
-          </w:p>
-          <w:p>
-            <w:pPr>
-              <w:pStyle w:val="Lijstalinea"/>
+              <w:t>De temperatuur van een gekoeld product wordt live geüpdate</w:t>
+            </w:r>
+          </w:p>
+          <w:p>
+            <w:pPr>
+              <w:pStyle w:val="ListParagraph"/>
               <w:numPr>
                 <w:ilvl w:val="0"/>
                 <w:numId w:val="7"/>
@@ -6868,7 +6851,7 @@
           </w:p>
           <w:p>
             <w:pPr>
-              <w:pStyle w:val="Lijstalinea"/>
+              <w:pStyle w:val="ListParagraph"/>
               <w:numPr>
                 <w:ilvl w:val="0"/>
                 <w:numId w:val="7"/>
@@ -6880,7 +6863,7 @@
           </w:p>
           <w:p>
             <w:pPr>
-              <w:pStyle w:val="Lijstalinea"/>
+              <w:pStyle w:val="ListParagraph"/>
               <w:numPr>
                 <w:ilvl w:val="0"/>
                 <w:numId w:val="7"/>
@@ -6892,7 +6875,7 @@
           </w:p>
           <w:p>
             <w:pPr>
-              <w:pStyle w:val="Lijstalinea"/>
+              <w:pStyle w:val="ListParagraph"/>
               <w:numPr>
                 <w:ilvl w:val="0"/>
                 <w:numId w:val="7"/>
@@ -6904,7 +6887,7 @@
           </w:p>
           <w:p>
             <w:pPr>
-              <w:pStyle w:val="Lijstalinea"/>
+              <w:pStyle w:val="ListParagraph"/>
               <w:numPr>
                 <w:ilvl w:val="0"/>
                 <w:numId w:val="7"/>
@@ -6928,7 +6911,7 @@
           </w:p>
           <w:p>
             <w:pPr>
-              <w:pStyle w:val="Lijstalinea"/>
+              <w:pStyle w:val="ListParagraph"/>
               <w:numPr>
                 <w:ilvl w:val="0"/>
                 <w:numId w:val="7"/>
@@ -6949,7 +6932,7 @@
           </w:p>
           <w:p>
             <w:pPr>
-              <w:pStyle w:val="Lijstalinea"/>
+              <w:pStyle w:val="ListParagraph"/>
               <w:numPr>
                 <w:ilvl w:val="0"/>
                 <w:numId w:val="7"/>
@@ -6961,7 +6944,7 @@
           </w:p>
           <w:p>
             <w:pPr>
-              <w:pStyle w:val="Lijstalinea"/>
+              <w:pStyle w:val="ListParagraph"/>
               <w:numPr>
                 <w:ilvl w:val="0"/>
                 <w:numId w:val="7"/>
@@ -6988,7 +6971,7 @@
           </w:p>
           <w:p>
             <w:pPr>
-              <w:pStyle w:val="Lijstalinea"/>
+              <w:pStyle w:val="ListParagraph"/>
               <w:numPr>
                 <w:ilvl w:val="0"/>
                 <w:numId w:val="7"/>
@@ -7021,7 +7004,7 @@
           </w:p>
           <w:p>
             <w:pPr>
-              <w:pStyle w:val="Lijstalinea"/>
+              <w:pStyle w:val="ListParagraph"/>
               <w:numPr>
                 <w:ilvl w:val="0"/>
                 <w:numId w:val="7"/>
@@ -7045,7 +7028,7 @@
           </w:p>
           <w:p>
             <w:pPr>
-              <w:pStyle w:val="Lijstalinea"/>
+              <w:pStyle w:val="ListParagraph"/>
             </w:pPr>
           </w:p>
         </w:tc>
@@ -7119,7 +7102,7 @@
           </w:p>
           <w:p>
             <w:pPr>
-              <w:pStyle w:val="Geenafstand"/>
+              <w:pStyle w:val="NoSpacing"/>
               <w:numPr>
                 <w:ilvl w:val="0"/>
                 <w:numId w:val="7"/>
@@ -7221,7 +7204,7 @@
           </w:p>
           <w:p>
             <w:pPr>
-              <w:pStyle w:val="Lijstalinea"/>
+              <w:pStyle w:val="ListParagraph"/>
               <w:numPr>
                 <w:ilvl w:val="0"/>
                 <w:numId w:val="7"/>
@@ -7239,7 +7222,7 @@
           </w:p>
           <w:p>
             <w:pPr>
-              <w:pStyle w:val="Lijstalinea"/>
+              <w:pStyle w:val="ListParagraph"/>
               <w:numPr>
                 <w:ilvl w:val="0"/>
                 <w:numId w:val="7"/>
@@ -7266,7 +7249,7 @@
           </w:p>
           <w:p>
             <w:pPr>
-              <w:pStyle w:val="Lijstalinea"/>
+              <w:pStyle w:val="ListParagraph"/>
             </w:pPr>
           </w:p>
         </w:tc>
@@ -7335,7 +7318,7 @@
           </w:p>
           <w:p>
             <w:pPr>
-              <w:pStyle w:val="Geenafstand"/>
+              <w:pStyle w:val="NoSpacing"/>
               <w:numPr>
                 <w:ilvl w:val="0"/>
                 <w:numId w:val="7"/>
@@ -7405,7 +7388,7 @@
           </w:p>
           <w:p>
             <w:pPr>
-              <w:pStyle w:val="Lijstalinea"/>
+              <w:pStyle w:val="ListParagraph"/>
               <w:numPr>
                 <w:ilvl w:val="0"/>
                 <w:numId w:val="7"/>
@@ -7417,7 +7400,7 @@
           </w:p>
           <w:p>
             <w:pPr>
-              <w:pStyle w:val="Lijstalinea"/>
+              <w:pStyle w:val="ListParagraph"/>
               <w:numPr>
                 <w:ilvl w:val="0"/>
                 <w:numId w:val="7"/>
@@ -7429,7 +7412,7 @@
           </w:p>
           <w:p>
             <w:pPr>
-              <w:pStyle w:val="Lijstalinea"/>
+              <w:pStyle w:val="ListParagraph"/>
               <w:numPr>
                 <w:ilvl w:val="0"/>
                 <w:numId w:val="7"/>
@@ -7456,7 +7439,7 @@
           </w:p>
           <w:p>
             <w:pPr>
-              <w:pStyle w:val="Lijstalinea"/>
+              <w:pStyle w:val="ListParagraph"/>
               <w:numPr>
                 <w:ilvl w:val="0"/>
                 <w:numId w:val="7"/>
@@ -7468,7 +7451,7 @@
           </w:p>
           <w:p>
             <w:pPr>
-              <w:pStyle w:val="Lijstalinea"/>
+              <w:pStyle w:val="ListParagraph"/>
               <w:numPr>
                 <w:ilvl w:val="0"/>
                 <w:numId w:val="7"/>
@@ -7480,7 +7463,7 @@
           </w:p>
           <w:p>
             <w:pPr>
-              <w:pStyle w:val="Lijstalinea"/>
+              <w:pStyle w:val="ListParagraph"/>
               <w:numPr>
                 <w:ilvl w:val="0"/>
                 <w:numId w:val="7"/>
@@ -7492,7 +7475,7 @@
           </w:p>
           <w:p>
             <w:pPr>
-              <w:pStyle w:val="Lijstalinea"/>
+              <w:pStyle w:val="ListParagraph"/>
             </w:pPr>
           </w:p>
         </w:tc>
@@ -7572,7 +7555,7 @@
           </w:p>
           <w:p>
             <w:pPr>
-              <w:pStyle w:val="Lijstalinea"/>
+              <w:pStyle w:val="ListParagraph"/>
               <w:numPr>
                 <w:ilvl w:val="0"/>
                 <w:numId w:val="7"/>
@@ -7584,7 +7567,7 @@
           </w:p>
           <w:p>
             <w:pPr>
-              <w:pStyle w:val="Lijstalinea"/>
+              <w:pStyle w:val="ListParagraph"/>
               <w:numPr>
                 <w:ilvl w:val="0"/>
                 <w:numId w:val="7"/>
@@ -7608,7 +7591,7 @@
           </w:p>
           <w:p>
             <w:pPr>
-              <w:pStyle w:val="Lijstalinea"/>
+              <w:pStyle w:val="ListParagraph"/>
               <w:numPr>
                 <w:ilvl w:val="0"/>
                 <w:numId w:val="7"/>
@@ -7620,7 +7603,7 @@
           </w:p>
           <w:p>
             <w:pPr>
-              <w:pStyle w:val="Lijstalinea"/>
+              <w:pStyle w:val="ListParagraph"/>
             </w:pPr>
           </w:p>
         </w:tc>
@@ -7690,7 +7673,7 @@
           </w:p>
           <w:p>
             <w:pPr>
-              <w:pStyle w:val="Lijstalinea"/>
+              <w:pStyle w:val="ListParagraph"/>
               <w:numPr>
                 <w:ilvl w:val="0"/>
                 <w:numId w:val="7"/>
@@ -7706,7 +7689,7 @@
           </w:p>
           <w:p>
             <w:pPr>
-              <w:pStyle w:val="Lijstalinea"/>
+              <w:pStyle w:val="ListParagraph"/>
               <w:numPr>
                 <w:ilvl w:val="0"/>
                 <w:numId w:val="7"/>
@@ -7737,7 +7720,7 @@
           </w:p>
           <w:p>
             <w:pPr>
-              <w:pStyle w:val="Lijstalinea"/>
+              <w:pStyle w:val="ListParagraph"/>
               <w:numPr>
                 <w:ilvl w:val="0"/>
                 <w:numId w:val="7"/>
@@ -7753,7 +7736,7 @@
           </w:p>
           <w:p>
             <w:pPr>
-              <w:pStyle w:val="Lijstalinea"/>
+              <w:pStyle w:val="ListParagraph"/>
               <w:numPr>
                 <w:ilvl w:val="0"/>
                 <w:numId w:val="7"/>
@@ -7772,7 +7755,7 @@
           </w:p>
           <w:p>
             <w:pPr>
-              <w:pStyle w:val="Lijstalinea"/>
+              <w:pStyle w:val="ListParagraph"/>
               <w:numPr>
                 <w:ilvl w:val="0"/>
                 <w:numId w:val="7"/>
@@ -7790,7 +7773,7 @@
           </w:p>
           <w:p>
             <w:pPr>
-              <w:pStyle w:val="Lijstalinea"/>
+              <w:pStyle w:val="ListParagraph"/>
               <w:numPr>
                 <w:ilvl w:val="0"/>
                 <w:numId w:val="7"/>
@@ -7805,7 +7788,7 @@
           </w:p>
           <w:p>
             <w:pPr>
-              <w:pStyle w:val="Lijstalinea"/>
+              <w:pStyle w:val="ListParagraph"/>
             </w:pPr>
           </w:p>
         </w:tc>
@@ -7861,27 +7844,19 @@
           </w:p>
           <w:p>
             <w:pPr>
-              <w:pStyle w:val="Lijstalinea"/>
+              <w:pStyle w:val="ListParagraph"/>
               <w:numPr>
                 <w:ilvl w:val="0"/>
                 <w:numId w:val="7"/>
               </w:numPr>
             </w:pPr>
             <w:r>
-              <w:t xml:space="preserve">Het systeem produceert een factuur in </w:t>
-            </w:r>
-            <w:proofErr w:type="spellStart"/>
-            <w:r>
-              <w:t>PDF-formaat</w:t>
-            </w:r>
-            <w:proofErr w:type="spellEnd"/>
-            <w:r>
-              <w:t xml:space="preserve"> met de volgende gegevens:</w:t>
-            </w:r>
-          </w:p>
-          <w:p>
-            <w:pPr>
-              <w:pStyle w:val="Lijstalinea"/>
+              <w:t>Het systeem produceert een factuur in PDF-formaat met de volgende gegevens:</w:t>
+            </w:r>
+          </w:p>
+          <w:p>
+            <w:pPr>
+              <w:pStyle w:val="ListParagraph"/>
               <w:numPr>
                 <w:ilvl w:val="2"/>
                 <w:numId w:val="15"/>
@@ -7896,7 +7871,7 @@
           </w:p>
           <w:p>
             <w:pPr>
-              <w:pStyle w:val="Lijstalinea"/>
+              <w:pStyle w:val="ListParagraph"/>
               <w:numPr>
                 <w:ilvl w:val="2"/>
                 <w:numId w:val="15"/>
@@ -7911,7 +7886,7 @@
           </w:p>
           <w:p>
             <w:pPr>
-              <w:pStyle w:val="Lijstalinea"/>
+              <w:pStyle w:val="ListParagraph"/>
               <w:numPr>
                 <w:ilvl w:val="2"/>
                 <w:numId w:val="15"/>
@@ -7926,7 +7901,7 @@
           </w:p>
           <w:p>
             <w:pPr>
-              <w:pStyle w:val="Lijstalinea"/>
+              <w:pStyle w:val="ListParagraph"/>
               <w:numPr>
                 <w:ilvl w:val="2"/>
                 <w:numId w:val="15"/>
@@ -7944,7 +7919,7 @@
           </w:p>
           <w:p>
             <w:pPr>
-              <w:pStyle w:val="Lijstalinea"/>
+              <w:pStyle w:val="ListParagraph"/>
               <w:numPr>
                 <w:ilvl w:val="2"/>
                 <w:numId w:val="15"/>
@@ -7959,7 +7934,7 @@
           </w:p>
           <w:p>
             <w:pPr>
-              <w:pStyle w:val="Lijstalinea"/>
+              <w:pStyle w:val="ListParagraph"/>
               <w:numPr>
                 <w:ilvl w:val="2"/>
                 <w:numId w:val="15"/>
@@ -7977,7 +7952,7 @@
           </w:p>
           <w:p>
             <w:pPr>
-              <w:pStyle w:val="Lijstalinea"/>
+              <w:pStyle w:val="ListParagraph"/>
               <w:numPr>
                 <w:ilvl w:val="2"/>
                 <w:numId w:val="15"/>
@@ -7992,7 +7967,7 @@
           </w:p>
           <w:p>
             <w:pPr>
-              <w:pStyle w:val="Lijstalinea"/>
+              <w:pStyle w:val="ListParagraph"/>
               <w:numPr>
                 <w:ilvl w:val="2"/>
                 <w:numId w:val="15"/>
@@ -8007,7 +7982,7 @@
           </w:p>
           <w:p>
             <w:pPr>
-              <w:pStyle w:val="Lijstalinea"/>
+              <w:pStyle w:val="ListParagraph"/>
               <w:numPr>
                 <w:ilvl w:val="2"/>
                 <w:numId w:val="15"/>
@@ -8022,7 +7997,7 @@
           </w:p>
           <w:p>
             <w:pPr>
-              <w:pStyle w:val="Lijstalinea"/>
+              <w:pStyle w:val="ListParagraph"/>
               <w:numPr>
                 <w:ilvl w:val="2"/>
                 <w:numId w:val="15"/>
@@ -8040,7 +8015,7 @@
           </w:p>
           <w:p>
             <w:pPr>
-              <w:pStyle w:val="Lijstalinea"/>
+              <w:pStyle w:val="ListParagraph"/>
               <w:numPr>
                 <w:ilvl w:val="2"/>
                 <w:numId w:val="15"/>
@@ -8061,7 +8036,7 @@
           </w:p>
           <w:p>
             <w:pPr>
-              <w:pStyle w:val="Lijstalinea"/>
+              <w:pStyle w:val="ListParagraph"/>
               <w:numPr>
                 <w:ilvl w:val="0"/>
                 <w:numId w:val="7"/>
@@ -8073,7 +8048,7 @@
           </w:p>
           <w:p>
             <w:pPr>
-              <w:pStyle w:val="Lijstalinea"/>
+              <w:pStyle w:val="ListParagraph"/>
             </w:pPr>
           </w:p>
         </w:tc>
@@ -8134,7 +8109,7 @@
           </w:p>
           <w:p>
             <w:pPr>
-              <w:pStyle w:val="Lijstalinea"/>
+              <w:pStyle w:val="ListParagraph"/>
               <w:numPr>
                 <w:ilvl w:val="0"/>
                 <w:numId w:val="7"/>
@@ -8146,7 +8121,7 @@
           </w:p>
           <w:p>
             <w:pPr>
-              <w:pStyle w:val="Lijstalinea"/>
+              <w:pStyle w:val="ListParagraph"/>
               <w:numPr>
                 <w:ilvl w:val="0"/>
                 <w:numId w:val="7"/>
@@ -8158,7 +8133,7 @@
           </w:p>
           <w:p>
             <w:pPr>
-              <w:pStyle w:val="Lijstalinea"/>
+              <w:pStyle w:val="ListParagraph"/>
               <w:numPr>
                 <w:ilvl w:val="0"/>
                 <w:numId w:val="7"/>
@@ -8173,7 +8148,7 @@
           </w:p>
           <w:p>
             <w:pPr>
-              <w:pStyle w:val="Lijstalinea"/>
+              <w:pStyle w:val="ListParagraph"/>
               <w:numPr>
                 <w:ilvl w:val="0"/>
                 <w:numId w:val="7"/>
@@ -8185,7 +8160,7 @@
           </w:p>
           <w:p>
             <w:pPr>
-              <w:pStyle w:val="Lijstalinea"/>
+              <w:pStyle w:val="ListParagraph"/>
               <w:numPr>
                 <w:ilvl w:val="0"/>
                 <w:numId w:val="7"/>
@@ -8206,7 +8181,7 @@
           </w:p>
           <w:p>
             <w:pPr>
-              <w:pStyle w:val="Lijstalinea"/>
+              <w:pStyle w:val="ListParagraph"/>
               <w:numPr>
                 <w:ilvl w:val="0"/>
                 <w:numId w:val="7"/>
@@ -8218,6 +8193,11 @@
             <w:r>
               <w:t>.</w:t>
             </w:r>
+          </w:p>
+          <w:p>
+            <w:pPr>
+              <w:pStyle w:val="ListParagraph"/>
+            </w:pPr>
           </w:p>
         </w:tc>
       </w:tr>
@@ -8285,7 +8265,7 @@
           </w:p>
           <w:p>
             <w:pPr>
-              <w:pStyle w:val="Lijstalinea"/>
+              <w:pStyle w:val="ListParagraph"/>
               <w:numPr>
                 <w:ilvl w:val="0"/>
                 <w:numId w:val="7"/>
@@ -8297,7 +8277,7 @@
           </w:p>
           <w:p>
             <w:pPr>
-              <w:pStyle w:val="Lijstalinea"/>
+              <w:pStyle w:val="ListParagraph"/>
               <w:numPr>
                 <w:ilvl w:val="0"/>
                 <w:numId w:val="7"/>
@@ -8309,7 +8289,7 @@
           </w:p>
           <w:p>
             <w:pPr>
-              <w:pStyle w:val="Lijstalinea"/>
+              <w:pStyle w:val="ListParagraph"/>
               <w:numPr>
                 <w:ilvl w:val="0"/>
                 <w:numId w:val="7"/>
@@ -8336,7 +8316,7 @@
           </w:p>
           <w:p>
             <w:pPr>
-              <w:pStyle w:val="Lijstalinea"/>
+              <w:pStyle w:val="ListParagraph"/>
               <w:numPr>
                 <w:ilvl w:val="0"/>
                 <w:numId w:val="7"/>
@@ -8405,7 +8385,7 @@
           </w:p>
           <w:p>
             <w:pPr>
-              <w:pStyle w:val="Lijstalinea"/>
+              <w:pStyle w:val="ListParagraph"/>
               <w:numPr>
                 <w:ilvl w:val="0"/>
                 <w:numId w:val="7"/>
@@ -8421,7 +8401,7 @@
           </w:p>
           <w:p>
             <w:pPr>
-              <w:pStyle w:val="Lijstalinea"/>
+              <w:pStyle w:val="ListParagraph"/>
               <w:numPr>
                 <w:ilvl w:val="0"/>
                 <w:numId w:val="7"/>
@@ -8437,7 +8417,7 @@
           </w:p>
           <w:p>
             <w:pPr>
-              <w:pStyle w:val="Lijstalinea"/>
+              <w:pStyle w:val="ListParagraph"/>
               <w:numPr>
                 <w:ilvl w:val="0"/>
                 <w:numId w:val="7"/>
@@ -8449,7 +8429,7 @@
           </w:p>
           <w:p>
             <w:pPr>
-              <w:pStyle w:val="Lijstalinea"/>
+              <w:pStyle w:val="ListParagraph"/>
               <w:numPr>
                 <w:ilvl w:val="0"/>
                 <w:numId w:val="7"/>
@@ -8458,6 +8438,11 @@
             <w:r>
               <w:t>Op de winkelmandpagina komt in het lijstje van de totaalprijs de hoeveelheid geld die de korting bespaart te staan. De totaalprijs wordt aangepast met de korting.</w:t>
             </w:r>
+          </w:p>
+          <w:p>
+            <w:pPr>
+              <w:pStyle w:val="ListParagraph"/>
+            </w:pPr>
           </w:p>
         </w:tc>
       </w:tr>
@@ -8517,7 +8502,7 @@
           </w:p>
           <w:p>
             <w:pPr>
-              <w:pStyle w:val="Lijstalinea"/>
+              <w:pStyle w:val="ListParagraph"/>
               <w:numPr>
                 <w:ilvl w:val="0"/>
                 <w:numId w:val="7"/>
@@ -8529,7 +8514,7 @@
           </w:p>
           <w:p>
             <w:pPr>
-              <w:pStyle w:val="Lijstalinea"/>
+              <w:pStyle w:val="ListParagraph"/>
               <w:numPr>
                 <w:ilvl w:val="0"/>
                 <w:numId w:val="7"/>
@@ -8544,6 +8529,11 @@
             <w:r>
               <w:t xml:space="preserve"> </w:t>
             </w:r>
+          </w:p>
+          <w:p>
+            <w:pPr>
+              <w:pStyle w:val="ListParagraph"/>
+            </w:pPr>
           </w:p>
         </w:tc>
       </w:tr>
@@ -8603,27 +8593,19 @@
           </w:p>
           <w:p>
             <w:pPr>
-              <w:pStyle w:val="Lijstalinea"/>
+              <w:pStyle w:val="ListParagraph"/>
               <w:numPr>
                 <w:ilvl w:val="0"/>
                 <w:numId w:val="7"/>
               </w:numPr>
             </w:pPr>
             <w:r>
-              <w:t xml:space="preserve">In de </w:t>
-            </w:r>
-            <w:proofErr w:type="spellStart"/>
-            <w:r>
-              <w:t>footer</w:t>
-            </w:r>
-            <w:proofErr w:type="spellEnd"/>
-            <w:r>
-              <w:t xml:space="preserve"> van de webshop zit een knop om naar de customer service pagina te gaan.</w:t>
-            </w:r>
-          </w:p>
-          <w:p>
-            <w:pPr>
-              <w:pStyle w:val="Lijstalinea"/>
+              <w:t>In de footer van de webshop zit een knop om naar de customer service pagina te gaan.</w:t>
+            </w:r>
+          </w:p>
+          <w:p>
+            <w:pPr>
+              <w:pStyle w:val="ListParagraph"/>
               <w:numPr>
                 <w:ilvl w:val="0"/>
                 <w:numId w:val="7"/>
@@ -8635,7 +8617,7 @@
           </w:p>
           <w:p>
             <w:pPr>
-              <w:pStyle w:val="Lijstalinea"/>
+              <w:pStyle w:val="ListParagraph"/>
               <w:numPr>
                 <w:ilvl w:val="0"/>
                 <w:numId w:val="7"/>
@@ -8644,6 +8626,11 @@
             <w:r>
               <w:t xml:space="preserve">Wanneer dit formulier is ingevuld is er een knop om deze op te sturen. Het systeem voegt de ingevulde informatie samen en stuurt dit naar het e-mailadres voor de klantenservice. </w:t>
             </w:r>
+          </w:p>
+          <w:p>
+            <w:pPr>
+              <w:pStyle w:val="ListParagraph"/>
+            </w:pPr>
           </w:p>
         </w:tc>
       </w:tr>
@@ -8692,7 +8679,7 @@
           </w:p>
           <w:p>
             <w:pPr>
-              <w:pStyle w:val="Lijstalinea"/>
+              <w:pStyle w:val="ListParagraph"/>
               <w:numPr>
                 <w:ilvl w:val="0"/>
                 <w:numId w:val="7"/>
@@ -8704,7 +8691,7 @@
           </w:p>
           <w:p>
             <w:pPr>
-              <w:pStyle w:val="Lijstalinea"/>
+              <w:pStyle w:val="ListParagraph"/>
               <w:numPr>
                 <w:ilvl w:val="0"/>
                 <w:numId w:val="7"/>
@@ -8713,6 +8700,11 @@
             <w:r>
               <w:t>Wanneer de bezoeker op de uitlog knop klikt moet de accountsessie verwijderd worden</w:t>
             </w:r>
+          </w:p>
+          <w:p>
+            <w:pPr>
+              <w:pStyle w:val="ListParagraph"/>
+            </w:pPr>
           </w:p>
         </w:tc>
       </w:tr>
@@ -8751,15 +8743,7 @@
           </w:p>
           <w:p>
             <w:r>
-              <w:t xml:space="preserve">Als </w:t>
-            </w:r>
-            <w:proofErr w:type="spellStart"/>
-            <w:r>
-              <w:t>Nerdygadgets</w:t>
-            </w:r>
-            <w:proofErr w:type="spellEnd"/>
-            <w:r>
-              <w:t xml:space="preserve"> wil ik alle orders overzichtelijk in de database hebben staan zodat ik kan zien welke bestellingen er zijn geplaatst</w:t>
+              <w:t>Als Nerdygadgets wil ik alle orders overzichtelijk in de database hebben staan zodat ik kan zien welke bestellingen er zijn geplaatst</w:t>
             </w:r>
           </w:p>
           <w:p/>
@@ -8778,7 +8762,26 @@
               <w:t>Acceptatiecriteria:</w:t>
             </w:r>
           </w:p>
-          <w:p/>
+          <w:p>
+            <w:pPr>
+              <w:pStyle w:val="ListParagraph"/>
+              <w:numPr>
+                <w:ilvl w:val="0"/>
+                <w:numId w:val="7"/>
+              </w:numPr>
+            </w:pPr>
+            <w:r>
+              <w:t xml:space="preserve">Gemaakte bestellingen moeten worden opgeslagen in het </w:t>
+            </w:r>
+            <w:r>
+              <w:t>NerdyGadgets database onder de table Orders.</w:t>
+            </w:r>
+          </w:p>
+          <w:p>
+            <w:pPr>
+              <w:pStyle w:val="ListParagraph"/>
+            </w:pPr>
+          </w:p>
         </w:tc>
       </w:tr>
       <w:tr>
@@ -8837,10 +8840,31 @@
           </w:p>
           <w:p>
             <w:pPr>
-              <w:rPr>
-                <w:b/>
-                <w:bCs/>
-              </w:rPr>
+              <w:pStyle w:val="ListParagraph"/>
+              <w:numPr>
+                <w:ilvl w:val="0"/>
+                <w:numId w:val="7"/>
+              </w:numPr>
+            </w:pPr>
+            <w:r>
+              <w:t>Op de productpagina moet van gekoelde producten moet de actuele temperatuur worden weergegeven.</w:t>
+            </w:r>
+          </w:p>
+          <w:p>
+            <w:pPr>
+              <w:pStyle w:val="ListParagraph"/>
+              <w:numPr>
+                <w:ilvl w:val="0"/>
+                <w:numId w:val="7"/>
+              </w:numPr>
+            </w:pPr>
+            <w:r>
+              <w:t>De temperatuur moet live worden geupdate wanneer de product pagina wordt herladen.</w:t>
+            </w:r>
+          </w:p>
+          <w:p>
+            <w:pPr>
+              <w:pStyle w:val="ListParagraph"/>
             </w:pPr>
           </w:p>
         </w:tc>
@@ -8856,73 +8880,39 @@
     </w:p>
     <w:p>
       <w:pPr>
-        <w:pStyle w:val="Kop1"/>
+        <w:pStyle w:val="Heading1"/>
         <w:numPr>
           <w:ilvl w:val="0"/>
           <w:numId w:val="1"/>
         </w:numPr>
       </w:pPr>
       <w:bookmarkStart w:id="15" w:name="_Toc56773804"/>
-      <w:proofErr w:type="spellStart"/>
       <w:r>
         <w:lastRenderedPageBreak/>
-        <w:t>Use</w:t>
-      </w:r>
-      <w:proofErr w:type="spellEnd"/>
-      <w:r>
-        <w:t>-cases</w:t>
+        <w:t>Use-cases</w:t>
       </w:r>
       <w:bookmarkEnd w:id="15"/>
     </w:p>
     <w:p>
       <w:pPr>
-        <w:pStyle w:val="Kop2"/>
+        <w:pStyle w:val="Heading2"/>
         <w:numPr>
           <w:ilvl w:val="1"/>
           <w:numId w:val="1"/>
         </w:numPr>
       </w:pPr>
       <w:bookmarkStart w:id="16" w:name="_Toc56773805"/>
-      <w:proofErr w:type="spellStart"/>
       <w:r>
-        <w:t>Use</w:t>
-      </w:r>
-      <w:proofErr w:type="spellEnd"/>
-      <w:r>
-        <w:t>-case diagram</w:t>
+        <w:t>Use-case diagram</w:t>
       </w:r>
       <w:bookmarkEnd w:id="16"/>
     </w:p>
     <w:p>
       <w:r>
-        <w:t xml:space="preserve">In het </w:t>
-      </w:r>
-      <w:proofErr w:type="spellStart"/>
-      <w:r>
-        <w:t>use</w:t>
-      </w:r>
-      <w:proofErr w:type="spellEnd"/>
-      <w:r>
-        <w:t>-case diagram wordt w</w:t>
+        <w:t>In het use-case diagram wordt w</w:t>
       </w:r>
       <w:r>
-        <w:t xml:space="preserve">eergegeven welke </w:t>
-      </w:r>
-      <w:proofErr w:type="spellStart"/>
-      <w:r>
-        <w:t>use</w:t>
-      </w:r>
-      <w:proofErr w:type="spellEnd"/>
-      <w:r>
-        <w:t xml:space="preserve"> cases bij het systeem van webshop NerdyGadgets horen. Ook wordt er weergegeven welke </w:t>
-      </w:r>
-      <w:proofErr w:type="spellStart"/>
-      <w:r>
-        <w:t>use</w:t>
-      </w:r>
-      <w:proofErr w:type="spellEnd"/>
-      <w:r>
-        <w:t xml:space="preserve"> cases bij welke actor horen.</w:t>
+        <w:t>eergegeven welke use cases bij het systeem van webshop NerdyGadgets horen. Ook wordt er weergegeven welke use cases bij welke actor horen.</w:t>
       </w:r>
     </w:p>
     <w:p>
@@ -9070,7 +9060,7 @@
     </w:p>
     <w:tbl>
       <w:tblPr>
-        <w:tblStyle w:val="Tabelraster"/>
+        <w:tblStyle w:val="TableGrid"/>
         <w:tblW w:w="9209" w:type="dxa"/>
         <w:tblLook w:val="04A0" w:firstRow="1" w:lastRow="0" w:firstColumn="1" w:lastColumn="0" w:noHBand="0" w:noVBand="1"/>
       </w:tblPr>
@@ -9211,68 +9201,39 @@
     </w:tbl>
     <w:p>
       <w:pPr>
-        <w:pStyle w:val="Kop2"/>
+        <w:pStyle w:val="Heading2"/>
         <w:ind w:left="720"/>
       </w:pPr>
     </w:p>
     <w:p>
       <w:pPr>
-        <w:pStyle w:val="Kop2"/>
+        <w:pStyle w:val="Heading2"/>
         <w:numPr>
           <w:ilvl w:val="1"/>
           <w:numId w:val="1"/>
         </w:numPr>
       </w:pPr>
       <w:bookmarkStart w:id="17" w:name="_Toc56773806"/>
-      <w:proofErr w:type="spellStart"/>
       <w:r>
-        <w:t>Use</w:t>
-      </w:r>
-      <w:proofErr w:type="spellEnd"/>
-      <w:r>
-        <w:t>-case beschrijvingen</w:t>
+        <w:t>Use-case beschrijvingen</w:t>
       </w:r>
       <w:bookmarkEnd w:id="17"/>
     </w:p>
     <w:p>
       <w:r>
-        <w:t xml:space="preserve">Hier wordt van ieder </w:t>
-      </w:r>
-      <w:proofErr w:type="spellStart"/>
-      <w:r>
-        <w:t>use</w:t>
-      </w:r>
-      <w:proofErr w:type="spellEnd"/>
-      <w:r>
-        <w:t xml:space="preserve">-case een beschrijving gegeven van het hoofdscenario van het gebruik van </w:t>
+        <w:t xml:space="preserve">Hier wordt van ieder use-case een beschrijving gegeven van het hoofdscenario van het gebruik van </w:t>
       </w:r>
       <w:r>
         <w:t>ieder</w:t>
       </w:r>
       <w:r>
-        <w:t xml:space="preserve"> </w:t>
-      </w:r>
-      <w:proofErr w:type="spellStart"/>
-      <w:r>
-        <w:t>use</w:t>
-      </w:r>
-      <w:proofErr w:type="spellEnd"/>
-      <w:r>
-        <w:t xml:space="preserve">-case, en de uitzonderingen waarmee het doel van een </w:t>
-      </w:r>
-      <w:proofErr w:type="spellStart"/>
-      <w:r>
-        <w:t>use</w:t>
-      </w:r>
-      <w:proofErr w:type="spellEnd"/>
-      <w:r>
-        <w:t>-case niet bereikt kan worden.</w:t>
+        <w:t xml:space="preserve"> use-case, en de uitzonderingen waarmee het doel van een use-case niet bereikt kan worden.</w:t>
       </w:r>
     </w:p>
     <w:p/>
     <w:p>
       <w:pPr>
-        <w:pStyle w:val="Kop3"/>
+        <w:pStyle w:val="Heading3"/>
         <w:numPr>
           <w:ilvl w:val="2"/>
           <w:numId w:val="1"/>
@@ -9286,7 +9247,7 @@
     </w:p>
     <w:tbl>
       <w:tblPr>
-        <w:tblStyle w:val="Tabelraster"/>
+        <w:tblStyle w:val="TableGrid"/>
         <w:tblW w:w="9209" w:type="dxa"/>
         <w:tblLook w:val="04A0" w:firstRow="1" w:lastRow="0" w:firstColumn="1" w:lastColumn="0" w:noHBand="0" w:noVBand="1"/>
       </w:tblPr>
@@ -9534,7 +9495,7 @@
           </w:tcPr>
           <w:p>
             <w:pPr>
-              <w:pStyle w:val="Lijstalinea"/>
+              <w:pStyle w:val="ListParagraph"/>
               <w:numPr>
                 <w:ilvl w:val="3"/>
                 <w:numId w:val="11"/>
@@ -9546,7 +9507,7 @@
           </w:p>
           <w:p>
             <w:pPr>
-              <w:pStyle w:val="Lijstalinea"/>
+              <w:pStyle w:val="ListParagraph"/>
               <w:numPr>
                 <w:ilvl w:val="3"/>
                 <w:numId w:val="11"/>
@@ -9558,7 +9519,7 @@
           </w:p>
           <w:p>
             <w:pPr>
-              <w:pStyle w:val="Lijstalinea"/>
+              <w:pStyle w:val="ListParagraph"/>
               <w:numPr>
                 <w:ilvl w:val="3"/>
                 <w:numId w:val="11"/>
@@ -9570,7 +9531,7 @@
           </w:p>
           <w:p>
             <w:pPr>
-              <w:pStyle w:val="Lijstalinea"/>
+              <w:pStyle w:val="ListParagraph"/>
               <w:numPr>
                 <w:ilvl w:val="3"/>
                 <w:numId w:val="11"/>
@@ -9635,7 +9596,7 @@
     <w:p/>
     <w:p>
       <w:pPr>
-        <w:pStyle w:val="Kop3"/>
+        <w:pStyle w:val="Heading3"/>
         <w:numPr>
           <w:ilvl w:val="2"/>
           <w:numId w:val="1"/>
@@ -9649,7 +9610,7 @@
     </w:p>
     <w:tbl>
       <w:tblPr>
-        <w:tblStyle w:val="Tabelraster"/>
+        <w:tblStyle w:val="TableGrid"/>
         <w:tblW w:w="9209" w:type="dxa"/>
         <w:tblLook w:val="04A0" w:firstRow="1" w:lastRow="0" w:firstColumn="1" w:lastColumn="0" w:noHBand="0" w:noVBand="1"/>
       </w:tblPr>
@@ -9920,7 +9881,7 @@
     </w:tbl>
     <w:p>
       <w:pPr>
-        <w:pStyle w:val="Kop3"/>
+        <w:pStyle w:val="Heading3"/>
         <w:numPr>
           <w:ilvl w:val="2"/>
           <w:numId w:val="1"/>
@@ -9935,7 +9896,7 @@
     </w:p>
     <w:tbl>
       <w:tblPr>
-        <w:tblStyle w:val="Tabelraster"/>
+        <w:tblStyle w:val="TableGrid"/>
         <w:tblW w:w="9209" w:type="dxa"/>
         <w:tblLook w:val="04A0" w:firstRow="1" w:lastRow="0" w:firstColumn="1" w:lastColumn="0" w:noHBand="0" w:noVBand="1"/>
       </w:tblPr>
@@ -10191,7 +10152,7 @@
     </w:p>
     <w:p>
       <w:pPr>
-        <w:pStyle w:val="Kop3"/>
+        <w:pStyle w:val="Heading3"/>
         <w:numPr>
           <w:ilvl w:val="2"/>
           <w:numId w:val="1"/>
@@ -10205,7 +10166,7 @@
     </w:p>
     <w:tbl>
       <w:tblPr>
-        <w:tblStyle w:val="Tabelraster"/>
+        <w:tblStyle w:val="TableGrid"/>
         <w:tblW w:w="9209" w:type="dxa"/>
         <w:tblLook w:val="04A0" w:firstRow="1" w:lastRow="0" w:firstColumn="1" w:lastColumn="0" w:noHBand="0" w:noVBand="1"/>
       </w:tblPr>
@@ -10471,7 +10432,7 @@
     </w:p>
     <w:p>
       <w:pPr>
-        <w:pStyle w:val="Kop3"/>
+        <w:pStyle w:val="Heading3"/>
         <w:numPr>
           <w:ilvl w:val="2"/>
           <w:numId w:val="1"/>
@@ -10485,7 +10446,7 @@
     </w:p>
     <w:tbl>
       <w:tblPr>
-        <w:tblStyle w:val="Tabelraster"/>
+        <w:tblStyle w:val="TableGrid"/>
         <w:tblW w:w="9209" w:type="dxa"/>
         <w:tblLook w:val="04A0" w:firstRow="1" w:lastRow="0" w:firstColumn="1" w:lastColumn="0" w:noHBand="0" w:noVBand="1"/>
       </w:tblPr>
@@ -10753,7 +10714,7 @@
     </w:p>
     <w:p>
       <w:pPr>
-        <w:pStyle w:val="Kop3"/>
+        <w:pStyle w:val="Heading3"/>
         <w:numPr>
           <w:ilvl w:val="2"/>
           <w:numId w:val="1"/>
@@ -10767,7 +10728,7 @@
     </w:p>
     <w:tbl>
       <w:tblPr>
-        <w:tblStyle w:val="Tabelraster"/>
+        <w:tblStyle w:val="TableGrid"/>
         <w:tblW w:w="9209" w:type="dxa"/>
         <w:tblLook w:val="04A0" w:firstRow="1" w:lastRow="0" w:firstColumn="1" w:lastColumn="0" w:noHBand="0" w:noVBand="1"/>
       </w:tblPr>
@@ -11041,7 +11002,7 @@
     </w:p>
     <w:p>
       <w:pPr>
-        <w:pStyle w:val="Kop3"/>
+        <w:pStyle w:val="Heading3"/>
         <w:numPr>
           <w:ilvl w:val="2"/>
           <w:numId w:val="1"/>
@@ -11056,7 +11017,7 @@
     </w:p>
     <w:tbl>
       <w:tblPr>
-        <w:tblStyle w:val="Tabelraster"/>
+        <w:tblStyle w:val="TableGrid"/>
         <w:tblW w:w="9209" w:type="dxa"/>
         <w:tblLook w:val="04A0" w:firstRow="1" w:lastRow="0" w:firstColumn="1" w:lastColumn="0" w:noHBand="0" w:noVBand="1"/>
       </w:tblPr>
@@ -11334,7 +11295,7 @@
     </w:p>
     <w:p>
       <w:pPr>
-        <w:pStyle w:val="Kop3"/>
+        <w:pStyle w:val="Heading3"/>
         <w:numPr>
           <w:ilvl w:val="2"/>
           <w:numId w:val="1"/>
@@ -11348,7 +11309,7 @@
     </w:p>
     <w:tbl>
       <w:tblPr>
-        <w:tblStyle w:val="Tabelraster"/>
+        <w:tblStyle w:val="TableGrid"/>
         <w:tblW w:w="9209" w:type="dxa"/>
         <w:tblLook w:val="04A0" w:firstRow="1" w:lastRow="0" w:firstColumn="1" w:lastColumn="0" w:noHBand="0" w:noVBand="1"/>
       </w:tblPr>
@@ -11711,7 +11672,7 @@
     </w:p>
     <w:p>
       <w:pPr>
-        <w:pStyle w:val="Kop3"/>
+        <w:pStyle w:val="Heading3"/>
       </w:pPr>
       <w:bookmarkStart w:id="26" w:name="_Toc56773815"/>
       <w:r>
@@ -11728,7 +11689,7 @@
     </w:p>
     <w:tbl>
       <w:tblPr>
-        <w:tblStyle w:val="Tabelraster"/>
+        <w:tblStyle w:val="TableGrid"/>
         <w:tblW w:w="9209" w:type="dxa"/>
         <w:tblLook w:val="04A0" w:firstRow="1" w:lastRow="0" w:firstColumn="1" w:lastColumn="0" w:noHBand="0" w:noVBand="1"/>
       </w:tblPr>
@@ -11998,13 +11959,13 @@
     </w:tbl>
     <w:p>
       <w:pPr>
-        <w:pStyle w:val="Kop2"/>
+        <w:pStyle w:val="Heading2"/>
       </w:pPr>
     </w:p>
     <w:p/>
     <w:p>
       <w:pPr>
-        <w:pStyle w:val="Kop3"/>
+        <w:pStyle w:val="Heading3"/>
       </w:pPr>
       <w:bookmarkStart w:id="27" w:name="_Toc56773816"/>
       <w:r>
@@ -12015,7 +11976,7 @@
     <w:p/>
     <w:tbl>
       <w:tblPr>
-        <w:tblStyle w:val="Tabelraster"/>
+        <w:tblStyle w:val="TableGrid"/>
         <w:tblW w:w="9209" w:type="dxa"/>
         <w:tblLook w:val="04A0" w:firstRow="1" w:lastRow="0" w:firstColumn="1" w:lastColumn="0" w:noHBand="0" w:noVBand="1"/>
       </w:tblPr>
@@ -12334,7 +12295,7 @@
     </w:p>
     <w:p>
       <w:pPr>
-        <w:pStyle w:val="Kop3"/>
+        <w:pStyle w:val="Heading3"/>
       </w:pPr>
       <w:bookmarkStart w:id="28" w:name="_Toc56773817"/>
       <w:r>
@@ -12350,7 +12311,7 @@
     </w:p>
     <w:tbl>
       <w:tblPr>
-        <w:tblStyle w:val="Tabelraster"/>
+        <w:tblStyle w:val="TableGrid"/>
         <w:tblpPr w:leftFromText="141" w:rightFromText="141" w:vertAnchor="text" w:horzAnchor="margin" w:tblpY="11"/>
         <w:tblW w:w="9209" w:type="dxa"/>
         <w:tblLook w:val="04A0" w:firstRow="1" w:lastRow="0" w:firstColumn="1" w:lastColumn="0" w:noHBand="0" w:noVBand="1"/>
@@ -12660,7 +12621,7 @@
     </w:p>
     <w:p>
       <w:pPr>
-        <w:pStyle w:val="Kop3"/>
+        <w:pStyle w:val="Heading3"/>
       </w:pPr>
       <w:r>
         <w:t xml:space="preserve"> </w:t>
@@ -12688,7 +12649,7 @@
     </w:p>
     <w:tbl>
       <w:tblPr>
-        <w:tblStyle w:val="Tabelraster"/>
+        <w:tblStyle w:val="TableGrid"/>
         <w:tblW w:w="9209" w:type="dxa"/>
         <w:tblLook w:val="04A0" w:firstRow="1" w:lastRow="0" w:firstColumn="1" w:lastColumn="0" w:noHBand="0" w:noVBand="1"/>
       </w:tblPr>
@@ -13009,12 +12970,12 @@
     </w:tbl>
     <w:p>
       <w:pPr>
-        <w:pStyle w:val="Kop2"/>
+        <w:pStyle w:val="Heading2"/>
       </w:pPr>
     </w:p>
     <w:p>
       <w:pPr>
-        <w:pStyle w:val="Kop3"/>
+        <w:pStyle w:val="Heading3"/>
       </w:pPr>
       <w:r>
         <w:t xml:space="preserve"> </w:t>
@@ -13034,7 +12995,7 @@
     </w:p>
     <w:p>
       <w:pPr>
-        <w:pStyle w:val="Kop3"/>
+        <w:pStyle w:val="Heading3"/>
       </w:pPr>
       <w:r>
         <w:lastRenderedPageBreak/>
@@ -13043,7 +13004,7 @@
     </w:p>
     <w:tbl>
       <w:tblPr>
-        <w:tblStyle w:val="Tabelraster"/>
+        <w:tblStyle w:val="TableGrid"/>
         <w:tblW w:w="9209" w:type="dxa"/>
         <w:tblLook w:val="04A0" w:firstRow="1" w:lastRow="0" w:firstColumn="1" w:lastColumn="0" w:noHBand="0" w:noVBand="1"/>
       </w:tblPr>
@@ -13344,7 +13305,7 @@
     </w:p>
     <w:p>
       <w:pPr>
-        <w:pStyle w:val="Kop1"/>
+        <w:pStyle w:val="Heading1"/>
         <w:numPr>
           <w:ilvl w:val="0"/>
           <w:numId w:val="1"/>
@@ -13377,13 +13338,13 @@
     </w:p>
     <w:tbl>
       <w:tblPr>
-        <w:tblStyle w:val="Tabelraster"/>
+        <w:tblStyle w:val="TableGrid"/>
         <w:tblW w:w="9067" w:type="dxa"/>
         <w:tblLook w:val="04A0" w:firstRow="1" w:lastRow="0" w:firstColumn="1" w:lastColumn="0" w:noHBand="0" w:noVBand="1"/>
       </w:tblPr>
       <w:tblGrid>
-        <w:gridCol w:w="2432"/>
-        <w:gridCol w:w="6635"/>
+        <w:gridCol w:w="2436"/>
+        <w:gridCol w:w="6631"/>
       </w:tblGrid>
       <w:tr>
         <w:tc>
@@ -13459,10 +13420,10 @@
                   <v:path o:extrusionok="f" gradientshapeok="t" o:connecttype="rect"/>
                   <o:lock v:ext="edit" aspectratio="t"/>
                 </v:shapetype>
-                <v:shape id="_x0000_i1025" type="#_x0000_t75" alt="" style="width:80.05pt;height:55.35pt;mso-width-percent:0;mso-height-percent:0;mso-width-percent:0;mso-height-percent:0" o:ole="">
+                <v:shape id="_x0000_i1025" type="#_x0000_t75" alt="" style="width:80.25pt;height:55.5pt;mso-width-percent:0;mso-height-percent:0;mso-width-percent:0;mso-height-percent:0" o:ole="">
                   <v:imagedata r:id="rId13" o:title=""/>
                 </v:shape>
-                <o:OLEObject Type="Embed" ProgID="PBrush" ShapeID="_x0000_i1025" DrawAspect="Content" ObjectID="_1670141277" r:id="rId14"/>
+                <o:OLEObject Type="Embed" ProgID="PBrush" ShapeID="_x0000_i1025" DrawAspect="Content" ObjectID="_1670147367" r:id="rId14"/>
               </w:object>
             </w:r>
           </w:p>
@@ -13511,10 +13472,10 @@
                 <w:noProof/>
               </w:rPr>
               <w:object w:dxaOrig="1628" w:dyaOrig="1117" w14:anchorId="6F211968">
-                <v:shape id="_x0000_i1026" type="#_x0000_t75" alt="" style="width:80.05pt;height:55.35pt;mso-width-percent:0;mso-height-percent:0;mso-width-percent:0;mso-height-percent:0" o:ole="">
+                <v:shape id="_x0000_i1026" type="#_x0000_t75" alt="" style="width:80.25pt;height:55.5pt;mso-width-percent:0;mso-height-percent:0;mso-width-percent:0;mso-height-percent:0" o:ole="">
                   <v:imagedata r:id="rId15" o:title=""/>
                 </v:shape>
-                <o:OLEObject Type="Embed" ProgID="PBrush" ShapeID="_x0000_i1026" DrawAspect="Content" ObjectID="_1670141278" r:id="rId16"/>
+                <o:OLEObject Type="Embed" ProgID="PBrush" ShapeID="_x0000_i1026" DrawAspect="Content" ObjectID="_1670147368" r:id="rId16"/>
               </w:object>
             </w:r>
           </w:p>
@@ -13564,10 +13525,10 @@
                 <w:noProof/>
               </w:rPr>
               <w:object w:dxaOrig="1620" w:dyaOrig="3698" w14:anchorId="7CEF7479">
-                <v:shape id="_x0000_i1027" type="#_x0000_t75" alt="" style="width:80.05pt;height:185.35pt;mso-width-percent:0;mso-height-percent:0;mso-width-percent:0;mso-height-percent:0" o:ole="">
+                <v:shape id="_x0000_i1027" type="#_x0000_t75" alt="" style="width:80.25pt;height:185.25pt;mso-width-percent:0;mso-height-percent:0;mso-width-percent:0;mso-height-percent:0" o:ole="">
                   <v:imagedata r:id="rId17" o:title=""/>
                 </v:shape>
-                <o:OLEObject Type="Embed" ProgID="PBrush" ShapeID="_x0000_i1027" DrawAspect="Content" ObjectID="_1670141279" r:id="rId18"/>
+                <o:OLEObject Type="Embed" ProgID="PBrush" ShapeID="_x0000_i1027" DrawAspect="Content" ObjectID="_1670147369" r:id="rId18"/>
               </w:object>
             </w:r>
           </w:p>
@@ -13610,10 +13571,10 @@
                 <w:noProof/>
               </w:rPr>
               <w:object w:dxaOrig="2213" w:dyaOrig="3698" w14:anchorId="1B14DFB0">
-                <v:shape id="_x0000_i1028" type="#_x0000_t75" alt="" style="width:110.7pt;height:185.35pt;mso-width-percent:0;mso-height-percent:0;mso-width-percent:0;mso-height-percent:0" o:ole="">
+                <v:shape id="_x0000_i1028" type="#_x0000_t75" alt="" style="width:111pt;height:185.25pt;mso-width-percent:0;mso-height-percent:0;mso-width-percent:0;mso-height-percent:0" o:ole="">
                   <v:imagedata r:id="rId19" o:title=""/>
                 </v:shape>
-                <o:OLEObject Type="Embed" ProgID="PBrush" ShapeID="_x0000_i1028" DrawAspect="Content" ObjectID="_1670141280" r:id="rId20"/>
+                <o:OLEObject Type="Embed" ProgID="PBrush" ShapeID="_x0000_i1028" DrawAspect="Content" ObjectID="_1670147370" r:id="rId20"/>
               </w:object>
             </w:r>
           </w:p>
@@ -13637,13 +13598,8 @@
             </w:r>
           </w:p>
           <w:p>
-            <w:proofErr w:type="spellStart"/>
-            <w:r>
-              <w:t>Kwantische</w:t>
-            </w:r>
-            <w:proofErr w:type="spellEnd"/>
-            <w:r>
-              <w:t xml:space="preserve"> verhouding tussen klassen </w:t>
+            <w:r>
+              <w:t xml:space="preserve">Kwantische verhouding tussen klassen </w:t>
             </w:r>
           </w:p>
           <w:p>
@@ -13778,32 +13734,22 @@
     </w:p>
     <w:p>
       <w:pPr>
-        <w:pStyle w:val="Kop1"/>
+        <w:pStyle w:val="Heading1"/>
         <w:numPr>
           <w:ilvl w:val="0"/>
           <w:numId w:val="1"/>
         </w:numPr>
       </w:pPr>
       <w:bookmarkStart w:id="31" w:name="_Toc56773820"/>
-      <w:proofErr w:type="spellStart"/>
       <w:r>
         <w:lastRenderedPageBreak/>
         <w:t>Wireframes</w:t>
       </w:r>
       <w:bookmarkEnd w:id="31"/>
-      <w:proofErr w:type="spellEnd"/>
     </w:p>
     <w:p>
       <w:r>
-        <w:t xml:space="preserve">We hebben van enkele pagina’s en van de header </w:t>
-      </w:r>
-      <w:proofErr w:type="spellStart"/>
-      <w:r>
-        <w:t>wireframes</w:t>
-      </w:r>
-      <w:proofErr w:type="spellEnd"/>
-      <w:r>
-        <w:t xml:space="preserve">, ook wel pagina-indelingen gemaakt. Dit zijn schetsen van voorbeelden van hoe webpagina’s </w:t>
+        <w:t xml:space="preserve">We hebben van enkele pagina’s en van de header wireframes, ook wel pagina-indelingen gemaakt. Dit zijn schetsen van voorbeelden van hoe webpagina’s </w:t>
       </w:r>
       <w:r>
         <w:t>eruit</w:t>
@@ -13814,7 +13760,7 @@
     </w:p>
     <w:p>
       <w:pPr>
-        <w:pStyle w:val="Kop2"/>
+        <w:pStyle w:val="Heading2"/>
         <w:numPr>
           <w:ilvl w:val="1"/>
           <w:numId w:val="1"/>
@@ -13891,7 +13837,7 @@
     </w:p>
     <w:p>
       <w:pPr>
-        <w:pStyle w:val="Kop2"/>
+        <w:pStyle w:val="Heading2"/>
         <w:numPr>
           <w:ilvl w:val="1"/>
           <w:numId w:val="1"/>
@@ -13975,7 +13921,7 @@
     </w:p>
     <w:p>
       <w:pPr>
-        <w:pStyle w:val="Kop2"/>
+        <w:pStyle w:val="Heading2"/>
         <w:numPr>
           <w:ilvl w:val="1"/>
           <w:numId w:val="1"/>
@@ -14063,7 +14009,7 @@
     </w:p>
     <w:p>
       <w:pPr>
-        <w:pStyle w:val="Kop2"/>
+        <w:pStyle w:val="Heading2"/>
         <w:numPr>
           <w:ilvl w:val="1"/>
           <w:numId w:val="1"/>
@@ -14135,7 +14081,7 @@
     <w:p/>
     <w:p>
       <w:pPr>
-        <w:pStyle w:val="Kop2"/>
+        <w:pStyle w:val="Heading2"/>
         <w:sectPr>
           <w:footerReference w:type="default" r:id="rId26"/>
           <w:pgSz w:w="11906" w:h="16838"/>
@@ -14147,7 +14093,7 @@
     </w:p>
     <w:p>
       <w:pPr>
-        <w:pStyle w:val="Kop2"/>
+        <w:pStyle w:val="Heading2"/>
         <w:rPr>
           <w:noProof/>
         </w:rPr>
@@ -14232,12 +14178,12 @@
     </w:p>
     <w:p>
       <w:pPr>
-        <w:pStyle w:val="Kop2"/>
+        <w:pStyle w:val="Heading2"/>
       </w:pPr>
     </w:p>
     <w:p>
       <w:pPr>
-        <w:pStyle w:val="Kop2"/>
+        <w:pStyle w:val="Heading2"/>
       </w:pPr>
       <w:bookmarkStart w:id="37" w:name="_Toc56773826"/>
       <w:r>
@@ -14392,13 +14338,13 @@
     <w:p>
       <w:pPr>
         <w:rPr>
-          <w:rStyle w:val="Kop2Char"/>
+          <w:rStyle w:val="Heading2Char"/>
         </w:rPr>
       </w:pPr>
       <w:bookmarkStart w:id="38" w:name="_Toc56773827"/>
       <w:r>
         <w:rPr>
-          <w:rStyle w:val="Kop2Char"/>
+          <w:rStyle w:val="Heading2Char"/>
         </w:rPr>
         <w:lastRenderedPageBreak/>
         <w:t>7.7 Bevestiging</w:t>
@@ -14408,7 +14354,7 @@
     <w:p>
       <w:r>
         <w:rPr>
-          <w:rStyle w:val="Kop2Char"/>
+          <w:rStyle w:val="Heading2Char"/>
           <w:noProof/>
         </w:rPr>
         <w:drawing>
@@ -14541,12 +14487,12 @@
     </w:p>
     <w:p>
       <w:pPr>
-        <w:pStyle w:val="Kop2"/>
+        <w:pStyle w:val="Heading2"/>
       </w:pPr>
     </w:p>
     <w:p>
       <w:pPr>
-        <w:pStyle w:val="Kop2"/>
+        <w:pStyle w:val="Heading2"/>
       </w:pPr>
       <w:r>
         <w:br/>
@@ -14568,7 +14514,7 @@
     </w:p>
     <w:p>
       <w:pPr>
-        <w:pStyle w:val="Kop2"/>
+        <w:pStyle w:val="Heading2"/>
       </w:pPr>
       <w:bookmarkStart w:id="39" w:name="_Toc56773828"/>
       <w:r>
@@ -14720,7 +14666,7 @@
     </w:p>
     <w:p>
       <w:pPr>
-        <w:pStyle w:val="Kop2"/>
+        <w:pStyle w:val="Heading2"/>
       </w:pPr>
       <w:bookmarkStart w:id="40" w:name="_Toc56773829"/>
       <w:r>
@@ -14803,7 +14749,7 @@
     <w:p/>
     <w:p>
       <w:pPr>
-        <w:pStyle w:val="Kop2"/>
+        <w:pStyle w:val="Heading2"/>
       </w:pPr>
       <w:bookmarkStart w:id="41" w:name="_Toc56773830"/>
       <w:r>
@@ -14894,7 +14840,7 @@
     </w:p>
     <w:p>
       <w:pPr>
-        <w:pStyle w:val="Kop2"/>
+        <w:pStyle w:val="Heading2"/>
       </w:pPr>
       <w:bookmarkStart w:id="42" w:name="_Toc56773831"/>
       <w:r>
@@ -14980,12 +14926,12 @@
     </w:p>
     <w:p>
       <w:pPr>
-        <w:pStyle w:val="Kop2"/>
+        <w:pStyle w:val="Heading2"/>
       </w:pPr>
     </w:p>
     <w:p>
       <w:pPr>
-        <w:pStyle w:val="Kop2"/>
+        <w:pStyle w:val="Heading2"/>
       </w:pPr>
       <w:bookmarkStart w:id="43" w:name="_Toc56773832"/>
       <w:r>
@@ -15070,7 +15016,7 @@
     </w:p>
     <w:p>
       <w:pPr>
-        <w:pStyle w:val="Kop2"/>
+        <w:pStyle w:val="Heading2"/>
       </w:pPr>
       <w:r>
         <w:lastRenderedPageBreak/>
@@ -15167,7 +15113,7 @@
     </w:p>
     <w:p>
       <w:pPr>
-        <w:pStyle w:val="Kop1"/>
+        <w:pStyle w:val="Heading1"/>
         <w:numPr>
           <w:ilvl w:val="0"/>
           <w:numId w:val="1"/>
@@ -15182,7 +15128,7 @@
     </w:p>
     <w:p>
       <w:pPr>
-        <w:pStyle w:val="Geenafstand"/>
+        <w:pStyle w:val="NoSpacing"/>
       </w:pPr>
       <w:r>
         <w:t>Voor het design zijn er twee schermontwerpen gemaakt met twee verschillende kleurcombinaties. Bij het maken van het design is er gebruik gemaakt van een lettertype welke duidelijk leesbaar is en mooi oogt. Er is gekozen voor een afbeelding in combinatie met de tekst van het product, daarbij staat de oude prijs en de afgeprijsde prijs. Daarnaast zijn de categorieën in blokken gemaakt met een bijpassende foto en tekst van de betreffende categorie. De kleurcombinaties zijn gemaakt door passende kleuren te zoeken welke goed bij elkaar passen waarbij de focus ligt op de prijs.</w:t>
@@ -15190,12 +15136,12 @@
     </w:p>
     <w:p>
       <w:pPr>
-        <w:pStyle w:val="Geenafstand"/>
+        <w:pStyle w:val="NoSpacing"/>
       </w:pPr>
     </w:p>
     <w:p>
       <w:pPr>
-        <w:pStyle w:val="Geenafstand"/>
+        <w:pStyle w:val="NoSpacing"/>
       </w:pPr>
       <w:r>
         <w:t>Beide designs zijn gepresenteerd aan hoofd sales en de keuze is gemaakt op design 1, het donkere design. Dit zal daarom ook ons uitgangspunt worden.</w:t>
@@ -15203,17 +15149,17 @@
     </w:p>
     <w:p>
       <w:pPr>
-        <w:pStyle w:val="Geenafstand"/>
+        <w:pStyle w:val="NoSpacing"/>
       </w:pPr>
     </w:p>
     <w:p>
       <w:pPr>
-        <w:pStyle w:val="Geenafstand"/>
+        <w:pStyle w:val="NoSpacing"/>
       </w:pPr>
     </w:p>
     <w:p>
       <w:pPr>
-        <w:pStyle w:val="Kop2"/>
+        <w:pStyle w:val="Heading2"/>
         <w:numPr>
           <w:ilvl w:val="1"/>
           <w:numId w:val="1"/>
@@ -15227,7 +15173,7 @@
     </w:p>
     <w:p>
       <w:pPr>
-        <w:pStyle w:val="Geenafstand"/>
+        <w:pStyle w:val="NoSpacing"/>
       </w:pPr>
       <w:r>
         <w:rPr>
@@ -15285,12 +15231,12 @@
     </w:p>
     <w:p>
       <w:pPr>
-        <w:pStyle w:val="Geenafstand"/>
+        <w:pStyle w:val="NoSpacing"/>
       </w:pPr>
     </w:p>
     <w:p>
       <w:pPr>
-        <w:pStyle w:val="Geenafstand"/>
+        <w:pStyle w:val="NoSpacing"/>
       </w:pPr>
       <w:r>
         <w:rPr>
@@ -15349,12 +15295,12 @@
     </w:p>
     <w:p>
       <w:pPr>
-        <w:pStyle w:val="Geenafstand"/>
+        <w:pStyle w:val="NoSpacing"/>
       </w:pPr>
     </w:p>
     <w:p>
       <w:pPr>
-        <w:pStyle w:val="Kop2"/>
+        <w:pStyle w:val="Heading2"/>
         <w:numPr>
           <w:ilvl w:val="1"/>
           <w:numId w:val="1"/>
@@ -15368,12 +15314,12 @@
     </w:p>
     <w:p>
       <w:pPr>
-        <w:pStyle w:val="Geenafstand"/>
+        <w:pStyle w:val="NoSpacing"/>
       </w:pPr>
     </w:p>
     <w:p>
       <w:pPr>
-        <w:pStyle w:val="Geenafstand"/>
+        <w:pStyle w:val="NoSpacing"/>
       </w:pPr>
       <w:r>
         <w:rPr>
@@ -15431,12 +15377,12 @@
     </w:p>
     <w:p>
       <w:pPr>
-        <w:pStyle w:val="Geenafstand"/>
+        <w:pStyle w:val="NoSpacing"/>
       </w:pPr>
     </w:p>
     <w:p>
       <w:pPr>
-        <w:pStyle w:val="Geenafstand"/>
+        <w:pStyle w:val="NoSpacing"/>
       </w:pPr>
       <w:r>
         <w:rPr>
@@ -15543,7 +15489,7 @@
     <w:sdtContent>
       <w:p>
         <w:pPr>
-          <w:pStyle w:val="Voettekst"/>
+          <w:pStyle w:val="Footer"/>
           <w:jc w:val="right"/>
         </w:pPr>
         <w:r>
@@ -15572,7 +15518,7 @@
   </w:sdt>
   <w:p>
     <w:pPr>
-      <w:pStyle w:val="Voettekst"/>
+      <w:pStyle w:val="Footer"/>
     </w:pPr>
   </w:p>
 </w:ftr>
@@ -17511,7 +17457,7 @@
     <w:lsdException w:name="Unresolved Mention" w:semiHidden="1" w:unhideWhenUsed="1"/>
     <w:lsdException w:name="Smart Link" w:semiHidden="1" w:unhideWhenUsed="1"/>
   </w:latentStyles>
-  <w:style w:type="paragraph" w:default="1" w:styleId="Standaard">
+  <w:style w:type="paragraph" w:default="1" w:styleId="Normal">
     <w:name w:val="Normal"/>
     <w:qFormat/>
     <w:rsid w:val="005517A6"/>
@@ -17523,11 +17469,11 @@
       <w:szCs w:val="24"/>
     </w:rPr>
   </w:style>
-  <w:style w:type="paragraph" w:styleId="Kop1">
+  <w:style w:type="paragraph" w:styleId="Heading1">
     <w:name w:val="heading 1"/>
-    <w:basedOn w:val="Standaard"/>
-    <w:next w:val="Standaard"/>
-    <w:link w:val="Kop1Char"/>
+    <w:basedOn w:val="Normal"/>
+    <w:next w:val="Normal"/>
+    <w:link w:val="Heading1Char"/>
     <w:uiPriority w:val="9"/>
     <w:qFormat/>
     <w:rsid w:val="005517A6"/>
@@ -17544,11 +17490,11 @@
       <w:szCs w:val="36"/>
     </w:rPr>
   </w:style>
-  <w:style w:type="paragraph" w:styleId="Kop2">
+  <w:style w:type="paragraph" w:styleId="Heading2">
     <w:name w:val="heading 2"/>
-    <w:basedOn w:val="Standaard"/>
-    <w:next w:val="Standaard"/>
-    <w:link w:val="Kop2Char"/>
+    <w:basedOn w:val="Normal"/>
+    <w:next w:val="Normal"/>
+    <w:link w:val="Heading2Char"/>
     <w:uiPriority w:val="9"/>
     <w:unhideWhenUsed/>
     <w:qFormat/>
@@ -17566,11 +17512,11 @@
       <w:szCs w:val="26"/>
     </w:rPr>
   </w:style>
-  <w:style w:type="paragraph" w:styleId="Kop3">
+  <w:style w:type="paragraph" w:styleId="Heading3">
     <w:name w:val="heading 3"/>
-    <w:basedOn w:val="Standaard"/>
-    <w:next w:val="Standaard"/>
-    <w:link w:val="Kop3Char"/>
+    <w:basedOn w:val="Normal"/>
+    <w:next w:val="Normal"/>
+    <w:link w:val="Heading3Char"/>
     <w:uiPriority w:val="9"/>
     <w:unhideWhenUsed/>
     <w:qFormat/>
@@ -17586,13 +17532,13 @@
       <w:color w:val="1F3763" w:themeColor="accent1" w:themeShade="7F"/>
     </w:rPr>
   </w:style>
-  <w:style w:type="character" w:default="1" w:styleId="Standaardalinea-lettertype">
+  <w:style w:type="character" w:default="1" w:styleId="DefaultParagraphFont">
     <w:name w:val="Default Paragraph Font"/>
     <w:uiPriority w:val="1"/>
     <w:semiHidden/>
     <w:unhideWhenUsed/>
   </w:style>
-  <w:style w:type="table" w:default="1" w:styleId="Standaardtabel">
+  <w:style w:type="table" w:default="1" w:styleId="TableNormal">
     <w:name w:val="Normal Table"/>
     <w:uiPriority w:val="99"/>
     <w:semiHidden/>
@@ -17607,16 +17553,16 @@
       </w:tblCellMar>
     </w:tblPr>
   </w:style>
-  <w:style w:type="numbering" w:default="1" w:styleId="Geenlijst">
+  <w:style w:type="numbering" w:default="1" w:styleId="NoList">
     <w:name w:val="No List"/>
     <w:uiPriority w:val="99"/>
     <w:semiHidden/>
     <w:unhideWhenUsed/>
   </w:style>
-  <w:style w:type="character" w:customStyle="1" w:styleId="Kop1Char">
-    <w:name w:val="Kop 1 Char"/>
-    <w:basedOn w:val="Standaardalinea-lettertype"/>
-    <w:link w:val="Kop1"/>
+  <w:style w:type="character" w:customStyle="1" w:styleId="Heading1Char">
+    <w:name w:val="Heading 1 Char"/>
+    <w:basedOn w:val="DefaultParagraphFont"/>
+    <w:link w:val="Heading1"/>
     <w:uiPriority w:val="9"/>
     <w:rsid w:val="005517A6"/>
     <w:rPr>
@@ -17626,10 +17572,10 @@
       <w:szCs w:val="36"/>
     </w:rPr>
   </w:style>
-  <w:style w:type="character" w:customStyle="1" w:styleId="Kop2Char">
-    <w:name w:val="Kop 2 Char"/>
-    <w:basedOn w:val="Standaardalinea-lettertype"/>
-    <w:link w:val="Kop2"/>
+  <w:style w:type="character" w:customStyle="1" w:styleId="Heading2Char">
+    <w:name w:val="Heading 2 Char"/>
+    <w:basedOn w:val="DefaultParagraphFont"/>
+    <w:link w:val="Heading2"/>
     <w:uiPriority w:val="9"/>
     <w:rsid w:val="005517A6"/>
     <w:rPr>
@@ -17639,10 +17585,10 @@
       <w:szCs w:val="26"/>
     </w:rPr>
   </w:style>
-  <w:style w:type="character" w:customStyle="1" w:styleId="Kop3Char">
-    <w:name w:val="Kop 3 Char"/>
-    <w:basedOn w:val="Standaardalinea-lettertype"/>
-    <w:link w:val="Kop3"/>
+  <w:style w:type="character" w:customStyle="1" w:styleId="Heading3Char">
+    <w:name w:val="Heading 3 Char"/>
+    <w:basedOn w:val="DefaultParagraphFont"/>
+    <w:link w:val="Heading3"/>
     <w:uiPriority w:val="9"/>
     <w:rsid w:val="005517A6"/>
     <w:rPr>
@@ -17652,11 +17598,11 @@
       <w:szCs w:val="24"/>
     </w:rPr>
   </w:style>
-  <w:style w:type="paragraph" w:styleId="Titel">
+  <w:style w:type="paragraph" w:styleId="Title">
     <w:name w:val="Title"/>
-    <w:basedOn w:val="Standaard"/>
-    <w:next w:val="Standaard"/>
-    <w:link w:val="TitelChar"/>
+    <w:basedOn w:val="Normal"/>
+    <w:next w:val="Normal"/>
+    <w:link w:val="TitleChar"/>
     <w:uiPriority w:val="10"/>
     <w:qFormat/>
     <w:rsid w:val="005517A6"/>
@@ -17671,10 +17617,10 @@
       <w:szCs w:val="56"/>
     </w:rPr>
   </w:style>
-  <w:style w:type="character" w:customStyle="1" w:styleId="TitelChar">
-    <w:name w:val="Titel Char"/>
-    <w:basedOn w:val="Standaardalinea-lettertype"/>
-    <w:link w:val="Titel"/>
+  <w:style w:type="character" w:customStyle="1" w:styleId="TitleChar">
+    <w:name w:val="Title Char"/>
+    <w:basedOn w:val="DefaultParagraphFont"/>
+    <w:link w:val="Title"/>
     <w:uiPriority w:val="10"/>
     <w:rsid w:val="005517A6"/>
     <w:rPr>
@@ -17685,9 +17631,9 @@
       <w:szCs w:val="56"/>
     </w:rPr>
   </w:style>
-  <w:style w:type="table" w:styleId="Tabelraster">
+  <w:style w:type="table" w:styleId="TableGrid">
     <w:name w:val="Table Grid"/>
-    <w:basedOn w:val="Standaardtabel"/>
+    <w:basedOn w:val="TableNormal"/>
     <w:uiPriority w:val="39"/>
     <w:rsid w:val="005517A6"/>
     <w:pPr>
@@ -17708,9 +17654,9 @@
       </w:tblBorders>
     </w:tblPr>
   </w:style>
-  <w:style w:type="paragraph" w:styleId="Geenafstand">
+  <w:style w:type="paragraph" w:styleId="NoSpacing">
     <w:name w:val="No Spacing"/>
-    <w:link w:val="GeenafstandChar"/>
+    <w:link w:val="NoSpacingChar"/>
     <w:uiPriority w:val="1"/>
     <w:qFormat/>
     <w:rsid w:val="005517A6"/>
@@ -17723,10 +17669,10 @@
       <w:szCs w:val="21"/>
     </w:rPr>
   </w:style>
-  <w:style w:type="character" w:customStyle="1" w:styleId="GeenafstandChar">
-    <w:name w:val="Geen afstand Char"/>
-    <w:basedOn w:val="Standaardalinea-lettertype"/>
-    <w:link w:val="Geenafstand"/>
+  <w:style w:type="character" w:customStyle="1" w:styleId="NoSpacingChar">
+    <w:name w:val="No Spacing Char"/>
+    <w:basedOn w:val="DefaultParagraphFont"/>
+    <w:link w:val="NoSpacing"/>
     <w:uiPriority w:val="1"/>
     <w:rsid w:val="005517A6"/>
     <w:rPr>
@@ -17737,7 +17683,7 @@
   </w:style>
   <w:style w:type="table" w:customStyle="1" w:styleId="Rastertabel1licht1">
     <w:name w:val="Rastertabel 1 licht1"/>
-    <w:basedOn w:val="Standaardtabel"/>
+    <w:basedOn w:val="TableNormal"/>
     <w:uiPriority w:val="46"/>
     <w:rsid w:val="005517A6"/>
     <w:pPr>
@@ -17797,11 +17743,11 @@
       </w:rPr>
     </w:tblStylePr>
   </w:style>
-  <w:style w:type="paragraph" w:styleId="Ondertitel">
+  <w:style w:type="paragraph" w:styleId="Subtitle">
     <w:name w:val="Subtitle"/>
-    <w:basedOn w:val="Standaard"/>
-    <w:next w:val="Standaard"/>
-    <w:link w:val="OndertitelChar"/>
+    <w:basedOn w:val="Normal"/>
+    <w:next w:val="Normal"/>
+    <w:link w:val="SubtitleChar"/>
     <w:uiPriority w:val="11"/>
     <w:qFormat/>
     <w:rsid w:val="005517A6"/>
@@ -17819,10 +17765,10 @@
       <w:szCs w:val="22"/>
     </w:rPr>
   </w:style>
-  <w:style w:type="character" w:customStyle="1" w:styleId="OndertitelChar">
-    <w:name w:val="Ondertitel Char"/>
-    <w:basedOn w:val="Standaardalinea-lettertype"/>
-    <w:link w:val="Ondertitel"/>
+  <w:style w:type="character" w:customStyle="1" w:styleId="SubtitleChar">
+    <w:name w:val="Subtitle Char"/>
+    <w:basedOn w:val="DefaultParagraphFont"/>
+    <w:link w:val="Subtitle"/>
     <w:uiPriority w:val="11"/>
     <w:rsid w:val="005517A6"/>
     <w:rPr>
@@ -17833,7 +17779,7 @@
   </w:style>
   <w:style w:type="paragraph" w:customStyle="1" w:styleId="Kop">
     <w:name w:val="Kop"/>
-    <w:basedOn w:val="Standaard"/>
+    <w:basedOn w:val="Normal"/>
     <w:rsid w:val="005517A6"/>
     <w:pPr>
       <w:spacing w:line="240" w:lineRule="atLeast"/>
@@ -17844,9 +17790,9 @@
       <w:szCs w:val="20"/>
     </w:rPr>
   </w:style>
-  <w:style w:type="table" w:styleId="Gemiddeldearcering1-accent6">
+  <w:style w:type="table" w:styleId="MediumShading1-Accent6">
     <w:name w:val="Medium Shading 1 Accent 6"/>
-    <w:basedOn w:val="Standaardtabel"/>
+    <w:basedOn w:val="TableNormal"/>
     <w:uiPriority w:val="63"/>
     <w:rsid w:val="005517A6"/>
     <w:pPr>
@@ -17943,9 +17889,9 @@
       </w:tcPr>
     </w:tblStylePr>
   </w:style>
-  <w:style w:type="table" w:styleId="Lijsttabel6kleurrijk-Accent6">
+  <w:style w:type="table" w:styleId="ListTable6Colorful-Accent6">
     <w:name w:val="List Table 6 Colorful Accent 6"/>
-    <w:basedOn w:val="Standaardtabel"/>
+    <w:basedOn w:val="TableNormal"/>
     <w:uiPriority w:val="51"/>
     <w:rsid w:val="005517A6"/>
     <w:pPr>
@@ -18011,10 +17957,10 @@
       </w:tcPr>
     </w:tblStylePr>
   </w:style>
-  <w:style w:type="paragraph" w:styleId="Koptekst">
+  <w:style w:type="paragraph" w:styleId="Header">
     <w:name w:val="header"/>
-    <w:basedOn w:val="Standaard"/>
-    <w:link w:val="KoptekstChar"/>
+    <w:basedOn w:val="Normal"/>
+    <w:link w:val="HeaderChar"/>
     <w:uiPriority w:val="99"/>
     <w:unhideWhenUsed/>
     <w:rsid w:val="005517A6"/>
@@ -18025,10 +17971,10 @@
       </w:tabs>
     </w:pPr>
   </w:style>
-  <w:style w:type="character" w:customStyle="1" w:styleId="KoptekstChar">
-    <w:name w:val="Koptekst Char"/>
-    <w:basedOn w:val="Standaardalinea-lettertype"/>
-    <w:link w:val="Koptekst"/>
+  <w:style w:type="character" w:customStyle="1" w:styleId="HeaderChar">
+    <w:name w:val="Header Char"/>
+    <w:basedOn w:val="DefaultParagraphFont"/>
+    <w:link w:val="Header"/>
     <w:uiPriority w:val="99"/>
     <w:rsid w:val="005517A6"/>
     <w:rPr>
@@ -18036,10 +17982,10 @@
       <w:szCs w:val="24"/>
     </w:rPr>
   </w:style>
-  <w:style w:type="paragraph" w:styleId="Voettekst">
+  <w:style w:type="paragraph" w:styleId="Footer">
     <w:name w:val="footer"/>
-    <w:basedOn w:val="Standaard"/>
-    <w:link w:val="VoettekstChar"/>
+    <w:basedOn w:val="Normal"/>
+    <w:link w:val="FooterChar"/>
     <w:uiPriority w:val="99"/>
     <w:unhideWhenUsed/>
     <w:rsid w:val="005517A6"/>
@@ -18050,10 +17996,10 @@
       </w:tabs>
     </w:pPr>
   </w:style>
-  <w:style w:type="character" w:customStyle="1" w:styleId="VoettekstChar">
-    <w:name w:val="Voettekst Char"/>
-    <w:basedOn w:val="Standaardalinea-lettertype"/>
-    <w:link w:val="Voettekst"/>
+  <w:style w:type="character" w:customStyle="1" w:styleId="FooterChar">
+    <w:name w:val="Footer Char"/>
+    <w:basedOn w:val="DefaultParagraphFont"/>
+    <w:link w:val="Footer"/>
     <w:uiPriority w:val="99"/>
     <w:rsid w:val="005517A6"/>
     <w:rPr>
@@ -18061,10 +18007,10 @@
       <w:szCs w:val="24"/>
     </w:rPr>
   </w:style>
-  <w:style w:type="paragraph" w:styleId="Kopvaninhoudsopgave">
+  <w:style w:type="paragraph" w:styleId="TOCHeading">
     <w:name w:val="TOC Heading"/>
-    <w:basedOn w:val="Kop1"/>
-    <w:next w:val="Standaard"/>
+    <w:basedOn w:val="Heading1"/>
+    <w:next w:val="Normal"/>
     <w:uiPriority w:val="39"/>
     <w:unhideWhenUsed/>
     <w:qFormat/>
@@ -18079,10 +18025,10 @@
       <w:lang w:val="en-US"/>
     </w:rPr>
   </w:style>
-  <w:style w:type="paragraph" w:styleId="Inhopg1">
+  <w:style w:type="paragraph" w:styleId="TOC1">
     <w:name w:val="toc 1"/>
-    <w:basedOn w:val="Standaard"/>
-    <w:next w:val="Standaard"/>
+    <w:basedOn w:val="Normal"/>
+    <w:next w:val="Normal"/>
     <w:autoRedefine/>
     <w:uiPriority w:val="39"/>
     <w:unhideWhenUsed/>
@@ -18091,10 +18037,10 @@
       <w:spacing w:after="100"/>
     </w:pPr>
   </w:style>
-  <w:style w:type="paragraph" w:styleId="Inhopg2">
+  <w:style w:type="paragraph" w:styleId="TOC2">
     <w:name w:val="toc 2"/>
-    <w:basedOn w:val="Standaard"/>
-    <w:next w:val="Standaard"/>
+    <w:basedOn w:val="Normal"/>
+    <w:next w:val="Normal"/>
     <w:autoRedefine/>
     <w:uiPriority w:val="39"/>
     <w:unhideWhenUsed/>
@@ -18106,7 +18052,7 @@
   </w:style>
   <w:style w:type="character" w:styleId="Hyperlink">
     <w:name w:val="Hyperlink"/>
-    <w:basedOn w:val="Standaardalinea-lettertype"/>
+    <w:basedOn w:val="DefaultParagraphFont"/>
     <w:uiPriority w:val="99"/>
     <w:unhideWhenUsed/>
     <w:rsid w:val="005517A6"/>
@@ -18115,9 +18061,9 @@
       <w:u w:val="single"/>
     </w:rPr>
   </w:style>
-  <w:style w:type="paragraph" w:styleId="Lijstalinea">
+  <w:style w:type="paragraph" w:styleId="ListParagraph">
     <w:name w:val="List Paragraph"/>
-    <w:basedOn w:val="Standaard"/>
+    <w:basedOn w:val="Normal"/>
     <w:uiPriority w:val="34"/>
     <w:qFormat/>
     <w:rsid w:val="005517A6"/>
@@ -18126,10 +18072,10 @@
       <w:contextualSpacing/>
     </w:pPr>
   </w:style>
-  <w:style w:type="paragraph" w:styleId="Inhopg3">
+  <w:style w:type="paragraph" w:styleId="TOC3">
     <w:name w:val="toc 3"/>
-    <w:basedOn w:val="Standaard"/>
-    <w:next w:val="Standaard"/>
+    <w:basedOn w:val="Normal"/>
+    <w:next w:val="Normal"/>
     <w:autoRedefine/>
     <w:uiPriority w:val="39"/>
     <w:unhideWhenUsed/>
@@ -18139,10 +18085,10 @@
       <w:ind w:left="480"/>
     </w:pPr>
   </w:style>
-  <w:style w:type="paragraph" w:styleId="Ballontekst">
+  <w:style w:type="paragraph" w:styleId="BalloonText">
     <w:name w:val="Balloon Text"/>
-    <w:basedOn w:val="Standaard"/>
-    <w:link w:val="BallontekstChar"/>
+    <w:basedOn w:val="Normal"/>
+    <w:link w:val="BalloonTextChar"/>
     <w:uiPriority w:val="99"/>
     <w:semiHidden/>
     <w:unhideWhenUsed/>
@@ -18153,10 +18099,10 @@
       <w:szCs w:val="18"/>
     </w:rPr>
   </w:style>
-  <w:style w:type="character" w:customStyle="1" w:styleId="BallontekstChar">
-    <w:name w:val="Ballontekst Char"/>
-    <w:basedOn w:val="Standaardalinea-lettertype"/>
-    <w:link w:val="Ballontekst"/>
+  <w:style w:type="character" w:customStyle="1" w:styleId="BalloonTextChar">
+    <w:name w:val="Balloon Text Char"/>
+    <w:basedOn w:val="DefaultParagraphFont"/>
+    <w:link w:val="BalloonText"/>
     <w:uiPriority w:val="99"/>
     <w:semiHidden/>
     <w:rsid w:val="005517A6"/>
@@ -18166,9 +18112,9 @@
       <w:szCs w:val="18"/>
     </w:rPr>
   </w:style>
-  <w:style w:type="paragraph" w:styleId="Normaalweb">
+  <w:style w:type="paragraph" w:styleId="NormalWeb">
     <w:name w:val="Normal (Web)"/>
-    <w:basedOn w:val="Standaard"/>
+    <w:basedOn w:val="Normal"/>
     <w:uiPriority w:val="99"/>
     <w:semiHidden/>
     <w:unhideWhenUsed/>
@@ -18181,7 +18127,7 @@
       <w:lang w:eastAsia="nl-NL"/>
     </w:rPr>
   </w:style>
-  <w:style w:type="paragraph" w:styleId="Revisie">
+  <w:style w:type="paragraph" w:styleId="Revision">
     <w:name w:val="Revision"/>
     <w:hidden/>
     <w:uiPriority w:val="99"/>
@@ -18195,9 +18141,9 @@
       <w:szCs w:val="24"/>
     </w:rPr>
   </w:style>
-  <w:style w:type="character" w:styleId="Verwijzingopmerking">
+  <w:style w:type="character" w:styleId="CommentReference">
     <w:name w:val="annotation reference"/>
-    <w:basedOn w:val="Standaardalinea-lettertype"/>
+    <w:basedOn w:val="DefaultParagraphFont"/>
     <w:uiPriority w:val="99"/>
     <w:semiHidden/>
     <w:unhideWhenUsed/>
@@ -18207,10 +18153,10 @@
       <w:szCs w:val="16"/>
     </w:rPr>
   </w:style>
-  <w:style w:type="paragraph" w:styleId="Tekstopmerking">
+  <w:style w:type="paragraph" w:styleId="CommentText">
     <w:name w:val="annotation text"/>
-    <w:basedOn w:val="Standaard"/>
-    <w:link w:val="TekstopmerkingChar"/>
+    <w:basedOn w:val="Normal"/>
+    <w:link w:val="CommentTextChar"/>
     <w:uiPriority w:val="99"/>
     <w:semiHidden/>
     <w:unhideWhenUsed/>
@@ -18220,10 +18166,10 @@
       <w:szCs w:val="20"/>
     </w:rPr>
   </w:style>
-  <w:style w:type="character" w:customStyle="1" w:styleId="TekstopmerkingChar">
-    <w:name w:val="Tekst opmerking Char"/>
-    <w:basedOn w:val="Standaardalinea-lettertype"/>
-    <w:link w:val="Tekstopmerking"/>
+  <w:style w:type="character" w:customStyle="1" w:styleId="CommentTextChar">
+    <w:name w:val="Comment Text Char"/>
+    <w:basedOn w:val="DefaultParagraphFont"/>
+    <w:link w:val="CommentText"/>
     <w:uiPriority w:val="99"/>
     <w:semiHidden/>
     <w:rsid w:val="00065DB0"/>
@@ -18232,11 +18178,11 @@
       <w:szCs w:val="20"/>
     </w:rPr>
   </w:style>
-  <w:style w:type="paragraph" w:styleId="Onderwerpvanopmerking">
+  <w:style w:type="paragraph" w:styleId="CommentSubject">
     <w:name w:val="annotation subject"/>
-    <w:basedOn w:val="Tekstopmerking"/>
-    <w:next w:val="Tekstopmerking"/>
-    <w:link w:val="OnderwerpvanopmerkingChar"/>
+    <w:basedOn w:val="CommentText"/>
+    <w:next w:val="CommentText"/>
+    <w:link w:val="CommentSubjectChar"/>
     <w:uiPriority w:val="99"/>
     <w:semiHidden/>
     <w:unhideWhenUsed/>
@@ -18246,10 +18192,10 @@
       <w:bCs/>
     </w:rPr>
   </w:style>
-  <w:style w:type="character" w:customStyle="1" w:styleId="OnderwerpvanopmerkingChar">
-    <w:name w:val="Onderwerp van opmerking Char"/>
-    <w:basedOn w:val="TekstopmerkingChar"/>
-    <w:link w:val="Onderwerpvanopmerking"/>
+  <w:style w:type="character" w:customStyle="1" w:styleId="CommentSubjectChar">
+    <w:name w:val="Comment Subject Char"/>
+    <w:basedOn w:val="CommentTextChar"/>
+    <w:link w:val="CommentSubject"/>
     <w:uiPriority w:val="99"/>
     <w:semiHidden/>
     <w:rsid w:val="00065DB0"/>

</xml_diff>